<commit_message>
Added more details in SMR methods
</commit_message>
<xml_diff>
--- a/docs/smr_ms.docx
+++ b/docs/smr_ms.docx
@@ -41,15 +41,8 @@
       <w:pPr>
         <w:pStyle w:val="Thesisnormal"/>
       </w:pPr>
-      <w:bookmarkStart w:id="0" w:name="_GoBack"/>
-      <w:bookmarkEnd w:id="0"/>
-      <w:proofErr w:type="spellStart"/>
-      <w:r>
-        <w:t>Fourty</w:t>
-      </w:r>
-      <w:proofErr w:type="spellEnd"/>
-      <w:r>
-        <w:t xml:space="preserve">-five male </w:t>
+      <w:r>
+        <w:t xml:space="preserve">Fourty-five male </w:t>
       </w:r>
       <w:r>
         <w:rPr>
@@ -63,14 +56,12 @@
         </w:rPr>
         <w:t xml:space="preserve"> </w:t>
       </w:r>
-      <w:proofErr w:type="spellStart"/>
       <w:r>
         <w:rPr>
           <w:i/>
         </w:rPr>
         <w:t>delicata</w:t>
       </w:r>
-      <w:proofErr w:type="spellEnd"/>
       <w:r>
         <w:t xml:space="preserve"> were collected across five populations </w:t>
       </w:r>
@@ -81,10 +72,22 @@
         <w:t>egion</w:t>
       </w:r>
       <w:r>
-        <w:t xml:space="preserve">. Lizards were caught by hand and by mealworm fishing and were transported individually in calico bags in an ice-cooler to Macquarie University. </w:t>
-      </w:r>
-      <w:r>
-        <w:t xml:space="preserve">Lizards were housed in a temperature control room that warmed up to 23ºC during the day and was switched off in the evening. </w:t>
+        <w:t xml:space="preserve">. Lizards were caught by hand </w:t>
+      </w:r>
+      <w:r>
+        <w:t>or</w:t>
+      </w:r>
+      <w:r>
+        <w:t xml:space="preserve"> by mealworm fishing and were transported individually in calico bags in an ice-cooler to Macquarie University. </w:t>
+      </w:r>
+      <w:r>
+        <w:t>Lizards were housed in a temperature c</w:t>
+      </w:r>
+      <w:r>
+        <w:t>ontrol room that warmed up to 24</w:t>
+      </w:r>
+      <w:r>
+        <w:t xml:space="preserve">ºC during the day and was switched off in the evening. </w:t>
       </w:r>
       <w:r>
         <w:t>Each</w:t>
@@ -93,13 +96,25 @@
         <w:t xml:space="preserve"> male</w:t>
       </w:r>
       <w:r>
-        <w:t xml:space="preserve"> lizard were housed with two – three other female lizards </w:t>
-      </w:r>
-      <w:r>
-        <w:t>in opaque plastic enclosures measuring XX x XX x XX (L x W x H). Each enclosure was lined with 2.5 cm of potting soil mix (brand), a small handful of sand (brand) and leaf litter. Every enclosure had access to a heat lamp (brand) and a water bowl. The substrate was regularly spray with water every two to three days. Lizards were feed with</w:t>
-      </w:r>
-      <w:r>
-        <w:t xml:space="preserve"> three - four</w:t>
+        <w:t xml:space="preserve"> lizard were</w:t>
+      </w:r>
+      <w:r>
+        <w:t xml:space="preserve"> individually in </w:t>
+      </w:r>
+      <w:r>
+        <w:t xml:space="preserve">opaque plastic enclosures measuring XX x XX x XX (L x W x H). Each enclosure was lined with </w:t>
+      </w:r>
+      <w:r>
+        <w:t>newspaper and lizards were given access to a water bowl and tree bark as refuge</w:t>
+      </w:r>
+      <w:r>
+        <w:t>. E</w:t>
+      </w:r>
+      <w:r>
+        <w:t xml:space="preserve">nclosures were placed under UV light. Lizards were fed </w:t>
+      </w:r>
+      <w:r>
+        <w:t>three - four</w:t>
       </w:r>
       <w:r>
         <w:t xml:space="preserve"> small crickets (</w:t>
@@ -111,7 +126,13 @@
         <w:t>species</w:t>
       </w:r>
       <w:r>
-        <w:t xml:space="preserve">) dusted with calcium powder and multi-vitamin every two days. </w:t>
+        <w:t>) dusted with calcium powder and multi-vitamin every two days</w:t>
+      </w:r>
+      <w:r>
+        <w:t xml:space="preserve"> when metabolism measurements were not taking place</w:t>
+      </w:r>
+      <w:r>
+        <w:t xml:space="preserve">. </w:t>
       </w:r>
     </w:p>
     <w:p>
@@ -136,23 +157,7 @@
         <w:t>t</w:t>
       </w:r>
       <w:r>
-        <w:t xml:space="preserve">ed from XX </w:t>
-      </w:r>
-      <w:proofErr w:type="spellStart"/>
-      <w:r>
-        <w:t>XX</w:t>
-      </w:r>
-      <w:proofErr w:type="spellEnd"/>
-      <w:r>
-        <w:t xml:space="preserve"> XXXX till XX </w:t>
-      </w:r>
-      <w:proofErr w:type="spellStart"/>
-      <w:r>
-        <w:t>XX</w:t>
-      </w:r>
-      <w:proofErr w:type="spellEnd"/>
-      <w:r>
-        <w:t xml:space="preserve"> XXXX. </w:t>
+        <w:t xml:space="preserve">ed from XX XX XXXX till XX XX XXXX. </w:t>
       </w:r>
       <w:r>
         <w:t>Measurements were taken at six temperatures (22ºC, 24ºC, 26ºC, 28, 30ºC, 32ºC) across three days (i.e. two temperatures per day) and were repeated every 10 days for 24 weeks.</w:t>
@@ -176,67 +181,7 @@
         <w:t>order</w:t>
       </w:r>
       <w:r>
-        <w:t xml:space="preserve"> was varied in a systematic fashion, such that measurements were taken either at increasing temperatures (22ºC, 24ºC, 26ºC, 28, 30ºC, 32ºC) or </w:t>
-      </w:r>
-      <w:r>
-        <w:t xml:space="preserve">at </w:t>
-      </w:r>
-      <w:r>
-        <w:t>decreasing temperatures (32ºC, 30ºC, 28ºC, 26ºC, 24ºC,</w:t>
-      </w:r>
-      <w:r>
-        <w:t xml:space="preserve"> </w:t>
-      </w:r>
-      <w:r>
-        <w:t>22ºC) during eac</w:t>
-      </w:r>
-      <w:r>
-        <w:t>h sampling period (see. Fig.1).</w:t>
-      </w:r>
-      <w:r>
-        <w:t xml:space="preserve"> </w:t>
-      </w:r>
-      <w:r>
-        <w:t>For example, measurements were taken at 22ºC, 24ºC on the first day and then at 26ºC, 28</w:t>
-      </w:r>
-      <w:r>
-        <w:t>ºC</w:t>
-      </w:r>
-      <w:r>
-        <w:t xml:space="preserve"> on the next day and so forth. </w:t>
-      </w:r>
-      <w:r>
-        <w:t>The two te</w:t>
-      </w:r>
-      <w:r>
-        <w:t xml:space="preserve">mperatures </w:t>
-      </w:r>
-      <w:r>
-        <w:t xml:space="preserve">on a given day </w:t>
-      </w:r>
-      <w:r>
-        <w:t xml:space="preserve">were randomly allocated </w:t>
-      </w:r>
-      <w:r>
-        <w:t xml:space="preserve">each </w:t>
-      </w:r>
-      <w:r>
-        <w:t xml:space="preserve">incubator </w:t>
-      </w:r>
-      <w:r>
-        <w:t>for the first measurement. Then, the temperature was</w:t>
-      </w:r>
-      <w:r>
-        <w:t xml:space="preserve"> changed to the </w:t>
-      </w:r>
-      <w:r>
-        <w:t>alternate temperature for th</w:t>
-      </w:r>
-      <w:r>
-        <w:t>e second measurement (see. Fig.</w:t>
-      </w:r>
-      <w:r>
-        <w:t xml:space="preserve">1). </w:t>
+        <w:t xml:space="preserve"> randomly allocated to the incubators across the three days.</w:t>
       </w:r>
     </w:p>
     <w:p>
@@ -249,26 +194,56 @@
         <w:pStyle w:val="Thesisnormal"/>
       </w:pPr>
       <w:r>
-        <w:t xml:space="preserve">Individuals </w:t>
-      </w:r>
-      <w:r>
-        <w:t>were</w:t>
-      </w:r>
-      <w:r>
-        <w:t xml:space="preserve"> isolated in small enclosures measuring XX x XX x XX and</w:t>
-      </w:r>
-      <w:r>
-        <w:t xml:space="preserve"> </w:t>
-      </w:r>
-      <w:r>
-        <w:t xml:space="preserve">fasted for 24 hours prior to metabolism measurements. </w:t>
+        <w:t xml:space="preserve">Lizards were fasted for at least 24 hours prior to metabolism measurements. </w:t>
       </w:r>
       <w:r>
         <w:t>Lizards were randomly assigned to metabolism chambers</w:t>
       </w:r>
       <w:r>
-        <w:t xml:space="preserve"> measuring (XX x XX x XX). Lizards were first weighed before being placed inside their assigned chamber. Chambers were then placed inside in the incubators (brand, model) with the lids slightly open for 30 minutes. </w:t>
-      </w:r>
+        <w:t xml:space="preserve"> measuring (XX x XX x XX). </w:t>
+      </w:r>
+      <w:r>
+        <w:t>On the day of measurement, body temperature of each individual was taken using a infrared laser gun (brand). Lizards were then gently encouraged into their assigned metabolism chambers and then weighed</w:t>
+      </w:r>
+      <w:r>
+        <w:t>. Chambers were</w:t>
+      </w:r>
+      <w:r>
+        <w:t xml:space="preserve"> maintained in a dark environment</w:t>
+      </w:r>
+      <w:r>
+        <w:t xml:space="preserve"> inside in the incubators </w:t>
+      </w:r>
+      <w:r>
+        <w:t xml:space="preserve">with the lids placed on top of the chamber but not screwed closed </w:t>
+      </w:r>
+      <w:r>
+        <w:t xml:space="preserve">for 30 minutes. </w:t>
+      </w:r>
+      <w:r>
+        <w:t xml:space="preserve">After 30 minutes, the chambers were flushed by gently waving ambient air over the chamber and then screwed closed. A control sample air of every chamber (3ml) was taken via two-way valve. The chamber is then left in the incubator for another 90 minutes while lizards respire at a particular incubator temperature. </w:t>
+      </w:r>
+      <w:r>
+        <w:t xml:space="preserve">After 90 minutes, two air samples are taken from every chamber and the lids of the chamber unscrewed and placed back into the incubator again for the next temperature setting. The chambers containing the subjects are left in the incubator for at least 60 minutes before the chambers are then flushed again and a control sample taken in the same manner described above. </w:t>
+      </w:r>
+      <w:r>
+        <w:t xml:space="preserve">After 90 minutes, two air samples are taken from every chamber and </w:t>
+      </w:r>
+      <w:r>
+        <w:t xml:space="preserve">the lizards are then returned to their own enclosure and have access to water between measurements. </w:t>
+      </w:r>
+      <w:bookmarkStart w:id="0" w:name="_GoBack"/>
+      <w:bookmarkEnd w:id="0"/>
+    </w:p>
+    <w:p>
+      <w:pPr>
+        <w:pStyle w:val="Thesisnormal"/>
+      </w:pPr>
+    </w:p>
+    <w:p>
+      <w:pPr>
+        <w:pStyle w:val="Thesisnormal"/>
+      </w:pPr>
     </w:p>
     <w:p>
       <w:pPr>

</xml_diff>

<commit_message>
Complete methods section for lizard collection husbandry and metabolic reaction norm
</commit_message>
<xml_diff>
--- a/docs/smr_ms.docx
+++ b/docs/smr_ms.docx
@@ -15,7 +15,7 @@
         <w:pStyle w:val="Thesissectionheading"/>
       </w:pPr>
       <w:r>
-        <w:t>Introduction</w:t>
+        <w:t>Title:</w:t>
       </w:r>
     </w:p>
     <w:p>
@@ -23,6 +23,14 @@
         <w:pStyle w:val="Thesissectionheading"/>
       </w:pPr>
       <w:r>
+        <w:t>Introduction</w:t>
+      </w:r>
+    </w:p>
+    <w:p>
+      <w:pPr>
+        <w:pStyle w:val="Thesissectionheading"/>
+      </w:pPr>
+      <w:r>
         <w:t>Methods</w:t>
       </w:r>
     </w:p>
@@ -41,8 +49,13 @@
       <w:pPr>
         <w:pStyle w:val="Thesisnormal"/>
       </w:pPr>
-      <w:r>
-        <w:t xml:space="preserve">Fourty-five male </w:t>
+      <w:proofErr w:type="spellStart"/>
+      <w:r>
+        <w:t>Fourty</w:t>
+      </w:r>
+      <w:proofErr w:type="spellEnd"/>
+      <w:r>
+        <w:t xml:space="preserve">-five male </w:t>
       </w:r>
       <w:r>
         <w:rPr>
@@ -56,17 +69,25 @@
         </w:rPr>
         <w:t xml:space="preserve"> </w:t>
       </w:r>
+      <w:proofErr w:type="spellStart"/>
       <w:r>
         <w:rPr>
           <w:i/>
         </w:rPr>
         <w:t>delicata</w:t>
       </w:r>
+      <w:proofErr w:type="spellEnd"/>
       <w:r>
         <w:t xml:space="preserve"> were collected across five populations </w:t>
       </w:r>
       <w:r>
-        <w:t>between XXXXX, across the Sydney r</w:t>
+        <w:t xml:space="preserve">between </w:t>
+      </w:r>
+      <w:r>
+        <w:t>28 August and 8 September 2015</w:t>
+      </w:r>
+      <w:r>
+        <w:t>, across the Sydney r</w:t>
       </w:r>
       <w:r>
         <w:t>egion</w:t>
@@ -87,7 +108,15 @@
         <w:t>ontrol room that warmed up to 24</w:t>
       </w:r>
       <w:r>
-        <w:t xml:space="preserve">ºC during the day and was switched off in the evening. </w:t>
+        <w:t xml:space="preserve">ºC during the </w:t>
+      </w:r>
+      <w:proofErr w:type="gramStart"/>
+      <w:r>
+        <w:t>day</w:t>
+      </w:r>
+      <w:proofErr w:type="gramEnd"/>
+      <w:r>
+        <w:t xml:space="preserve"> and was switched off in the evening. </w:t>
       </w:r>
       <w:r>
         <w:t>Each</w:t>
@@ -102,7 +131,68 @@
         <w:t xml:space="preserve"> individually in </w:t>
       </w:r>
       <w:r>
-        <w:t xml:space="preserve">opaque plastic enclosures measuring XX x XX x XX (L x W x H). Each enclosure was lined with </w:t>
+        <w:t>opaque</w:t>
+      </w:r>
+      <w:r>
+        <w:t xml:space="preserve"> plastic enclosures measuring 35cm </w:t>
+      </w:r>
+      <m:oMath>
+        <m:r>
+          <w:rPr>
+            <w:rFonts w:ascii="Cambria Math" w:hAnsi="Cambria Math"/>
+          </w:rPr>
+          <m:t>×</m:t>
+        </m:r>
+      </m:oMath>
+      <w:r>
+        <w:t xml:space="preserve"> </w:t>
+      </w:r>
+      <w:r>
+        <w:t>25cm</w:t>
+      </w:r>
+      <w:r>
+        <w:t xml:space="preserve"> </w:t>
+      </w:r>
+      <m:oMath>
+        <m:r>
+          <w:rPr>
+            <w:rFonts w:ascii="Cambria Math" w:hAnsi="Cambria Math"/>
+          </w:rPr>
+          <m:t>×</m:t>
+        </m:r>
+        <m:r>
+          <w:rPr>
+            <w:rFonts w:ascii="Cambria Math" w:hAnsi="Cambria Math"/>
+          </w:rPr>
+          <m:t xml:space="preserve"> </m:t>
+        </m:r>
+      </m:oMath>
+      <w:r>
+        <w:t xml:space="preserve">15cm (L </w:t>
+      </w:r>
+      <m:oMath>
+        <m:r>
+          <w:rPr>
+            <w:rFonts w:ascii="Cambria Math" w:hAnsi="Cambria Math"/>
+          </w:rPr>
+          <m:t>×</m:t>
+        </m:r>
+      </m:oMath>
+      <w:r>
+        <w:t xml:space="preserve"> W </w:t>
+      </w:r>
+      <m:oMath>
+        <m:r>
+          <w:rPr>
+            <w:rFonts w:ascii="Cambria Math" w:hAnsi="Cambria Math"/>
+          </w:rPr>
+          <m:t>×</m:t>
+        </m:r>
+      </m:oMath>
+      <w:bookmarkStart w:id="0" w:name="_GoBack"/>
+      <w:bookmarkEnd w:id="0"/>
+      <w:r>
+        <w:t xml:space="preserve"> H). Each enclosure was lined with </w:t>
       </w:r>
       <w:r>
         <w:t>newspaper and lizards were given access to a water bowl and tree bark as refuge</w:t>
@@ -148,6 +238,9 @@
         <w:pStyle w:val="Thesisnormal"/>
       </w:pPr>
       <w:r>
+        <w:t xml:space="preserve">Due to logistical constraints, lizards were randomly assigned to one of two batches for metabolism measurements (batch 1: n = 23, batch 2: n = 22). </w:t>
+      </w:r>
+      <w:r>
         <w:t>Metabolism</w:t>
       </w:r>
       <w:r>
@@ -157,53 +250,144 @@
         <w:t>t</w:t>
       </w:r>
       <w:r>
-        <w:t xml:space="preserve">ed from XX XX XXXX till XX XX XXXX. </w:t>
-      </w:r>
-      <w:r>
-        <w:t>Measurements were taken at six temperatures (22ºC, 24ºC, 26ºC, 28, 30ºC, 32ºC) across three days (i.e. two temperatures per day) and were repeated every 10 days for 24 weeks.</w:t>
-      </w:r>
-      <w:r>
-        <w:t xml:space="preserve"> Due to logistical constraints, lizards were randomly assigned to one of two batches for metabolism measurements (batch 1: n = 23, batch 2: n = 22). </w:t>
+        <w:t xml:space="preserve">ed </w:t>
+      </w:r>
+      <w:r>
+        <w:t xml:space="preserve">between </w:t>
+      </w:r>
+      <w:r>
+        <w:t>26</w:t>
+      </w:r>
+      <w:r>
+        <w:t xml:space="preserve"> </w:t>
+      </w:r>
+      <w:r>
+        <w:t>December</w:t>
+      </w:r>
+      <w:r>
+        <w:t xml:space="preserve"> </w:t>
+      </w:r>
+      <w:r>
+        <w:t>2016</w:t>
+      </w:r>
+      <w:r>
+        <w:t xml:space="preserve"> -</w:t>
+      </w:r>
+      <w:r>
+        <w:t xml:space="preserve"> 19 March</w:t>
+      </w:r>
+      <w:r>
+        <w:t xml:space="preserve"> </w:t>
+      </w:r>
+      <w:r>
+        <w:t>2017</w:t>
+      </w:r>
+      <w:r>
+        <w:t xml:space="preserve"> </w:t>
+      </w:r>
+      <w:r>
+        <w:t>Measurements were taken at six temperatures (22ºC, 24ºC, 26ºC, 28, 30ºC, 32ºC) across three days (i.e. two temperatures per day) and were repeated every 10 days</w:t>
+      </w:r>
+      <w:r>
+        <w:t xml:space="preserve"> (10 sampling runs in total)</w:t>
+      </w:r>
+      <w:r>
+        <w:t>.</w:t>
+      </w:r>
+      <w:r>
+        <w:t xml:space="preserve"> </w:t>
+      </w:r>
+      <w:r>
+        <w:t>We used two incubators (</w:t>
+      </w:r>
+      <w:proofErr w:type="spellStart"/>
+      <w:r>
+        <w:t>LabWit</w:t>
+      </w:r>
+      <w:proofErr w:type="spellEnd"/>
+      <w:r>
+        <w:t xml:space="preserve">, </w:t>
+      </w:r>
+      <w:r>
+        <w:t>ZXSD-R1090</w:t>
+      </w:r>
+      <w:r>
+        <w:t xml:space="preserve">) to precisely control the </w:t>
+      </w:r>
+      <w:r>
+        <w:t xml:space="preserve">ambient </w:t>
+      </w:r>
+      <w:r>
+        <w:t xml:space="preserve">temperature at which measurements were taken (+/- 1ºC). </w:t>
+      </w:r>
+      <w:r>
+        <w:t xml:space="preserve">The temperature </w:t>
+      </w:r>
+      <w:r>
+        <w:t>order</w:t>
+      </w:r>
+      <w:r>
+        <w:t xml:space="preserve"> </w:t>
+      </w:r>
+      <w:r>
+        <w:t xml:space="preserve">was </w:t>
+      </w:r>
+      <w:r>
+        <w:t>randomly allocated to the i</w:t>
+      </w:r>
+      <w:r>
+        <w:t>ncubators across the three days, within in sampling run.</w:t>
+      </w:r>
+      <w:r>
+        <w:t xml:space="preserve"> </w:t>
       </w:r>
     </w:p>
     <w:p>
       <w:pPr>
         <w:pStyle w:val="Thesisnormal"/>
-        <w:spacing w:before="240"/>
+        <w:ind w:firstLine="720"/>
       </w:pPr>
       <w:r>
-        <w:t xml:space="preserve">We used two incubators (brand, model) to precisely control the temperature at which measurements were taken (+/- 1ºC). </w:t>
-      </w:r>
-      <w:r>
-        <w:t xml:space="preserve">The temperature </w:t>
-      </w:r>
-      <w:r>
-        <w:t>order</w:t>
-      </w:r>
-      <w:r>
-        <w:t xml:space="preserve"> randomly allocated to the incubators across the three days.</w:t>
-      </w:r>
-    </w:p>
-    <w:p>
-      <w:pPr>
-        <w:pStyle w:val="Thesisnormal"/>
-      </w:pPr>
-    </w:p>
-    <w:p>
-      <w:pPr>
-        <w:pStyle w:val="Thesisnormal"/>
-      </w:pPr>
-      <w:r>
         <w:t xml:space="preserve">Lizards were fasted for at least 24 hours prior to metabolism measurements. </w:t>
       </w:r>
       <w:r>
-        <w:t>Lizards were randomly assigned to metabolism chambers</w:t>
-      </w:r>
-      <w:r>
-        <w:t xml:space="preserve"> measuring (XX x XX x XX). </w:t>
-      </w:r>
-      <w:r>
-        <w:t>On the day of measurement, body temperature of each individual was taken using a infrared laser gun (brand). Lizards were then gently encouraged into their assigned metabolism chambers and then weighed</w:t>
+        <w:t>Lizards were randomly assigned to</w:t>
+      </w:r>
+      <w:r>
+        <w:t xml:space="preserve"> cylindrical</w:t>
+      </w:r>
+      <w:r>
+        <w:t xml:space="preserve"> metabolism chambers</w:t>
+      </w:r>
+      <w:r>
+        <w:t xml:space="preserve"> (</w:t>
+      </w:r>
+      <w:r>
+        <w:t>vol</w:t>
+      </w:r>
+      <w:r>
+        <w:t>ume</w:t>
+      </w:r>
+      <w:r>
+        <w:t xml:space="preserve"> = </w:t>
+      </w:r>
+      <w:r>
+        <w:t>146ml</w:t>
+      </w:r>
+      <w:r>
+        <w:t xml:space="preserve">). </w:t>
+      </w:r>
+      <w:r>
+        <w:t>On the day of measurement, body temperature of each individual was taken using a</w:t>
+      </w:r>
+      <w:r>
+        <w:t>n</w:t>
+      </w:r>
+      <w:r>
+        <w:t xml:space="preserve"> infrared laser gun. </w:t>
+      </w:r>
+      <w:r>
+        <w:t>Lizards were then gently encouraged into their assigned metabolism chambers and then weighed</w:t>
       </w:r>
       <w:r>
         <w:t>. Chambers were</w:t>
@@ -212,45 +396,63 @@
         <w:t xml:space="preserve"> maintained in a dark environment</w:t>
       </w:r>
       <w:r>
-        <w:t xml:space="preserve"> inside in the incubators </w:t>
-      </w:r>
-      <w:r>
-        <w:t xml:space="preserve">with the lids placed on top of the chamber but not screwed closed </w:t>
-      </w:r>
-      <w:r>
-        <w:t xml:space="preserve">for 30 minutes. </w:t>
-      </w:r>
-      <w:r>
-        <w:t xml:space="preserve">After 30 minutes, the chambers were flushed by gently waving ambient air over the chamber and then screwed closed. A control sample air of every chamber (3ml) was taken via two-way valve. The chamber is then left in the incubator for another 90 minutes while lizards respire at a particular incubator temperature. </w:t>
-      </w:r>
-      <w:r>
-        <w:t xml:space="preserve">After 90 minutes, two air samples are taken from every chamber and the lids of the chamber unscrewed and placed back into the incubator again for the next temperature setting. The chambers containing the subjects are left in the incubator for at least 60 minutes before the chambers are then flushed again and a control sample taken in the same manner described above. </w:t>
-      </w:r>
-      <w:r>
-        <w:t xml:space="preserve">After 90 minutes, two air samples are taken from every chamber and </w:t>
-      </w:r>
-      <w:r>
-        <w:t xml:space="preserve">the lizards are then returned to their own enclosure and have access to water between measurements. </w:t>
-      </w:r>
-      <w:bookmarkStart w:id="0" w:name="_GoBack"/>
-      <w:bookmarkEnd w:id="0"/>
-    </w:p>
-    <w:p>
-      <w:pPr>
-        <w:pStyle w:val="Thesisnormal"/>
-      </w:pPr>
-    </w:p>
-    <w:p>
-      <w:pPr>
-        <w:pStyle w:val="Thesisnormal"/>
-      </w:pPr>
+        <w:t xml:space="preserve"> inside in the incubators for 30 minutes. </w:t>
+      </w:r>
+      <w:r>
+        <w:t xml:space="preserve">After 30 minutes, the chambers were flushed </w:t>
+      </w:r>
+      <w:r>
+        <w:t xml:space="preserve">with fresh air </w:t>
+      </w:r>
+      <w:r>
+        <w:t>by gently waving ambient air over the chamber and then s</w:t>
+      </w:r>
+      <w:r>
+        <w:t>ealed</w:t>
+      </w:r>
+      <w:r>
+        <w:t xml:space="preserve"> closed. A control sample air of every chamber (3ml) was taken via two-way valve. The chamber is then left in the incubator for another 90 minutes while lizards respire at a </w:t>
+      </w:r>
+      <w:r>
+        <w:t xml:space="preserve">set </w:t>
+      </w:r>
+      <w:r>
+        <w:t xml:space="preserve">incubator temperature. </w:t>
+      </w:r>
+      <w:r>
+        <w:t>After 90 minutes, two air samples are taken from every chamber and the lids of the chamber unscrewed and placed back into the incubator again for the next temperature setting. The chambers containing the subjects are left</w:t>
+      </w:r>
+      <w:r>
+        <w:t xml:space="preserve"> in the incubator for at least 30</w:t>
+      </w:r>
+      <w:r>
+        <w:t xml:space="preserve"> minutes before the chambers are then flushed again</w:t>
+      </w:r>
+      <w:r>
+        <w:t xml:space="preserve"> with fresh air</w:t>
+      </w:r>
+      <w:r>
+        <w:t xml:space="preserve"> and a control sample taken in the same manner described above. </w:t>
+      </w:r>
+      <w:r>
+        <w:t xml:space="preserve">After 90 minutes, two air samples are taken from every chamber and the lizards are </w:t>
+      </w:r>
+      <w:r>
+        <w:lastRenderedPageBreak/>
+        <w:t xml:space="preserve">then returned to their own enclosure and </w:t>
+      </w:r>
+      <w:r>
+        <w:t xml:space="preserve">where they </w:t>
+      </w:r>
+      <w:r>
+        <w:t xml:space="preserve">have access to water between measurements. </w:t>
+      </w:r>
     </w:p>
     <w:p>
       <w:pPr>
         <w:pStyle w:val="Thesissubheading"/>
       </w:pPr>
       <w:r>
-        <w:lastRenderedPageBreak/>
         <w:t>Statistical analysis</w:t>
       </w:r>
     </w:p>
@@ -739,6 +941,16 @@
       <w:lang w:val="en-AU"/>
     </w:rPr>
   </w:style>
+  <w:style w:type="character" w:styleId="PlaceholderText">
+    <w:name w:val="Placeholder Text"/>
+    <w:basedOn w:val="DefaultParagraphFont"/>
+    <w:uiPriority w:val="99"/>
+    <w:semiHidden/>
+    <w:rsid w:val="000C5EB5"/>
+    <w:rPr>
+      <w:color w:val="808080"/>
+    </w:rPr>
+  </w:style>
 </w:styles>
 </file>
 
@@ -1183,6 +1395,16 @@
       <w:sz w:val="18"/>
       <w:szCs w:val="18"/>
       <w:lang w:val="en-AU"/>
+    </w:rPr>
+  </w:style>
+  <w:style w:type="character" w:styleId="PlaceholderText">
+    <w:name w:val="Placeholder Text"/>
+    <w:basedOn w:val="DefaultParagraphFont"/>
+    <w:uiPriority w:val="99"/>
+    <w:semiHidden/>
+    <w:rsid w:val="000C5EB5"/>
+    <w:rPr>
+      <w:color w:val="808080"/>
     </w:rPr>
   </w:style>
 </w:styles>

</xml_diff>

<commit_message>
Outlined introduction and statistical analysis
</commit_message>
<xml_diff>
--- a/docs/smr_ms.docx
+++ b/docs/smr_ms.docx
@@ -23,11 +23,177 @@
         <w:pStyle w:val="Thesissectionheading"/>
       </w:pPr>
       <w:r>
+        <w:t>Abstract</w:t>
+      </w:r>
+    </w:p>
+    <w:p>
+      <w:pPr>
+        <w:pStyle w:val="Thesissectionheading"/>
+      </w:pPr>
+      <w:r>
         <w:t>Introduction</w:t>
       </w:r>
     </w:p>
     <w:p>
       <w:pPr>
+        <w:pStyle w:val="Thesissubheading"/>
+      </w:pPr>
+      <w:r>
+        <w:t>Importance of phenotypic plasticity</w:t>
+      </w:r>
+    </w:p>
+    <w:p>
+      <w:pPr>
+        <w:pStyle w:val="Thesisnormal"/>
+      </w:pPr>
+      <w:r>
+        <w:t>Traits vary with environmental cues</w:t>
+      </w:r>
+    </w:p>
+    <w:p>
+      <w:pPr>
+        <w:pStyle w:val="Thesisnormal"/>
+      </w:pPr>
+      <w:r>
+        <w:t>Reaction norms</w:t>
+      </w:r>
+    </w:p>
+    <w:p>
+      <w:pPr>
+        <w:pStyle w:val="Thesisnormal"/>
+      </w:pPr>
+      <w:r>
+        <w:t xml:space="preserve">How does it evolve? </w:t>
+      </w:r>
+    </w:p>
+    <w:p>
+      <w:pPr>
+        <w:pStyle w:val="Thesissubheading"/>
+      </w:pPr>
+      <w:r>
+        <w:t>Repeatability and its relevance to evolution plasticity</w:t>
+      </w:r>
+    </w:p>
+    <w:p>
+      <w:pPr>
+        <w:pStyle w:val="Thesisnormal"/>
+      </w:pPr>
+      <w:r>
+        <w:t>Individuals vary in their plasticity/responsiveness</w:t>
+      </w:r>
+    </w:p>
+    <w:p>
+      <w:pPr>
+        <w:pStyle w:val="Thesisnormal"/>
+      </w:pPr>
+      <w:r>
+        <w:t>Between individual variation is raw material for selection to act on</w:t>
+      </w:r>
+    </w:p>
+    <w:p>
+      <w:pPr>
+        <w:pStyle w:val="Thesisnormal"/>
+      </w:pPr>
+      <w:r>
+        <w:t>What do we not know?</w:t>
+      </w:r>
+    </w:p>
+    <w:p>
+      <w:pPr>
+        <w:pStyle w:val="Thesissubheading"/>
+      </w:pPr>
+      <w:r>
+        <w:t>Case for energy metabolism</w:t>
+      </w:r>
+    </w:p>
+    <w:p>
+      <w:pPr>
+        <w:pStyle w:val="Thesisnormal"/>
+      </w:pPr>
+      <w:r>
+        <w:t xml:space="preserve">Metabolism represents the idling cost of an individual and imposes constraints on resource allocation. </w:t>
+      </w:r>
+    </w:p>
+    <w:p>
+      <w:pPr>
+        <w:pStyle w:val="Thesisnormal"/>
+      </w:pPr>
+      <w:r>
+        <w:t>Metabolism governs behaviours and life history</w:t>
+      </w:r>
+    </w:p>
+    <w:p>
+      <w:pPr>
+        <w:pStyle w:val="Thesisnormal"/>
+      </w:pPr>
+      <w:r>
+        <w:t>Metabolism varies greatly with temperature</w:t>
+      </w:r>
+    </w:p>
+    <w:p>
+      <w:pPr>
+        <w:pStyle w:val="Thesisnormal"/>
+      </w:pPr>
+      <w:r>
+        <w:t>And it also varies between individuals</w:t>
+      </w:r>
+    </w:p>
+    <w:p>
+      <w:pPr>
+        <w:pStyle w:val="Thesisnormal"/>
+      </w:pPr>
+      <w:r>
+        <w:t>Review of other studies: Often measured at one temp, not as a function</w:t>
+      </w:r>
+      <w:r>
+        <w:t xml:space="preserve"> but animals experience a range of temp a day</w:t>
+      </w:r>
+      <w:r>
+        <w:t xml:space="preserve">, repeatability assessed at one temp (but what about Careau). </w:t>
+      </w:r>
+    </w:p>
+    <w:p>
+      <w:pPr>
+        <w:pStyle w:val="Thesissubheading"/>
+        <w:rPr>
+          <w:i w:val="0"/>
+        </w:rPr>
+      </w:pPr>
+      <w:r>
+        <w:t>This study</w:t>
+      </w:r>
+    </w:p>
+    <w:p>
+      <w:pPr>
+        <w:pStyle w:val="Thesisnormal"/>
+      </w:pPr>
+      <w:r>
+        <w:t xml:space="preserve">We investigated the between and within individual variation in thermal reaction norms of metabolism/O2 consumption/CO2 production using the delicate skink (Lampropholis delicata). </w:t>
+      </w:r>
+      <w:r>
+        <w:t>The delicate skink is a native Australian species and has an widespread distribution on the south east coast of Australian. Small body size – experience greater fluctuations of temperature?</w:t>
+      </w:r>
+      <w:bookmarkStart w:id="0" w:name="_GoBack"/>
+      <w:bookmarkEnd w:id="0"/>
+    </w:p>
+    <w:p>
+      <w:pPr>
+        <w:pStyle w:val="Thesisnormal"/>
+      </w:pPr>
+      <w:r>
+        <w:t>Hypothesis</w:t>
+      </w:r>
+    </w:p>
+    <w:p>
+      <w:pPr>
+        <w:pStyle w:val="Thesisnormal"/>
+      </w:pPr>
+      <w:r>
+        <w:t>Predictions</w:t>
+      </w:r>
+    </w:p>
+    <w:p>
+      <w:pPr>
         <w:pStyle w:val="Thesissectionheading"/>
       </w:pPr>
       <w:r>
@@ -49,13 +215,11 @@
       <w:pPr>
         <w:pStyle w:val="Thesisnormal"/>
       </w:pPr>
-      <w:proofErr w:type="spellStart"/>
-      <w:r>
-        <w:t>Fourty</w:t>
-      </w:r>
-      <w:proofErr w:type="spellEnd"/>
-      <w:r>
-        <w:t xml:space="preserve">-five male </w:t>
+      <w:r>
+        <w:t>Fourty-two</w:t>
+      </w:r>
+      <w:r>
+        <w:t xml:space="preserve"> male </w:t>
       </w:r>
       <w:r>
         <w:rPr>
@@ -69,14 +233,12 @@
         </w:rPr>
         <w:t xml:space="preserve"> </w:t>
       </w:r>
-      <w:proofErr w:type="spellStart"/>
       <w:r>
         <w:rPr>
           <w:i/>
         </w:rPr>
         <w:t>delicata</w:t>
       </w:r>
-      <w:proofErr w:type="spellEnd"/>
       <w:r>
         <w:t xml:space="preserve"> were collected across five populations </w:t>
       </w:r>
@@ -108,15 +270,7 @@
         <w:t>ontrol room that warmed up to 24</w:t>
       </w:r>
       <w:r>
-        <w:t xml:space="preserve">ºC during the </w:t>
-      </w:r>
-      <w:proofErr w:type="gramStart"/>
-      <w:r>
-        <w:t>day</w:t>
-      </w:r>
-      <w:proofErr w:type="gramEnd"/>
-      <w:r>
-        <w:t xml:space="preserve"> and was switched off in the evening. </w:t>
+        <w:t xml:space="preserve">ºC during the day and was switched off in the evening. </w:t>
       </w:r>
       <w:r>
         <w:t>Each</w:t>
@@ -158,13 +312,7 @@
           <w:rPr>
             <w:rFonts w:ascii="Cambria Math" w:hAnsi="Cambria Math"/>
           </w:rPr>
-          <m:t>×</m:t>
-        </m:r>
-        <m:r>
-          <w:rPr>
-            <w:rFonts w:ascii="Cambria Math" w:hAnsi="Cambria Math"/>
-          </w:rPr>
-          <m:t xml:space="preserve"> </m:t>
+          <m:t xml:space="preserve">× </m:t>
         </m:r>
       </m:oMath>
       <w:r>
@@ -189,13 +337,15 @@
           <m:t>×</m:t>
         </m:r>
       </m:oMath>
-      <w:bookmarkStart w:id="0" w:name="_GoBack"/>
-      <w:bookmarkEnd w:id="0"/>
       <w:r>
         <w:t xml:space="preserve"> H). Each enclosure was lined with </w:t>
       </w:r>
       <w:r>
-        <w:t>newspaper and lizards were given access to a water bowl and tree bark as refuge</w:t>
+        <w:t xml:space="preserve">newspaper and lizards </w:t>
+      </w:r>
+      <w:r>
+        <w:lastRenderedPageBreak/>
+        <w:t>were given access to a water bowl and tree bark as refuge</w:t>
       </w:r>
       <w:r>
         <w:t>. E</w:t>
@@ -300,11 +450,9 @@
       <w:r>
         <w:t>We used two incubators (</w:t>
       </w:r>
-      <w:proofErr w:type="spellStart"/>
       <w:r>
         <w:t>LabWit</w:t>
       </w:r>
-      <w:proofErr w:type="spellEnd"/>
       <w:r>
         <w:t xml:space="preserve">, </w:t>
       </w:r>
@@ -435,11 +583,7 @@
         <w:t xml:space="preserve"> and a control sample taken in the same manner described above. </w:t>
       </w:r>
       <w:r>
-        <w:t xml:space="preserve">After 90 minutes, two air samples are taken from every chamber and the lizards are </w:t>
-      </w:r>
-      <w:r>
-        <w:lastRenderedPageBreak/>
-        <w:t xml:space="preserve">then returned to their own enclosure and </w:t>
+        <w:t xml:space="preserve">After 90 minutes, two air samples are taken from every chamber and the lizards are then returned to their own enclosure and </w:t>
       </w:r>
       <w:r>
         <w:t xml:space="preserve">where they </w:t>
@@ -458,6 +602,148 @@
     </w:p>
     <w:p>
       <w:pPr>
+        <w:pStyle w:val="Thesisnormal"/>
+      </w:pPr>
+    </w:p>
+    <w:p>
+      <w:pPr>
+        <w:pStyle w:val="Thesisnormal"/>
+      </w:pPr>
+      <w:r>
+        <w:t>Defining variables and R package(s)</w:t>
+      </w:r>
+    </w:p>
+    <w:p>
+      <w:pPr>
+        <w:pStyle w:val="Thesisnormal"/>
+      </w:pPr>
+    </w:p>
+    <w:p>
+      <w:pPr>
+        <w:pStyle w:val="Thesisnormal"/>
+      </w:pPr>
+      <w:r>
+        <w:t>Standardisation and transformations</w:t>
+      </w:r>
+    </w:p>
+    <w:p>
+      <w:pPr>
+        <w:pStyle w:val="Thesisnormal"/>
+      </w:pPr>
+      <w:r>
+        <w:t>Temperature – z-transformed</w:t>
+      </w:r>
+    </w:p>
+    <w:p>
+      <w:pPr>
+        <w:pStyle w:val="Thesisnormal"/>
+      </w:pPr>
+      <w:r>
+        <w:t>MR and mass – log transformed</w:t>
+      </w:r>
+    </w:p>
+    <w:p>
+      <w:pPr>
+        <w:pStyle w:val="Thesisnormal"/>
+      </w:pPr>
+    </w:p>
+    <w:p>
+      <w:pPr>
+        <w:pStyle w:val="Thesisnormal"/>
+      </w:pPr>
+      <w:r>
+        <w:t>Collinearity issues?</w:t>
+      </w:r>
+    </w:p>
+    <w:p>
+      <w:pPr>
+        <w:pStyle w:val="Thesisnormal"/>
+      </w:pPr>
+      <w:r>
+        <w:t>Are there differences due to mass?</w:t>
+      </w:r>
+    </w:p>
+    <w:p>
+      <w:pPr>
+        <w:pStyle w:val="Thesisnormal"/>
+      </w:pPr>
+    </w:p>
+    <w:p>
+      <w:pPr>
+        <w:pStyle w:val="Thesisnormal"/>
+      </w:pPr>
+      <w:r>
+        <w:t>Covariates</w:t>
+      </w:r>
+    </w:p>
+    <w:p>
+      <w:pPr>
+        <w:pStyle w:val="Thesisnormal"/>
+      </w:pPr>
+      <w:r>
+        <w:t>Are there differences between batches and incubators?</w:t>
+      </w:r>
+    </w:p>
+    <w:p>
+      <w:pPr>
+        <w:pStyle w:val="Thesisnormal"/>
+      </w:pPr>
+      <w:r>
+        <w:t>Are there differences due to population origin</w:t>
+      </w:r>
+      <w:r>
+        <w:t>?</w:t>
+      </w:r>
+    </w:p>
+    <w:p>
+      <w:pPr>
+        <w:pStyle w:val="Thesisnormal"/>
+      </w:pPr>
+    </w:p>
+    <w:p>
+      <w:pPr>
+        <w:pStyle w:val="Thesisnormal"/>
+      </w:pPr>
+      <w:r>
+        <w:t>Repeatability in reaction norms</w:t>
+      </w:r>
+    </w:p>
+    <w:p>
+      <w:pPr>
+        <w:pStyle w:val="Thesisnormal"/>
+      </w:pPr>
+      <w:r>
+        <w:t>Defining repeatability</w:t>
+      </w:r>
+    </w:p>
+    <w:p>
+      <w:pPr>
+        <w:pStyle w:val="Thesisnormal"/>
+      </w:pPr>
+      <w:r>
+        <w:t>Defining ‘series’</w:t>
+      </w:r>
+    </w:p>
+    <w:p>
+      <w:pPr>
+        <w:pStyle w:val="Thesisnormal"/>
+      </w:pPr>
+      <w:r>
+        <w:t>Model specification</w:t>
+      </w:r>
+    </w:p>
+    <w:p>
+      <w:pPr>
+        <w:pStyle w:val="Thesisnormal"/>
+      </w:pPr>
+    </w:p>
+    <w:p>
+      <w:pPr>
+        <w:pStyle w:val="Thesisnormal"/>
+      </w:pPr>
+    </w:p>
+    <w:p>
+      <w:pPr>
         <w:pStyle w:val="Thesissectionheading"/>
       </w:pPr>
       <w:r>
@@ -478,6 +764,14 @@
       </w:pPr>
       <w:r>
         <w:t>Acknowledgements</w:t>
+      </w:r>
+    </w:p>
+    <w:p>
+      <w:pPr>
+        <w:pStyle w:val="Thesisnormal"/>
+      </w:pPr>
+      <w:r>
+        <w:t xml:space="preserve">Stephan Klopper and Rukshana Sultana for assisting with the construction of metabolism chambers. Numerous members of the Lizard Lab, particularly Christine Wilson for help with animal husbandry. </w:t>
       </w:r>
     </w:p>
     <w:p>

</xml_diff>

<commit_message>
Proof read and reworded some sentences in the methods
</commit_message>
<xml_diff>
--- a/docs/smr_ms.docx
+++ b/docs/smr_ms.docx
@@ -52,8 +52,19 @@
         <w:pStyle w:val="Thesissectionheading"/>
         <w:spacing w:line="360" w:lineRule="auto"/>
       </w:pPr>
+      <w:commentRangeStart w:id="0"/>
       <w:r>
         <w:t>Introduction</w:t>
+      </w:r>
+      <w:commentRangeEnd w:id="0"/>
+      <w:r>
+        <w:rPr>
+          <w:rStyle w:val="CommentReference"/>
+          <w:rFonts w:eastAsiaTheme="minorEastAsia" w:cstheme="minorBidi"/>
+          <w:b w:val="0"/>
+          <w:bCs w:val="0"/>
+        </w:rPr>
+        <w:commentReference w:id="0"/>
       </w:r>
     </w:p>
     <w:p>
@@ -215,18 +226,33 @@
         <w:spacing w:line="360" w:lineRule="auto"/>
       </w:pPr>
       <w:r>
-        <w:t>We investigated the between and within individual variation in thermal reaction norms of metabolism/O2 consumption/CO2 production using the delicate skink (</w:t>
+        <w:t>We investigated the between and within individual variation in therm</w:t>
+      </w:r>
+      <w:r>
+        <w:t xml:space="preserve">al reaction norms of metabolism </w:t>
+      </w:r>
+      <w:r>
+        <w:t>using the delicate skink (</w:t>
       </w:r>
       <w:proofErr w:type="spellStart"/>
       <w:r>
+        <w:rPr>
+          <w:i/>
+        </w:rPr>
         <w:t>Lampropholis</w:t>
       </w:r>
       <w:proofErr w:type="spellEnd"/>
       <w:r>
+        <w:rPr>
+          <w:i/>
+        </w:rPr>
         <w:t xml:space="preserve"> </w:t>
       </w:r>
       <w:proofErr w:type="spellStart"/>
       <w:r>
+        <w:rPr>
+          <w:i/>
+        </w:rPr>
         <w:t>delicata</w:t>
       </w:r>
       <w:proofErr w:type="spellEnd"/>
@@ -242,7 +268,10 @@
       </w:r>
       <w:proofErr w:type="gramEnd"/>
       <w:r>
-        <w:t xml:space="preserve"> widespread distribution on the south east coast of Australian. Small body size – experience greater fluctuations of temperature?</w:t>
+        <w:t xml:space="preserve"> widespread distribution on the south east coast of Australian. Small body size – experience grea</w:t>
+      </w:r>
+      <w:r>
+        <w:t>ter fluctuations of temperature</w:t>
       </w:r>
     </w:p>
     <w:p>
@@ -253,6 +282,9 @@
       <w:r>
         <w:t>Hypothesis</w:t>
       </w:r>
+      <w:r>
+        <w:t xml:space="preserve">: </w:t>
+      </w:r>
     </w:p>
     <w:p>
       <w:pPr>
@@ -262,6 +294,11 @@
       <w:r>
         <w:t>Predictions</w:t>
       </w:r>
+      <w:r>
+        <w:t>: We predict that repeatability in reaction norms should decrease over time.</w:t>
+      </w:r>
+      <w:bookmarkStart w:id="1" w:name="_GoBack"/>
+      <w:bookmarkEnd w:id="1"/>
     </w:p>
     <w:p>
       <w:pPr>
@@ -363,10 +400,10 @@
         <w:t>Each</w:t>
       </w:r>
       <w:r>
-        <w:t xml:space="preserve"> male</w:t>
-      </w:r>
-      <w:r>
-        <w:t xml:space="preserve"> lizard </w:t>
+        <w:t xml:space="preserve"> </w:t>
+      </w:r>
+      <w:r>
+        <w:t xml:space="preserve">lizard </w:t>
       </w:r>
       <w:proofErr w:type="gramStart"/>
       <w:r>
@@ -374,7 +411,13 @@
       </w:r>
       <w:proofErr w:type="gramEnd"/>
       <w:r>
-        <w:t xml:space="preserve"> individually in </w:t>
+        <w:t xml:space="preserve"> </w:t>
+      </w:r>
+      <w:r>
+        <w:t xml:space="preserve">kept </w:t>
+      </w:r>
+      <w:r>
+        <w:t xml:space="preserve">individually in </w:t>
       </w:r>
       <w:r>
         <w:t>opaque</w:t>
@@ -433,13 +476,25 @@
         <w:t xml:space="preserve"> H). Each enclosure was lined with </w:t>
       </w:r>
       <w:r>
-        <w:t>newspaper and lizards were given access to a water bowl and tree bark as refuge</w:t>
+        <w:t xml:space="preserve">newspaper and lizards were given access to a water bowl and tree bark as </w:t>
+      </w:r>
+      <w:r>
+        <w:t xml:space="preserve">a </w:t>
+      </w:r>
+      <w:r>
+        <w:t>refuge</w:t>
       </w:r>
       <w:r>
         <w:t>. E</w:t>
       </w:r>
       <w:r>
-        <w:t xml:space="preserve">nclosures were placed under UV light. Lizards were fed </w:t>
+        <w:t>nclosures were placed under UV light</w:t>
+      </w:r>
+      <w:r>
+        <w:t xml:space="preserve"> (11L:13D)</w:t>
+      </w:r>
+      <w:r>
+        <w:t xml:space="preserve">. Lizards were fed </w:t>
       </w:r>
       <w:r>
         <w:t>three - four</w:t>
@@ -478,19 +533,318 @@
         <w:spacing w:line="360" w:lineRule="auto"/>
       </w:pPr>
       <w:r>
-        <w:t xml:space="preserve">Metabolism </w:t>
-      </w:r>
-      <w:r>
-        <w:t>assays</w:t>
-      </w:r>
-      <w:r>
-        <w:t xml:space="preserve"> were conducted between 26 December 2016 - 19 March 2017</w:t>
+        <w:t xml:space="preserve">Metabolism assays were conducted between 26 December 2016 - 19 March 2017. </w:t>
+      </w:r>
+      <w:r>
+        <w:t>We measured production of CO</w:t>
+      </w:r>
+      <w:r>
+        <w:rPr>
+          <w:vertAlign w:val="subscript"/>
+        </w:rPr>
+        <w:t>2</w:t>
+      </w:r>
+      <w:r>
+        <w:rPr>
+          <w:vertAlign w:val="subscript"/>
+        </w:rPr>
+        <w:t xml:space="preserve"> </w:t>
+      </w:r>
+      <w:r>
+        <w:t>as s</w:t>
+      </w:r>
+      <w:r>
+        <w:t>tandard metabolic rate</w:t>
+      </w:r>
+      <w:r>
+        <w:t xml:space="preserve"> (V</w:t>
+      </w:r>
+      <w:r>
+        <w:rPr>
+          <w:vertAlign w:val="subscript"/>
+        </w:rPr>
+        <w:t>CO2</w:t>
+      </w:r>
+      <w:r>
+        <w:t xml:space="preserve"> ml min</w:t>
+      </w:r>
+      <w:r>
+        <w:rPr>
+          <w:vertAlign w:val="superscript"/>
+        </w:rPr>
+        <w:t>-1</w:t>
+      </w:r>
+      <w:r>
+        <w:t>), which is the lowest rate of metabolism</w:t>
+      </w:r>
+      <w:r>
+        <w:t xml:space="preserve"> </w:t>
+      </w:r>
+      <w:r>
+        <w:t>at a given temperature in an inactive, post-absorptive ectotherm</w:t>
+      </w:r>
+      <w:r>
+        <w:t xml:space="preserve"> (REF)</w:t>
       </w:r>
       <w:r>
         <w:t xml:space="preserve">. </w:t>
       </w:r>
       <w:r>
-        <w:t>We measured production of CO</w:t>
+        <w:t>Measurements were</w:t>
+      </w:r>
+      <w:r>
+        <w:t xml:space="preserve"> taken</w:t>
+      </w:r>
+      <w:r>
+        <w:t xml:space="preserve"> </w:t>
+      </w:r>
+      <w:r>
+        <w:t xml:space="preserve">between </w:t>
+      </w:r>
+      <w:r>
+        <w:t>22ºC</w:t>
+      </w:r>
+      <w:r>
+        <w:t xml:space="preserve"> and 32º</w:t>
+      </w:r>
+      <w:proofErr w:type="spellStart"/>
+      <w:r>
+        <w:t>C at</w:t>
+      </w:r>
+      <w:proofErr w:type="spellEnd"/>
+      <w:r>
+        <w:t xml:space="preserve"> 2ºC increments </w:t>
+      </w:r>
+      <w:r>
+        <w:t xml:space="preserve">across three days (measurement at </w:t>
+      </w:r>
+      <w:r>
+        <w:t>two temperatures per day) and were repeated every 10 days</w:t>
+      </w:r>
+      <w:r>
+        <w:t xml:space="preserve"> (10 sampling </w:t>
+      </w:r>
+      <w:r>
+        <w:t>runs</w:t>
+      </w:r>
+      <w:r>
+        <w:t xml:space="preserve"> in total)</w:t>
+      </w:r>
+      <w:r>
+        <w:t>.</w:t>
+      </w:r>
+      <w:r>
+        <w:t xml:space="preserve"> </w:t>
+      </w:r>
+      <w:r>
+        <w:t xml:space="preserve">Due to logistical constraints, lizards were randomly assigned to one of two batches for metabolism measurements (batch 1: n = 23, batch 2: n = 22). </w:t>
+      </w:r>
+    </w:p>
+    <w:p>
+      <w:pPr>
+        <w:pStyle w:val="Thesisnormal"/>
+        <w:spacing w:line="360" w:lineRule="auto"/>
+      </w:pPr>
+      <w:r>
+        <w:t>We used two incubators (</w:t>
+      </w:r>
+      <w:proofErr w:type="spellStart"/>
+      <w:r>
+        <w:t>LabWit</w:t>
+      </w:r>
+      <w:proofErr w:type="spellEnd"/>
+      <w:r>
+        <w:t xml:space="preserve">, </w:t>
+      </w:r>
+      <w:r>
+        <w:t>ZXSD-R1090</w:t>
+      </w:r>
+      <w:r>
+        <w:t xml:space="preserve">) to precisely control the </w:t>
+      </w:r>
+      <w:r>
+        <w:t xml:space="preserve">ambient </w:t>
+      </w:r>
+      <w:r>
+        <w:t xml:space="preserve">temperature at which measurements were taken (+/- 1ºC). </w:t>
+      </w:r>
+      <w:r>
+        <w:t xml:space="preserve">The temperature </w:t>
+      </w:r>
+      <w:r>
+        <w:t>order</w:t>
+      </w:r>
+      <w:r>
+        <w:t xml:space="preserve"> </w:t>
+      </w:r>
+      <w:r>
+        <w:t xml:space="preserve">was </w:t>
+      </w:r>
+      <w:r>
+        <w:t>randomly allocated to the i</w:t>
+      </w:r>
+      <w:r>
+        <w:t>ncubators a</w:t>
+      </w:r>
+      <w:r>
+        <w:t xml:space="preserve">cross the three days, within each </w:t>
+      </w:r>
+      <w:r>
+        <w:t>sampling run.</w:t>
+      </w:r>
+      <w:r>
+        <w:t xml:space="preserve"> </w:t>
+      </w:r>
+    </w:p>
+    <w:p>
+      <w:pPr>
+        <w:pStyle w:val="Thesisnormal"/>
+        <w:spacing w:line="360" w:lineRule="auto"/>
+        <w:ind w:firstLine="720"/>
+      </w:pPr>
+      <w:r>
+        <w:t>Lizards were fasted for at least 24 hours p</w:t>
+      </w:r>
+      <w:r>
+        <w:t xml:space="preserve">rior to metabolism measurements, but </w:t>
+      </w:r>
+      <w:r>
+        <w:t>had access to water in their enclosure</w:t>
+      </w:r>
+      <w:r>
+        <w:t xml:space="preserve"> between each sampling day</w:t>
+      </w:r>
+      <w:r>
+        <w:t>.</w:t>
+      </w:r>
+      <w:r>
+        <w:t xml:space="preserve"> </w:t>
+      </w:r>
+      <w:r>
+        <w:t>W</w:t>
+      </w:r>
+      <w:r>
+        <w:t>ithin each sampling run</w:t>
+      </w:r>
+      <w:r>
+        <w:t>, l</w:t>
+      </w:r>
+      <w:r>
+        <w:t>izards were randomly assigned to</w:t>
+      </w:r>
+      <w:r>
+        <w:t xml:space="preserve"> </w:t>
+      </w:r>
+      <w:r>
+        <w:t xml:space="preserve">opaque </w:t>
+      </w:r>
+      <w:r>
+        <w:t>cylindrical</w:t>
+      </w:r>
+      <w:r>
+        <w:t xml:space="preserve"> metabolism chambers</w:t>
+      </w:r>
+      <w:r>
+        <w:t xml:space="preserve"> (</w:t>
+      </w:r>
+      <w:r>
+        <w:t>vol</w:t>
+      </w:r>
+      <w:r>
+        <w:t>ume</w:t>
+      </w:r>
+      <w:r>
+        <w:t xml:space="preserve"> = </w:t>
+      </w:r>
+      <w:r>
+        <w:t>146ml</w:t>
+      </w:r>
+      <w:r>
+        <w:t xml:space="preserve">). </w:t>
+      </w:r>
+      <w:r>
+        <w:t>On the day of measurement, body temperature of each individual was taken using a</w:t>
+      </w:r>
+      <w:r>
+        <w:t>n</w:t>
+      </w:r>
+      <w:r>
+        <w:t xml:space="preserve"> infrared laser gun</w:t>
+      </w:r>
+      <w:r>
+        <w:t xml:space="preserve"> (brand)</w:t>
+      </w:r>
+      <w:r>
+        <w:t xml:space="preserve"> inside their enclosure</w:t>
+      </w:r>
+      <w:r>
+        <w:t xml:space="preserve">. </w:t>
+      </w:r>
+      <w:r>
+        <w:t>Lizards were then gently encouraged into their assigned chambers and then weighed</w:t>
+      </w:r>
+      <w:r>
+        <w:t xml:space="preserve"> using a digital scale (brand)</w:t>
+      </w:r>
+      <w:r>
+        <w:t xml:space="preserve">. </w:t>
+      </w:r>
+      <w:r>
+        <w:t>After which, c</w:t>
+      </w:r>
+      <w:r>
+        <w:t>hambers were</w:t>
+      </w:r>
+      <w:r>
+        <w:t xml:space="preserve"> maintained in a dark environment</w:t>
+      </w:r>
+      <w:r>
+        <w:t xml:space="preserve"> inside in the incubators for 30 minutes</w:t>
+      </w:r>
+      <w:r>
+        <w:t xml:space="preserve"> to settle down</w:t>
+      </w:r>
+      <w:r>
+        <w:t xml:space="preserve">. </w:t>
+      </w:r>
+      <w:r>
+        <w:t xml:space="preserve">After 30 minutes, </w:t>
+      </w:r>
+      <w:r>
+        <w:t>each chamber was</w:t>
+      </w:r>
+      <w:r>
+        <w:t xml:space="preserve"> flushed </w:t>
+      </w:r>
+      <w:r>
+        <w:t xml:space="preserve">with fresh air </w:t>
+      </w:r>
+      <w:r>
+        <w:t>by gently waving ambient air over the chamber and then s</w:t>
+      </w:r>
+      <w:r>
+        <w:t>ealed</w:t>
+      </w:r>
+      <w:r>
+        <w:t xml:space="preserve"> closed. </w:t>
+      </w:r>
+      <w:r>
+        <w:t>3ml of</w:t>
+      </w:r>
+      <w:r>
+        <w:t xml:space="preserve"> air </w:t>
+      </w:r>
+      <w:r>
+        <w:t xml:space="preserve">was then removed </w:t>
+      </w:r>
+      <w:r>
+        <w:t xml:space="preserve">of every chamber </w:t>
+      </w:r>
+      <w:r>
+        <w:t>via two-way valve</w:t>
+      </w:r>
+      <w:r>
+        <w:t xml:space="preserve"> to account for any residual CO</w:t>
       </w:r>
       <w:r>
         <w:rPr>
@@ -499,442 +853,236 @@
         <w:t>2</w:t>
       </w:r>
       <w:r>
+        <w:t xml:space="preserve"> that was not flushed </w:t>
+      </w:r>
+      <w:r>
+        <w:t xml:space="preserve">out </w:t>
+      </w:r>
+      <w:r>
+        <w:t>from the chamber</w:t>
+      </w:r>
+      <w:r>
+        <w:t>s</w:t>
+      </w:r>
+      <w:r>
+        <w:t>. The chamber wa</w:t>
+      </w:r>
+      <w:r>
+        <w:t>s then left in the incubator for an</w:t>
+      </w:r>
+      <w:r>
+        <w:t xml:space="preserve"> additional</w:t>
+      </w:r>
+      <w:r>
+        <w:t xml:space="preserve"> 90 mi</w:t>
+      </w:r>
+      <w:r>
+        <w:t>nutes</w:t>
+      </w:r>
+      <w:r>
+        <w:t xml:space="preserve">. After </w:t>
+      </w:r>
+      <w:proofErr w:type="gramStart"/>
+      <w:r>
+        <w:t xml:space="preserve">which,  </w:t>
+      </w:r>
+      <w:r>
+        <w:t>two</w:t>
+      </w:r>
+      <w:proofErr w:type="gramEnd"/>
+      <w:r>
+        <w:t xml:space="preserve"> air samples are taken from every chamber and chamber</w:t>
+      </w:r>
+      <w:r>
+        <w:t xml:space="preserve"> lids </w:t>
+      </w:r>
+      <w:r>
+        <w:t xml:space="preserve">unscrewed and placed back into the incubator again for the next </w:t>
+      </w:r>
+      <w:r>
+        <w:t xml:space="preserve">measurement </w:t>
+      </w:r>
+      <w:r>
+        <w:t>temperature</w:t>
+      </w:r>
+      <w:r>
+        <w:t>.</w:t>
+      </w:r>
+      <w:r>
+        <w:t xml:space="preserve"> </w:t>
+      </w:r>
+      <w:r>
+        <w:t xml:space="preserve">The air </w:t>
+      </w:r>
+      <w:r>
+        <w:t>sampling</w:t>
+      </w:r>
+      <w:r>
+        <w:t xml:space="preserve"> process was then repeated again</w:t>
+      </w:r>
+      <w:r>
+        <w:t xml:space="preserve"> following the same procedure as the first temperature.</w:t>
+      </w:r>
+      <w:r>
+        <w:t xml:space="preserve"> </w:t>
+      </w:r>
+    </w:p>
+    <w:p>
+      <w:pPr>
+        <w:pStyle w:val="Thesisnormal"/>
+        <w:spacing w:line="360" w:lineRule="auto"/>
+        <w:ind w:firstLine="720"/>
+      </w:pPr>
+      <w:r>
+        <w:t>After air sampling, each 3ml samples were injected into the inlet line of an open-flow respirometer system to measure V</w:t>
+      </w:r>
+      <w:r>
         <w:rPr>
           <w:vertAlign w:val="subscript"/>
         </w:rPr>
+        <w:t>CO2</w:t>
+      </w:r>
+      <w:r>
+        <w:t xml:space="preserve"> and V</w:t>
+      </w:r>
+      <w:r>
+        <w:rPr>
+          <w:vertAlign w:val="subscript"/>
+        </w:rPr>
+        <w:t>O2</w:t>
+      </w:r>
+      <w:r>
+        <w:rPr>
+          <w:i/>
+        </w:rPr>
+        <w:t>.</w:t>
+      </w:r>
+      <w:r>
+        <w:t xml:space="preserve"> The percentage of CO2 and O2 of our samples was analysed by a Field Metabolic System</w:t>
+      </w:r>
+      <w:r>
+        <w:t xml:space="preserve"> (Sables System, Las Vegas, NV, USA) with flow rate set to 200 ml min</w:t>
+      </w:r>
+      <w:r>
+        <w:rPr>
+          <w:vertAlign w:val="superscript"/>
+        </w:rPr>
+        <w:t>-1</w:t>
+      </w:r>
+      <w:r>
+        <w:t xml:space="preserve">. Water vapour was scrubbed from the inlet air with </w:t>
+      </w:r>
+      <w:proofErr w:type="spellStart"/>
+      <w:r>
+        <w:t>Drierite</w:t>
+      </w:r>
+      <w:proofErr w:type="spellEnd"/>
+      <w:r>
+        <w:t xml:space="preserve"> (Brand) prior to</w:t>
+      </w:r>
+      <w:r>
+        <w:t xml:space="preserve"> the measurement of CO</w:t>
+      </w:r>
+      <w:r>
+        <w:rPr>
+          <w:vertAlign w:val="subscript"/>
+        </w:rPr>
+        <w:t>2</w:t>
+      </w:r>
+      <w:r>
+        <w:t xml:space="preserve"> and O</w:t>
+      </w:r>
+      <w:r>
+        <w:rPr>
+          <w:vertAlign w:val="subscript"/>
+        </w:rPr>
+        <w:t>2</w:t>
+      </w:r>
+      <w:r>
+        <w:t xml:space="preserve">. </w:t>
+      </w:r>
+      <w:r>
+        <w:t>The area of output peak</w:t>
+      </w:r>
+      <w:r>
+        <w:t xml:space="preserve">s </w:t>
+      </w:r>
+      <w:proofErr w:type="gramStart"/>
+      <w:r>
+        <w:t>were</w:t>
+      </w:r>
+      <w:proofErr w:type="gramEnd"/>
+      <w:r>
+        <w:t xml:space="preserve"> integrated </w:t>
+      </w:r>
+      <w:r>
+        <w:t xml:space="preserve">using </w:t>
+      </w:r>
+      <w:proofErr w:type="spellStart"/>
+      <w:r>
+        <w:t>LabAnaylst</w:t>
+      </w:r>
+      <w:proofErr w:type="spellEnd"/>
+      <w:r>
         <w:t xml:space="preserve"> </w:t>
       </w:r>
       <w:r>
-        <w:t>as s</w:t>
-      </w:r>
-      <w:r>
-        <w:t>tandard metabolic rate</w:t>
-      </w:r>
-      <w:r>
-        <w:t xml:space="preserve"> (V</w:t>
+        <w:t xml:space="preserve">to calculate percentage </w:t>
+      </w:r>
+      <w:r>
+        <w:t>of CO</w:t>
       </w:r>
       <w:r>
         <w:rPr>
           <w:vertAlign w:val="subscript"/>
         </w:rPr>
-        <w:t>CO2</w:t>
-      </w:r>
-      <w:r>
-        <w:t xml:space="preserve"> ml min</w:t>
-      </w:r>
-      <w:r>
-        <w:rPr>
-          <w:vertAlign w:val="superscript"/>
-        </w:rPr>
-        <w:t>-1</w:t>
-      </w:r>
-      <w:r>
-        <w:t>), which is the lowest rate of metabolism</w:t>
+        <w:t>2</w:t>
+      </w:r>
+      <w:r>
+        <w:rPr>
+          <w:vertAlign w:val="subscript"/>
+        </w:rPr>
+        <w:t>.</w:t>
       </w:r>
       <w:r>
         <w:t xml:space="preserve"> </w:t>
       </w:r>
       <w:r>
-        <w:t>at a given temperature in an inactive, post-absorptive ectotherm</w:t>
-      </w:r>
-      <w:r>
-        <w:t xml:space="preserve"> (REF)</w:t>
-      </w:r>
-      <w:r>
-        <w:t xml:space="preserve">. </w:t>
-      </w:r>
-      <w:r>
-        <w:t xml:space="preserve">Measurements were </w:t>
-      </w:r>
-      <w:r>
-        <w:t xml:space="preserve">between </w:t>
-      </w:r>
-      <w:r>
-        <w:t>22ºC</w:t>
-      </w:r>
-      <w:r>
-        <w:t xml:space="preserve"> and 32º</w:t>
-      </w:r>
+        <w:t>The total ml of CO</w:t>
+      </w:r>
+      <w:r>
+        <w:rPr>
+          <w:vertAlign w:val="subscript"/>
+        </w:rPr>
+        <w:t>2</w:t>
+      </w:r>
+      <w:r>
+        <w:t xml:space="preserve"> produced by an individual was calculated as: </w:t>
+      </w:r>
+    </w:p>
+    <w:p>
+      <w:pPr>
+        <w:pStyle w:val="Thesisnormal"/>
+        <w:spacing w:line="360" w:lineRule="auto"/>
+        <w:jc w:val="both"/>
+        <w:rPr>
+          <w:rFonts w:cs="Times New Roman"/>
+        </w:rPr>
+      </w:pPr>
       <w:proofErr w:type="spellStart"/>
       <w:r>
-        <w:t>C at</w:t>
+        <w:rPr>
+          <w:rFonts w:cs="Times New Roman"/>
+        </w:rPr>
+        <w:t>Eqn</w:t>
       </w:r>
       <w:proofErr w:type="spellEnd"/>
       <w:r>
-        <w:t xml:space="preserve"> 2ºC increments </w:t>
-      </w:r>
-      <w:r>
-        <w:t>across three days (i.e. two temperatures per day) and were repeated every 10 days</w:t>
-      </w:r>
-      <w:r>
-        <w:t xml:space="preserve"> (10 sampling </w:t>
-      </w:r>
-      <w:r>
-        <w:t>series</w:t>
-      </w:r>
-      <w:r>
-        <w:t xml:space="preserve"> in total)</w:t>
-      </w:r>
-      <w:r>
-        <w:t>.</w:t>
-      </w:r>
-      <w:r>
-        <w:t xml:space="preserve"> </w:t>
-      </w:r>
-      <w:r>
-        <w:t xml:space="preserve">Due to logistical constraints, lizards were randomly assigned to one of two batches for metabolism measurements (batch 1: n = 23, batch 2: n = 22). </w:t>
-      </w:r>
-    </w:p>
-    <w:p>
-      <w:pPr>
-        <w:pStyle w:val="Thesisnormal"/>
-        <w:spacing w:line="360" w:lineRule="auto"/>
-      </w:pPr>
-      <w:r>
-        <w:t>We used two incubators (</w:t>
-      </w:r>
-      <w:proofErr w:type="spellStart"/>
-      <w:r>
-        <w:t>LabWit</w:t>
-      </w:r>
-      <w:proofErr w:type="spellEnd"/>
-      <w:r>
-        <w:t xml:space="preserve">, </w:t>
-      </w:r>
-      <w:r>
-        <w:t>ZXSD-R1090</w:t>
-      </w:r>
-      <w:r>
-        <w:t xml:space="preserve">) to precisely control the </w:t>
-      </w:r>
-      <w:r>
-        <w:t xml:space="preserve">ambient </w:t>
-      </w:r>
-      <w:r>
-        <w:t xml:space="preserve">temperature at which measurements were taken (+/- 1ºC). </w:t>
-      </w:r>
-      <w:r>
-        <w:t xml:space="preserve">The temperature </w:t>
-      </w:r>
-      <w:r>
-        <w:t>order</w:t>
-      </w:r>
-      <w:r>
-        <w:t xml:space="preserve"> </w:t>
-      </w:r>
-      <w:r>
-        <w:t xml:space="preserve">was </w:t>
-      </w:r>
-      <w:r>
-        <w:t>randomly allocated to the i</w:t>
-      </w:r>
-      <w:r>
-        <w:t>ncubators across the three days, within in sampling run.</w:t>
-      </w:r>
-      <w:r>
-        <w:t xml:space="preserve"> </w:t>
-      </w:r>
-    </w:p>
-    <w:p>
-      <w:pPr>
-        <w:pStyle w:val="Thesisnormal"/>
-        <w:spacing w:line="360" w:lineRule="auto"/>
-        <w:ind w:firstLine="720"/>
-      </w:pPr>
-      <w:r>
-        <w:t>Lizards were fasted for at least 24 hours prior to metabolism measurements.</w:t>
-      </w:r>
-      <w:r>
-        <w:t xml:space="preserve"> Between </w:t>
-      </w:r>
-      <w:r>
-        <w:t>each day</w:t>
-      </w:r>
-      <w:r>
-        <w:t>, lizards had access to water in their enclosure.</w:t>
-      </w:r>
-      <w:r>
-        <w:t xml:space="preserve"> </w:t>
-      </w:r>
-      <w:r>
-        <w:t>Lizards were randomly assigned to</w:t>
-      </w:r>
-      <w:r>
-        <w:t xml:space="preserve"> cylindrical</w:t>
-      </w:r>
-      <w:r>
-        <w:t xml:space="preserve"> metabolism chambers</w:t>
-      </w:r>
-      <w:r>
-        <w:t xml:space="preserve"> (</w:t>
-      </w:r>
-      <w:r>
-        <w:t>vol</w:t>
-      </w:r>
-      <w:r>
-        <w:t>ume</w:t>
-      </w:r>
-      <w:r>
-        <w:t xml:space="preserve"> = </w:t>
-      </w:r>
-      <w:r>
-        <w:t>146ml</w:t>
-      </w:r>
-      <w:r>
-        <w:t>)</w:t>
-      </w:r>
-      <w:r>
-        <w:t xml:space="preserve"> within each sampling run</w:t>
-      </w:r>
-      <w:r>
-        <w:t xml:space="preserve">. </w:t>
-      </w:r>
-      <w:r>
-        <w:t>On the day of measurement, body temperature of each individual was taken using a</w:t>
-      </w:r>
-      <w:r>
-        <w:t>n</w:t>
-      </w:r>
-      <w:r>
-        <w:t xml:space="preserve"> infrared laser gun</w:t>
-      </w:r>
-      <w:r>
-        <w:t xml:space="preserve"> inside their enclosure</w:t>
-      </w:r>
-      <w:r>
-        <w:t xml:space="preserve">. </w:t>
-      </w:r>
-      <w:r>
-        <w:t>Lizards were then gently encouraged into their assigned metabolism chambers and then weighed</w:t>
-      </w:r>
-      <w:r>
-        <w:t xml:space="preserve">. </w:t>
-      </w:r>
-      <w:r>
-        <w:t>After which, c</w:t>
-      </w:r>
-      <w:r>
-        <w:t>hambers were</w:t>
-      </w:r>
-      <w:r>
-        <w:t xml:space="preserve"> maintained in a dark environment</w:t>
-      </w:r>
-      <w:r>
-        <w:t xml:space="preserve"> inside in the incubators for 30 minutes. </w:t>
-      </w:r>
-      <w:r>
-        <w:t xml:space="preserve">After 30 minutes, </w:t>
-      </w:r>
-      <w:r>
-        <w:t>each chamber was</w:t>
-      </w:r>
-      <w:r>
-        <w:t xml:space="preserve"> flushed </w:t>
-      </w:r>
-      <w:r>
-        <w:t xml:space="preserve">with fresh air </w:t>
-      </w:r>
-      <w:r>
-        <w:t>by gently waving ambient air over the chamber and then s</w:t>
-      </w:r>
-      <w:r>
-        <w:t>ealed</w:t>
-      </w:r>
-      <w:r>
-        <w:t xml:space="preserve"> closed. </w:t>
-      </w:r>
-      <w:r>
-        <w:t>3ml</w:t>
-      </w:r>
-      <w:r>
-        <w:t xml:space="preserve"> of</w:t>
-      </w:r>
-      <w:r>
-        <w:t xml:space="preserve"> air </w:t>
-      </w:r>
-      <w:r>
-        <w:t xml:space="preserve">was then removed </w:t>
-      </w:r>
-      <w:r>
-        <w:t xml:space="preserve">of every chamber </w:t>
-      </w:r>
-      <w:r>
-        <w:t>via two-way valve</w:t>
-      </w:r>
-      <w:r>
-        <w:t xml:space="preserve"> to account for any residual CO</w:t>
-      </w:r>
-      <w:r>
-        <w:rPr>
-          <w:vertAlign w:val="subscript"/>
-        </w:rPr>
-        <w:t>2</w:t>
-      </w:r>
-      <w:r>
-        <w:t xml:space="preserve"> that was not flushed from the chamber</w:t>
-      </w:r>
-      <w:r>
-        <w:t>. The chamber wa</w:t>
-      </w:r>
-      <w:r>
-        <w:t>s then left in the incubator for another 90 mi</w:t>
-      </w:r>
-      <w:r>
-        <w:t>nutes while lizards respire at the</w:t>
-      </w:r>
-      <w:r>
-        <w:t xml:space="preserve"> </w:t>
-      </w:r>
-      <w:r>
-        <w:t xml:space="preserve">set </w:t>
-      </w:r>
-      <w:r>
-        <w:t xml:space="preserve">temperature. </w:t>
-      </w:r>
-      <w:r>
-        <w:t xml:space="preserve">After 90 minutes, two air samples are taken from every chamber and the lids of the chamber unscrewed and placed back into the incubator again for the next temperature setting. </w:t>
-      </w:r>
-      <w:r>
-        <w:t xml:space="preserve">The air collection process was then repeated again at the next temperature setting. </w:t>
-      </w:r>
-    </w:p>
-    <w:p>
-      <w:pPr>
-        <w:pStyle w:val="Thesisnormal"/>
-        <w:spacing w:line="360" w:lineRule="auto"/>
-        <w:ind w:firstLine="720"/>
-      </w:pPr>
-      <w:r>
-        <w:t>After air sampling, each 3ml samples were injected into the inlet line of an open-flow respirometer system to measure V</w:t>
-      </w:r>
-      <w:r>
-        <w:rPr>
-          <w:vertAlign w:val="subscript"/>
-        </w:rPr>
-        <w:t>CO2</w:t>
-      </w:r>
-      <w:r>
-        <w:t xml:space="preserve"> and </w:t>
-      </w:r>
-      <w:r>
-        <w:t>V</w:t>
-      </w:r>
-      <w:r>
-        <w:rPr>
-          <w:vertAlign w:val="subscript"/>
-        </w:rPr>
-        <w:t>O2</w:t>
-      </w:r>
-      <w:r>
-        <w:rPr>
-          <w:i/>
-        </w:rPr>
-        <w:t>.</w:t>
-      </w:r>
-      <w:r>
-        <w:t xml:space="preserve"> The percentage of CO2 and O2 of our samples was analysed by a Field Metabolic System</w:t>
-      </w:r>
-      <w:r>
-        <w:t xml:space="preserve"> (Sables System, Las Vegas, NV, USA) with flow rate set to 200 ml min</w:t>
-      </w:r>
-      <w:r>
-        <w:rPr>
-          <w:vertAlign w:val="superscript"/>
-        </w:rPr>
-        <w:t>-1</w:t>
-      </w:r>
-      <w:r>
-        <w:t xml:space="preserve">. Water vapour was scrubbed from the inlet air with </w:t>
-      </w:r>
-      <w:proofErr w:type="spellStart"/>
-      <w:r>
-        <w:t>Drierite</w:t>
-      </w:r>
-      <w:proofErr w:type="spellEnd"/>
-      <w:r>
-        <w:t xml:space="preserve"> (Brand) prior to</w:t>
-      </w:r>
-      <w:r>
-        <w:t xml:space="preserve"> the measurement of CO</w:t>
-      </w:r>
-      <w:r>
-        <w:rPr>
-          <w:vertAlign w:val="subscript"/>
-        </w:rPr>
-        <w:t>2</w:t>
-      </w:r>
-      <w:r>
-        <w:t xml:space="preserve"> and O</w:t>
-      </w:r>
-      <w:r>
-        <w:rPr>
-          <w:vertAlign w:val="subscript"/>
-        </w:rPr>
-        <w:t>2</w:t>
-      </w:r>
-      <w:r>
-        <w:t xml:space="preserve">. </w:t>
-      </w:r>
-      <w:r>
-        <w:t>The area of output peak</w:t>
-      </w:r>
-      <w:r>
-        <w:t xml:space="preserve">s </w:t>
-      </w:r>
-      <w:proofErr w:type="gramStart"/>
-      <w:r>
-        <w:t>were</w:t>
-      </w:r>
-      <w:proofErr w:type="gramEnd"/>
-      <w:r>
-        <w:t xml:space="preserve"> integrated to calculate percentage </w:t>
-      </w:r>
-      <w:r>
-        <w:t xml:space="preserve">of </w:t>
-      </w:r>
-      <w:r>
-        <w:t>CO</w:t>
-      </w:r>
-      <w:r>
-        <w:rPr>
-          <w:vertAlign w:val="subscript"/>
-        </w:rPr>
-        <w:t>2</w:t>
-      </w:r>
-      <w:r>
-        <w:rPr>
-          <w:vertAlign w:val="subscript"/>
-        </w:rPr>
-        <w:t>.</w:t>
-      </w:r>
-      <w:r>
-        <w:t xml:space="preserve"> </w:t>
-      </w:r>
-      <w:r>
-        <w:t xml:space="preserve">The total ml of </w:t>
-      </w:r>
-      <w:r>
-        <w:t>CO</w:t>
-      </w:r>
-      <w:r>
-        <w:rPr>
-          <w:vertAlign w:val="subscript"/>
-        </w:rPr>
-        <w:t>2</w:t>
-      </w:r>
-      <w:r>
-        <w:t xml:space="preserve"> produced by an individual was calculated as: </w:t>
-      </w:r>
-    </w:p>
-    <w:p>
-      <w:pPr>
-        <w:pStyle w:val="Thesisnormal"/>
-        <w:spacing w:line="360" w:lineRule="auto"/>
-        <w:jc w:val="both"/>
         <w:rPr>
           <w:rFonts w:cs="Times New Roman"/>
         </w:rPr>
-      </w:pPr>
+        <w:t>: 1</w:t>
+      </w:r>
     </w:p>
     <w:p>
       <w:pPr>
@@ -1121,7 +1269,13 @@
       </w:r>
       <w:proofErr w:type="spellEnd"/>
       <w:r>
-        <w:t xml:space="preserve"> is the volume of the lizard, assuming that the mass of the lizard and </w:t>
+        <w:t xml:space="preserve"> is the volume of the lizard, assuming that the mass of the lizard</w:t>
+      </w:r>
+      <w:r>
+        <w:t xml:space="preserve"> is the same as its volume</w:t>
+      </w:r>
+      <w:r>
+        <w:t xml:space="preserve"> and </w:t>
       </w:r>
       <w:r>
         <w:rPr>
@@ -1130,7 +1284,13 @@
         <w:t>t</w:t>
       </w:r>
       <w:r>
-        <w:t xml:space="preserve"> is the duration of the period after where the chamber has been sealed and the first air sample was taken (e.g. 90 minutes)</w:t>
+        <w:t xml:space="preserve"> is the duration of </w:t>
+      </w:r>
+      <w:r>
+        <w:t>time in minutes</w:t>
+      </w:r>
+      <w:r>
+        <w:t xml:space="preserve"> after where the chamber has been sealed and the first air sample was taken (e.g. 90 minutes)</w:t>
       </w:r>
       <w:r>
         <w:t>.</w:t>
@@ -1165,20 +1325,8 @@
       <w:r>
         <w:t xml:space="preserve">. </w:t>
       </w:r>
-    </w:p>
-    <w:p>
-      <w:pPr>
-        <w:pStyle w:val="Thesisnormal"/>
-        <w:spacing w:line="360" w:lineRule="auto"/>
-      </w:pPr>
-    </w:p>
-    <w:p>
-      <w:pPr>
-        <w:pStyle w:val="Thesisnormal"/>
-        <w:spacing w:line="360" w:lineRule="auto"/>
-      </w:pPr>
-      <w:r>
-        <w:t>Incubation temperature and body temperature in home enclosure was natural log-transformed and then z-transformed. V</w:t>
+      <w:r>
+        <w:t>V</w:t>
       </w:r>
       <w:r>
         <w:rPr>
@@ -1187,10 +1335,7 @@
         <w:t>CO2</w:t>
       </w:r>
       <w:r>
-        <w:t xml:space="preserve"> and body mass were natural log-transformed t</w:t>
-      </w:r>
-      <w:r>
-        <w:t xml:space="preserve">o account for the </w:t>
+        <w:t xml:space="preserve"> and body mass were natural log-transformed and then z-transformed to account for the </w:t>
       </w:r>
       <w:proofErr w:type="spellStart"/>
       <w:r>
@@ -1198,28 +1343,46 @@
       </w:r>
       <w:proofErr w:type="spellEnd"/>
       <w:r>
-        <w:t xml:space="preserve"> scaling</w:t>
-      </w:r>
-      <w:r>
-        <w:t xml:space="preserve"> relationship between</w:t>
-      </w:r>
-      <w:r>
-        <w:t xml:space="preserve"> metabolic rate and body mass. </w:t>
-      </w:r>
-    </w:p>
-    <w:p>
-      <w:pPr>
-        <w:pStyle w:val="Thesisnormal"/>
-        <w:spacing w:line="360" w:lineRule="auto"/>
-      </w:pPr>
-    </w:p>
-    <w:p>
-      <w:pPr>
-        <w:pStyle w:val="Thesisnormal"/>
-        <w:spacing w:line="360" w:lineRule="auto"/>
-      </w:pPr>
-      <w:r>
-        <w:t xml:space="preserve">Collinearity between our variables were checked using scatterplot matrices and calculating </w:t>
+        <w:t xml:space="preserve"> scaling relationship between metabolic rate and body mass</w:t>
+      </w:r>
+      <w:r>
+        <w:t xml:space="preserve">. </w:t>
+      </w:r>
+      <w:r>
+        <w:t>All temperature predictors (measurement</w:t>
+      </w:r>
+      <w:r>
+        <w:t xml:space="preserve"> temperature, </w:t>
+      </w:r>
+      <w:r>
+        <w:t>body temperature in home enclosure</w:t>
+      </w:r>
+      <w:r>
+        <w:t>, or previous temperature</w:t>
+      </w:r>
+      <w:r>
+        <w:t>) were also</w:t>
+      </w:r>
+      <w:r>
+        <w:t xml:space="preserve"> natural log-tran</w:t>
+      </w:r>
+      <w:r>
+        <w:t xml:space="preserve">sformed and then z-transformed </w:t>
+      </w:r>
+      <w:r>
+        <w:t>Co</w:t>
+      </w:r>
+      <w:r>
+        <w:t>llinearity between our response and predictor variables</w:t>
+      </w:r>
+      <w:r>
+        <w:t xml:space="preserve"> were checked using scatterplot matrices</w:t>
+      </w:r>
+      <w:r>
+        <w:t>.</w:t>
+      </w:r>
+      <w:r>
+        <w:t xml:space="preserve"> </w:t>
       </w:r>
       <w:r>
         <w:t>P</w:t>
@@ -1237,20 +1400,14 @@
         <w:t xml:space="preserve"> coefficients</w:t>
       </w:r>
       <w:r>
-        <w:t xml:space="preserve"> and these are presented in Table SXX. </w:t>
-      </w:r>
-    </w:p>
-    <w:p>
-      <w:pPr>
-        <w:pStyle w:val="Thesisnormal"/>
-        <w:spacing w:line="360" w:lineRule="auto"/>
-      </w:pPr>
-    </w:p>
-    <w:p>
-      <w:pPr>
-        <w:pStyle w:val="Thesisnormal"/>
-        <w:spacing w:line="360" w:lineRule="auto"/>
-      </w:pPr>
+        <w:t xml:space="preserve"> </w:t>
+      </w:r>
+      <w:r>
+        <w:t xml:space="preserve">of these </w:t>
+      </w:r>
+      <w:r>
+        <w:t xml:space="preserve">are presented in Table SXX. </w:t>
+      </w:r>
       <w:r>
         <w:t>We tested whether there</w:t>
       </w:r>
@@ -1258,10 +1415,7 @@
         <w:t xml:space="preserve"> were</w:t>
       </w:r>
       <w:r>
-        <w:t xml:space="preserve"> differences in </w:t>
-      </w:r>
-      <w:r>
-        <w:t>V</w:t>
+        <w:t xml:space="preserve"> differences in V</w:t>
       </w:r>
       <w:r>
         <w:rPr>
@@ -1312,7 +1466,7 @@
         <w:t xml:space="preserve">of previous measurement temperatures and </w:t>
       </w:r>
       <w:r>
-        <w:t>body temperature measured in home enclosure (hereafter referred as ‘body temperature’)</w:t>
+        <w:t>body temperature measured in home enclosure (hereafter ‘body temperature’)</w:t>
       </w:r>
       <w:r>
         <w:t xml:space="preserve"> </w:t>
@@ -1324,55 +1478,31 @@
         <w:t xml:space="preserve"> two </w:t>
       </w:r>
       <w:r>
-        <w:t>methods of coding ‘previous temperature’ as a covariate variable</w:t>
+        <w:t xml:space="preserve">methods of </w:t>
+      </w:r>
+      <w:r>
+        <w:t>how we code</w:t>
+      </w:r>
+      <w:r>
+        <w:t xml:space="preserve"> ‘previous temperature’ as a covariate variable</w:t>
       </w:r>
       <w:r>
         <w:t xml:space="preserve">. </w:t>
       </w:r>
       <w:r>
-        <w:t>The first method, we coded ‘previous temperature’ within each sampling day. F</w:t>
-      </w:r>
-      <w:r>
-        <w:t xml:space="preserve">or the first measurement </w:t>
+        <w:t xml:space="preserve">The first method, we coded ‘previous temperature’ within each sampling day. For the first measurement </w:t>
       </w:r>
       <w:r>
         <w:t>temperature,</w:t>
       </w:r>
       <w:r>
+        <w:t xml:space="preserve"> we treated body temperature</w:t>
+      </w:r>
+      <w:r>
         <w:t xml:space="preserve"> </w:t>
       </w:r>
       <w:r>
-        <w:t xml:space="preserve">we </w:t>
-      </w:r>
-      <w:r>
-        <w:t>treated</w:t>
-      </w:r>
-      <w:r>
-        <w:t xml:space="preserve"> body temperature</w:t>
-      </w:r>
-      <w:r>
-        <w:t xml:space="preserve"> </w:t>
-      </w:r>
-      <w:r>
-        <w:t>as the ‘</w:t>
-      </w:r>
-      <w:r>
-        <w:t>previous temperature’</w:t>
-      </w:r>
-      <w:r>
-        <w:t xml:space="preserve"> and </w:t>
-      </w:r>
-      <w:r>
-        <w:t>the first measurement temperature</w:t>
-      </w:r>
-      <w:r>
-        <w:t xml:space="preserve"> as the ‘previous temperature’ </w:t>
-      </w:r>
-      <w:r>
-        <w:t xml:space="preserve">for the </w:t>
-      </w:r>
-      <w:r>
-        <w:t xml:space="preserve">second measurement temperature. The second method, we coded ‘previous temperature’ across each sampling day. For the first day, body temperature was treated as ‘previous temperature’. On the second and third day of measurements, the mean of the </w:t>
+        <w:t xml:space="preserve">as the ‘previous temperature’ and the first measurement temperature as the ‘previous temperature’ for the second measurement temperature. The second method, we coded ‘previous temperature’ across each sampling day. For the first day, body temperature was treated as ‘previous temperature’. On the second and third day of measurements, the mean of the </w:t>
       </w:r>
       <w:r>
         <w:t xml:space="preserve">two </w:t>
@@ -1398,7 +1528,13 @@
         <w:t xml:space="preserve"> temperature’. </w:t>
       </w:r>
       <w:r>
-        <w:t xml:space="preserve">These two variations of ‘previous temperatures’ were then log-transformed and then included separately in our final model as covariates. We present our results using ‘previous temperature’ derived from method two, as it yielded a lower AIC, however the output from the model using method one </w:t>
+        <w:t xml:space="preserve">These two variations of ‘previous temperatures’ were then log-transformed </w:t>
+      </w:r>
+      <w:r>
+        <w:t xml:space="preserve">and z-transformed </w:t>
+      </w:r>
+      <w:r>
+        <w:t xml:space="preserve">and included separately in our final model as covariates. We present our results using ‘previous temperature’ derived from method two, as it yielded a lower AIC, however the output from the model using method one </w:t>
       </w:r>
       <w:r>
         <w:t xml:space="preserve">is presented </w:t>
@@ -1428,13 +1564,16 @@
         <w:spacing w:line="360" w:lineRule="auto"/>
       </w:pPr>
       <w:r>
-        <w:t xml:space="preserve">We calculated repeatability in metabolic reaction norm parameters across our ten sampling series following </w:t>
+        <w:t xml:space="preserve">Repeatability </w:t>
+      </w:r>
+      <w:r>
+        <w:t xml:space="preserve">in metabolic reaction norm parameters across our ten sampling series following </w:t>
       </w:r>
       <w:r>
         <w:fldChar w:fldCharType="begin"/>
       </w:r>
       <w:r>
-        <w:instrText xml:space="preserve"> ADDIN PAPERS2_CITATIONS &lt;citation&gt;&lt;uuid&gt;06D40F78-417D-4E2E-B1CA-F0629DE8E4DF&lt;/uuid&gt;&lt;priority&gt;0&lt;/priority&gt;&lt;publications&gt;&lt;publication&gt;&lt;uuid&gt;633E40D5-A84A-4568-9109-BF18BA936716&lt;/uuid&gt;&lt;volume&gt;6&lt;/volume&gt;&lt;doi&gt;10.1111/2041-210X.12430&lt;/doi&gt;&lt;startpage&gt;1462&lt;/startpage&gt;&lt;publication_date&gt;99201507301200000000222000&lt;/publication_date&gt;&lt;url&gt;http://doi.wiley.com/10.1111/2041-210X.12430&lt;/url&gt;&lt;citekey&gt;ArayaAjoy:2015ir&lt;/citekey&gt;&lt;type&gt;400&lt;/type&gt;&lt;title&gt;An approach to estimate short-term, long-term and reaction norm repeatability&lt;/title&gt;&lt;number&gt;12&lt;/number&gt;&lt;subtype&gt;400&lt;/subtype&gt;&lt;endpage&gt;1473&lt;/endpage&gt;&lt;authors&gt;&lt;author&gt;&lt;firstName&gt;Yimen&lt;/firstName&gt;&lt;middleNames&gt;G&lt;/middleNames&gt;&lt;lastName&gt;Araya-Ajoy&lt;/lastName&gt;&lt;/author&gt;&lt;author&gt;&lt;firstName&gt;Kimberley&lt;/firstName&gt;&lt;middleNames&gt;J&lt;/middleNames&gt;&lt;lastName&gt;Mathot&lt;/lastName&gt;&lt;/author&gt;&lt;author&gt;&lt;firstName&gt;Niels&lt;/firstName&gt;&lt;middleNames&gt;J&lt;/middleNames&gt;&lt;lastName&gt;Dingemanse&lt;/lastName&gt;&lt;/author&gt;&lt;/authors&gt;&lt;editors&gt;&lt;author&gt;&lt;firstName&gt;Robert&lt;/firstName&gt;&lt;middleNames&gt;B&lt;/middleNames&gt;&lt;lastName&gt;O'Hara&lt;/lastName&gt;&lt;/author&gt;&lt;/editors&gt;&lt;/publication&gt;&lt;/publications&gt;&lt;cites&gt;&lt;/cites&gt;&lt;/citation&gt;</w:instrText>
+        <w:instrText xml:space="preserve"> ADDIN PAPERS2_CITATIONS &lt;citation&gt;&lt;uuid&gt;7C8662A9-E298-452E-A79A-66FC4DC5F006&lt;/uuid&gt;&lt;priority&gt;0&lt;/priority&gt;&lt;publications&gt;&lt;publication&gt;&lt;uuid&gt;633E40D5-A84A-4568-9109-BF18BA936716&lt;/uuid&gt;&lt;volume&gt;6&lt;/volume&gt;&lt;doi&gt;10.1111/2041-210X.12430&lt;/doi&gt;&lt;startpage&gt;1462&lt;/startpage&gt;&lt;publication_date&gt;99201507301200000000222000&lt;/publication_date&gt;&lt;url&gt;http://doi.wiley.com/10.1111/2041-210X.12430&lt;/url&gt;&lt;citekey&gt;ArayaAjoy:2015ir&lt;/citekey&gt;&lt;type&gt;400&lt;/type&gt;&lt;title&gt;An approach to estimate short-term, long-term and reaction norm repeatability&lt;/title&gt;&lt;number&gt;12&lt;/number&gt;&lt;subtype&gt;400&lt;/subtype&gt;&lt;endpage&gt;1473&lt;/endpage&gt;&lt;authors&gt;&lt;author&gt;&lt;firstName&gt;Yimen&lt;/firstName&gt;&lt;middleNames&gt;G&lt;/middleNames&gt;&lt;lastName&gt;Araya-Ajoy&lt;/lastName&gt;&lt;/author&gt;&lt;author&gt;&lt;firstName&gt;Kimberley&lt;/firstName&gt;&lt;middleNames&gt;J&lt;/middleNames&gt;&lt;lastName&gt;Mathot&lt;/lastName&gt;&lt;/author&gt;&lt;author&gt;&lt;firstName&gt;Niels&lt;/firstName&gt;&lt;middleNames&gt;J&lt;/middleNames&gt;&lt;lastName&gt;Dingemanse&lt;/lastName&gt;&lt;/author&gt;&lt;/authors&gt;&lt;editors&gt;&lt;author&gt;&lt;firstName&gt;Robert&lt;/firstName&gt;&lt;middleNames&gt;B&lt;/middleNames&gt;&lt;lastName&gt;O'Hara&lt;/lastName&gt;&lt;/author&gt;&lt;/editors&gt;&lt;/publication&gt;&lt;/publications&gt;&lt;cites&gt;&lt;/cites&gt;&lt;/citation&gt;</w:instrText>
       </w:r>
       <w:r>
         <w:fldChar w:fldCharType="separate"/>
@@ -1453,13 +1592,113 @@
         <w:t xml:space="preserve">. </w:t>
       </w:r>
       <w:r>
+        <w:t xml:space="preserve">We coded ‘series’ a </w:t>
+      </w:r>
+      <w:r>
+        <w:t xml:space="preserve">categorical </w:t>
+      </w:r>
+      <w:r>
+        <w:t xml:space="preserve">variable which </w:t>
+      </w:r>
+      <w:r>
+        <w:t>denotes</w:t>
+      </w:r>
+      <w:r>
+        <w:t xml:space="preserve"> a unique combination of </w:t>
+      </w:r>
+      <w:r>
+        <w:t>individual ID</w:t>
+      </w:r>
+      <w:r>
+        <w:t>s</w:t>
+      </w:r>
+      <w:r>
+        <w:t xml:space="preserve"> </w:t>
+      </w:r>
+      <w:r>
+        <w:t xml:space="preserve">and the sampling period IDs </w:t>
+      </w:r>
+      <w:r>
+        <w:t xml:space="preserve"> in order </w:t>
+      </w:r>
+      <w:r>
+        <w:t>to group individual reacti</w:t>
+      </w:r>
+      <w:r>
+        <w:t>on norms</w:t>
+      </w:r>
+      <w:r>
+        <w:t xml:space="preserve"> </w:t>
+      </w:r>
+      <w:r>
+        <w:t xml:space="preserve">that were </w:t>
+      </w:r>
+      <w:r>
+        <w:t xml:space="preserve">measured at different </w:t>
+      </w:r>
+      <w:r>
+        <w:t>sampling periods (s</w:t>
+      </w:r>
+      <w:r>
+        <w:t xml:space="preserve">ee </w:t>
+      </w:r>
+      <w:r>
+        <w:fldChar w:fldCharType="begin"/>
+      </w:r>
+      <w:r>
+        <w:instrText xml:space="preserve"> ADDIN PAPERS2_CITATIONS &lt;citation&gt;&lt;uuid&gt;F9F4D52A-164C-4302-9A3D-37D4096C8DFA&lt;/uuid&gt;&lt;priority&gt;0&lt;/priority&gt;&lt;publications&gt;&lt;publication&gt;&lt;uuid&gt;633E40D5-A84A-4568-9109-BF18BA936716&lt;/uuid&gt;&lt;volume&gt;6&lt;/volume&gt;&lt;doi&gt;10.1111/2041-210X.12430&lt;/doi&gt;&lt;startpage&gt;1462&lt;/startpage&gt;&lt;publication_date&gt;99201507301200000000222000&lt;/publication_date&gt;&lt;url&gt;http://doi.wiley.com/10.1111/2041-210X.12430&lt;/url&gt;&lt;citekey&gt;ArayaAjoy:2015ir&lt;/citekey&gt;&lt;type&gt;400&lt;/type&gt;&lt;title&gt;An approach to estimate short-term, long-term and reaction norm repeatability&lt;/title&gt;&lt;number&gt;12&lt;/number&gt;&lt;subtype&gt;400&lt;/subtype&gt;&lt;endpage&gt;1473&lt;/endpage&gt;&lt;authors&gt;&lt;author&gt;&lt;firstName&gt;Yimen&lt;/firstName&gt;&lt;middleNames&gt;G&lt;/middleNames&gt;&lt;lastName&gt;Araya-Ajoy&lt;/lastName&gt;&lt;/author&gt;&lt;author&gt;&lt;firstName&gt;Kimberley&lt;/firstName&gt;&lt;middleNames&gt;J&lt;/middleNames&gt;&lt;lastName&gt;Mathot&lt;/lastName&gt;&lt;/author&gt;&lt;author&gt;&lt;firstName&gt;Niels&lt;/firstName&gt;&lt;middleNames&gt;J&lt;/middleNames&gt;&lt;lastName&gt;Dingemanse&lt;/lastName&gt;&lt;/author&gt;&lt;/authors&gt;&lt;editors&gt;&lt;author&gt;&lt;firstName&gt;Robert&lt;/firstName&gt;&lt;middleNames&gt;B&lt;/middleNames&gt;&lt;lastName&gt;O'Hara&lt;/lastName&gt;&lt;/author&gt;&lt;/editors&gt;&lt;/publication&gt;&lt;/publications&gt;&lt;cites&gt;&lt;/cites&gt;&lt;/citation&gt;</w:instrText>
+      </w:r>
+      <w:r>
+        <w:fldChar w:fldCharType="separate"/>
+      </w:r>
+      <w:r>
+        <w:rPr>
+          <w:rFonts w:cs="Times New Roman"/>
+          <w:lang w:val="en-GB"/>
+        </w:rPr>
+        <w:t>{ArayaAjoy:2015ir}</w:t>
+      </w:r>
+      <w:r>
+        <w:fldChar w:fldCharType="end"/>
+      </w:r>
+      <w:r>
+        <w:t>)</w:t>
+      </w:r>
+      <w:r>
+        <w:t xml:space="preserve">. </w:t>
+      </w:r>
+      <w:r>
+        <w:t>Our final model included: V</w:t>
+      </w:r>
+      <w:r>
+        <w:rPr>
+          <w:vertAlign w:val="subscript"/>
+        </w:rPr>
+        <w:t>CO2</w:t>
+      </w:r>
+      <w:r>
+        <w:t>, mass, measurement temperature and previous temperature as fix</w:t>
+      </w:r>
+      <w:r>
+        <w:t>ed effects</w:t>
+      </w:r>
+      <w:r>
+        <w:t xml:space="preserve">. </w:t>
+      </w:r>
+      <w:r>
         <w:t xml:space="preserve">We </w:t>
       </w:r>
       <w:r>
-        <w:t>fitted random intercept of individual ID and a random slope of incubation temperature</w:t>
-      </w:r>
-      <w:r>
-        <w:t xml:space="preserve"> i</w:t>
+        <w:t xml:space="preserve">also </w:t>
+      </w:r>
+      <w:r>
+        <w:t xml:space="preserve">fitted random intercept of individual ID and a random slope of </w:t>
+      </w:r>
+      <w:r>
+        <w:t>measurement</w:t>
+      </w:r>
+      <w:r>
+        <w:t xml:space="preserve"> temperature i</w:t>
       </w:r>
       <w:r>
         <w:t>n order to quantify variation in the intercept and slope of the reaction norm between individuals</w:t>
@@ -1467,47 +1706,904 @@
       <w:r>
         <w:t xml:space="preserve">. We also fitted a </w:t>
       </w:r>
-      <w:bookmarkStart w:id="0" w:name="_GoBack"/>
-      <w:bookmarkEnd w:id="0"/>
-    </w:p>
-    <w:p>
-      <w:pPr>
-        <w:pStyle w:val="Thesisnormal"/>
-        <w:spacing w:line="360" w:lineRule="auto"/>
-      </w:pPr>
-    </w:p>
-    <w:p>
-      <w:pPr>
-        <w:pStyle w:val="Thesisnormal"/>
-        <w:spacing w:line="360" w:lineRule="auto"/>
-      </w:pPr>
-      <w:r>
-        <w:t>Defining repeatability</w:t>
-      </w:r>
-    </w:p>
-    <w:p>
-      <w:pPr>
-        <w:pStyle w:val="Thesisnormal"/>
-        <w:spacing w:line="360" w:lineRule="auto"/>
-      </w:pPr>
-      <w:r>
-        <w:t>Defining ‘series’</w:t>
-      </w:r>
-    </w:p>
-    <w:p>
-      <w:pPr>
-        <w:pStyle w:val="Thesisnormal"/>
-        <w:spacing w:line="360" w:lineRule="auto"/>
-      </w:pPr>
-      <w:r>
-        <w:t>Model specification</w:t>
-      </w:r>
-    </w:p>
-    <w:p>
-      <w:pPr>
-        <w:pStyle w:val="Thesisnormal"/>
-        <w:spacing w:line="360" w:lineRule="auto"/>
-      </w:pPr>
+      <w:r>
+        <w:t xml:space="preserve">random intercept of series and a random slope of measurement temperature to </w:t>
+      </w:r>
+      <w:r>
+        <w:t>quantify variation in reaction norm parameters between individuals across sampling periods.</w:t>
+      </w:r>
+      <w:r>
+        <w:t xml:space="preserve"> We ran our</w:t>
+      </w:r>
+      <w:r>
+        <w:t xml:space="preserve"> models in the package </w:t>
+      </w:r>
+      <w:commentRangeStart w:id="2"/>
+      <w:r>
+        <w:t xml:space="preserve">‘lme4’ (REF) </w:t>
+      </w:r>
+      <w:commentRangeEnd w:id="2"/>
+      <w:r>
+        <w:rPr>
+          <w:rStyle w:val="CommentReference"/>
+        </w:rPr>
+        <w:commentReference w:id="2"/>
+      </w:r>
+      <w:r>
+        <w:t xml:space="preserve">and extracted the relevance variance components to calculate repeatability </w:t>
+      </w:r>
+      <w:r>
+        <w:t xml:space="preserve">as </w:t>
+      </w:r>
+      <w:proofErr w:type="spellStart"/>
+      <w:proofErr w:type="gramStart"/>
+      <w:r>
+        <w:t>below.</w:t>
+      </w:r>
+      <w:r>
+        <w:t>We</w:t>
+      </w:r>
+      <w:proofErr w:type="spellEnd"/>
+      <w:proofErr w:type="gramEnd"/>
+      <w:r>
+        <w:t xml:space="preserve"> calculated repeatability in intercept</w:t>
+      </w:r>
+      <w:r>
+        <w:t xml:space="preserve"> (</w:t>
+      </w:r>
+      <w:proofErr w:type="spellStart"/>
+      <w:r>
+        <w:t>eqn</w:t>
+      </w:r>
+      <w:proofErr w:type="spellEnd"/>
+      <w:r>
+        <w:t xml:space="preserve"> 2)</w:t>
+      </w:r>
+      <w:r>
+        <w:t xml:space="preserve"> and slope</w:t>
+      </w:r>
+      <w:r>
+        <w:t xml:space="preserve"> (</w:t>
+      </w:r>
+      <w:proofErr w:type="spellStart"/>
+      <w:r>
+        <w:t>eqn</w:t>
+      </w:r>
+      <w:proofErr w:type="spellEnd"/>
+      <w:r>
+        <w:t xml:space="preserve"> 3)</w:t>
+      </w:r>
+      <w:r>
+        <w:t xml:space="preserve"> across all sampling periods</w:t>
+      </w:r>
+      <w:r>
+        <w:t xml:space="preserve"> usi</w:t>
+      </w:r>
+      <w:r>
+        <w:t>ng:</w:t>
+      </w:r>
+    </w:p>
+    <w:p>
+      <w:pPr>
+        <w:pStyle w:val="Thesisnormal"/>
+        <w:spacing w:line="360" w:lineRule="auto"/>
+      </w:pPr>
+      <w:proofErr w:type="spellStart"/>
+      <w:r>
+        <w:t>Eqn</w:t>
+      </w:r>
+      <w:proofErr w:type="spellEnd"/>
+      <w:r>
+        <w:t xml:space="preserve"> 2:</w:t>
+      </w:r>
+    </w:p>
+    <w:p>
+      <w:pPr>
+        <w:pStyle w:val="Thesisnormal"/>
+        <w:spacing w:line="360" w:lineRule="auto"/>
+        <w:ind w:firstLine="720"/>
+        <w:rPr>
+          <w:rFonts w:cs="Times New Roman"/>
+        </w:rPr>
+      </w:pPr>
+      <m:oMathPara>
+        <m:oMath>
+          <m:sSub>
+            <m:sSubPr>
+              <m:ctrlPr>
+                <w:rPr>
+                  <w:rFonts w:ascii="Cambria Math" w:hAnsi="Cambria Math" w:cs="Times New Roman"/>
+                  <w:i/>
+                </w:rPr>
+              </m:ctrlPr>
+            </m:sSubPr>
+            <m:e>
+              <m:r>
+                <w:rPr>
+                  <w:rFonts w:ascii="Cambria Math" w:hAnsi="Cambria Math" w:cs="Times New Roman"/>
+                </w:rPr>
+                <m:t>R</m:t>
+              </m:r>
+            </m:e>
+            <m:sub>
+              <m:r>
+                <w:rPr>
+                  <w:rFonts w:ascii="Cambria Math" w:hAnsi="Cambria Math" w:cs="Times New Roman"/>
+                </w:rPr>
+                <m:t>intercept</m:t>
+              </m:r>
+            </m:sub>
+          </m:sSub>
+          <m:r>
+            <w:rPr>
+              <w:rFonts w:ascii="Cambria Math" w:hAnsi="Cambria Math" w:cs="Times New Roman"/>
+            </w:rPr>
+            <m:t>=</m:t>
+          </m:r>
+          <m:f>
+            <m:fPr>
+              <m:ctrlPr>
+                <w:rPr>
+                  <w:rFonts w:ascii="Cambria Math" w:hAnsi="Cambria Math" w:cs="Times New Roman"/>
+                  <w:i/>
+                </w:rPr>
+              </m:ctrlPr>
+            </m:fPr>
+            <m:num>
+              <m:sSub>
+                <m:sSubPr>
+                  <m:ctrlPr>
+                    <w:rPr>
+                      <w:rFonts w:ascii="Cambria Math" w:hAnsi="Cambria Math" w:cs="Times New Roman"/>
+                      <w:i/>
+                    </w:rPr>
+                  </m:ctrlPr>
+                </m:sSubPr>
+                <m:e>
+                  <m:r>
+                    <w:rPr>
+                      <w:rFonts w:ascii="Cambria Math" w:hAnsi="Cambria Math" w:cs="Times New Roman"/>
+                    </w:rPr>
+                    <m:t>V</m:t>
+                  </m:r>
+                </m:e>
+                <m:sub>
+                  <m:r>
+                    <w:rPr>
+                      <w:rFonts w:ascii="Cambria Math" w:hAnsi="Cambria Math" w:cs="Times New Roman"/>
+                    </w:rPr>
+                    <m:t>ind0</m:t>
+                  </m:r>
+                </m:sub>
+              </m:sSub>
+            </m:num>
+            <m:den>
+              <m:sSub>
+                <m:sSubPr>
+                  <m:ctrlPr>
+                    <w:rPr>
+                      <w:rFonts w:ascii="Cambria Math" w:hAnsi="Cambria Math" w:cs="Times New Roman"/>
+                      <w:i/>
+                    </w:rPr>
+                  </m:ctrlPr>
+                </m:sSubPr>
+                <m:e>
+                  <m:r>
+                    <w:rPr>
+                      <w:rFonts w:ascii="Cambria Math" w:hAnsi="Cambria Math" w:cs="Times New Roman"/>
+                    </w:rPr>
+                    <m:t>(V</m:t>
+                  </m:r>
+                </m:e>
+                <m:sub>
+                  <m:r>
+                    <w:rPr>
+                      <w:rFonts w:ascii="Cambria Math" w:hAnsi="Cambria Math" w:cs="Times New Roman"/>
+                    </w:rPr>
+                    <m:t>ind0</m:t>
+                  </m:r>
+                </m:sub>
+              </m:sSub>
+              <m:r>
+                <w:rPr>
+                  <w:rFonts w:ascii="Cambria Math" w:hAnsi="Cambria Math" w:cs="Times New Roman"/>
+                </w:rPr>
+                <m:t xml:space="preserve">+ </m:t>
+              </m:r>
+              <m:sSub>
+                <m:sSubPr>
+                  <m:ctrlPr>
+                    <w:rPr>
+                      <w:rFonts w:ascii="Cambria Math" w:hAnsi="Cambria Math" w:cs="Times New Roman"/>
+                      <w:i/>
+                    </w:rPr>
+                  </m:ctrlPr>
+                </m:sSubPr>
+                <m:e>
+                  <m:r>
+                    <w:rPr>
+                      <w:rFonts w:ascii="Cambria Math" w:hAnsi="Cambria Math" w:cs="Times New Roman"/>
+                    </w:rPr>
+                    <m:t>V</m:t>
+                  </m:r>
+                </m:e>
+                <m:sub>
+                  <m:r>
+                    <w:rPr>
+                      <w:rFonts w:ascii="Cambria Math" w:hAnsi="Cambria Math" w:cs="Times New Roman"/>
+                    </w:rPr>
+                    <m:t>series0</m:t>
+                  </m:r>
+                </m:sub>
+              </m:sSub>
+              <m:r>
+                <w:rPr>
+                  <w:rFonts w:ascii="Cambria Math" w:hAnsi="Cambria Math" w:cs="Times New Roman"/>
+                </w:rPr>
+                <m:t>)</m:t>
+              </m:r>
+            </m:den>
+          </m:f>
+        </m:oMath>
+      </m:oMathPara>
+    </w:p>
+    <w:p>
+      <w:pPr>
+        <w:pStyle w:val="Thesisnormal"/>
+        <w:spacing w:line="360" w:lineRule="auto"/>
+      </w:pPr>
+    </w:p>
+    <w:p>
+      <w:pPr>
+        <w:pStyle w:val="Thesisnormal"/>
+        <w:spacing w:line="360" w:lineRule="auto"/>
+      </w:pPr>
+      <w:proofErr w:type="spellStart"/>
+      <w:r>
+        <w:t>Eqn</w:t>
+      </w:r>
+      <w:proofErr w:type="spellEnd"/>
+      <w:r>
+        <w:t xml:space="preserve"> 3: </w:t>
+      </w:r>
+    </w:p>
+    <w:p>
+      <w:pPr>
+        <w:pStyle w:val="Thesisnormal"/>
+        <w:spacing w:line="360" w:lineRule="auto"/>
+      </w:pPr>
+      <m:oMathPara>
+        <m:oMath>
+          <m:sSub>
+            <m:sSubPr>
+              <m:ctrlPr>
+                <w:rPr>
+                  <w:rFonts w:ascii="Cambria Math" w:hAnsi="Cambria Math" w:cs="Times New Roman"/>
+                  <w:i/>
+                </w:rPr>
+              </m:ctrlPr>
+            </m:sSubPr>
+            <m:e>
+              <m:r>
+                <w:rPr>
+                  <w:rFonts w:ascii="Cambria Math" w:hAnsi="Cambria Math" w:cs="Times New Roman"/>
+                </w:rPr>
+                <m:t>R</m:t>
+              </m:r>
+            </m:e>
+            <m:sub>
+              <m:r>
+                <w:rPr>
+                  <w:rFonts w:ascii="Cambria Math" w:hAnsi="Cambria Math" w:cs="Times New Roman"/>
+                </w:rPr>
+                <m:t>slope</m:t>
+              </m:r>
+            </m:sub>
+          </m:sSub>
+          <m:r>
+            <w:rPr>
+              <w:rFonts w:ascii="Cambria Math" w:hAnsi="Cambria Math" w:cs="Times New Roman"/>
+            </w:rPr>
+            <m:t>=</m:t>
+          </m:r>
+          <m:f>
+            <m:fPr>
+              <m:ctrlPr>
+                <w:rPr>
+                  <w:rFonts w:ascii="Cambria Math" w:hAnsi="Cambria Math" w:cs="Times New Roman"/>
+                  <w:i/>
+                </w:rPr>
+              </m:ctrlPr>
+            </m:fPr>
+            <m:num>
+              <m:sSub>
+                <m:sSubPr>
+                  <m:ctrlPr>
+                    <w:rPr>
+                      <w:rFonts w:ascii="Cambria Math" w:hAnsi="Cambria Math" w:cs="Times New Roman"/>
+                      <w:i/>
+                    </w:rPr>
+                  </m:ctrlPr>
+                </m:sSubPr>
+                <m:e>
+                  <m:r>
+                    <w:rPr>
+                      <w:rFonts w:ascii="Cambria Math" w:hAnsi="Cambria Math" w:cs="Times New Roman"/>
+                    </w:rPr>
+                    <m:t>V</m:t>
+                  </m:r>
+                </m:e>
+                <m:sub>
+                  <m:r>
+                    <w:rPr>
+                      <w:rFonts w:ascii="Cambria Math" w:hAnsi="Cambria Math" w:cs="Times New Roman"/>
+                    </w:rPr>
+                    <m:t>ind1</m:t>
+                  </m:r>
+                </m:sub>
+              </m:sSub>
+            </m:num>
+            <m:den>
+              <m:sSub>
+                <m:sSubPr>
+                  <m:ctrlPr>
+                    <w:rPr>
+                      <w:rFonts w:ascii="Cambria Math" w:hAnsi="Cambria Math" w:cs="Times New Roman"/>
+                      <w:i/>
+                    </w:rPr>
+                  </m:ctrlPr>
+                </m:sSubPr>
+                <m:e>
+                  <m:r>
+                    <w:rPr>
+                      <w:rFonts w:ascii="Cambria Math" w:hAnsi="Cambria Math" w:cs="Times New Roman"/>
+                    </w:rPr>
+                    <m:t>(V</m:t>
+                  </m:r>
+                </m:e>
+                <m:sub>
+                  <m:r>
+                    <w:rPr>
+                      <w:rFonts w:ascii="Cambria Math" w:hAnsi="Cambria Math" w:cs="Times New Roman"/>
+                    </w:rPr>
+                    <m:t>ind1</m:t>
+                  </m:r>
+                </m:sub>
+              </m:sSub>
+              <m:r>
+                <w:rPr>
+                  <w:rFonts w:ascii="Cambria Math" w:hAnsi="Cambria Math" w:cs="Times New Roman"/>
+                </w:rPr>
+                <m:t xml:space="preserve">+ </m:t>
+              </m:r>
+              <m:sSub>
+                <m:sSubPr>
+                  <m:ctrlPr>
+                    <w:rPr>
+                      <w:rFonts w:ascii="Cambria Math" w:hAnsi="Cambria Math" w:cs="Times New Roman"/>
+                      <w:i/>
+                    </w:rPr>
+                  </m:ctrlPr>
+                </m:sSubPr>
+                <m:e>
+                  <m:r>
+                    <w:rPr>
+                      <w:rFonts w:ascii="Cambria Math" w:hAnsi="Cambria Math" w:cs="Times New Roman"/>
+                    </w:rPr>
+                    <m:t>V</m:t>
+                  </m:r>
+                </m:e>
+                <m:sub>
+                  <m:r>
+                    <w:rPr>
+                      <w:rFonts w:ascii="Cambria Math" w:hAnsi="Cambria Math" w:cs="Times New Roman"/>
+                    </w:rPr>
+                    <m:t>series1</m:t>
+                  </m:r>
+                </m:sub>
+              </m:sSub>
+              <m:r>
+                <w:rPr>
+                  <w:rFonts w:ascii="Cambria Math" w:hAnsi="Cambria Math" w:cs="Times New Roman"/>
+                </w:rPr>
+                <m:t>)</m:t>
+              </m:r>
+            </m:den>
+          </m:f>
+        </m:oMath>
+      </m:oMathPara>
+    </w:p>
+    <w:p>
+      <w:pPr>
+        <w:pStyle w:val="Thesisnormal"/>
+        <w:spacing w:line="360" w:lineRule="auto"/>
+      </w:pPr>
+      <w:r>
+        <w:t xml:space="preserve">To </w:t>
+      </w:r>
+      <w:r>
+        <w:t xml:space="preserve">estimate the proportion of total phenotypic variation in metabolic rate among </w:t>
+      </w:r>
+      <w:proofErr w:type="gramStart"/>
+      <w:r>
+        <w:t>individuals</w:t>
+      </w:r>
+      <w:proofErr w:type="gramEnd"/>
+      <w:r>
+        <w:t xml:space="preserve"> due to differences in time scales</w:t>
+      </w:r>
+      <w:r>
+        <w:t>, w</w:t>
+      </w:r>
+      <w:r>
+        <w:t xml:space="preserve">e calculated short and long-term repeatability </w:t>
+      </w:r>
+      <w:r>
+        <w:t xml:space="preserve">of the </w:t>
+      </w:r>
+      <w:commentRangeStart w:id="3"/>
+      <w:r>
+        <w:t xml:space="preserve">intercept </w:t>
+      </w:r>
+      <w:commentRangeEnd w:id="3"/>
+      <w:r>
+        <w:rPr>
+          <w:rStyle w:val="CommentReference"/>
+        </w:rPr>
+        <w:commentReference w:id="3"/>
+      </w:r>
+      <w:r>
+        <w:t>(</w:t>
+      </w:r>
+      <w:proofErr w:type="spellStart"/>
+      <w:r>
+        <w:t>eqn</w:t>
+      </w:r>
+      <w:proofErr w:type="spellEnd"/>
+      <w:r>
+        <w:t xml:space="preserve"> 4 and eq5, respectively)</w:t>
+      </w:r>
+      <w:r>
+        <w:t xml:space="preserve">. </w:t>
+      </w:r>
+      <w:r>
+        <w:t xml:space="preserve">[Read more about short term repeatability and elaborate, how is this diff from </w:t>
+      </w:r>
+      <w:proofErr w:type="spellStart"/>
+      <w:r>
+        <w:t>Rintercept</w:t>
+      </w:r>
+      <w:proofErr w:type="spellEnd"/>
+      <w:r>
+        <w:t xml:space="preserve">, what does it mean to include Ve0]. </w:t>
+      </w:r>
+      <w:r>
+        <w:t>Long-term repeatability includes variance among series, which represents short-term consistency between individuals caused by short-term consistency in environmental conditions.</w:t>
+      </w:r>
+    </w:p>
+    <w:p>
+      <w:pPr>
+        <w:pStyle w:val="Thesisnormal"/>
+        <w:spacing w:line="360" w:lineRule="auto"/>
+      </w:pPr>
+      <w:proofErr w:type="spellStart"/>
+      <w:r>
+        <w:t>Eqn</w:t>
+      </w:r>
+      <w:proofErr w:type="spellEnd"/>
+      <w:r>
+        <w:t xml:space="preserve"> 4: </w:t>
+      </w:r>
+    </w:p>
+    <w:p>
+      <w:pPr>
+        <w:pStyle w:val="Thesisnormal"/>
+        <w:spacing w:line="360" w:lineRule="auto"/>
+        <w:ind w:firstLine="720"/>
+        <w:rPr>
+          <w:rFonts w:cs="Times New Roman"/>
+        </w:rPr>
+      </w:pPr>
+      <m:oMathPara>
+        <m:oMath>
+          <m:sSub>
+            <m:sSubPr>
+              <m:ctrlPr>
+                <w:rPr>
+                  <w:rFonts w:ascii="Cambria Math" w:hAnsi="Cambria Math" w:cs="Times New Roman"/>
+                  <w:i/>
+                </w:rPr>
+              </m:ctrlPr>
+            </m:sSubPr>
+            <m:e>
+              <m:r>
+                <w:rPr>
+                  <w:rFonts w:ascii="Cambria Math" w:hAnsi="Cambria Math" w:cs="Times New Roman"/>
+                </w:rPr>
+                <m:t>R</m:t>
+              </m:r>
+            </m:e>
+            <m:sub>
+              <m:r>
+                <w:rPr>
+                  <w:rFonts w:ascii="Cambria Math" w:hAnsi="Cambria Math" w:cs="Times New Roman"/>
+                </w:rPr>
+                <m:t>long term</m:t>
+              </m:r>
+            </m:sub>
+          </m:sSub>
+          <m:r>
+            <w:rPr>
+              <w:rFonts w:ascii="Cambria Math" w:hAnsi="Cambria Math" w:cs="Times New Roman"/>
+            </w:rPr>
+            <m:t>=</m:t>
+          </m:r>
+          <m:f>
+            <m:fPr>
+              <m:ctrlPr>
+                <w:rPr>
+                  <w:rFonts w:ascii="Cambria Math" w:hAnsi="Cambria Math" w:cs="Times New Roman"/>
+                  <w:i/>
+                </w:rPr>
+              </m:ctrlPr>
+            </m:fPr>
+            <m:num>
+              <m:sSub>
+                <m:sSubPr>
+                  <m:ctrlPr>
+                    <w:rPr>
+                      <w:rFonts w:ascii="Cambria Math" w:hAnsi="Cambria Math" w:cs="Times New Roman"/>
+                      <w:i/>
+                    </w:rPr>
+                  </m:ctrlPr>
+                </m:sSubPr>
+                <m:e>
+                  <m:r>
+                    <w:rPr>
+                      <w:rFonts w:ascii="Cambria Math" w:hAnsi="Cambria Math" w:cs="Times New Roman"/>
+                    </w:rPr>
+                    <m:t>V</m:t>
+                  </m:r>
+                </m:e>
+                <m:sub>
+                  <m:r>
+                    <w:rPr>
+                      <w:rFonts w:ascii="Cambria Math" w:hAnsi="Cambria Math" w:cs="Times New Roman"/>
+                    </w:rPr>
+                    <m:t>ind0</m:t>
+                  </m:r>
+                </m:sub>
+              </m:sSub>
+            </m:num>
+            <m:den>
+              <m:sSub>
+                <m:sSubPr>
+                  <m:ctrlPr>
+                    <w:rPr>
+                      <w:rFonts w:ascii="Cambria Math" w:hAnsi="Cambria Math" w:cs="Times New Roman"/>
+                      <w:i/>
+                    </w:rPr>
+                  </m:ctrlPr>
+                </m:sSubPr>
+                <m:e>
+                  <m:r>
+                    <w:rPr>
+                      <w:rFonts w:ascii="Cambria Math" w:hAnsi="Cambria Math" w:cs="Times New Roman"/>
+                    </w:rPr>
+                    <m:t>(V</m:t>
+                  </m:r>
+                </m:e>
+                <m:sub>
+                  <m:r>
+                    <w:rPr>
+                      <w:rFonts w:ascii="Cambria Math" w:hAnsi="Cambria Math" w:cs="Times New Roman"/>
+                    </w:rPr>
+                    <m:t>ind0</m:t>
+                  </m:r>
+                </m:sub>
+              </m:sSub>
+              <m:r>
+                <w:rPr>
+                  <w:rFonts w:ascii="Cambria Math" w:hAnsi="Cambria Math" w:cs="Times New Roman"/>
+                </w:rPr>
+                <m:t xml:space="preserve">+ </m:t>
+              </m:r>
+              <m:sSub>
+                <m:sSubPr>
+                  <m:ctrlPr>
+                    <w:rPr>
+                      <w:rFonts w:ascii="Cambria Math" w:hAnsi="Cambria Math" w:cs="Times New Roman"/>
+                      <w:i/>
+                    </w:rPr>
+                  </m:ctrlPr>
+                </m:sSubPr>
+                <m:e>
+                  <m:r>
+                    <w:rPr>
+                      <w:rFonts w:ascii="Cambria Math" w:hAnsi="Cambria Math" w:cs="Times New Roman"/>
+                    </w:rPr>
+                    <m:t>V</m:t>
+                  </m:r>
+                </m:e>
+                <m:sub>
+                  <m:r>
+                    <w:rPr>
+                      <w:rFonts w:ascii="Cambria Math" w:hAnsi="Cambria Math" w:cs="Times New Roman"/>
+                    </w:rPr>
+                    <m:t>series0</m:t>
+                  </m:r>
+                </m:sub>
+              </m:sSub>
+              <m:r>
+                <w:rPr>
+                  <w:rFonts w:ascii="Cambria Math" w:hAnsi="Cambria Math" w:cs="Times New Roman"/>
+                </w:rPr>
+                <m:t>+</m:t>
+              </m:r>
+              <m:sSub>
+                <m:sSubPr>
+                  <m:ctrlPr>
+                    <w:rPr>
+                      <w:rFonts w:ascii="Cambria Math" w:hAnsi="Cambria Math" w:cs="Times New Roman"/>
+                      <w:i/>
+                    </w:rPr>
+                  </m:ctrlPr>
+                </m:sSubPr>
+                <m:e>
+                  <m:r>
+                    <w:rPr>
+                      <w:rFonts w:ascii="Cambria Math" w:hAnsi="Cambria Math" w:cs="Times New Roman"/>
+                    </w:rPr>
+                    <m:t>V</m:t>
+                  </m:r>
+                </m:e>
+                <m:sub>
+                  <m:r>
+                    <w:rPr>
+                      <w:rFonts w:ascii="Cambria Math" w:hAnsi="Cambria Math" w:cs="Times New Roman"/>
+                    </w:rPr>
+                    <m:t>e0</m:t>
+                  </m:r>
+                </m:sub>
+              </m:sSub>
+              <m:r>
+                <w:rPr>
+                  <w:rFonts w:ascii="Cambria Math" w:hAnsi="Cambria Math" w:cs="Times New Roman"/>
+                </w:rPr>
+                <m:t>)</m:t>
+              </m:r>
+            </m:den>
+          </m:f>
+        </m:oMath>
+      </m:oMathPara>
+    </w:p>
+    <w:p>
+      <w:pPr>
+        <w:pStyle w:val="Thesisnormal"/>
+        <w:spacing w:line="360" w:lineRule="auto"/>
+      </w:pPr>
+      <w:proofErr w:type="spellStart"/>
+      <w:r>
+        <w:t>Eqn</w:t>
+      </w:r>
+      <w:proofErr w:type="spellEnd"/>
+      <w:r>
+        <w:t xml:space="preserve"> 5:</w:t>
+      </w:r>
+    </w:p>
+    <w:p>
+      <w:pPr>
+        <w:pStyle w:val="Thesisnormal"/>
+        <w:spacing w:line="360" w:lineRule="auto"/>
+        <w:ind w:firstLine="720"/>
+        <w:rPr>
+          <w:rFonts w:cs="Times New Roman"/>
+        </w:rPr>
+      </w:pPr>
+      <m:oMathPara>
+        <m:oMath>
+          <m:sSub>
+            <m:sSubPr>
+              <m:ctrlPr>
+                <w:rPr>
+                  <w:rFonts w:ascii="Cambria Math" w:hAnsi="Cambria Math" w:cs="Times New Roman"/>
+                  <w:i/>
+                </w:rPr>
+              </m:ctrlPr>
+            </m:sSubPr>
+            <m:e>
+              <m:r>
+                <w:rPr>
+                  <w:rFonts w:ascii="Cambria Math" w:hAnsi="Cambria Math" w:cs="Times New Roman"/>
+                </w:rPr>
+                <m:t>R</m:t>
+              </m:r>
+            </m:e>
+            <m:sub>
+              <m:r>
+                <w:rPr>
+                  <w:rFonts w:ascii="Cambria Math" w:hAnsi="Cambria Math" w:cs="Times New Roman"/>
+                </w:rPr>
+                <m:t>short term</m:t>
+              </m:r>
+            </m:sub>
+          </m:sSub>
+          <m:r>
+            <w:rPr>
+              <w:rFonts w:ascii="Cambria Math" w:hAnsi="Cambria Math" w:cs="Times New Roman"/>
+            </w:rPr>
+            <m:t>=</m:t>
+          </m:r>
+          <m:f>
+            <m:fPr>
+              <m:ctrlPr>
+                <w:rPr>
+                  <w:rFonts w:ascii="Cambria Math" w:hAnsi="Cambria Math" w:cs="Times New Roman"/>
+                  <w:i/>
+                </w:rPr>
+              </m:ctrlPr>
+            </m:fPr>
+            <m:num>
+              <m:sSub>
+                <m:sSubPr>
+                  <m:ctrlPr>
+                    <w:rPr>
+                      <w:rFonts w:ascii="Cambria Math" w:hAnsi="Cambria Math" w:cs="Times New Roman"/>
+                      <w:i/>
+                    </w:rPr>
+                  </m:ctrlPr>
+                </m:sSubPr>
+                <m:e>
+                  <m:r>
+                    <w:rPr>
+                      <w:rFonts w:ascii="Cambria Math" w:hAnsi="Cambria Math" w:cs="Times New Roman"/>
+                    </w:rPr>
+                    <m:t>V</m:t>
+                  </m:r>
+                </m:e>
+                <m:sub>
+                  <m:r>
+                    <w:rPr>
+                      <w:rFonts w:ascii="Cambria Math" w:hAnsi="Cambria Math" w:cs="Times New Roman"/>
+                    </w:rPr>
+                    <m:t>ind0</m:t>
+                  </m:r>
+                </m:sub>
+              </m:sSub>
+              <m:r>
+                <w:rPr>
+                  <w:rFonts w:ascii="Cambria Math" w:hAnsi="Cambria Math" w:cs="Times New Roman"/>
+                </w:rPr>
+                <m:t xml:space="preserve">+ </m:t>
+              </m:r>
+              <m:sSub>
+                <m:sSubPr>
+                  <m:ctrlPr>
+                    <w:rPr>
+                      <w:rFonts w:ascii="Cambria Math" w:hAnsi="Cambria Math" w:cs="Times New Roman"/>
+                      <w:i/>
+                    </w:rPr>
+                  </m:ctrlPr>
+                </m:sSubPr>
+                <m:e>
+                  <m:r>
+                    <w:rPr>
+                      <w:rFonts w:ascii="Cambria Math" w:hAnsi="Cambria Math" w:cs="Times New Roman"/>
+                    </w:rPr>
+                    <m:t>V</m:t>
+                  </m:r>
+                </m:e>
+                <m:sub>
+                  <m:r>
+                    <w:rPr>
+                      <w:rFonts w:ascii="Cambria Math" w:hAnsi="Cambria Math" w:cs="Times New Roman"/>
+                    </w:rPr>
+                    <m:t>series0</m:t>
+                  </m:r>
+                </m:sub>
+              </m:sSub>
+            </m:num>
+            <m:den>
+              <m:sSub>
+                <m:sSubPr>
+                  <m:ctrlPr>
+                    <w:rPr>
+                      <w:rFonts w:ascii="Cambria Math" w:hAnsi="Cambria Math" w:cs="Times New Roman"/>
+                      <w:i/>
+                    </w:rPr>
+                  </m:ctrlPr>
+                </m:sSubPr>
+                <m:e>
+                  <m:r>
+                    <w:rPr>
+                      <w:rFonts w:ascii="Cambria Math" w:hAnsi="Cambria Math" w:cs="Times New Roman"/>
+                    </w:rPr>
+                    <m:t>(V</m:t>
+                  </m:r>
+                </m:e>
+                <m:sub>
+                  <m:r>
+                    <w:rPr>
+                      <w:rFonts w:ascii="Cambria Math" w:hAnsi="Cambria Math" w:cs="Times New Roman"/>
+                    </w:rPr>
+                    <m:t>ind0</m:t>
+                  </m:r>
+                </m:sub>
+              </m:sSub>
+              <m:r>
+                <w:rPr>
+                  <w:rFonts w:ascii="Cambria Math" w:hAnsi="Cambria Math" w:cs="Times New Roman"/>
+                </w:rPr>
+                <m:t xml:space="preserve">+ </m:t>
+              </m:r>
+              <m:sSub>
+                <m:sSubPr>
+                  <m:ctrlPr>
+                    <w:rPr>
+                      <w:rFonts w:ascii="Cambria Math" w:hAnsi="Cambria Math" w:cs="Times New Roman"/>
+                      <w:i/>
+                    </w:rPr>
+                  </m:ctrlPr>
+                </m:sSubPr>
+                <m:e>
+                  <m:r>
+                    <w:rPr>
+                      <w:rFonts w:ascii="Cambria Math" w:hAnsi="Cambria Math" w:cs="Times New Roman"/>
+                    </w:rPr>
+                    <m:t>V</m:t>
+                  </m:r>
+                </m:e>
+                <m:sub>
+                  <m:r>
+                    <w:rPr>
+                      <w:rFonts w:ascii="Cambria Math" w:hAnsi="Cambria Math" w:cs="Times New Roman"/>
+                    </w:rPr>
+                    <m:t>series0</m:t>
+                  </m:r>
+                </m:sub>
+              </m:sSub>
+              <m:r>
+                <w:rPr>
+                  <w:rFonts w:ascii="Cambria Math" w:hAnsi="Cambria Math" w:cs="Times New Roman"/>
+                </w:rPr>
+                <m:t>+</m:t>
+              </m:r>
+              <m:sSub>
+                <m:sSubPr>
+                  <m:ctrlPr>
+                    <w:rPr>
+                      <w:rFonts w:ascii="Cambria Math" w:hAnsi="Cambria Math" w:cs="Times New Roman"/>
+                      <w:i/>
+                    </w:rPr>
+                  </m:ctrlPr>
+                </m:sSubPr>
+                <m:e>
+                  <m:r>
+                    <w:rPr>
+                      <w:rFonts w:ascii="Cambria Math" w:hAnsi="Cambria Math" w:cs="Times New Roman"/>
+                    </w:rPr>
+                    <m:t>V</m:t>
+                  </m:r>
+                </m:e>
+                <m:sub>
+                  <m:r>
+                    <w:rPr>
+                      <w:rFonts w:ascii="Cambria Math" w:hAnsi="Cambria Math" w:cs="Times New Roman"/>
+                    </w:rPr>
+                    <m:t>e0</m:t>
+                  </m:r>
+                </m:sub>
+              </m:sSub>
+              <m:r>
+                <w:rPr>
+                  <w:rFonts w:ascii="Cambria Math" w:hAnsi="Cambria Math" w:cs="Times New Roman"/>
+                </w:rPr>
+                <m:t>)</m:t>
+              </m:r>
+            </m:den>
+          </m:f>
+        </m:oMath>
+      </m:oMathPara>
     </w:p>
     <w:p>
       <w:pPr>
@@ -1548,15 +2644,13 @@
         <w:spacing w:line="360" w:lineRule="auto"/>
       </w:pPr>
       <w:r>
-        <w:t xml:space="preserve">Stephan Klopper and </w:t>
-      </w:r>
-      <w:proofErr w:type="spellStart"/>
-      <w:r>
-        <w:t>Rukshana</w:t>
-      </w:r>
-      <w:proofErr w:type="spellEnd"/>
-      <w:r>
-        <w:t xml:space="preserve"> Sultana for assisting with the construction of metabolism chambers. Numerous members of the Lizard Lab, particularly Christine Wilson for help with animal husbandry. </w:t>
+        <w:t>Stephan Klopper for assisting with the const</w:t>
+      </w:r>
+      <w:r>
+        <w:t>ruction of metabolism chambers and n</w:t>
+      </w:r>
+      <w:r>
+        <w:t xml:space="preserve">umerous members of the Lizard Lab, particularly Christine Wilson for help with animal husbandry. </w:t>
       </w:r>
     </w:p>
     <w:p>
@@ -1576,6 +2670,91 @@
     </w:sectPr>
   </w:body>
 </w:document>
+</file>
+
+<file path=word/comments.xml><?xml version="1.0" encoding="utf-8"?>
+<w:comments xmlns:wpc="http://schemas.microsoft.com/office/word/2010/wordprocessingCanvas" xmlns:mo="http://schemas.microsoft.com/office/mac/office/2008/main" xmlns:mc="http://schemas.openxmlformats.org/markup-compatibility/2006" xmlns:mv="urn:schemas-microsoft-com:mac:vml" xmlns:o="urn:schemas-microsoft-com:office:office" xmlns:r="http://schemas.openxmlformats.org/officeDocument/2006/relationships" xmlns:m="http://schemas.openxmlformats.org/officeDocument/2006/math" xmlns:v="urn:schemas-microsoft-com:vml" xmlns:wp14="http://schemas.microsoft.com/office/word/2010/wordprocessingDrawing" xmlns:wp="http://schemas.openxmlformats.org/drawingml/2006/wordprocessingDrawing" xmlns:w10="urn:schemas-microsoft-com:office:word" xmlns:w="http://schemas.openxmlformats.org/wordprocessingml/2006/main" xmlns:w14="http://schemas.microsoft.com/office/word/2010/wordml" xmlns:w15="http://schemas.microsoft.com/office/word/2012/wordml" xmlns:wpg="http://schemas.microsoft.com/office/word/2010/wordprocessingGroup" xmlns:wpi="http://schemas.microsoft.com/office/word/2010/wordprocessingInk" xmlns:wne="http://schemas.microsoft.com/office/word/2006/wordml" xmlns:wps="http://schemas.microsoft.com/office/word/2010/wordprocessingShape" mc:Ignorable="w14 w15 wp14">
+  <w:comment w:id="0" w:author="fonti.kar@gmail.com" w:date="2017-07-06T08:39:00Z" w:initials="f">
+    <w:p>
+      <w:pPr>
+        <w:pStyle w:val="CommentText"/>
+      </w:pPr>
+      <w:r>
+        <w:rPr>
+          <w:rStyle w:val="CommentReference"/>
+        </w:rPr>
+        <w:annotationRef/>
+      </w:r>
+      <w:r>
+        <w:t>An outline</w:t>
+      </w:r>
+    </w:p>
+  </w:comment>
+  <w:comment w:id="2" w:author="fonti.kar@gmail.com" w:date="2017-07-06T08:51:00Z" w:initials="f">
+    <w:p>
+      <w:pPr>
+        <w:pStyle w:val="CommentText"/>
+      </w:pPr>
+      <w:r>
+        <w:rPr>
+          <w:rStyle w:val="CommentReference"/>
+        </w:rPr>
+        <w:annotationRef/>
+      </w:r>
+      <w:r>
+        <w:t xml:space="preserve">Will change this to </w:t>
+      </w:r>
+      <w:proofErr w:type="spellStart"/>
+      <w:r>
+        <w:t>MCMCglmm</w:t>
+      </w:r>
+      <w:proofErr w:type="spellEnd"/>
+      <w:r>
+        <w:t xml:space="preserve"> once I get those models running….</w:t>
+      </w:r>
+    </w:p>
+  </w:comment>
+  <w:comment w:id="3" w:author="fonti.kar@gmail.com" w:date="2017-07-06T08:54:00Z" w:initials="f">
+    <w:p>
+      <w:pPr>
+        <w:pStyle w:val="CommentText"/>
+      </w:pPr>
+      <w:r>
+        <w:rPr>
+          <w:rStyle w:val="CommentReference"/>
+        </w:rPr>
+        <w:annotationRef/>
+      </w:r>
+      <w:r>
+        <w:t xml:space="preserve">Can we do this for the slope as well for short and </w:t>
+      </w:r>
+      <w:proofErr w:type="gramStart"/>
+      <w:r>
+        <w:t>long term</w:t>
+      </w:r>
+      <w:proofErr w:type="gramEnd"/>
+      <w:r>
+        <w:t xml:space="preserve"> repeatability? It would probably follow the same pattern as the intercept? </w:t>
+      </w:r>
+    </w:p>
+  </w:comment>
+</w:comments>
+</file>
+
+<file path=word/commentsExtended.xml><?xml version="1.0" encoding="utf-8"?>
+<w15:commentsEx xmlns:wpc="http://schemas.microsoft.com/office/word/2010/wordprocessingCanvas" xmlns:mo="http://schemas.microsoft.com/office/mac/office/2008/main" xmlns:mc="http://schemas.openxmlformats.org/markup-compatibility/2006" xmlns:mv="urn:schemas-microsoft-com:mac:vml" xmlns:o="urn:schemas-microsoft-com:office:office" xmlns:r="http://schemas.openxmlformats.org/officeDocument/2006/relationships" xmlns:m="http://schemas.openxmlformats.org/officeDocument/2006/math" xmlns:v="urn:schemas-microsoft-com:vml" xmlns:wp14="http://schemas.microsoft.com/office/word/2010/wordprocessingDrawing" xmlns:wp="http://schemas.openxmlformats.org/drawingml/2006/wordprocessingDrawing" xmlns:w10="urn:schemas-microsoft-com:office:word" xmlns:w="http://schemas.openxmlformats.org/wordprocessingml/2006/main" xmlns:w14="http://schemas.microsoft.com/office/word/2010/wordml" xmlns:w15="http://schemas.microsoft.com/office/word/2012/wordml" xmlns:wpg="http://schemas.microsoft.com/office/word/2010/wordprocessingGroup" xmlns:wpi="http://schemas.microsoft.com/office/word/2010/wordprocessingInk" xmlns:wne="http://schemas.microsoft.com/office/word/2006/wordml" xmlns:wps="http://schemas.microsoft.com/office/word/2010/wordprocessingShape" mc:Ignorable="w14 w15 wp14">
+  <w15:commentEx w15:paraId="3E801A20" w15:done="0"/>
+  <w15:commentEx w15:paraId="0574666B" w15:done="0"/>
+  <w15:commentEx w15:paraId="6E7295E1" w15:done="0"/>
+</w15:commentsEx>
+</file>
+
+<file path=word/people.xml><?xml version="1.0" encoding="utf-8"?>
+<w15:people xmlns:wpc="http://schemas.microsoft.com/office/word/2010/wordprocessingCanvas" xmlns:mo="http://schemas.microsoft.com/office/mac/office/2008/main" xmlns:mc="http://schemas.openxmlformats.org/markup-compatibility/2006" xmlns:mv="urn:schemas-microsoft-com:mac:vml" xmlns:o="urn:schemas-microsoft-com:office:office" xmlns:r="http://schemas.openxmlformats.org/officeDocument/2006/relationships" xmlns:m="http://schemas.openxmlformats.org/officeDocument/2006/math" xmlns:v="urn:schemas-microsoft-com:vml" xmlns:wp14="http://schemas.microsoft.com/office/word/2010/wordprocessingDrawing" xmlns:wp="http://schemas.openxmlformats.org/drawingml/2006/wordprocessingDrawing" xmlns:w10="urn:schemas-microsoft-com:office:word" xmlns:w="http://schemas.openxmlformats.org/wordprocessingml/2006/main" xmlns:w14="http://schemas.microsoft.com/office/word/2010/wordml" xmlns:w15="http://schemas.microsoft.com/office/word/2012/wordml" xmlns:wpg="http://schemas.microsoft.com/office/word/2010/wordprocessingGroup" xmlns:wpi="http://schemas.microsoft.com/office/word/2010/wordprocessingInk" xmlns:wne="http://schemas.microsoft.com/office/word/2006/wordml" xmlns:wps="http://schemas.microsoft.com/office/word/2010/wordprocessingShape" mc:Ignorable="w14 w15 wp14">
+  <w15:person w15:author="fonti.kar@gmail.com">
+    <w15:presenceInfo w15:providerId="Windows Live" w15:userId="dbbeb0b389d7d1b8"/>
+  </w15:person>
+</w15:people>
 </file>
 
 <file path=word/styles.xml><?xml version="1.0" encoding="utf-8"?>
@@ -2276,6 +3455,71 @@
       <w:color w:val="808080"/>
     </w:rPr>
   </w:style>
+  <w:style w:type="character" w:styleId="CommentReference">
+    <w:name w:val="annotation reference"/>
+    <w:basedOn w:val="DefaultParagraphFont"/>
+    <w:uiPriority w:val="99"/>
+    <w:semiHidden/>
+    <w:unhideWhenUsed/>
+    <w:rsid w:val="00975FA5"/>
+    <w:rPr>
+      <w:sz w:val="18"/>
+      <w:szCs w:val="18"/>
+    </w:rPr>
+  </w:style>
+  <w:style w:type="paragraph" w:styleId="CommentText">
+    <w:name w:val="annotation text"/>
+    <w:basedOn w:val="Normal"/>
+    <w:link w:val="CommentTextChar"/>
+    <w:uiPriority w:val="99"/>
+    <w:semiHidden/>
+    <w:unhideWhenUsed/>
+    <w:rsid w:val="00975FA5"/>
+  </w:style>
+  <w:style w:type="character" w:customStyle="1" w:styleId="CommentTextChar">
+    <w:name w:val="Comment Text Char"/>
+    <w:basedOn w:val="DefaultParagraphFont"/>
+    <w:link w:val="CommentText"/>
+    <w:uiPriority w:val="99"/>
+    <w:semiHidden/>
+    <w:rsid w:val="00975FA5"/>
+    <w:rPr>
+      <w:rFonts w:ascii="Times New Roman" w:hAnsi="Times New Roman"/>
+      <w:lang w:val="en-AU"/>
+    </w:rPr>
+  </w:style>
+  <w:style w:type="paragraph" w:styleId="CommentSubject">
+    <w:name w:val="annotation subject"/>
+    <w:basedOn w:val="CommentText"/>
+    <w:next w:val="CommentText"/>
+    <w:link w:val="CommentSubjectChar"/>
+    <w:uiPriority w:val="99"/>
+    <w:semiHidden/>
+    <w:unhideWhenUsed/>
+    <w:rsid w:val="00975FA5"/>
+    <w:rPr>
+      <w:b/>
+      <w:bCs/>
+      <w:sz w:val="20"/>
+      <w:szCs w:val="20"/>
+    </w:rPr>
+  </w:style>
+  <w:style w:type="character" w:customStyle="1" w:styleId="CommentSubjectChar">
+    <w:name w:val="Comment Subject Char"/>
+    <w:basedOn w:val="CommentTextChar"/>
+    <w:link w:val="CommentSubject"/>
+    <w:uiPriority w:val="99"/>
+    <w:semiHidden/>
+    <w:rsid w:val="00975FA5"/>
+    <w:rPr>
+      <w:rFonts w:ascii="Times New Roman" w:hAnsi="Times New Roman"/>
+      <w:b/>
+      <w:bCs/>
+      <w:sz w:val="20"/>
+      <w:szCs w:val="20"/>
+      <w:lang w:val="en-AU"/>
+    </w:rPr>
+  </w:style>
 </w:styles>
 </file>
 

</xml_diff>

<commit_message>
added ref for intro
</commit_message>
<xml_diff>
--- a/docs/smr_ms.docx
+++ b/docs/smr_ms.docx
@@ -8,16 +8,7 @@
         <w:spacing w:line="360" w:lineRule="auto"/>
       </w:pPr>
       <w:r>
-        <w:t>Title page</w:t>
-      </w:r>
-    </w:p>
-    <w:p>
-      <w:pPr>
-        <w:pStyle w:val="Thesissectionheading"/>
-        <w:spacing w:line="360" w:lineRule="auto"/>
-      </w:pPr>
-      <w:r>
-        <w:t>Title:</w:t>
+        <w:t>Title: Repeatability of thermal plasticity in a lizard/ectotherm</w:t>
       </w:r>
     </w:p>
     <w:p>
@@ -82,7 +73,7 @@
         <w:spacing w:line="360" w:lineRule="auto"/>
       </w:pPr>
       <w:r>
-        <w:t>Traits vary with environmental cues</w:t>
+        <w:t xml:space="preserve">Phenotypic plasticity has long been considered an important mechanism through which animals can cope with changing environments without evolutionary change. </w:t>
       </w:r>
     </w:p>
     <w:p>
@@ -91,7 +82,62 @@
         <w:spacing w:line="360" w:lineRule="auto"/>
       </w:pPr>
       <w:r>
-        <w:t>Reaction norms</w:t>
+        <w:t xml:space="preserve">Plasticity is typically conceptualised as a reaction norm where some phenotype e.g. swimming speed was measured across an environmental gradient e.g. water temperatures. </w:t>
+      </w:r>
+    </w:p>
+    <w:p>
+      <w:pPr>
+        <w:pStyle w:val="p1"/>
+      </w:pPr>
+      <w:r>
+        <w:t xml:space="preserve">Ultimate causes? Why is plasticity selected for? </w:t>
+      </w:r>
+      <w:r>
+        <w:t>-</w:t>
+      </w:r>
+      <w:proofErr w:type="spellStart"/>
+      <w:r>
+        <w:t>Pigliucci</w:t>
+      </w:r>
+      <w:proofErr w:type="spellEnd"/>
+      <w:r>
+        <w:t xml:space="preserve">, M., </w:t>
+      </w:r>
+      <w:proofErr w:type="spellStart"/>
+      <w:r>
+        <w:t>Murren</w:t>
+      </w:r>
+      <w:proofErr w:type="spellEnd"/>
+      <w:r>
+        <w:t xml:space="preserve">, C. J., &amp; </w:t>
+      </w:r>
+      <w:proofErr w:type="spellStart"/>
+      <w:r>
+        <w:t>Schlichting</w:t>
+      </w:r>
+      <w:proofErr w:type="spellEnd"/>
+      <w:r>
+        <w:t xml:space="preserve">, C. D. (2006). Phenotypic plasticity and evolution by genetic assimilation. </w:t>
+      </w:r>
+      <w:r>
+        <w:rPr>
+          <w:i/>
+          <w:iCs/>
+        </w:rPr>
+        <w:t>The Journal of Experimental Biology</w:t>
+      </w:r>
+      <w:r>
+        <w:t xml:space="preserve">, </w:t>
+      </w:r>
+      <w:r>
+        <w:rPr>
+          <w:i/>
+          <w:iCs/>
+        </w:rPr>
+        <w:t>209</w:t>
+      </w:r>
+      <w:r>
+        <w:t>(12), 2362–2367. http://doi.org/10.1242/jeb.02070</w:t>
       </w:r>
     </w:p>
     <w:p>
@@ -99,17 +145,99 @@
         <w:pStyle w:val="Thesisnormal"/>
         <w:spacing w:line="360" w:lineRule="auto"/>
       </w:pPr>
+      <w:bookmarkStart w:id="1" w:name="_GoBack"/>
+      <w:bookmarkEnd w:id="1"/>
+    </w:p>
+    <w:p>
+      <w:pPr>
+        <w:pStyle w:val="p1"/>
+      </w:pPr>
       <w:r>
         <w:t xml:space="preserve">How does it evolve? </w:t>
       </w:r>
+      <w:r>
+        <w:t>Plasticity first then genes catch up hypothesis</w:t>
+      </w:r>
+      <w:r>
+        <w:t xml:space="preserve"> (genetic accommodation</w:t>
+      </w:r>
+      <w:r>
+        <w:t>/</w:t>
+      </w:r>
+      <w:proofErr w:type="spellStart"/>
+      <w:r>
+        <w:t>assilimation</w:t>
+      </w:r>
+      <w:proofErr w:type="spellEnd"/>
+      <w:r>
+        <w:t>).</w:t>
+      </w:r>
+      <w:r>
+        <w:t xml:space="preserve"> - </w:t>
+      </w:r>
+      <w:proofErr w:type="spellStart"/>
+      <w:r>
+        <w:t>Pigliucci</w:t>
+      </w:r>
+      <w:proofErr w:type="spellEnd"/>
+      <w:r>
+        <w:t xml:space="preserve">, M., </w:t>
+      </w:r>
+      <w:proofErr w:type="spellStart"/>
+      <w:r>
+        <w:t>Murren</w:t>
+      </w:r>
+      <w:proofErr w:type="spellEnd"/>
+      <w:r>
+        <w:t xml:space="preserve">, C. J., &amp; </w:t>
+      </w:r>
+      <w:proofErr w:type="spellStart"/>
+      <w:r>
+        <w:t>Schlichting</w:t>
+      </w:r>
+      <w:proofErr w:type="spellEnd"/>
+      <w:r>
+        <w:t xml:space="preserve">, C. D. (2006). Phenotypic plasticity and evolution by genetic assimilation. </w:t>
+      </w:r>
+      <w:r>
+        <w:rPr>
+          <w:i/>
+          <w:iCs/>
+        </w:rPr>
+        <w:t>The Journal of Experimental Biology</w:t>
+      </w:r>
+      <w:r>
+        <w:t xml:space="preserve">, </w:t>
+      </w:r>
+      <w:r>
+        <w:rPr>
+          <w:i/>
+          <w:iCs/>
+        </w:rPr>
+        <w:t>209</w:t>
+      </w:r>
+      <w:r>
+        <w:t>(12), 2362–2367. http://doi.org/10.1242/jeb.02070</w:t>
+      </w:r>
+    </w:p>
+    <w:p>
+      <w:pPr>
+        <w:pStyle w:val="Thesisnormal"/>
+        <w:spacing w:line="360" w:lineRule="auto"/>
+      </w:pPr>
+    </w:p>
+    <w:p>
+      <w:pPr>
+        <w:pStyle w:val="Thesisnormal"/>
+        <w:spacing w:line="360" w:lineRule="auto"/>
+      </w:pPr>
     </w:p>
     <w:p>
       <w:pPr>
         <w:pStyle w:val="Thesissubheading"/>
-        <w:spacing w:line="360" w:lineRule="auto"/>
-      </w:pPr>
-      <w:r>
-        <w:t>Repeatability and its relevance to evolution plasticity</w:t>
+      </w:pPr>
+      <w:r>
+        <w:t>Reaction norm function value approaches – what does it bring to the table</w:t>
       </w:r>
     </w:p>
     <w:p>
@@ -118,7 +246,7 @@
         <w:spacing w:line="360" w:lineRule="auto"/>
       </w:pPr>
       <w:r>
-        <w:t>Individuals vary in their plasticity/responsiveness</w:t>
+        <w:t xml:space="preserve">Reaction norms can also tell us about how flexible/capacity to respond, average trait value, extremes and optimum expression of the trait. </w:t>
       </w:r>
     </w:p>
     <w:p>
@@ -127,7 +255,7 @@
         <w:spacing w:line="360" w:lineRule="auto"/>
       </w:pPr>
       <w:r>
-        <w:t>Between individual variation is raw material for selection to act on</w:t>
+        <w:t>Meta-analysis in evolution of reaction norms (Morrissey)</w:t>
       </w:r>
     </w:p>
     <w:p>
@@ -136,8 +264,34 @@
         <w:spacing w:line="360" w:lineRule="auto"/>
       </w:pPr>
       <w:r>
-        <w:t>What do we not know?</w:t>
-      </w:r>
+        <w:t xml:space="preserve">[Intercept and slope </w:t>
+      </w:r>
+      <w:proofErr w:type="spellStart"/>
+      <w:r>
+        <w:t>trade offs</w:t>
+      </w:r>
+      <w:proofErr w:type="spellEnd"/>
+      <w:r>
+        <w:t>/covariances]</w:t>
+      </w:r>
+      <w:r>
+        <w:t xml:space="preserve"> -  why do they exist?</w:t>
+      </w:r>
+    </w:p>
+    <w:p>
+      <w:pPr>
+        <w:pStyle w:val="Thesisnormal"/>
+        <w:spacing w:line="360" w:lineRule="auto"/>
+      </w:pPr>
+      <w:r>
+        <w:t xml:space="preserve">In order for phenotypic plasticity to evolve, there must be variability between individuals in their reaction norms for selection to act on. </w:t>
+      </w:r>
+    </w:p>
+    <w:p>
+      <w:pPr>
+        <w:pStyle w:val="Thesisnormal"/>
+        <w:spacing w:line="360" w:lineRule="auto"/>
+      </w:pPr>
     </w:p>
     <w:p>
       <w:pPr>
@@ -145,6 +299,79 @@
         <w:spacing w:line="360" w:lineRule="auto"/>
       </w:pPr>
       <w:r>
+        <w:lastRenderedPageBreak/>
+        <w:t xml:space="preserve">Repeatability and its relevance </w:t>
+      </w:r>
+      <w:r>
+        <w:t xml:space="preserve">to the </w:t>
+      </w:r>
+      <w:r>
+        <w:t xml:space="preserve">evolution </w:t>
+      </w:r>
+      <w:r>
+        <w:t xml:space="preserve">of </w:t>
+      </w:r>
+      <w:r>
+        <w:t>plasticity</w:t>
+      </w:r>
+    </w:p>
+    <w:p>
+      <w:pPr>
+        <w:pStyle w:val="Thesisnormal"/>
+        <w:spacing w:line="360" w:lineRule="auto"/>
+      </w:pPr>
+      <w:r>
+        <w:t xml:space="preserve">Individuals vary in </w:t>
+      </w:r>
+      <w:r>
+        <w:t>how they respond to environmental cues, this is important because</w:t>
+      </w:r>
+    </w:p>
+    <w:p>
+      <w:pPr>
+        <w:pStyle w:val="Thesisnormal"/>
+        <w:spacing w:line="360" w:lineRule="auto"/>
+      </w:pPr>
+      <w:r>
+        <w:t>individual variation is raw material for selection to act on</w:t>
+      </w:r>
+      <w:r>
+        <w:t>.</w:t>
+      </w:r>
+    </w:p>
+    <w:p>
+      <w:pPr>
+        <w:pStyle w:val="Thesisnormal"/>
+        <w:spacing w:line="360" w:lineRule="auto"/>
+      </w:pPr>
+      <w:r>
+        <w:t>Review White and Ipso and lab vs captive study</w:t>
+      </w:r>
+    </w:p>
+    <w:p>
+      <w:pPr>
+        <w:pStyle w:val="Thesisnormal"/>
+        <w:spacing w:line="360" w:lineRule="auto"/>
+      </w:pPr>
+      <w:r>
+        <w:t>Need relevant time scales in repeatability measures in order understand the evolution of plasticity</w:t>
+      </w:r>
+      <w:r>
+        <w:t>.</w:t>
+      </w:r>
+    </w:p>
+    <w:p>
+      <w:pPr>
+        <w:pStyle w:val="Thesisnormal"/>
+        <w:spacing w:line="360" w:lineRule="auto"/>
+      </w:pPr>
+    </w:p>
+    <w:p>
+      <w:pPr>
+        <w:pStyle w:val="Thesissubheading"/>
+        <w:spacing w:line="360" w:lineRule="auto"/>
+      </w:pPr>
+      <w:r>
         <w:t>Case for energy metabolism</w:t>
       </w:r>
     </w:p>
@@ -154,7 +381,13 @@
         <w:spacing w:line="360" w:lineRule="auto"/>
       </w:pPr>
       <w:r>
-        <w:t xml:space="preserve">Metabolism represents the idling cost of an individual and imposes constraints on resource allocation. </w:t>
+        <w:t>Metabolism represents the idling cost of an individual and imposes constraints on resource allocation</w:t>
+      </w:r>
+      <w:r>
+        <w:t xml:space="preserve"> to growth, reproduction or maintenance</w:t>
+      </w:r>
+      <w:r>
+        <w:t xml:space="preserve">. </w:t>
       </w:r>
     </w:p>
     <w:p>
@@ -163,7 +396,7 @@
         <w:spacing w:line="360" w:lineRule="auto"/>
       </w:pPr>
       <w:r>
-        <w:t>And it also varies between individuals</w:t>
+        <w:t xml:space="preserve">Unsurprisingly, many have documented individual differences in metabolic rate across a variety of taxonomic groups. </w:t>
       </w:r>
     </w:p>
     <w:p>
@@ -172,7 +405,13 @@
         <w:spacing w:line="360" w:lineRule="auto"/>
       </w:pPr>
       <w:r>
-        <w:t>Metabolism governs behaviours and life history</w:t>
+        <w:t>Some have even argued that m</w:t>
+      </w:r>
+      <w:r>
+        <w:t>etabolism governs life history</w:t>
+      </w:r>
+      <w:r>
+        <w:t xml:space="preserve"> strategies and even behaviour, which integrates these traits from different levels of biological variation into ‘pace-of-life syndromes’.</w:t>
       </w:r>
     </w:p>
     <w:p>
@@ -181,7 +420,7 @@
         <w:spacing w:line="360" w:lineRule="auto"/>
       </w:pPr>
       <w:r>
-        <w:t>Metabolism varies greatly with temperature</w:t>
+        <w:t>[Why is metabolic rate important?]</w:t>
       </w:r>
     </w:p>
     <w:p>
@@ -190,13 +429,49 @@
         <w:spacing w:line="360" w:lineRule="auto"/>
       </w:pPr>
       <w:r>
-        <w:t>Review of other studies: Often measured at one temp, not as a function</w:t>
+        <w:t>Metabolic rate is intrinsically sensitive to changes</w:t>
+      </w:r>
+      <w:r>
+        <w:t xml:space="preserve"> </w:t>
+      </w:r>
+      <w:r>
+        <w:t xml:space="preserve">in </w:t>
+      </w:r>
+      <w:r>
+        <w:t>temperature</w:t>
+      </w:r>
+      <w:r>
+        <w:t xml:space="preserve">. </w:t>
+      </w:r>
+      <w:r>
+        <w:t>By investigating plasticity in metabolism, we can learn about plasticity in other ‘higher level’ traits due to t</w:t>
+      </w:r>
+      <w:r>
+        <w:t>he mechanistic links between metabolism and other whole-organism traits</w:t>
+      </w:r>
+      <w:r>
+        <w:t>.</w:t>
+      </w:r>
+    </w:p>
+    <w:p>
+      <w:pPr>
+        <w:pStyle w:val="Thesisnormal"/>
+        <w:spacing w:line="360" w:lineRule="auto"/>
+      </w:pPr>
+      <w:r>
+        <w:t>[Review of other studies, what is lacking?]</w:t>
+      </w:r>
+      <w:r>
+        <w:t xml:space="preserve"> Often measured at one temp, not as a function</w:t>
       </w:r>
       <w:r>
         <w:t xml:space="preserve"> but animals experience a range of temp a day</w:t>
       </w:r>
       <w:r>
-        <w:t xml:space="preserve">, repeatability assessed at one temp (but what about </w:t>
+        <w:t>, repeatability assessed at on</w:t>
+      </w:r>
+      <w:r>
+        <w:t xml:space="preserve">e temp (but what about </w:t>
       </w:r>
       <w:proofErr w:type="spellStart"/>
       <w:r>
@@ -204,8 +479,17 @@
       </w:r>
       <w:proofErr w:type="spellEnd"/>
       <w:r>
-        <w:t xml:space="preserve">). </w:t>
-      </w:r>
+        <w:t>)</w:t>
+      </w:r>
+      <w:r>
+        <w:t>.</w:t>
+      </w:r>
+    </w:p>
+    <w:p>
+      <w:pPr>
+        <w:pStyle w:val="Thesisnormal"/>
+        <w:spacing w:line="360" w:lineRule="auto"/>
+      </w:pPr>
     </w:p>
     <w:p>
       <w:pPr>
@@ -216,7 +500,6 @@
         </w:rPr>
       </w:pPr>
       <w:r>
-        <w:lastRenderedPageBreak/>
         <w:t>This study</w:t>
       </w:r>
     </w:p>
@@ -229,7 +512,13 @@
         <w:t>We investigated the between and within individual variation in therm</w:t>
       </w:r>
       <w:r>
-        <w:t xml:space="preserve">al reaction norms of metabolism </w:t>
+        <w:t xml:space="preserve">al </w:t>
+      </w:r>
+      <w:r>
+        <w:t>plasticity</w:t>
+      </w:r>
+      <w:r>
+        <w:t xml:space="preserve"> of metabolism </w:t>
       </w:r>
       <w:r>
         <w:t>using the delicate skink (</w:t>
@@ -260,19 +549,37 @@
         <w:t xml:space="preserve">). </w:t>
       </w:r>
       <w:r>
-        <w:t xml:space="preserve">The delicate skink is a native Australian species and has </w:t>
+        <w:t>The delicate skink is a nati</w:t>
+      </w:r>
+      <w:r>
+        <w:t>ve Australian species and has a</w:t>
+      </w:r>
+      <w:r>
+        <w:t xml:space="preserve"> widespread distribution </w:t>
+      </w:r>
+      <w:r>
+        <w:t xml:space="preserve">throughout </w:t>
       </w:r>
       <w:proofErr w:type="gramStart"/>
       <w:r>
-        <w:t>an</w:t>
+        <w:t>south east</w:t>
       </w:r>
       <w:proofErr w:type="gramEnd"/>
       <w:r>
-        <w:t xml:space="preserve"> widespread distribution on the south east coast of Australian. Small body size – experience grea</w:t>
+        <w:t xml:space="preserve"> </w:t>
+      </w:r>
+      <w:r>
+        <w:t>Australia</w:t>
+      </w:r>
+      <w:r>
+        <w:t>. Small body size – experience grea</w:t>
       </w:r>
       <w:r>
         <w:t>ter fluctuations of temperature</w:t>
       </w:r>
+      <w:r>
+        <w:t>. An established model for personality and life history research.</w:t>
+      </w:r>
     </w:p>
     <w:p>
       <w:pPr>
@@ -285,6 +592,9 @@
       <w:r>
         <w:t xml:space="preserve">: </w:t>
       </w:r>
+      <w:r>
+        <w:t>[Trade off in average rate and slope]</w:t>
+      </w:r>
     </w:p>
     <w:p>
       <w:pPr>
@@ -297,8 +607,6 @@
       <w:r>
         <w:t>: We predict that repeatability in reaction norms should decrease over time.</w:t>
       </w:r>
-      <w:bookmarkStart w:id="1" w:name="_GoBack"/>
-      <w:bookmarkEnd w:id="1"/>
     </w:p>
     <w:p>
       <w:pPr>
@@ -721,13 +1029,7 @@
         <w:t xml:space="preserve"> </w:t>
       </w:r>
       <w:r>
-        <w:t>W</w:t>
-      </w:r>
-      <w:r>
-        <w:t>ithin each sampling run</w:t>
-      </w:r>
-      <w:r>
-        <w:t>, l</w:t>
+        <w:t>Within each sampling run, l</w:t>
       </w:r>
       <w:r>
         <w:t>izards were randomly assigned to</w:t>
@@ -1720,7 +2022,15 @@
       </w:r>
       <w:commentRangeStart w:id="2"/>
       <w:r>
-        <w:t xml:space="preserve">‘lme4’ (REF) </w:t>
+        <w:t>‘</w:t>
+      </w:r>
+      <w:proofErr w:type="spellStart"/>
+      <w:r>
+        <w:t>MCMCglmm</w:t>
+      </w:r>
+      <w:proofErr w:type="spellEnd"/>
+      <w:r>
+        <w:t xml:space="preserve">’ (REF) </w:t>
       </w:r>
       <w:commentRangeEnd w:id="2"/>
       <w:r>
@@ -1730,23 +2040,19 @@
         <w:commentReference w:id="2"/>
       </w:r>
       <w:r>
-        <w:t xml:space="preserve">and extracted the relevance variance components to calculate repeatability </w:t>
-      </w:r>
-      <w:r>
-        <w:t xml:space="preserve">as </w:t>
-      </w:r>
-      <w:proofErr w:type="spellStart"/>
-      <w:proofErr w:type="gramStart"/>
-      <w:r>
-        <w:t>below.</w:t>
-      </w:r>
-      <w:r>
-        <w:t>We</w:t>
-      </w:r>
-      <w:proofErr w:type="spellEnd"/>
-      <w:proofErr w:type="gramEnd"/>
-      <w:r>
-        <w:t xml:space="preserve"> calculated repeatability in intercept</w:t>
+        <w:t>and extracted the relevant</w:t>
+      </w:r>
+      <w:r>
+        <w:t xml:space="preserve"> variance components to calculate repeatability </w:t>
+      </w:r>
+      <w:r>
+        <w:t>as below.</w:t>
+      </w:r>
+      <w:r>
+        <w:t xml:space="preserve"> </w:t>
+      </w:r>
+      <w:r>
+        <w:t>We calculated repeatability in intercept</w:t>
       </w:r>
       <w:r>
         <w:t xml:space="preserve"> (</w:t>
@@ -2119,10 +2425,7 @@
         <w:spacing w:line="360" w:lineRule="auto"/>
       </w:pPr>
       <w:r>
-        <w:t xml:space="preserve">To </w:t>
-      </w:r>
-      <w:r>
-        <w:t xml:space="preserve">estimate the proportion of total phenotypic variation in metabolic rate among </w:t>
+        <w:t xml:space="preserve">To estimate the proportion of total phenotypic variation in metabolic rate among </w:t>
       </w:r>
       <w:proofErr w:type="gramStart"/>
       <w:r>
@@ -2130,10 +2433,7 @@
       </w:r>
       <w:proofErr w:type="gramEnd"/>
       <w:r>
-        <w:t xml:space="preserve"> due to differences in time scales</w:t>
-      </w:r>
-      <w:r>
-        <w:t>, w</w:t>
+        <w:t xml:space="preserve"> due to differences in time scales, w</w:t>
       </w:r>
       <w:r>
         <w:t xml:space="preserve">e calculated short and long-term repeatability </w:t>
@@ -2614,7 +2914,6 @@
     <w:p>
       <w:pPr>
         <w:pStyle w:val="Thesissectionheading"/>
-        <w:spacing w:line="360" w:lineRule="auto"/>
       </w:pPr>
       <w:r>
         <w:t>Results</w:t>
@@ -2622,6 +2921,198 @@
     </w:p>
     <w:p>
       <w:pPr>
+        <w:pStyle w:val="Thesisnormal"/>
+      </w:pPr>
+      <w:r>
+        <w:t xml:space="preserve">Both body mass and temperature </w:t>
+      </w:r>
+      <w:r>
+        <w:t xml:space="preserve">had a </w:t>
+      </w:r>
+      <w:r>
+        <w:t xml:space="preserve">significant </w:t>
+      </w:r>
+      <w:r>
+        <w:t xml:space="preserve">positive </w:t>
+      </w:r>
+      <w:r>
+        <w:t>effect on metabolic rat</w:t>
+      </w:r>
+      <w:r>
+        <w:t>e</w:t>
+      </w:r>
+      <w:r>
+        <w:t xml:space="preserve"> (</w:t>
+      </w:r>
+      <w:r>
+        <w:t>Table 1</w:t>
+      </w:r>
+      <w:r>
+        <w:t>)</w:t>
+      </w:r>
+      <w:r>
+        <w:t>.</w:t>
+      </w:r>
+    </w:p>
+    <w:p>
+      <w:pPr>
+        <w:pStyle w:val="Thesisnormal"/>
+      </w:pPr>
+    </w:p>
+    <w:p>
+      <w:pPr>
+        <w:pStyle w:val="Thesisnormal"/>
+        <w:ind w:firstLine="720"/>
+      </w:pPr>
+      <w:r>
+        <w:t xml:space="preserve">There were significant differences in the </w:t>
+      </w:r>
+      <w:r>
+        <w:t xml:space="preserve">individual </w:t>
+      </w:r>
+      <w:r>
+        <w:t>intercept</w:t>
+      </w:r>
+      <w:r>
+        <w:t>s</w:t>
+      </w:r>
+      <w:r>
+        <w:t xml:space="preserve"> and </w:t>
+      </w:r>
+      <w:r>
+        <w:t>slopes</w:t>
+      </w:r>
+      <w:r>
+        <w:t xml:space="preserve"> </w:t>
+      </w:r>
+      <w:r>
+        <w:t>(Table 1)</w:t>
+      </w:r>
+      <w:r>
+        <w:t xml:space="preserve">. </w:t>
+      </w:r>
+      <w:r>
+        <w:t xml:space="preserve">Individual intercepts and slopes </w:t>
+      </w:r>
+      <w:r>
+        <w:t xml:space="preserve">were also </w:t>
+      </w:r>
+      <w:r>
+        <w:t xml:space="preserve">moderately </w:t>
+      </w:r>
+      <w:r>
+        <w:t>repeatable (Table 1). In other words, individuals differed in their average metabolic rate as well as, how their metabolic rate changed in response to temperature</w:t>
+      </w:r>
+      <w:r>
+        <w:t xml:space="preserve"> (</w:t>
+      </w:r>
+      <w:proofErr w:type="spellStart"/>
+      <w:r>
+        <w:t>Fig.XX</w:t>
+      </w:r>
+      <w:proofErr w:type="spellEnd"/>
+      <w:r>
+        <w:t>)</w:t>
+      </w:r>
+      <w:r>
+        <w:t>.</w:t>
+      </w:r>
+    </w:p>
+    <w:p>
+      <w:pPr>
+        <w:pStyle w:val="Thesisnormal"/>
+      </w:pPr>
+      <w:r>
+        <w:t>[</w:t>
+      </w:r>
+      <w:r>
+        <w:t>How much variance in data is explained by ID</w:t>
+      </w:r>
+      <w:r>
+        <w:t xml:space="preserve">, </w:t>
+      </w:r>
+      <w:proofErr w:type="gramStart"/>
+      <w:r>
+        <w:t>How</w:t>
+      </w:r>
+      <w:proofErr w:type="gramEnd"/>
+      <w:r>
+        <w:t xml:space="preserve"> much variance in data is explained by </w:t>
+      </w:r>
+      <w:proofErr w:type="spellStart"/>
+      <w:r>
+        <w:t>IDslope</w:t>
+      </w:r>
+      <w:proofErr w:type="spellEnd"/>
+      <w:r>
+        <w:t>]</w:t>
+      </w:r>
+    </w:p>
+    <w:p>
+      <w:pPr>
+        <w:pStyle w:val="Thesisnormal"/>
+        <w:ind w:firstLine="720"/>
+      </w:pPr>
+      <w:r>
+        <w:t>The repeatability of individual intercepts decreased over time (Table 1)</w:t>
+      </w:r>
+      <w:r>
+        <w:t xml:space="preserve">. This indicates the variability in </w:t>
+      </w:r>
+      <w:r>
+        <w:t>average metabolic rate between individuals decreased over time</w:t>
+      </w:r>
+      <w:r>
+        <w:t xml:space="preserve"> (Fig. XX)</w:t>
+      </w:r>
+      <w:r>
+        <w:t>.</w:t>
+      </w:r>
+    </w:p>
+    <w:p>
+      <w:pPr>
+        <w:pStyle w:val="Thesisnormal"/>
+        <w:ind w:firstLine="720"/>
+      </w:pPr>
+      <w:r>
+        <w:t>Across sam</w:t>
+      </w:r>
+      <w:r>
+        <w:t>p</w:t>
+      </w:r>
+      <w:r>
+        <w:t>ling series, t</w:t>
+      </w:r>
+      <w:r>
+        <w:t xml:space="preserve">here </w:t>
+      </w:r>
+      <w:r>
+        <w:t>was</w:t>
+      </w:r>
+      <w:r>
+        <w:t xml:space="preserve"> significant negative covariance</w:t>
+      </w:r>
+      <w:r>
+        <w:t xml:space="preserve"> in</w:t>
+      </w:r>
+      <w:r>
+        <w:t xml:space="preserve"> </w:t>
+      </w:r>
+      <w:r>
+        <w:t>within-</w:t>
+      </w:r>
+      <w:r>
+        <w:t>individual intercepts and slopes</w:t>
+      </w:r>
+      <w:r>
+        <w:t xml:space="preserve"> (Table 1). This suggests that individuals with a high average metabolic rate also responds</w:t>
+      </w:r>
+      <w:r>
+        <w:t xml:space="preserve"> less strongly to changes in temperature, whereas individuals with a low average metabolic rate reacts more strongly to changes in temperature (Fig. XX)</w:t>
+      </w:r>
+    </w:p>
+    <w:p>
+      <w:pPr>
         <w:pStyle w:val="Thesissectionheading"/>
         <w:spacing w:line="360" w:lineRule="auto"/>
       </w:pPr>
@@ -2661,6 +3152,2115 @@
       <w:r>
         <w:t>References</w:t>
       </w:r>
+    </w:p>
+    <w:p>
+      <w:pPr>
+        <w:pStyle w:val="Thesissectionheading"/>
+        <w:spacing w:line="360" w:lineRule="auto"/>
+      </w:pPr>
+      <w:r>
+        <w:t>Figure legends</w:t>
+      </w:r>
+    </w:p>
+    <w:p>
+      <w:pPr>
+        <w:pStyle w:val="Thesissectionheading"/>
+        <w:spacing w:line="360" w:lineRule="auto"/>
+        <w:sectPr>
+          <w:pgSz w:w="11900" w:h="16840"/>
+          <w:pgMar w:top="1440" w:right="1800" w:bottom="1440" w:left="1800" w:header="708" w:footer="708" w:gutter="0"/>
+          <w:cols w:space="708"/>
+          <w:docGrid w:linePitch="360"/>
+        </w:sectPr>
+      </w:pPr>
+      <w:r>
+        <w:t>Figures</w:t>
+      </w:r>
+    </w:p>
+    <w:p>
+      <w:pPr>
+        <w:pStyle w:val="Thesissectionheading"/>
+        <w:spacing w:line="360" w:lineRule="auto"/>
+      </w:pPr>
+      <w:r>
+        <w:t>Tables</w:t>
+      </w:r>
+    </w:p>
+    <w:tbl>
+      <w:tblPr>
+        <w:tblStyle w:val="TableGrid"/>
+        <w:tblW w:w="0" w:type="auto"/>
+        <w:tblLook w:val="04A0" w:firstRow="1" w:lastRow="0" w:firstColumn="1" w:lastColumn="0" w:noHBand="0" w:noVBand="1"/>
+      </w:tblPr>
+      <w:tblGrid>
+        <w:gridCol w:w="3655"/>
+        <w:gridCol w:w="1620"/>
+        <w:gridCol w:w="1620"/>
+        <w:gridCol w:w="1621"/>
+      </w:tblGrid>
+      <w:tr>
+        <w:trPr>
+          <w:trHeight w:val="329"/>
+        </w:trPr>
+        <w:tc>
+          <w:tcPr>
+            <w:tcW w:w="8516" w:type="dxa"/>
+            <w:gridSpan w:val="4"/>
+            <w:tcBorders>
+              <w:top w:val="single" w:sz="4" w:space="0" w:color="FFFFFF" w:themeColor="background1"/>
+              <w:left w:val="single" w:sz="4" w:space="0" w:color="FFFFFF" w:themeColor="background1"/>
+              <w:right w:val="single" w:sz="4" w:space="0" w:color="FFFFFF" w:themeColor="background1"/>
+            </w:tcBorders>
+          </w:tcPr>
+          <w:p>
+            <w:r>
+              <w:t>Table 1. Posterior modes and variance components of Z-transformed log metabolic rate as a function of temperature, z-transformed ln mass and prior temperature</w:t>
+            </w:r>
+            <w:r>
+              <w:t xml:space="preserve"> </w:t>
+            </w:r>
+            <w:r>
+              <w:t>estimated from a Monte Carlo Markov Chain generalised linear mixed effects model with random intercept</w:t>
+            </w:r>
+            <w:r>
+              <w:t>s</w:t>
+            </w:r>
+            <w:r>
+              <w:t xml:space="preserve"> of </w:t>
+            </w:r>
+            <w:r>
+              <w:t>individual</w:t>
+            </w:r>
+            <w:r>
+              <w:t xml:space="preserve"> (n = 42) and</w:t>
+            </w:r>
+            <w:r>
+              <w:t xml:space="preserve"> series within individual (n = 420) with respect to</w:t>
+            </w:r>
+            <w:r>
+              <w:t xml:space="preserve"> random slope of temperature</w:t>
+            </w:r>
+            <w:r>
+              <w:t>.</w:t>
+            </w:r>
+            <w:r>
+              <w:t xml:space="preserve"> Bolded values are significant.</w:t>
+            </w:r>
+          </w:p>
+        </w:tc>
+      </w:tr>
+      <w:tr>
+        <w:trPr>
+          <w:trHeight w:val="276"/>
+        </w:trPr>
+        <w:tc>
+          <w:tcPr>
+            <w:tcW w:w="3655" w:type="dxa"/>
+            <w:tcBorders>
+              <w:left w:val="single" w:sz="4" w:space="0" w:color="FFFFFF" w:themeColor="background1"/>
+              <w:right w:val="single" w:sz="4" w:space="0" w:color="FFFFFF" w:themeColor="background1"/>
+            </w:tcBorders>
+          </w:tcPr>
+          <w:p>
+            <w:r>
+              <w:t>Fixed effects</w:t>
+            </w:r>
+          </w:p>
+        </w:tc>
+        <w:tc>
+          <w:tcPr>
+            <w:tcW w:w="1620" w:type="dxa"/>
+            <w:tcBorders>
+              <w:left w:val="single" w:sz="4" w:space="0" w:color="FFFFFF" w:themeColor="background1"/>
+              <w:right w:val="single" w:sz="4" w:space="0" w:color="FFFFFF" w:themeColor="background1"/>
+            </w:tcBorders>
+          </w:tcPr>
+          <w:p>
+            <w:r>
+              <w:t xml:space="preserve">Estimate </w:t>
+            </w:r>
+          </w:p>
+        </w:tc>
+        <w:tc>
+          <w:tcPr>
+            <w:tcW w:w="1620" w:type="dxa"/>
+            <w:tcBorders>
+              <w:left w:val="single" w:sz="4" w:space="0" w:color="FFFFFF" w:themeColor="background1"/>
+              <w:right w:val="single" w:sz="4" w:space="0" w:color="FFFFFF" w:themeColor="background1"/>
+            </w:tcBorders>
+          </w:tcPr>
+          <w:p>
+            <w:r>
+              <w:t>Lower CI</w:t>
+            </w:r>
+          </w:p>
+        </w:tc>
+        <w:tc>
+          <w:tcPr>
+            <w:tcW w:w="1621" w:type="dxa"/>
+            <w:tcBorders>
+              <w:left w:val="single" w:sz="4" w:space="0" w:color="FFFFFF" w:themeColor="background1"/>
+              <w:right w:val="single" w:sz="4" w:space="0" w:color="FFFFFF" w:themeColor="background1"/>
+            </w:tcBorders>
+          </w:tcPr>
+          <w:p>
+            <w:r>
+              <w:t>Upper CI</w:t>
+            </w:r>
+          </w:p>
+        </w:tc>
+      </w:tr>
+      <w:tr>
+        <w:trPr>
+          <w:trHeight w:val="297"/>
+        </w:trPr>
+        <w:tc>
+          <w:tcPr>
+            <w:tcW w:w="3655" w:type="dxa"/>
+            <w:tcBorders>
+              <w:left w:val="single" w:sz="4" w:space="0" w:color="FFFFFF" w:themeColor="background1"/>
+              <w:bottom w:val="single" w:sz="4" w:space="0" w:color="FFFFFF" w:themeColor="background1"/>
+              <w:right w:val="single" w:sz="4" w:space="0" w:color="FFFFFF" w:themeColor="background1"/>
+            </w:tcBorders>
+          </w:tcPr>
+          <w:p>
+            <w:r>
+              <w:t>Intercept</w:t>
+            </w:r>
+          </w:p>
+        </w:tc>
+        <w:tc>
+          <w:tcPr>
+            <w:tcW w:w="1620" w:type="dxa"/>
+            <w:tcBorders>
+              <w:left w:val="single" w:sz="4" w:space="0" w:color="FFFFFF" w:themeColor="background1"/>
+              <w:bottom w:val="single" w:sz="4" w:space="0" w:color="FFFFFF" w:themeColor="background1"/>
+              <w:right w:val="single" w:sz="4" w:space="0" w:color="FFFFFF" w:themeColor="background1"/>
+            </w:tcBorders>
+            <w:vAlign w:val="bottom"/>
+          </w:tcPr>
+          <w:p>
+            <w:pPr>
+              <w:rPr>
+                <w:rFonts w:cs="Times New Roman"/>
+              </w:rPr>
+            </w:pPr>
+            <w:r>
+              <w:rPr>
+                <w:rFonts w:eastAsia="Times New Roman"/>
+                <w:color w:val="000000"/>
+              </w:rPr>
+              <w:t>-0.02</w:t>
+            </w:r>
+          </w:p>
+        </w:tc>
+        <w:tc>
+          <w:tcPr>
+            <w:tcW w:w="1620" w:type="dxa"/>
+            <w:tcBorders>
+              <w:left w:val="single" w:sz="4" w:space="0" w:color="FFFFFF" w:themeColor="background1"/>
+              <w:bottom w:val="single" w:sz="4" w:space="0" w:color="FFFFFF" w:themeColor="background1"/>
+              <w:right w:val="single" w:sz="4" w:space="0" w:color="FFFFFF" w:themeColor="background1"/>
+            </w:tcBorders>
+            <w:vAlign w:val="bottom"/>
+          </w:tcPr>
+          <w:p>
+            <w:pPr>
+              <w:rPr>
+                <w:rFonts w:cs="Times New Roman"/>
+              </w:rPr>
+            </w:pPr>
+            <w:r>
+              <w:rPr>
+                <w:rFonts w:eastAsia="Times New Roman"/>
+                <w:color w:val="000000"/>
+              </w:rPr>
+              <w:t>-0.11</w:t>
+            </w:r>
+          </w:p>
+        </w:tc>
+        <w:tc>
+          <w:tcPr>
+            <w:tcW w:w="1621" w:type="dxa"/>
+            <w:tcBorders>
+              <w:left w:val="single" w:sz="4" w:space="0" w:color="FFFFFF" w:themeColor="background1"/>
+              <w:bottom w:val="single" w:sz="4" w:space="0" w:color="FFFFFF" w:themeColor="background1"/>
+              <w:right w:val="single" w:sz="4" w:space="0" w:color="FFFFFF" w:themeColor="background1"/>
+            </w:tcBorders>
+            <w:vAlign w:val="bottom"/>
+          </w:tcPr>
+          <w:p>
+            <w:pPr>
+              <w:rPr>
+                <w:rFonts w:cs="Times New Roman"/>
+              </w:rPr>
+            </w:pPr>
+            <w:r>
+              <w:rPr>
+                <w:rFonts w:eastAsia="Times New Roman"/>
+                <w:color w:val="000000"/>
+              </w:rPr>
+              <w:t>0.11</w:t>
+            </w:r>
+          </w:p>
+        </w:tc>
+      </w:tr>
+      <w:tr>
+        <w:trPr>
+          <w:trHeight w:val="276"/>
+        </w:trPr>
+        <w:tc>
+          <w:tcPr>
+            <w:tcW w:w="3655" w:type="dxa"/>
+            <w:tcBorders>
+              <w:top w:val="single" w:sz="4" w:space="0" w:color="FFFFFF" w:themeColor="background1"/>
+              <w:left w:val="single" w:sz="4" w:space="0" w:color="FFFFFF" w:themeColor="background1"/>
+              <w:bottom w:val="single" w:sz="4" w:space="0" w:color="FFFFFF" w:themeColor="background1"/>
+              <w:right w:val="single" w:sz="4" w:space="0" w:color="FFFFFF" w:themeColor="background1"/>
+            </w:tcBorders>
+          </w:tcPr>
+          <w:p>
+            <w:r>
+              <w:t>Temperature</w:t>
+            </w:r>
+          </w:p>
+        </w:tc>
+        <w:tc>
+          <w:tcPr>
+            <w:tcW w:w="1620" w:type="dxa"/>
+            <w:tcBorders>
+              <w:top w:val="single" w:sz="4" w:space="0" w:color="FFFFFF" w:themeColor="background1"/>
+              <w:left w:val="single" w:sz="4" w:space="0" w:color="FFFFFF" w:themeColor="background1"/>
+              <w:bottom w:val="single" w:sz="4" w:space="0" w:color="FFFFFF" w:themeColor="background1"/>
+              <w:right w:val="single" w:sz="4" w:space="0" w:color="FFFFFF" w:themeColor="background1"/>
+            </w:tcBorders>
+            <w:vAlign w:val="bottom"/>
+          </w:tcPr>
+          <w:p>
+            <w:pPr>
+              <w:rPr>
+                <w:rFonts w:cs="Times New Roman"/>
+                <w:b/>
+              </w:rPr>
+            </w:pPr>
+            <w:r>
+              <w:rPr>
+                <w:rFonts w:eastAsia="Times New Roman"/>
+                <w:b/>
+                <w:color w:val="000000"/>
+              </w:rPr>
+              <w:t>1.39</w:t>
+            </w:r>
+          </w:p>
+        </w:tc>
+        <w:tc>
+          <w:tcPr>
+            <w:tcW w:w="1620" w:type="dxa"/>
+            <w:tcBorders>
+              <w:top w:val="single" w:sz="4" w:space="0" w:color="FFFFFF" w:themeColor="background1"/>
+              <w:left w:val="single" w:sz="4" w:space="0" w:color="FFFFFF" w:themeColor="background1"/>
+              <w:bottom w:val="single" w:sz="4" w:space="0" w:color="FFFFFF" w:themeColor="background1"/>
+              <w:right w:val="single" w:sz="4" w:space="0" w:color="FFFFFF" w:themeColor="background1"/>
+            </w:tcBorders>
+            <w:vAlign w:val="bottom"/>
+          </w:tcPr>
+          <w:p>
+            <w:pPr>
+              <w:rPr>
+                <w:rFonts w:cs="Times New Roman"/>
+                <w:b/>
+              </w:rPr>
+            </w:pPr>
+            <w:r>
+              <w:rPr>
+                <w:rFonts w:eastAsia="Times New Roman"/>
+                <w:b/>
+                <w:color w:val="000000"/>
+              </w:rPr>
+              <w:t>1.29</w:t>
+            </w:r>
+          </w:p>
+        </w:tc>
+        <w:tc>
+          <w:tcPr>
+            <w:tcW w:w="1621" w:type="dxa"/>
+            <w:tcBorders>
+              <w:top w:val="single" w:sz="4" w:space="0" w:color="FFFFFF" w:themeColor="background1"/>
+              <w:left w:val="single" w:sz="4" w:space="0" w:color="FFFFFF" w:themeColor="background1"/>
+              <w:bottom w:val="single" w:sz="4" w:space="0" w:color="FFFFFF" w:themeColor="background1"/>
+              <w:right w:val="single" w:sz="4" w:space="0" w:color="FFFFFF" w:themeColor="background1"/>
+            </w:tcBorders>
+            <w:vAlign w:val="bottom"/>
+          </w:tcPr>
+          <w:p>
+            <w:pPr>
+              <w:rPr>
+                <w:rFonts w:cs="Times New Roman"/>
+                <w:b/>
+              </w:rPr>
+            </w:pPr>
+            <w:r>
+              <w:rPr>
+                <w:rFonts w:eastAsia="Times New Roman"/>
+                <w:b/>
+                <w:color w:val="000000"/>
+              </w:rPr>
+              <w:t>1.48</w:t>
+            </w:r>
+          </w:p>
+        </w:tc>
+      </w:tr>
+      <w:tr>
+        <w:trPr>
+          <w:trHeight w:val="276"/>
+        </w:trPr>
+        <w:tc>
+          <w:tcPr>
+            <w:tcW w:w="3655" w:type="dxa"/>
+            <w:tcBorders>
+              <w:top w:val="single" w:sz="4" w:space="0" w:color="FFFFFF" w:themeColor="background1"/>
+              <w:left w:val="single" w:sz="4" w:space="0" w:color="FFFFFF" w:themeColor="background1"/>
+              <w:bottom w:val="single" w:sz="4" w:space="0" w:color="FFFFFF" w:themeColor="background1"/>
+              <w:right w:val="single" w:sz="4" w:space="0" w:color="FFFFFF" w:themeColor="background1"/>
+            </w:tcBorders>
+          </w:tcPr>
+          <w:p>
+            <w:r>
+              <w:t xml:space="preserve">Z-transformed </w:t>
+            </w:r>
+            <w:proofErr w:type="spellStart"/>
+            <w:r>
+              <w:t>lnMass</w:t>
+            </w:r>
+            <w:proofErr w:type="spellEnd"/>
+          </w:p>
+        </w:tc>
+        <w:tc>
+          <w:tcPr>
+            <w:tcW w:w="1620" w:type="dxa"/>
+            <w:tcBorders>
+              <w:top w:val="single" w:sz="4" w:space="0" w:color="FFFFFF" w:themeColor="background1"/>
+              <w:left w:val="single" w:sz="4" w:space="0" w:color="FFFFFF" w:themeColor="background1"/>
+              <w:bottom w:val="single" w:sz="4" w:space="0" w:color="FFFFFF" w:themeColor="background1"/>
+              <w:right w:val="single" w:sz="4" w:space="0" w:color="FFFFFF" w:themeColor="background1"/>
+            </w:tcBorders>
+            <w:vAlign w:val="bottom"/>
+          </w:tcPr>
+          <w:p>
+            <w:pPr>
+              <w:rPr>
+                <w:rFonts w:cs="Times New Roman"/>
+                <w:b/>
+              </w:rPr>
+            </w:pPr>
+            <w:r>
+              <w:rPr>
+                <w:rFonts w:eastAsia="Times New Roman"/>
+                <w:b/>
+                <w:color w:val="000000"/>
+              </w:rPr>
+              <w:t>0.35</w:t>
+            </w:r>
+          </w:p>
+        </w:tc>
+        <w:tc>
+          <w:tcPr>
+            <w:tcW w:w="1620" w:type="dxa"/>
+            <w:tcBorders>
+              <w:top w:val="single" w:sz="4" w:space="0" w:color="FFFFFF" w:themeColor="background1"/>
+              <w:left w:val="single" w:sz="4" w:space="0" w:color="FFFFFF" w:themeColor="background1"/>
+              <w:bottom w:val="single" w:sz="4" w:space="0" w:color="FFFFFF" w:themeColor="background1"/>
+              <w:right w:val="single" w:sz="4" w:space="0" w:color="FFFFFF" w:themeColor="background1"/>
+            </w:tcBorders>
+            <w:vAlign w:val="bottom"/>
+          </w:tcPr>
+          <w:p>
+            <w:pPr>
+              <w:rPr>
+                <w:rFonts w:cs="Times New Roman"/>
+                <w:b/>
+              </w:rPr>
+            </w:pPr>
+            <w:r>
+              <w:rPr>
+                <w:rFonts w:eastAsia="Times New Roman"/>
+                <w:b/>
+                <w:color w:val="000000"/>
+              </w:rPr>
+              <w:t>0.29</w:t>
+            </w:r>
+          </w:p>
+        </w:tc>
+        <w:tc>
+          <w:tcPr>
+            <w:tcW w:w="1621" w:type="dxa"/>
+            <w:tcBorders>
+              <w:top w:val="single" w:sz="4" w:space="0" w:color="FFFFFF" w:themeColor="background1"/>
+              <w:left w:val="single" w:sz="4" w:space="0" w:color="FFFFFF" w:themeColor="background1"/>
+              <w:bottom w:val="single" w:sz="4" w:space="0" w:color="FFFFFF" w:themeColor="background1"/>
+              <w:right w:val="single" w:sz="4" w:space="0" w:color="FFFFFF" w:themeColor="background1"/>
+            </w:tcBorders>
+            <w:vAlign w:val="bottom"/>
+          </w:tcPr>
+          <w:p>
+            <w:pPr>
+              <w:rPr>
+                <w:rFonts w:cs="Times New Roman"/>
+                <w:b/>
+              </w:rPr>
+            </w:pPr>
+            <w:r>
+              <w:rPr>
+                <w:rFonts w:eastAsia="Times New Roman"/>
+                <w:b/>
+                <w:color w:val="000000"/>
+              </w:rPr>
+              <w:t>0.42</w:t>
+            </w:r>
+          </w:p>
+        </w:tc>
+      </w:tr>
+      <w:tr>
+        <w:trPr>
+          <w:trHeight w:val="276"/>
+        </w:trPr>
+        <w:tc>
+          <w:tcPr>
+            <w:tcW w:w="3655" w:type="dxa"/>
+            <w:tcBorders>
+              <w:top w:val="single" w:sz="4" w:space="0" w:color="FFFFFF"/>
+              <w:left w:val="single" w:sz="4" w:space="0" w:color="FFFFFF" w:themeColor="background1"/>
+              <w:bottom w:val="single" w:sz="4" w:space="0" w:color="FFFFFF" w:themeColor="background1"/>
+              <w:right w:val="single" w:sz="4" w:space="0" w:color="FFFFFF" w:themeColor="background1"/>
+            </w:tcBorders>
+          </w:tcPr>
+          <w:p>
+            <w:r>
+              <w:t>Prior temperature</w:t>
+            </w:r>
+          </w:p>
+        </w:tc>
+        <w:tc>
+          <w:tcPr>
+            <w:tcW w:w="1620" w:type="dxa"/>
+            <w:tcBorders>
+              <w:top w:val="single" w:sz="4" w:space="0" w:color="FFFFFF"/>
+              <w:left w:val="single" w:sz="4" w:space="0" w:color="FFFFFF" w:themeColor="background1"/>
+              <w:bottom w:val="single" w:sz="4" w:space="0" w:color="FFFFFF" w:themeColor="background1"/>
+              <w:right w:val="single" w:sz="4" w:space="0" w:color="FFFFFF" w:themeColor="background1"/>
+            </w:tcBorders>
+            <w:vAlign w:val="bottom"/>
+          </w:tcPr>
+          <w:p>
+            <w:pPr>
+              <w:rPr>
+                <w:rFonts w:cs="Times New Roman"/>
+              </w:rPr>
+            </w:pPr>
+            <w:r>
+              <w:rPr>
+                <w:rFonts w:eastAsia="Times New Roman"/>
+                <w:color w:val="000000"/>
+              </w:rPr>
+              <w:t>0.07</w:t>
+            </w:r>
+          </w:p>
+        </w:tc>
+        <w:tc>
+          <w:tcPr>
+            <w:tcW w:w="1620" w:type="dxa"/>
+            <w:tcBorders>
+              <w:top w:val="single" w:sz="4" w:space="0" w:color="FFFFFF"/>
+              <w:left w:val="single" w:sz="4" w:space="0" w:color="FFFFFF" w:themeColor="background1"/>
+              <w:bottom w:val="single" w:sz="4" w:space="0" w:color="FFFFFF" w:themeColor="background1"/>
+              <w:right w:val="single" w:sz="4" w:space="0" w:color="FFFFFF" w:themeColor="background1"/>
+            </w:tcBorders>
+            <w:vAlign w:val="bottom"/>
+          </w:tcPr>
+          <w:p>
+            <w:pPr>
+              <w:rPr>
+                <w:rFonts w:cs="Times New Roman"/>
+              </w:rPr>
+            </w:pPr>
+            <w:r>
+              <w:rPr>
+                <w:rFonts w:eastAsia="Times New Roman"/>
+                <w:color w:val="000000"/>
+              </w:rPr>
+              <w:t>-0.05</w:t>
+            </w:r>
+          </w:p>
+        </w:tc>
+        <w:tc>
+          <w:tcPr>
+            <w:tcW w:w="1621" w:type="dxa"/>
+            <w:tcBorders>
+              <w:top w:val="single" w:sz="4" w:space="0" w:color="FFFFFF"/>
+              <w:left w:val="single" w:sz="4" w:space="0" w:color="FFFFFF" w:themeColor="background1"/>
+              <w:bottom w:val="single" w:sz="4" w:space="0" w:color="FFFFFF" w:themeColor="background1"/>
+              <w:right w:val="single" w:sz="4" w:space="0" w:color="FFFFFF" w:themeColor="background1"/>
+            </w:tcBorders>
+            <w:vAlign w:val="bottom"/>
+          </w:tcPr>
+          <w:p>
+            <w:pPr>
+              <w:rPr>
+                <w:rFonts w:cs="Times New Roman"/>
+              </w:rPr>
+            </w:pPr>
+            <w:r>
+              <w:rPr>
+                <w:rFonts w:eastAsia="Times New Roman"/>
+                <w:color w:val="000000"/>
+              </w:rPr>
+              <w:t>0.15</w:t>
+            </w:r>
+          </w:p>
+        </w:tc>
+      </w:tr>
+      <w:tr>
+        <w:trPr>
+          <w:trHeight w:val="276"/>
+        </w:trPr>
+        <w:tc>
+          <w:tcPr>
+            <w:tcW w:w="3655" w:type="dxa"/>
+            <w:tcBorders>
+              <w:top w:val="single" w:sz="4" w:space="0" w:color="FFFFFF" w:themeColor="background1"/>
+              <w:left w:val="single" w:sz="4" w:space="0" w:color="FFFFFF" w:themeColor="background1"/>
+              <w:right w:val="single" w:sz="4" w:space="0" w:color="FFFFFF" w:themeColor="background1"/>
+            </w:tcBorders>
+          </w:tcPr>
+          <w:p>
+            <w:r>
+              <w:t>Random effects</w:t>
+            </w:r>
+          </w:p>
+        </w:tc>
+        <w:tc>
+          <w:tcPr>
+            <w:tcW w:w="1620" w:type="dxa"/>
+            <w:tcBorders>
+              <w:top w:val="single" w:sz="4" w:space="0" w:color="FFFFFF" w:themeColor="background1"/>
+              <w:left w:val="single" w:sz="4" w:space="0" w:color="FFFFFF" w:themeColor="background1"/>
+              <w:right w:val="single" w:sz="4" w:space="0" w:color="FFFFFF" w:themeColor="background1"/>
+            </w:tcBorders>
+          </w:tcPr>
+          <w:p>
+            <w:pPr>
+              <w:rPr>
+                <w:rFonts w:cs="Times New Roman"/>
+              </w:rPr>
+            </w:pPr>
+          </w:p>
+        </w:tc>
+        <w:tc>
+          <w:tcPr>
+            <w:tcW w:w="1620" w:type="dxa"/>
+            <w:tcBorders>
+              <w:top w:val="single" w:sz="4" w:space="0" w:color="FFFFFF" w:themeColor="background1"/>
+              <w:left w:val="single" w:sz="4" w:space="0" w:color="FFFFFF" w:themeColor="background1"/>
+              <w:right w:val="single" w:sz="4" w:space="0" w:color="FFFFFF" w:themeColor="background1"/>
+            </w:tcBorders>
+          </w:tcPr>
+          <w:p>
+            <w:pPr>
+              <w:rPr>
+                <w:rFonts w:cs="Times New Roman"/>
+              </w:rPr>
+            </w:pPr>
+          </w:p>
+        </w:tc>
+        <w:tc>
+          <w:tcPr>
+            <w:tcW w:w="1621" w:type="dxa"/>
+            <w:tcBorders>
+              <w:top w:val="single" w:sz="4" w:space="0" w:color="FFFFFF" w:themeColor="background1"/>
+              <w:left w:val="single" w:sz="4" w:space="0" w:color="FFFFFF" w:themeColor="background1"/>
+              <w:right w:val="single" w:sz="4" w:space="0" w:color="FFFFFF" w:themeColor="background1"/>
+            </w:tcBorders>
+          </w:tcPr>
+          <w:p>
+            <w:pPr>
+              <w:rPr>
+                <w:rFonts w:cs="Times New Roman"/>
+              </w:rPr>
+            </w:pPr>
+          </w:p>
+        </w:tc>
+      </w:tr>
+      <w:tr>
+        <w:trPr>
+          <w:trHeight w:val="276"/>
+        </w:trPr>
+        <w:tc>
+          <w:tcPr>
+            <w:tcW w:w="3655" w:type="dxa"/>
+            <w:tcBorders>
+              <w:left w:val="single" w:sz="4" w:space="0" w:color="FFFFFF" w:themeColor="background1"/>
+              <w:right w:val="single" w:sz="4" w:space="0" w:color="FFFFFF" w:themeColor="background1"/>
+            </w:tcBorders>
+          </w:tcPr>
+          <w:p>
+            <w:r>
+              <w:t>Among individuals</w:t>
+            </w:r>
+          </w:p>
+        </w:tc>
+        <w:tc>
+          <w:tcPr>
+            <w:tcW w:w="1620" w:type="dxa"/>
+            <w:tcBorders>
+              <w:left w:val="single" w:sz="4" w:space="0" w:color="FFFFFF" w:themeColor="background1"/>
+              <w:right w:val="single" w:sz="4" w:space="0" w:color="FFFFFF" w:themeColor="background1"/>
+            </w:tcBorders>
+          </w:tcPr>
+          <w:p>
+            <w:pPr>
+              <w:rPr>
+                <w:rFonts w:cs="Times New Roman"/>
+              </w:rPr>
+            </w:pPr>
+          </w:p>
+        </w:tc>
+        <w:tc>
+          <w:tcPr>
+            <w:tcW w:w="1620" w:type="dxa"/>
+            <w:tcBorders>
+              <w:left w:val="single" w:sz="4" w:space="0" w:color="FFFFFF" w:themeColor="background1"/>
+              <w:right w:val="single" w:sz="4" w:space="0" w:color="FFFFFF" w:themeColor="background1"/>
+            </w:tcBorders>
+          </w:tcPr>
+          <w:p>
+            <w:pPr>
+              <w:rPr>
+                <w:rFonts w:cs="Times New Roman"/>
+              </w:rPr>
+            </w:pPr>
+          </w:p>
+        </w:tc>
+        <w:tc>
+          <w:tcPr>
+            <w:tcW w:w="1621" w:type="dxa"/>
+            <w:tcBorders>
+              <w:left w:val="single" w:sz="4" w:space="0" w:color="FFFFFF" w:themeColor="background1"/>
+              <w:right w:val="single" w:sz="4" w:space="0" w:color="FFFFFF" w:themeColor="background1"/>
+            </w:tcBorders>
+          </w:tcPr>
+          <w:p>
+            <w:pPr>
+              <w:rPr>
+                <w:rFonts w:cs="Times New Roman"/>
+              </w:rPr>
+            </w:pPr>
+          </w:p>
+        </w:tc>
+      </w:tr>
+      <w:tr>
+        <w:trPr>
+          <w:trHeight w:val="276"/>
+        </w:trPr>
+        <w:tc>
+          <w:tcPr>
+            <w:tcW w:w="3655" w:type="dxa"/>
+            <w:tcBorders>
+              <w:left w:val="single" w:sz="4" w:space="0" w:color="FFFFFF" w:themeColor="background1"/>
+              <w:bottom w:val="single" w:sz="4" w:space="0" w:color="FFFFFF" w:themeColor="background1"/>
+              <w:right w:val="single" w:sz="4" w:space="0" w:color="FFFFFF" w:themeColor="background1"/>
+            </w:tcBorders>
+          </w:tcPr>
+          <w:p>
+            <w:proofErr w:type="spellStart"/>
+            <w:r>
+              <w:t>ID</w:t>
+            </w:r>
+            <w:r>
+              <w:rPr>
+                <w:vertAlign w:val="subscript"/>
+              </w:rPr>
+              <w:t>intercept</w:t>
+            </w:r>
+            <w:proofErr w:type="spellEnd"/>
+          </w:p>
+        </w:tc>
+        <w:tc>
+          <w:tcPr>
+            <w:tcW w:w="1620" w:type="dxa"/>
+            <w:tcBorders>
+              <w:left w:val="single" w:sz="4" w:space="0" w:color="FFFFFF" w:themeColor="background1"/>
+              <w:bottom w:val="single" w:sz="4" w:space="0" w:color="FFFFFF" w:themeColor="background1"/>
+              <w:right w:val="single" w:sz="4" w:space="0" w:color="FFFFFF" w:themeColor="background1"/>
+            </w:tcBorders>
+            <w:vAlign w:val="bottom"/>
+          </w:tcPr>
+          <w:p>
+            <w:pPr>
+              <w:rPr>
+                <w:rFonts w:cs="Times New Roman"/>
+                <w:b/>
+              </w:rPr>
+            </w:pPr>
+            <w:r>
+              <w:rPr>
+                <w:rFonts w:eastAsia="Times New Roman"/>
+                <w:b/>
+                <w:color w:val="000000"/>
+              </w:rPr>
+              <w:t>0.09</w:t>
+            </w:r>
+          </w:p>
+        </w:tc>
+        <w:tc>
+          <w:tcPr>
+            <w:tcW w:w="1620" w:type="dxa"/>
+            <w:tcBorders>
+              <w:left w:val="single" w:sz="4" w:space="0" w:color="FFFFFF" w:themeColor="background1"/>
+              <w:bottom w:val="single" w:sz="4" w:space="0" w:color="FFFFFF" w:themeColor="background1"/>
+              <w:right w:val="single" w:sz="4" w:space="0" w:color="FFFFFF" w:themeColor="background1"/>
+            </w:tcBorders>
+            <w:vAlign w:val="bottom"/>
+          </w:tcPr>
+          <w:p>
+            <w:pPr>
+              <w:rPr>
+                <w:rFonts w:cs="Times New Roman"/>
+                <w:b/>
+              </w:rPr>
+            </w:pPr>
+            <w:r>
+              <w:rPr>
+                <w:rFonts w:eastAsia="Times New Roman"/>
+                <w:b/>
+                <w:color w:val="000000"/>
+              </w:rPr>
+              <w:t>0.06</w:t>
+            </w:r>
+          </w:p>
+        </w:tc>
+        <w:tc>
+          <w:tcPr>
+            <w:tcW w:w="1621" w:type="dxa"/>
+            <w:tcBorders>
+              <w:left w:val="single" w:sz="4" w:space="0" w:color="FFFFFF" w:themeColor="background1"/>
+              <w:bottom w:val="single" w:sz="4" w:space="0" w:color="FFFFFF" w:themeColor="background1"/>
+              <w:right w:val="single" w:sz="4" w:space="0" w:color="FFFFFF" w:themeColor="background1"/>
+            </w:tcBorders>
+            <w:vAlign w:val="bottom"/>
+          </w:tcPr>
+          <w:p>
+            <w:pPr>
+              <w:rPr>
+                <w:rFonts w:cs="Times New Roman"/>
+                <w:b/>
+              </w:rPr>
+            </w:pPr>
+            <w:r>
+              <w:rPr>
+                <w:rFonts w:eastAsia="Times New Roman"/>
+                <w:b/>
+                <w:color w:val="000000"/>
+              </w:rPr>
+              <w:t>0.17</w:t>
+            </w:r>
+          </w:p>
+        </w:tc>
+      </w:tr>
+      <w:tr>
+        <w:trPr>
+          <w:trHeight w:val="276"/>
+        </w:trPr>
+        <w:tc>
+          <w:tcPr>
+            <w:tcW w:w="3655" w:type="dxa"/>
+            <w:tcBorders>
+              <w:top w:val="single" w:sz="4" w:space="0" w:color="FFFFFF" w:themeColor="background1"/>
+              <w:left w:val="single" w:sz="4" w:space="0" w:color="FFFFFF" w:themeColor="background1"/>
+              <w:bottom w:val="single" w:sz="4" w:space="0" w:color="FFFFFF" w:themeColor="background1"/>
+              <w:right w:val="single" w:sz="4" w:space="0" w:color="FFFFFF" w:themeColor="background1"/>
+            </w:tcBorders>
+          </w:tcPr>
+          <w:p>
+            <w:proofErr w:type="spellStart"/>
+            <w:r>
+              <w:t>ID</w:t>
+            </w:r>
+            <w:r>
+              <w:rPr>
+                <w:vertAlign w:val="subscript"/>
+              </w:rPr>
+              <w:t>slope</w:t>
+            </w:r>
+            <w:proofErr w:type="spellEnd"/>
+          </w:p>
+        </w:tc>
+        <w:tc>
+          <w:tcPr>
+            <w:tcW w:w="1620" w:type="dxa"/>
+            <w:tcBorders>
+              <w:top w:val="single" w:sz="4" w:space="0" w:color="FFFFFF" w:themeColor="background1"/>
+              <w:left w:val="single" w:sz="4" w:space="0" w:color="FFFFFF" w:themeColor="background1"/>
+              <w:bottom w:val="single" w:sz="4" w:space="0" w:color="FFFFFF" w:themeColor="background1"/>
+              <w:right w:val="single" w:sz="4" w:space="0" w:color="FFFFFF" w:themeColor="background1"/>
+            </w:tcBorders>
+            <w:vAlign w:val="bottom"/>
+          </w:tcPr>
+          <w:p>
+            <w:pPr>
+              <w:rPr>
+                <w:rFonts w:cs="Times New Roman"/>
+                <w:b/>
+              </w:rPr>
+            </w:pPr>
+            <w:r>
+              <w:rPr>
+                <w:rFonts w:eastAsia="Times New Roman"/>
+                <w:b/>
+                <w:color w:val="000000"/>
+              </w:rPr>
+              <w:t>0.04</w:t>
+            </w:r>
+          </w:p>
+        </w:tc>
+        <w:tc>
+          <w:tcPr>
+            <w:tcW w:w="1620" w:type="dxa"/>
+            <w:tcBorders>
+              <w:top w:val="single" w:sz="4" w:space="0" w:color="FFFFFF" w:themeColor="background1"/>
+              <w:left w:val="single" w:sz="4" w:space="0" w:color="FFFFFF" w:themeColor="background1"/>
+              <w:bottom w:val="single" w:sz="4" w:space="0" w:color="FFFFFF" w:themeColor="background1"/>
+              <w:right w:val="single" w:sz="4" w:space="0" w:color="FFFFFF" w:themeColor="background1"/>
+            </w:tcBorders>
+            <w:vAlign w:val="bottom"/>
+          </w:tcPr>
+          <w:p>
+            <w:pPr>
+              <w:rPr>
+                <w:rFonts w:cs="Times New Roman"/>
+                <w:b/>
+              </w:rPr>
+            </w:pPr>
+            <w:r>
+              <w:rPr>
+                <w:rFonts w:eastAsia="Times New Roman"/>
+                <w:b/>
+                <w:color w:val="000000"/>
+              </w:rPr>
+              <w:t>0.01</w:t>
+            </w:r>
+          </w:p>
+        </w:tc>
+        <w:tc>
+          <w:tcPr>
+            <w:tcW w:w="1621" w:type="dxa"/>
+            <w:tcBorders>
+              <w:top w:val="single" w:sz="4" w:space="0" w:color="FFFFFF" w:themeColor="background1"/>
+              <w:left w:val="single" w:sz="4" w:space="0" w:color="FFFFFF" w:themeColor="background1"/>
+              <w:bottom w:val="single" w:sz="4" w:space="0" w:color="FFFFFF" w:themeColor="background1"/>
+              <w:right w:val="single" w:sz="4" w:space="0" w:color="FFFFFF" w:themeColor="background1"/>
+            </w:tcBorders>
+            <w:vAlign w:val="bottom"/>
+          </w:tcPr>
+          <w:p>
+            <w:pPr>
+              <w:rPr>
+                <w:rFonts w:cs="Times New Roman"/>
+                <w:b/>
+              </w:rPr>
+            </w:pPr>
+            <w:r>
+              <w:rPr>
+                <w:rFonts w:eastAsia="Times New Roman"/>
+                <w:b/>
+                <w:color w:val="000000"/>
+              </w:rPr>
+              <w:t>0.1</w:t>
+            </w:r>
+          </w:p>
+        </w:tc>
+      </w:tr>
+      <w:tr>
+        <w:trPr>
+          <w:trHeight w:val="276"/>
+        </w:trPr>
+        <w:tc>
+          <w:tcPr>
+            <w:tcW w:w="3655" w:type="dxa"/>
+            <w:tcBorders>
+              <w:top w:val="single" w:sz="4" w:space="0" w:color="FFFFFF" w:themeColor="background1"/>
+              <w:left w:val="single" w:sz="4" w:space="0" w:color="FFFFFF" w:themeColor="background1"/>
+              <w:right w:val="single" w:sz="4" w:space="0" w:color="FFFFFF" w:themeColor="background1"/>
+            </w:tcBorders>
+          </w:tcPr>
+          <w:p>
+            <w:proofErr w:type="spellStart"/>
+            <w:proofErr w:type="gramStart"/>
+            <w:r>
+              <w:t>Cov</w:t>
+            </w:r>
+            <w:proofErr w:type="spellEnd"/>
+            <w:r>
+              <w:t>(</w:t>
+            </w:r>
+            <w:proofErr w:type="spellStart"/>
+            <w:proofErr w:type="gramEnd"/>
+            <w:r>
+              <w:rPr>
+                <w:vertAlign w:val="subscript"/>
+              </w:rPr>
+              <w:t>IDintercept</w:t>
+            </w:r>
+            <w:proofErr w:type="spellEnd"/>
+            <w:r>
+              <w:rPr>
+                <w:vertAlign w:val="subscript"/>
+              </w:rPr>
+              <w:t xml:space="preserve">, </w:t>
+            </w:r>
+            <w:proofErr w:type="spellStart"/>
+            <w:r>
+              <w:rPr>
+                <w:vertAlign w:val="subscript"/>
+              </w:rPr>
+              <w:t>IDslope</w:t>
+            </w:r>
+            <w:proofErr w:type="spellEnd"/>
+            <w:r>
+              <w:t>)</w:t>
+            </w:r>
+          </w:p>
+        </w:tc>
+        <w:tc>
+          <w:tcPr>
+            <w:tcW w:w="1620" w:type="dxa"/>
+            <w:tcBorders>
+              <w:top w:val="single" w:sz="4" w:space="0" w:color="FFFFFF" w:themeColor="background1"/>
+              <w:left w:val="single" w:sz="4" w:space="0" w:color="FFFFFF" w:themeColor="background1"/>
+              <w:right w:val="single" w:sz="4" w:space="0" w:color="FFFFFF" w:themeColor="background1"/>
+            </w:tcBorders>
+            <w:vAlign w:val="bottom"/>
+          </w:tcPr>
+          <w:p>
+            <w:pPr>
+              <w:rPr>
+                <w:rFonts w:cs="Times New Roman"/>
+                <w:b/>
+              </w:rPr>
+            </w:pPr>
+            <w:r>
+              <w:rPr>
+                <w:rFonts w:eastAsia="Times New Roman"/>
+                <w:color w:val="000000"/>
+              </w:rPr>
+              <w:t>0.02</w:t>
+            </w:r>
+          </w:p>
+        </w:tc>
+        <w:tc>
+          <w:tcPr>
+            <w:tcW w:w="1620" w:type="dxa"/>
+            <w:tcBorders>
+              <w:top w:val="single" w:sz="4" w:space="0" w:color="FFFFFF" w:themeColor="background1"/>
+              <w:left w:val="single" w:sz="4" w:space="0" w:color="FFFFFF" w:themeColor="background1"/>
+              <w:right w:val="single" w:sz="4" w:space="0" w:color="FFFFFF" w:themeColor="background1"/>
+            </w:tcBorders>
+            <w:vAlign w:val="bottom"/>
+          </w:tcPr>
+          <w:p>
+            <w:pPr>
+              <w:rPr>
+                <w:rFonts w:cs="Times New Roman"/>
+                <w:b/>
+              </w:rPr>
+            </w:pPr>
+            <w:r>
+              <w:rPr>
+                <w:rFonts w:eastAsia="Times New Roman"/>
+                <w:color w:val="000000"/>
+              </w:rPr>
+              <w:t>-0.01</w:t>
+            </w:r>
+          </w:p>
+        </w:tc>
+        <w:tc>
+          <w:tcPr>
+            <w:tcW w:w="1621" w:type="dxa"/>
+            <w:tcBorders>
+              <w:top w:val="single" w:sz="4" w:space="0" w:color="FFFFFF" w:themeColor="background1"/>
+              <w:left w:val="single" w:sz="4" w:space="0" w:color="FFFFFF" w:themeColor="background1"/>
+              <w:right w:val="single" w:sz="4" w:space="0" w:color="FFFFFF" w:themeColor="background1"/>
+            </w:tcBorders>
+            <w:vAlign w:val="bottom"/>
+          </w:tcPr>
+          <w:p>
+            <w:pPr>
+              <w:rPr>
+                <w:rFonts w:cs="Times New Roman"/>
+                <w:b/>
+              </w:rPr>
+            </w:pPr>
+            <w:r>
+              <w:rPr>
+                <w:rFonts w:eastAsia="Times New Roman"/>
+                <w:color w:val="000000"/>
+              </w:rPr>
+              <w:t>0.06</w:t>
+            </w:r>
+          </w:p>
+        </w:tc>
+      </w:tr>
+      <w:tr>
+        <w:trPr>
+          <w:trHeight w:val="276"/>
+        </w:trPr>
+        <w:tc>
+          <w:tcPr>
+            <w:tcW w:w="3655" w:type="dxa"/>
+            <w:tcBorders>
+              <w:left w:val="single" w:sz="4" w:space="0" w:color="FFFFFF" w:themeColor="background1"/>
+              <w:right w:val="single" w:sz="4" w:space="0" w:color="FFFFFF" w:themeColor="background1"/>
+            </w:tcBorders>
+          </w:tcPr>
+          <w:p>
+            <w:r>
+              <w:t>Within individuals</w:t>
+            </w:r>
+            <w:r>
+              <w:t>,</w:t>
+            </w:r>
+            <w:r>
+              <w:t xml:space="preserve"> among series</w:t>
+            </w:r>
+          </w:p>
+        </w:tc>
+        <w:tc>
+          <w:tcPr>
+            <w:tcW w:w="1620" w:type="dxa"/>
+            <w:tcBorders>
+              <w:left w:val="single" w:sz="4" w:space="0" w:color="FFFFFF" w:themeColor="background1"/>
+              <w:right w:val="single" w:sz="4" w:space="0" w:color="FFFFFF" w:themeColor="background1"/>
+            </w:tcBorders>
+          </w:tcPr>
+          <w:p>
+            <w:pPr>
+              <w:rPr>
+                <w:rFonts w:cs="Times New Roman"/>
+              </w:rPr>
+            </w:pPr>
+          </w:p>
+        </w:tc>
+        <w:tc>
+          <w:tcPr>
+            <w:tcW w:w="1620" w:type="dxa"/>
+            <w:tcBorders>
+              <w:left w:val="single" w:sz="4" w:space="0" w:color="FFFFFF" w:themeColor="background1"/>
+              <w:right w:val="single" w:sz="4" w:space="0" w:color="FFFFFF" w:themeColor="background1"/>
+            </w:tcBorders>
+          </w:tcPr>
+          <w:p>
+            <w:pPr>
+              <w:rPr>
+                <w:rFonts w:cs="Times New Roman"/>
+              </w:rPr>
+            </w:pPr>
+          </w:p>
+        </w:tc>
+        <w:tc>
+          <w:tcPr>
+            <w:tcW w:w="1621" w:type="dxa"/>
+            <w:tcBorders>
+              <w:left w:val="single" w:sz="4" w:space="0" w:color="FFFFFF" w:themeColor="background1"/>
+              <w:right w:val="single" w:sz="4" w:space="0" w:color="FFFFFF" w:themeColor="background1"/>
+            </w:tcBorders>
+          </w:tcPr>
+          <w:p>
+            <w:pPr>
+              <w:rPr>
+                <w:rFonts w:cs="Times New Roman"/>
+              </w:rPr>
+            </w:pPr>
+          </w:p>
+        </w:tc>
+      </w:tr>
+      <w:tr>
+        <w:trPr>
+          <w:trHeight w:val="276"/>
+        </w:trPr>
+        <w:tc>
+          <w:tcPr>
+            <w:tcW w:w="3655" w:type="dxa"/>
+            <w:tcBorders>
+              <w:left w:val="single" w:sz="4" w:space="0" w:color="FFFFFF" w:themeColor="background1"/>
+              <w:bottom w:val="single" w:sz="4" w:space="0" w:color="FFFFFF" w:themeColor="background1"/>
+              <w:right w:val="single" w:sz="4" w:space="0" w:color="FFFFFF" w:themeColor="background1"/>
+            </w:tcBorders>
+          </w:tcPr>
+          <w:p>
+            <w:proofErr w:type="spellStart"/>
+            <w:r>
+              <w:t>Series</w:t>
+            </w:r>
+            <w:r>
+              <w:rPr>
+                <w:vertAlign w:val="subscript"/>
+              </w:rPr>
+              <w:t>intercept</w:t>
+            </w:r>
+            <w:proofErr w:type="spellEnd"/>
+          </w:p>
+        </w:tc>
+        <w:tc>
+          <w:tcPr>
+            <w:tcW w:w="1620" w:type="dxa"/>
+            <w:tcBorders>
+              <w:left w:val="single" w:sz="4" w:space="0" w:color="FFFFFF" w:themeColor="background1"/>
+              <w:bottom w:val="single" w:sz="4" w:space="0" w:color="FFFFFF" w:themeColor="background1"/>
+              <w:right w:val="single" w:sz="4" w:space="0" w:color="FFFFFF" w:themeColor="background1"/>
+            </w:tcBorders>
+            <w:vAlign w:val="bottom"/>
+          </w:tcPr>
+          <w:p>
+            <w:pPr>
+              <w:rPr>
+                <w:rFonts w:cs="Times New Roman"/>
+                <w:b/>
+              </w:rPr>
+            </w:pPr>
+            <w:r>
+              <w:rPr>
+                <w:rFonts w:eastAsia="Times New Roman"/>
+                <w:b/>
+                <w:color w:val="000000"/>
+              </w:rPr>
+              <w:t>0.08</w:t>
+            </w:r>
+          </w:p>
+        </w:tc>
+        <w:tc>
+          <w:tcPr>
+            <w:tcW w:w="1620" w:type="dxa"/>
+            <w:tcBorders>
+              <w:left w:val="single" w:sz="4" w:space="0" w:color="FFFFFF" w:themeColor="background1"/>
+              <w:bottom w:val="single" w:sz="4" w:space="0" w:color="FFFFFF" w:themeColor="background1"/>
+              <w:right w:val="single" w:sz="4" w:space="0" w:color="FFFFFF" w:themeColor="background1"/>
+            </w:tcBorders>
+            <w:vAlign w:val="bottom"/>
+          </w:tcPr>
+          <w:p>
+            <w:pPr>
+              <w:rPr>
+                <w:rFonts w:cs="Times New Roman"/>
+                <w:b/>
+              </w:rPr>
+            </w:pPr>
+            <w:r>
+              <w:rPr>
+                <w:rFonts w:eastAsia="Times New Roman"/>
+                <w:b/>
+                <w:color w:val="000000"/>
+              </w:rPr>
+              <w:t>0.06</w:t>
+            </w:r>
+          </w:p>
+        </w:tc>
+        <w:tc>
+          <w:tcPr>
+            <w:tcW w:w="1621" w:type="dxa"/>
+            <w:tcBorders>
+              <w:left w:val="single" w:sz="4" w:space="0" w:color="FFFFFF" w:themeColor="background1"/>
+              <w:bottom w:val="single" w:sz="4" w:space="0" w:color="FFFFFF" w:themeColor="background1"/>
+              <w:right w:val="single" w:sz="4" w:space="0" w:color="FFFFFF" w:themeColor="background1"/>
+            </w:tcBorders>
+            <w:vAlign w:val="bottom"/>
+          </w:tcPr>
+          <w:p>
+            <w:pPr>
+              <w:rPr>
+                <w:rFonts w:cs="Times New Roman"/>
+                <w:b/>
+              </w:rPr>
+            </w:pPr>
+            <w:r>
+              <w:rPr>
+                <w:rFonts w:eastAsia="Times New Roman"/>
+                <w:b/>
+                <w:color w:val="000000"/>
+              </w:rPr>
+              <w:t>0.1</w:t>
+            </w:r>
+          </w:p>
+        </w:tc>
+      </w:tr>
+      <w:tr>
+        <w:trPr>
+          <w:trHeight w:val="276"/>
+        </w:trPr>
+        <w:tc>
+          <w:tcPr>
+            <w:tcW w:w="3655" w:type="dxa"/>
+            <w:tcBorders>
+              <w:top w:val="single" w:sz="4" w:space="0" w:color="FFFFFF" w:themeColor="background1"/>
+              <w:left w:val="single" w:sz="4" w:space="0" w:color="FFFFFF" w:themeColor="background1"/>
+              <w:bottom w:val="single" w:sz="4" w:space="0" w:color="FFFFFF" w:themeColor="background1"/>
+              <w:right w:val="single" w:sz="4" w:space="0" w:color="FFFFFF" w:themeColor="background1"/>
+            </w:tcBorders>
+          </w:tcPr>
+          <w:p>
+            <w:proofErr w:type="spellStart"/>
+            <w:r>
+              <w:t>Series</w:t>
+            </w:r>
+            <w:r>
+              <w:rPr>
+                <w:vertAlign w:val="subscript"/>
+              </w:rPr>
+              <w:t>slope</w:t>
+            </w:r>
+            <w:proofErr w:type="spellEnd"/>
+          </w:p>
+        </w:tc>
+        <w:tc>
+          <w:tcPr>
+            <w:tcW w:w="1620" w:type="dxa"/>
+            <w:tcBorders>
+              <w:top w:val="single" w:sz="4" w:space="0" w:color="FFFFFF" w:themeColor="background1"/>
+              <w:left w:val="single" w:sz="4" w:space="0" w:color="FFFFFF" w:themeColor="background1"/>
+              <w:bottom w:val="single" w:sz="4" w:space="0" w:color="FFFFFF" w:themeColor="background1"/>
+              <w:right w:val="single" w:sz="4" w:space="0" w:color="FFFFFF" w:themeColor="background1"/>
+            </w:tcBorders>
+            <w:vAlign w:val="bottom"/>
+          </w:tcPr>
+          <w:p>
+            <w:pPr>
+              <w:rPr>
+                <w:rFonts w:cs="Times New Roman"/>
+                <w:b/>
+              </w:rPr>
+            </w:pPr>
+            <w:r>
+              <w:rPr>
+                <w:rFonts w:eastAsia="Times New Roman"/>
+                <w:b/>
+                <w:color w:val="000000"/>
+              </w:rPr>
+              <w:t>0.04</w:t>
+            </w:r>
+          </w:p>
+        </w:tc>
+        <w:tc>
+          <w:tcPr>
+            <w:tcW w:w="1620" w:type="dxa"/>
+            <w:tcBorders>
+              <w:top w:val="single" w:sz="4" w:space="0" w:color="FFFFFF" w:themeColor="background1"/>
+              <w:left w:val="single" w:sz="4" w:space="0" w:color="FFFFFF" w:themeColor="background1"/>
+              <w:bottom w:val="single" w:sz="4" w:space="0" w:color="FFFFFF" w:themeColor="background1"/>
+              <w:right w:val="single" w:sz="4" w:space="0" w:color="FFFFFF" w:themeColor="background1"/>
+            </w:tcBorders>
+            <w:vAlign w:val="bottom"/>
+          </w:tcPr>
+          <w:p>
+            <w:pPr>
+              <w:rPr>
+                <w:rFonts w:cs="Times New Roman"/>
+                <w:b/>
+              </w:rPr>
+            </w:pPr>
+            <w:r>
+              <w:rPr>
+                <w:rFonts w:eastAsia="Times New Roman"/>
+                <w:b/>
+                <w:color w:val="000000"/>
+              </w:rPr>
+              <w:t>0.01</w:t>
+            </w:r>
+          </w:p>
+        </w:tc>
+        <w:tc>
+          <w:tcPr>
+            <w:tcW w:w="1621" w:type="dxa"/>
+            <w:tcBorders>
+              <w:top w:val="single" w:sz="4" w:space="0" w:color="FFFFFF" w:themeColor="background1"/>
+              <w:left w:val="single" w:sz="4" w:space="0" w:color="FFFFFF" w:themeColor="background1"/>
+              <w:bottom w:val="single" w:sz="4" w:space="0" w:color="FFFFFF" w:themeColor="background1"/>
+              <w:right w:val="single" w:sz="4" w:space="0" w:color="FFFFFF" w:themeColor="background1"/>
+            </w:tcBorders>
+            <w:vAlign w:val="bottom"/>
+          </w:tcPr>
+          <w:p>
+            <w:pPr>
+              <w:rPr>
+                <w:rFonts w:cs="Times New Roman"/>
+                <w:b/>
+              </w:rPr>
+            </w:pPr>
+            <w:r>
+              <w:rPr>
+                <w:rFonts w:eastAsia="Times New Roman"/>
+                <w:b/>
+                <w:color w:val="000000"/>
+              </w:rPr>
+              <w:t>0.12</w:t>
+            </w:r>
+          </w:p>
+        </w:tc>
+      </w:tr>
+      <w:tr>
+        <w:trPr>
+          <w:trHeight w:val="276"/>
+        </w:trPr>
+        <w:tc>
+          <w:tcPr>
+            <w:tcW w:w="3655" w:type="dxa"/>
+            <w:tcBorders>
+              <w:top w:val="single" w:sz="4" w:space="0" w:color="FFFFFF" w:themeColor="background1"/>
+              <w:left w:val="single" w:sz="4" w:space="0" w:color="FFFFFF" w:themeColor="background1"/>
+              <w:bottom w:val="single" w:sz="4" w:space="0" w:color="FFFFFF" w:themeColor="background1"/>
+              <w:right w:val="single" w:sz="4" w:space="0" w:color="FFFFFF" w:themeColor="background1"/>
+            </w:tcBorders>
+          </w:tcPr>
+          <w:p>
+            <w:proofErr w:type="spellStart"/>
+            <w:proofErr w:type="gramStart"/>
+            <w:r>
+              <w:t>Cov</w:t>
+            </w:r>
+            <w:proofErr w:type="spellEnd"/>
+            <w:r>
+              <w:t>(</w:t>
+            </w:r>
+            <w:proofErr w:type="spellStart"/>
+            <w:proofErr w:type="gramEnd"/>
+            <w:r>
+              <w:rPr>
+                <w:vertAlign w:val="subscript"/>
+              </w:rPr>
+              <w:t>Seriesintercept</w:t>
+            </w:r>
+            <w:proofErr w:type="spellEnd"/>
+            <w:r>
+              <w:rPr>
+                <w:vertAlign w:val="subscript"/>
+              </w:rPr>
+              <w:t xml:space="preserve">, </w:t>
+            </w:r>
+            <w:proofErr w:type="spellStart"/>
+            <w:r>
+              <w:rPr>
+                <w:vertAlign w:val="subscript"/>
+              </w:rPr>
+              <w:t>Seriesslope</w:t>
+            </w:r>
+            <w:proofErr w:type="spellEnd"/>
+            <w:r>
+              <w:t>)</w:t>
+            </w:r>
+          </w:p>
+        </w:tc>
+        <w:tc>
+          <w:tcPr>
+            <w:tcW w:w="1620" w:type="dxa"/>
+            <w:tcBorders>
+              <w:top w:val="single" w:sz="4" w:space="0" w:color="FFFFFF" w:themeColor="background1"/>
+              <w:left w:val="single" w:sz="4" w:space="0" w:color="FFFFFF" w:themeColor="background1"/>
+              <w:bottom w:val="single" w:sz="4" w:space="0" w:color="FFFFFF" w:themeColor="background1"/>
+              <w:right w:val="single" w:sz="4" w:space="0" w:color="FFFFFF" w:themeColor="background1"/>
+            </w:tcBorders>
+            <w:vAlign w:val="bottom"/>
+          </w:tcPr>
+          <w:p>
+            <w:pPr>
+              <w:rPr>
+                <w:rFonts w:cs="Times New Roman"/>
+                <w:b/>
+              </w:rPr>
+            </w:pPr>
+            <w:r>
+              <w:rPr>
+                <w:rFonts w:eastAsia="Times New Roman"/>
+                <w:b/>
+                <w:color w:val="000000"/>
+              </w:rPr>
+              <w:t>-0.04</w:t>
+            </w:r>
+          </w:p>
+        </w:tc>
+        <w:tc>
+          <w:tcPr>
+            <w:tcW w:w="1620" w:type="dxa"/>
+            <w:tcBorders>
+              <w:top w:val="single" w:sz="4" w:space="0" w:color="FFFFFF" w:themeColor="background1"/>
+              <w:left w:val="single" w:sz="4" w:space="0" w:color="FFFFFF" w:themeColor="background1"/>
+              <w:bottom w:val="single" w:sz="4" w:space="0" w:color="FFFFFF" w:themeColor="background1"/>
+              <w:right w:val="single" w:sz="4" w:space="0" w:color="FFFFFF" w:themeColor="background1"/>
+            </w:tcBorders>
+            <w:vAlign w:val="bottom"/>
+          </w:tcPr>
+          <w:p>
+            <w:pPr>
+              <w:rPr>
+                <w:rFonts w:cs="Times New Roman"/>
+                <w:b/>
+              </w:rPr>
+            </w:pPr>
+            <w:r>
+              <w:rPr>
+                <w:rFonts w:eastAsia="Times New Roman"/>
+                <w:b/>
+                <w:color w:val="000000"/>
+              </w:rPr>
+              <w:t>-0.07</w:t>
+            </w:r>
+          </w:p>
+        </w:tc>
+        <w:tc>
+          <w:tcPr>
+            <w:tcW w:w="1621" w:type="dxa"/>
+            <w:tcBorders>
+              <w:top w:val="single" w:sz="4" w:space="0" w:color="FFFFFF" w:themeColor="background1"/>
+              <w:left w:val="single" w:sz="4" w:space="0" w:color="FFFFFF" w:themeColor="background1"/>
+              <w:bottom w:val="single" w:sz="4" w:space="0" w:color="FFFFFF" w:themeColor="background1"/>
+              <w:right w:val="single" w:sz="4" w:space="0" w:color="FFFFFF" w:themeColor="background1"/>
+            </w:tcBorders>
+            <w:vAlign w:val="bottom"/>
+          </w:tcPr>
+          <w:p>
+            <w:pPr>
+              <w:rPr>
+                <w:rFonts w:cs="Times New Roman"/>
+                <w:b/>
+              </w:rPr>
+            </w:pPr>
+            <w:r>
+              <w:rPr>
+                <w:rFonts w:eastAsia="Times New Roman"/>
+                <w:b/>
+                <w:color w:val="000000"/>
+              </w:rPr>
+              <w:t>-0.02</w:t>
+            </w:r>
+          </w:p>
+        </w:tc>
+      </w:tr>
+      <w:tr>
+        <w:trPr>
+          <w:trHeight w:val="276"/>
+        </w:trPr>
+        <w:tc>
+          <w:tcPr>
+            <w:tcW w:w="3655" w:type="dxa"/>
+            <w:tcBorders>
+              <w:top w:val="single" w:sz="4" w:space="0" w:color="FFFFFF" w:themeColor="background1"/>
+              <w:left w:val="single" w:sz="4" w:space="0" w:color="FFFFFF" w:themeColor="background1"/>
+              <w:bottom w:val="single" w:sz="4" w:space="0" w:color="000000" w:themeColor="text1"/>
+              <w:right w:val="single" w:sz="4" w:space="0" w:color="FFFFFF" w:themeColor="background1"/>
+            </w:tcBorders>
+          </w:tcPr>
+          <w:p>
+            <w:r>
+              <w:t>Residual variance (e)</w:t>
+            </w:r>
+          </w:p>
+        </w:tc>
+        <w:tc>
+          <w:tcPr>
+            <w:tcW w:w="1620" w:type="dxa"/>
+            <w:tcBorders>
+              <w:top w:val="single" w:sz="4" w:space="0" w:color="FFFFFF" w:themeColor="background1"/>
+              <w:left w:val="single" w:sz="4" w:space="0" w:color="FFFFFF" w:themeColor="background1"/>
+              <w:bottom w:val="single" w:sz="4" w:space="0" w:color="000000" w:themeColor="text1"/>
+              <w:right w:val="single" w:sz="4" w:space="0" w:color="FFFFFF" w:themeColor="background1"/>
+            </w:tcBorders>
+            <w:vAlign w:val="bottom"/>
+          </w:tcPr>
+          <w:p>
+            <w:pPr>
+              <w:rPr>
+                <w:rFonts w:cs="Times New Roman"/>
+                <w:b/>
+              </w:rPr>
+            </w:pPr>
+            <w:r>
+              <w:rPr>
+                <w:rFonts w:eastAsia="Times New Roman"/>
+                <w:b/>
+                <w:color w:val="000000"/>
+              </w:rPr>
+              <w:t>0.4</w:t>
+            </w:r>
+          </w:p>
+        </w:tc>
+        <w:tc>
+          <w:tcPr>
+            <w:tcW w:w="1620" w:type="dxa"/>
+            <w:tcBorders>
+              <w:top w:val="single" w:sz="4" w:space="0" w:color="FFFFFF" w:themeColor="background1"/>
+              <w:left w:val="single" w:sz="4" w:space="0" w:color="FFFFFF" w:themeColor="background1"/>
+              <w:bottom w:val="single" w:sz="4" w:space="0" w:color="000000" w:themeColor="text1"/>
+              <w:right w:val="single" w:sz="4" w:space="0" w:color="FFFFFF" w:themeColor="background1"/>
+            </w:tcBorders>
+            <w:vAlign w:val="bottom"/>
+          </w:tcPr>
+          <w:p>
+            <w:pPr>
+              <w:rPr>
+                <w:rFonts w:cs="Times New Roman"/>
+                <w:b/>
+              </w:rPr>
+            </w:pPr>
+            <w:r>
+              <w:rPr>
+                <w:rFonts w:eastAsia="Times New Roman"/>
+                <w:b/>
+                <w:color w:val="000000"/>
+              </w:rPr>
+              <w:t>0.37</w:t>
+            </w:r>
+          </w:p>
+        </w:tc>
+        <w:tc>
+          <w:tcPr>
+            <w:tcW w:w="1621" w:type="dxa"/>
+            <w:tcBorders>
+              <w:top w:val="single" w:sz="4" w:space="0" w:color="FFFFFF" w:themeColor="background1"/>
+              <w:left w:val="single" w:sz="4" w:space="0" w:color="FFFFFF" w:themeColor="background1"/>
+              <w:bottom w:val="single" w:sz="4" w:space="0" w:color="000000" w:themeColor="text1"/>
+              <w:right w:val="single" w:sz="4" w:space="0" w:color="FFFFFF" w:themeColor="background1"/>
+            </w:tcBorders>
+            <w:vAlign w:val="bottom"/>
+          </w:tcPr>
+          <w:p>
+            <w:pPr>
+              <w:rPr>
+                <w:rFonts w:cs="Times New Roman"/>
+                <w:b/>
+              </w:rPr>
+            </w:pPr>
+            <w:r>
+              <w:rPr>
+                <w:rFonts w:eastAsia="Times New Roman"/>
+                <w:b/>
+                <w:color w:val="000000"/>
+              </w:rPr>
+              <w:t>0.42</w:t>
+            </w:r>
+          </w:p>
+        </w:tc>
+      </w:tr>
+      <w:tr>
+        <w:trPr>
+          <w:trHeight w:val="276"/>
+        </w:trPr>
+        <w:tc>
+          <w:tcPr>
+            <w:tcW w:w="3655" w:type="dxa"/>
+            <w:tcBorders>
+              <w:top w:val="single" w:sz="4" w:space="0" w:color="000000" w:themeColor="text1"/>
+              <w:left w:val="single" w:sz="4" w:space="0" w:color="FFFFFF" w:themeColor="background1"/>
+              <w:right w:val="single" w:sz="4" w:space="0" w:color="FFFFFF" w:themeColor="background1"/>
+            </w:tcBorders>
+          </w:tcPr>
+          <w:p>
+            <w:r>
+              <w:t>Repeatability</w:t>
+            </w:r>
+          </w:p>
+        </w:tc>
+        <w:tc>
+          <w:tcPr>
+            <w:tcW w:w="1620" w:type="dxa"/>
+            <w:tcBorders>
+              <w:top w:val="single" w:sz="4" w:space="0" w:color="000000" w:themeColor="text1"/>
+              <w:left w:val="single" w:sz="4" w:space="0" w:color="FFFFFF" w:themeColor="background1"/>
+              <w:right w:val="single" w:sz="4" w:space="0" w:color="FFFFFF" w:themeColor="background1"/>
+            </w:tcBorders>
+          </w:tcPr>
+          <w:p>
+            <w:pPr>
+              <w:rPr>
+                <w:rFonts w:cs="Times New Roman"/>
+              </w:rPr>
+            </w:pPr>
+          </w:p>
+        </w:tc>
+        <w:tc>
+          <w:tcPr>
+            <w:tcW w:w="1620" w:type="dxa"/>
+            <w:tcBorders>
+              <w:top w:val="single" w:sz="4" w:space="0" w:color="000000" w:themeColor="text1"/>
+              <w:left w:val="single" w:sz="4" w:space="0" w:color="FFFFFF" w:themeColor="background1"/>
+              <w:right w:val="single" w:sz="4" w:space="0" w:color="FFFFFF" w:themeColor="background1"/>
+            </w:tcBorders>
+          </w:tcPr>
+          <w:p>
+            <w:pPr>
+              <w:rPr>
+                <w:rFonts w:cs="Times New Roman"/>
+              </w:rPr>
+            </w:pPr>
+          </w:p>
+        </w:tc>
+        <w:tc>
+          <w:tcPr>
+            <w:tcW w:w="1621" w:type="dxa"/>
+            <w:tcBorders>
+              <w:top w:val="single" w:sz="4" w:space="0" w:color="000000" w:themeColor="text1"/>
+              <w:left w:val="single" w:sz="4" w:space="0" w:color="FFFFFF" w:themeColor="background1"/>
+              <w:right w:val="single" w:sz="4" w:space="0" w:color="FFFFFF" w:themeColor="background1"/>
+            </w:tcBorders>
+          </w:tcPr>
+          <w:p>
+            <w:pPr>
+              <w:rPr>
+                <w:rFonts w:cs="Times New Roman"/>
+              </w:rPr>
+            </w:pPr>
+          </w:p>
+        </w:tc>
+      </w:tr>
+      <w:tr>
+        <w:trPr>
+          <w:trHeight w:val="276"/>
+        </w:trPr>
+        <w:tc>
+          <w:tcPr>
+            <w:tcW w:w="3655" w:type="dxa"/>
+            <w:tcBorders>
+              <w:left w:val="single" w:sz="4" w:space="0" w:color="FFFFFF" w:themeColor="background1"/>
+              <w:bottom w:val="single" w:sz="4" w:space="0" w:color="FFFFFF" w:themeColor="background1"/>
+              <w:right w:val="single" w:sz="4" w:space="0" w:color="FFFFFF" w:themeColor="background1"/>
+            </w:tcBorders>
+          </w:tcPr>
+          <w:p>
+            <w:proofErr w:type="spellStart"/>
+            <w:r>
+              <w:t>R</w:t>
+            </w:r>
+            <w:r>
+              <w:rPr>
+                <w:vertAlign w:val="subscript"/>
+              </w:rPr>
+              <w:t>intercept</w:t>
+            </w:r>
+            <w:proofErr w:type="spellEnd"/>
+          </w:p>
+        </w:tc>
+        <w:tc>
+          <w:tcPr>
+            <w:tcW w:w="1620" w:type="dxa"/>
+            <w:tcBorders>
+              <w:left w:val="single" w:sz="4" w:space="0" w:color="FFFFFF" w:themeColor="background1"/>
+              <w:bottom w:val="single" w:sz="4" w:space="0" w:color="FFFFFF" w:themeColor="background1"/>
+              <w:right w:val="single" w:sz="4" w:space="0" w:color="FFFFFF" w:themeColor="background1"/>
+            </w:tcBorders>
+            <w:vAlign w:val="bottom"/>
+          </w:tcPr>
+          <w:p>
+            <w:pPr>
+              <w:rPr>
+                <w:rFonts w:cs="Times New Roman"/>
+              </w:rPr>
+            </w:pPr>
+            <w:r>
+              <w:rPr>
+                <w:rFonts w:eastAsia="Times New Roman"/>
+                <w:color w:val="000000"/>
+              </w:rPr>
+              <w:t>0.54</w:t>
+            </w:r>
+          </w:p>
+        </w:tc>
+        <w:tc>
+          <w:tcPr>
+            <w:tcW w:w="1620" w:type="dxa"/>
+            <w:tcBorders>
+              <w:left w:val="single" w:sz="4" w:space="0" w:color="FFFFFF" w:themeColor="background1"/>
+              <w:bottom w:val="single" w:sz="4" w:space="0" w:color="FFFFFF" w:themeColor="background1"/>
+              <w:right w:val="single" w:sz="4" w:space="0" w:color="FFFFFF" w:themeColor="background1"/>
+            </w:tcBorders>
+            <w:vAlign w:val="bottom"/>
+          </w:tcPr>
+          <w:p>
+            <w:pPr>
+              <w:rPr>
+                <w:rFonts w:cs="Times New Roman"/>
+              </w:rPr>
+            </w:pPr>
+            <w:r>
+              <w:rPr>
+                <w:rFonts w:eastAsia="Times New Roman"/>
+                <w:color w:val="000000"/>
+              </w:rPr>
+              <w:t>0.5</w:t>
+            </w:r>
+          </w:p>
+        </w:tc>
+        <w:tc>
+          <w:tcPr>
+            <w:tcW w:w="1621" w:type="dxa"/>
+            <w:tcBorders>
+              <w:left w:val="single" w:sz="4" w:space="0" w:color="FFFFFF" w:themeColor="background1"/>
+              <w:bottom w:val="single" w:sz="4" w:space="0" w:color="FFFFFF" w:themeColor="background1"/>
+              <w:right w:val="single" w:sz="4" w:space="0" w:color="FFFFFF" w:themeColor="background1"/>
+            </w:tcBorders>
+            <w:vAlign w:val="bottom"/>
+          </w:tcPr>
+          <w:p>
+            <w:pPr>
+              <w:rPr>
+                <w:rFonts w:cs="Times New Roman"/>
+              </w:rPr>
+            </w:pPr>
+            <w:r>
+              <w:rPr>
+                <w:rFonts w:eastAsia="Times New Roman"/>
+                <w:color w:val="000000"/>
+              </w:rPr>
+              <w:t>0.63</w:t>
+            </w:r>
+          </w:p>
+        </w:tc>
+      </w:tr>
+      <w:tr>
+        <w:trPr>
+          <w:trHeight w:val="276"/>
+        </w:trPr>
+        <w:tc>
+          <w:tcPr>
+            <w:tcW w:w="3655" w:type="dxa"/>
+            <w:tcBorders>
+              <w:top w:val="single" w:sz="4" w:space="0" w:color="FFFFFF" w:themeColor="background1"/>
+              <w:left w:val="single" w:sz="4" w:space="0" w:color="FFFFFF" w:themeColor="background1"/>
+              <w:bottom w:val="single" w:sz="4" w:space="0" w:color="FFFFFF" w:themeColor="background1"/>
+              <w:right w:val="single" w:sz="4" w:space="0" w:color="FFFFFF" w:themeColor="background1"/>
+            </w:tcBorders>
+          </w:tcPr>
+          <w:p>
+            <w:proofErr w:type="spellStart"/>
+            <w:r>
+              <w:t>R</w:t>
+            </w:r>
+            <w:r>
+              <w:rPr>
+                <w:vertAlign w:val="subscript"/>
+              </w:rPr>
+              <w:t>slope</w:t>
+            </w:r>
+            <w:proofErr w:type="spellEnd"/>
+          </w:p>
+        </w:tc>
+        <w:tc>
+          <w:tcPr>
+            <w:tcW w:w="1620" w:type="dxa"/>
+            <w:tcBorders>
+              <w:top w:val="single" w:sz="4" w:space="0" w:color="FFFFFF" w:themeColor="background1"/>
+              <w:left w:val="single" w:sz="4" w:space="0" w:color="FFFFFF" w:themeColor="background1"/>
+              <w:bottom w:val="single" w:sz="4" w:space="0" w:color="FFFFFF" w:themeColor="background1"/>
+              <w:right w:val="single" w:sz="4" w:space="0" w:color="FFFFFF" w:themeColor="background1"/>
+            </w:tcBorders>
+            <w:vAlign w:val="bottom"/>
+          </w:tcPr>
+          <w:p>
+            <w:pPr>
+              <w:rPr>
+                <w:rFonts w:cs="Times New Roman"/>
+                <w:highlight w:val="yellow"/>
+              </w:rPr>
+            </w:pPr>
+            <w:r>
+              <w:rPr>
+                <w:rFonts w:eastAsia="Times New Roman"/>
+                <w:color w:val="000000"/>
+                <w:highlight w:val="yellow"/>
+              </w:rPr>
+              <w:t>0.46</w:t>
+            </w:r>
+          </w:p>
+        </w:tc>
+        <w:tc>
+          <w:tcPr>
+            <w:tcW w:w="1620" w:type="dxa"/>
+            <w:tcBorders>
+              <w:top w:val="single" w:sz="4" w:space="0" w:color="FFFFFF" w:themeColor="background1"/>
+              <w:left w:val="single" w:sz="4" w:space="0" w:color="FFFFFF" w:themeColor="background1"/>
+              <w:bottom w:val="single" w:sz="4" w:space="0" w:color="FFFFFF" w:themeColor="background1"/>
+              <w:right w:val="single" w:sz="4" w:space="0" w:color="FFFFFF" w:themeColor="background1"/>
+            </w:tcBorders>
+            <w:vAlign w:val="bottom"/>
+          </w:tcPr>
+          <w:p>
+            <w:pPr>
+              <w:rPr>
+                <w:rFonts w:cs="Times New Roman"/>
+                <w:highlight w:val="yellow"/>
+              </w:rPr>
+            </w:pPr>
+            <w:r>
+              <w:rPr>
+                <w:rFonts w:eastAsia="Times New Roman"/>
+                <w:color w:val="000000"/>
+                <w:highlight w:val="yellow"/>
+              </w:rPr>
+              <w:t>0.54</w:t>
+            </w:r>
+          </w:p>
+        </w:tc>
+        <w:tc>
+          <w:tcPr>
+            <w:tcW w:w="1621" w:type="dxa"/>
+            <w:tcBorders>
+              <w:top w:val="single" w:sz="4" w:space="0" w:color="FFFFFF" w:themeColor="background1"/>
+              <w:left w:val="single" w:sz="4" w:space="0" w:color="FFFFFF" w:themeColor="background1"/>
+              <w:bottom w:val="single" w:sz="4" w:space="0" w:color="FFFFFF" w:themeColor="background1"/>
+              <w:right w:val="single" w:sz="4" w:space="0" w:color="FFFFFF" w:themeColor="background1"/>
+            </w:tcBorders>
+            <w:vAlign w:val="bottom"/>
+          </w:tcPr>
+          <w:p>
+            <w:pPr>
+              <w:rPr>
+                <w:rFonts w:cs="Times New Roman"/>
+                <w:highlight w:val="yellow"/>
+              </w:rPr>
+            </w:pPr>
+            <w:r>
+              <w:rPr>
+                <w:rFonts w:eastAsia="Times New Roman"/>
+                <w:color w:val="000000"/>
+                <w:highlight w:val="yellow"/>
+              </w:rPr>
+              <w:t>0.45</w:t>
+            </w:r>
+          </w:p>
+        </w:tc>
+      </w:tr>
+      <w:tr>
+        <w:trPr>
+          <w:trHeight w:val="276"/>
+        </w:trPr>
+        <w:tc>
+          <w:tcPr>
+            <w:tcW w:w="3655" w:type="dxa"/>
+            <w:tcBorders>
+              <w:top w:val="single" w:sz="4" w:space="0" w:color="FFFFFF" w:themeColor="background1"/>
+              <w:left w:val="single" w:sz="4" w:space="0" w:color="FFFFFF" w:themeColor="background1"/>
+              <w:bottom w:val="single" w:sz="4" w:space="0" w:color="FFFFFF" w:themeColor="background1"/>
+              <w:right w:val="single" w:sz="4" w:space="0" w:color="FFFFFF" w:themeColor="background1"/>
+            </w:tcBorders>
+          </w:tcPr>
+          <w:p>
+            <w:proofErr w:type="spellStart"/>
+            <w:r>
+              <w:t>R</w:t>
+            </w:r>
+            <w:r>
+              <w:rPr>
+                <w:vertAlign w:val="subscript"/>
+              </w:rPr>
+              <w:t>short</w:t>
+            </w:r>
+            <w:proofErr w:type="spellEnd"/>
+            <w:r>
+              <w:rPr>
+                <w:vertAlign w:val="subscript"/>
+              </w:rPr>
+              <w:t xml:space="preserve"> term</w:t>
+            </w:r>
+          </w:p>
+        </w:tc>
+        <w:tc>
+          <w:tcPr>
+            <w:tcW w:w="1620" w:type="dxa"/>
+            <w:tcBorders>
+              <w:top w:val="single" w:sz="4" w:space="0" w:color="FFFFFF" w:themeColor="background1"/>
+              <w:left w:val="single" w:sz="4" w:space="0" w:color="FFFFFF" w:themeColor="background1"/>
+              <w:bottom w:val="single" w:sz="4" w:space="0" w:color="FFFFFF" w:themeColor="background1"/>
+              <w:right w:val="single" w:sz="4" w:space="0" w:color="FFFFFF" w:themeColor="background1"/>
+            </w:tcBorders>
+            <w:vAlign w:val="bottom"/>
+          </w:tcPr>
+          <w:p>
+            <w:pPr>
+              <w:rPr>
+                <w:rFonts w:cs="Times New Roman"/>
+              </w:rPr>
+            </w:pPr>
+            <w:r>
+              <w:rPr>
+                <w:rFonts w:eastAsia="Times New Roman"/>
+                <w:color w:val="000000"/>
+              </w:rPr>
+              <w:t>0.29</w:t>
+            </w:r>
+          </w:p>
+        </w:tc>
+        <w:tc>
+          <w:tcPr>
+            <w:tcW w:w="1620" w:type="dxa"/>
+            <w:tcBorders>
+              <w:top w:val="single" w:sz="4" w:space="0" w:color="FFFFFF" w:themeColor="background1"/>
+              <w:left w:val="single" w:sz="4" w:space="0" w:color="FFFFFF" w:themeColor="background1"/>
+              <w:bottom w:val="single" w:sz="4" w:space="0" w:color="FFFFFF" w:themeColor="background1"/>
+              <w:right w:val="single" w:sz="4" w:space="0" w:color="FFFFFF" w:themeColor="background1"/>
+            </w:tcBorders>
+            <w:vAlign w:val="bottom"/>
+          </w:tcPr>
+          <w:p>
+            <w:pPr>
+              <w:rPr>
+                <w:rFonts w:cs="Times New Roman"/>
+              </w:rPr>
+            </w:pPr>
+            <w:r>
+              <w:rPr>
+                <w:rFonts w:eastAsia="Times New Roman"/>
+                <w:color w:val="000000"/>
+              </w:rPr>
+              <w:t>0.24</w:t>
+            </w:r>
+          </w:p>
+        </w:tc>
+        <w:tc>
+          <w:tcPr>
+            <w:tcW w:w="1621" w:type="dxa"/>
+            <w:tcBorders>
+              <w:top w:val="single" w:sz="4" w:space="0" w:color="FFFFFF" w:themeColor="background1"/>
+              <w:left w:val="single" w:sz="4" w:space="0" w:color="FFFFFF" w:themeColor="background1"/>
+              <w:bottom w:val="single" w:sz="4" w:space="0" w:color="FFFFFF" w:themeColor="background1"/>
+              <w:right w:val="single" w:sz="4" w:space="0" w:color="FFFFFF" w:themeColor="background1"/>
+            </w:tcBorders>
+            <w:vAlign w:val="bottom"/>
+          </w:tcPr>
+          <w:p>
+            <w:pPr>
+              <w:rPr>
+                <w:rFonts w:cs="Times New Roman"/>
+              </w:rPr>
+            </w:pPr>
+            <w:r>
+              <w:rPr>
+                <w:rFonts w:eastAsia="Times New Roman"/>
+                <w:color w:val="000000"/>
+              </w:rPr>
+              <w:t>0.39</w:t>
+            </w:r>
+          </w:p>
+        </w:tc>
+      </w:tr>
+      <w:tr>
+        <w:trPr>
+          <w:trHeight w:val="276"/>
+        </w:trPr>
+        <w:tc>
+          <w:tcPr>
+            <w:tcW w:w="3655" w:type="dxa"/>
+            <w:tcBorders>
+              <w:top w:val="single" w:sz="4" w:space="0" w:color="FFFFFF" w:themeColor="background1"/>
+              <w:left w:val="single" w:sz="4" w:space="0" w:color="FFFFFF" w:themeColor="background1"/>
+              <w:right w:val="single" w:sz="4" w:space="0" w:color="FFFFFF" w:themeColor="background1"/>
+            </w:tcBorders>
+          </w:tcPr>
+          <w:p>
+            <w:proofErr w:type="spellStart"/>
+            <w:r>
+              <w:t>R</w:t>
+            </w:r>
+            <w:r>
+              <w:rPr>
+                <w:vertAlign w:val="subscript"/>
+              </w:rPr>
+              <w:t>long</w:t>
+            </w:r>
+            <w:proofErr w:type="spellEnd"/>
+            <w:r>
+              <w:rPr>
+                <w:vertAlign w:val="subscript"/>
+              </w:rPr>
+              <w:t xml:space="preserve"> term</w:t>
+            </w:r>
+          </w:p>
+        </w:tc>
+        <w:tc>
+          <w:tcPr>
+            <w:tcW w:w="1620" w:type="dxa"/>
+            <w:tcBorders>
+              <w:top w:val="single" w:sz="4" w:space="0" w:color="FFFFFF" w:themeColor="background1"/>
+              <w:left w:val="single" w:sz="4" w:space="0" w:color="FFFFFF" w:themeColor="background1"/>
+              <w:right w:val="single" w:sz="4" w:space="0" w:color="FFFFFF" w:themeColor="background1"/>
+            </w:tcBorders>
+            <w:vAlign w:val="bottom"/>
+          </w:tcPr>
+          <w:p>
+            <w:pPr>
+              <w:rPr>
+                <w:rFonts w:cs="Times New Roman"/>
+              </w:rPr>
+            </w:pPr>
+            <w:r>
+              <w:rPr>
+                <w:rFonts w:eastAsia="Times New Roman"/>
+                <w:color w:val="000000"/>
+              </w:rPr>
+              <w:t>0.16</w:t>
+            </w:r>
+          </w:p>
+        </w:tc>
+        <w:tc>
+          <w:tcPr>
+            <w:tcW w:w="1620" w:type="dxa"/>
+            <w:tcBorders>
+              <w:top w:val="single" w:sz="4" w:space="0" w:color="FFFFFF" w:themeColor="background1"/>
+              <w:left w:val="single" w:sz="4" w:space="0" w:color="FFFFFF" w:themeColor="background1"/>
+              <w:right w:val="single" w:sz="4" w:space="0" w:color="FFFFFF" w:themeColor="background1"/>
+            </w:tcBorders>
+            <w:vAlign w:val="bottom"/>
+          </w:tcPr>
+          <w:p>
+            <w:pPr>
+              <w:rPr>
+                <w:rFonts w:cs="Times New Roman"/>
+              </w:rPr>
+            </w:pPr>
+            <w:r>
+              <w:rPr>
+                <w:rFonts w:eastAsia="Times New Roman"/>
+                <w:color w:val="000000"/>
+              </w:rPr>
+              <w:t>0.12</w:t>
+            </w:r>
+          </w:p>
+        </w:tc>
+        <w:tc>
+          <w:tcPr>
+            <w:tcW w:w="1621" w:type="dxa"/>
+            <w:tcBorders>
+              <w:top w:val="single" w:sz="4" w:space="0" w:color="FFFFFF" w:themeColor="background1"/>
+              <w:left w:val="single" w:sz="4" w:space="0" w:color="FFFFFF" w:themeColor="background1"/>
+              <w:right w:val="single" w:sz="4" w:space="0" w:color="FFFFFF" w:themeColor="background1"/>
+            </w:tcBorders>
+            <w:vAlign w:val="bottom"/>
+          </w:tcPr>
+          <w:p>
+            <w:pPr>
+              <w:rPr>
+                <w:rFonts w:cs="Times New Roman"/>
+              </w:rPr>
+            </w:pPr>
+            <w:r>
+              <w:rPr>
+                <w:rFonts w:eastAsia="Times New Roman"/>
+                <w:color w:val="000000"/>
+              </w:rPr>
+              <w:t>0.25</w:t>
+            </w:r>
+          </w:p>
+        </w:tc>
+      </w:tr>
+    </w:tbl>
+    <w:p>
+      <w:pPr>
+        <w:pStyle w:val="Thesissectionheading"/>
+        <w:spacing w:line="360" w:lineRule="auto"/>
+      </w:pPr>
     </w:p>
     <w:sectPr>
       <w:pgSz w:w="11900" w:h="16840"/>
@@ -3520,6 +6120,43 @@
       <w:lang w:val="en-AU"/>
     </w:rPr>
   </w:style>
+  <w:style w:type="table" w:styleId="TableGrid">
+    <w:name w:val="Table Grid"/>
+    <w:basedOn w:val="TableNormal"/>
+    <w:uiPriority w:val="59"/>
+    <w:rsid w:val="00ED21BA"/>
+    <w:tblPr>
+      <w:tblInd w:w="0" w:type="dxa"/>
+      <w:tblBorders>
+        <w:top w:val="single" w:sz="4" w:space="0" w:color="auto"/>
+        <w:left w:val="single" w:sz="4" w:space="0" w:color="auto"/>
+        <w:bottom w:val="single" w:sz="4" w:space="0" w:color="auto"/>
+        <w:right w:val="single" w:sz="4" w:space="0" w:color="auto"/>
+        <w:insideH w:val="single" w:sz="4" w:space="0" w:color="auto"/>
+        <w:insideV w:val="single" w:sz="4" w:space="0" w:color="auto"/>
+      </w:tblBorders>
+      <w:tblCellMar>
+        <w:top w:w="0" w:type="dxa"/>
+        <w:left w:w="108" w:type="dxa"/>
+        <w:bottom w:w="0" w:type="dxa"/>
+        <w:right w:w="108" w:type="dxa"/>
+      </w:tblCellMar>
+    </w:tblPr>
+  </w:style>
+  <w:style w:type="paragraph" w:customStyle="1" w:styleId="p1">
+    <w:name w:val="p1"/>
+    <w:basedOn w:val="Normal"/>
+    <w:rsid w:val="007F2176"/>
+    <w:pPr>
+      <w:ind w:left="300" w:hanging="300"/>
+    </w:pPr>
+    <w:rPr>
+      <w:rFonts w:ascii="Helvetica" w:hAnsi="Helvetica" w:cs="Times New Roman"/>
+      <w:sz w:val="18"/>
+      <w:szCs w:val="18"/>
+      <w:lang w:val="en-GB" w:eastAsia="en-GB"/>
+    </w:rPr>
+  </w:style>
 </w:styles>
 </file>
 

</xml_diff>

<commit_message>
Updated Table 1, code for making predictions from MCMCglmm and plotting reaction norms and covariances
</commit_message>
<xml_diff>
--- a/docs/smr_ms.docx
+++ b/docs/smr_ms.docx
@@ -69,11 +69,212 @@
     </w:p>
     <w:p>
       <w:pPr>
+        <w:pStyle w:val="Thesisbodytext"/>
+        <w:spacing w:line="360" w:lineRule="auto"/>
+      </w:pPr>
+      <w:r>
+        <w:t xml:space="preserve">Phenotypic plasticity has long been considered an important mechanism through which animals can cope with changing environments </w:t>
+      </w:r>
+      <w:r>
+        <w:fldChar w:fldCharType="begin"/>
+      </w:r>
+      <w:r>
+        <w:instrText xml:space="preserve"> ADDIN PAPERS2_CITATIONS &lt;citation&gt;&lt;uuid&gt;2AB1E83A-911F-44F2-B05E-0C024896CDD5&lt;/uuid&gt;&lt;priority&gt;0&lt;/priority&gt;&lt;publications&gt;&lt;publication&gt;&lt;uuid&gt;4A4C1CE3-A40D-4B5A-87E6-84E694041799&lt;/uuid&gt;&lt;volume&gt;209&lt;/volume&gt;&lt;doi&gt;10.1242/jeb.02070&lt;/doi&gt;&lt;startpage&gt;2362&lt;/startpage&gt;&lt;publication_date&gt;99200606151200000000222000&lt;/publication_date&gt;&lt;url&gt;http://jeb.biologists.org/cgi/doi/10.1242/jeb.02070&lt;/url&gt;&lt;citekey&gt;Pigliucci:2006bt&lt;/citekey&gt;&lt;type&gt;400&lt;/type&gt;&lt;title&gt;Phenotypic plasticity and evolution by genetic assimilation&lt;/title&gt;&lt;publisher&gt;The Company of Biologists Ltd&lt;/publisher&gt;&lt;institution&gt;Department of Ecology and Evolution, SUNY-Stony Brook, 650 Life Science Building, Stony Brook NY 11794, USA. pigliucci@genotypbyenvironment.com&lt;/institution&gt;&lt;number&gt;12&lt;/number&gt;&lt;subtype&gt;400&lt;/subtype&gt;&lt;endpage&gt;2367&lt;/endpage&gt;&lt;bundle&gt;&lt;publication&gt;&lt;publisher&gt;The Company of Biologists Ltd&lt;/publisher&gt;&lt;title&gt;The Journal of experimental biology&lt;/title&gt;&lt;type&gt;-100&lt;/type&gt;&lt;subtype&gt;-100&lt;/subtype&gt;&lt;uuid&gt;11E2F3A0-EC9E-4A1D-B401-0D5386F4C0B3&lt;/uuid&gt;&lt;/publication&gt;&lt;/bundle&gt;&lt;authors&gt;&lt;author&gt;&lt;firstName&gt;Massimo&lt;/firstName&gt;&lt;lastName&gt;Pigliucci&lt;/lastName&gt;&lt;/author&gt;&lt;author&gt;&lt;firstName&gt;Courtney&lt;/firstName&gt;&lt;middleNames&gt;J&lt;/middleNames&gt;&lt;lastName&gt;Murren&lt;/lastName&gt;&lt;/author&gt;&lt;author&gt;&lt;firstName&gt;Carl&lt;/firstName&gt;&lt;middleNames&gt;D&lt;/middleNames&gt;&lt;lastName&gt;Schlichting&lt;/lastName&gt;&lt;/author&gt;&lt;/authors&gt;&lt;/publication&gt;&lt;/publications&gt;&lt;cites&gt;&lt;/cites&gt;&lt;/citation&gt;</w:instrText>
+      </w:r>
+      <w:r>
+        <w:fldChar w:fldCharType="separate"/>
+      </w:r>
+      <w:r>
+        <w:rPr>
+          <w:rFonts w:cs="Times New Roman"/>
+          <w:lang w:val="en-GB"/>
+        </w:rPr>
+        <w:t>{Pigliucci:2006bt}</w:t>
+      </w:r>
+      <w:r>
+        <w:fldChar w:fldCharType="end"/>
+      </w:r>
+      <w:r>
+        <w:t xml:space="preserve">. </w:t>
+      </w:r>
+      <w:r>
+        <w:t>In some cases, phenotypic plasticity can better match an animal to environmental</w:t>
+      </w:r>
+      <w:r>
+        <w:t xml:space="preserve"> conditions, allowing the animal to still perform optimally. H</w:t>
+      </w:r>
+      <w:r>
+        <w:t>owever</w:t>
+      </w:r>
+      <w:r>
+        <w:t>,</w:t>
+      </w:r>
+      <w:r>
+        <w:t xml:space="preserve"> plasticity may not always adaptive as some traits may be plastic simple due to </w:t>
+      </w:r>
+      <w:r>
+        <w:t xml:space="preserve">physiological or biochemical constraints </w:t>
+      </w:r>
+      <w:r>
+        <w:t xml:space="preserve">[REF]. </w:t>
+      </w:r>
+    </w:p>
+    <w:p>
+      <w:pPr>
+        <w:pStyle w:val="Thesisbodytext"/>
+        <w:spacing w:line="360" w:lineRule="auto"/>
+      </w:pPr>
+      <w:r>
+        <w:t>Plasticity is typically conceptualised as a re</w:t>
+      </w:r>
+      <w:r>
+        <w:t>action norm where some phenotypic trait</w:t>
+      </w:r>
+      <w:r>
+        <w:t xml:space="preserve"> </w:t>
+      </w:r>
+      <w:r>
+        <w:t xml:space="preserve">is </w:t>
+      </w:r>
+      <w:r>
+        <w:t xml:space="preserve">measured across an environmental gradient </w:t>
+      </w:r>
+      <w:r>
+        <w:t xml:space="preserve">e.g. swimming performance at different </w:t>
+      </w:r>
+      <w:r>
+        <w:t xml:space="preserve">water temperatures. </w:t>
+      </w:r>
+    </w:p>
+    <w:p>
+      <w:pPr>
+        <w:pStyle w:val="Thesisbodytext"/>
+        <w:spacing w:line="360" w:lineRule="auto"/>
+      </w:pPr>
+      <w:r>
+        <w:t>There is increasing interest in how plasticity</w:t>
+      </w:r>
+      <w:r>
+        <w:t xml:space="preserve"> itself</w:t>
+      </w:r>
+      <w:r>
+        <w:t xml:space="preserve"> evolve</w:t>
+      </w:r>
+      <w:r>
+        <w:t>s</w:t>
+      </w:r>
+      <w:r>
+        <w:t>.</w:t>
+      </w:r>
+    </w:p>
+    <w:p>
+      <w:pPr>
+        <w:pStyle w:val="Thesisbodytext"/>
+        <w:spacing w:line="360" w:lineRule="auto"/>
+      </w:pPr>
+      <w:r>
+        <w:t>Directional</w:t>
+      </w:r>
+      <w:r>
+        <w:t xml:space="preserve"> natural selection </w:t>
+      </w:r>
+      <w:r>
+        <w:t>can act</w:t>
+      </w:r>
+      <w:r>
+        <w:t xml:space="preserve"> on phenotypic variants</w:t>
+      </w:r>
+      <w:r>
+        <w:t>, which can</w:t>
+      </w:r>
+      <w:r>
+        <w:t xml:space="preserve"> change the </w:t>
+      </w:r>
+      <w:r>
+        <w:t>underlying reaction norm of a trait. As selection continues to persist, plasticity is lost, such that environmental stimulus is no longer needed to trigger the expression of a given phenotype i.e. the trait becomes canalised (genetic assimilation)</w:t>
+      </w:r>
+      <w:r>
+        <w:t xml:space="preserve"> </w:t>
+      </w:r>
+      <w:r>
+        <w:fldChar w:fldCharType="begin"/>
+      </w:r>
+      <w:r>
+        <w:instrText xml:space="preserve"> ADDIN PAPERS2_CITATIONS &lt;citation&gt;&lt;uuid&gt;0ABDEB34-C088-4110-842A-4EC4E64C60EF&lt;/uuid&gt;&lt;priority&gt;0&lt;/priority&gt;&lt;publications&gt;&lt;publication&gt;&lt;uuid&gt;4A4C1CE3-A40D-4B5A-87E6-84E694041799&lt;/uuid&gt;&lt;volume&gt;209&lt;/volume&gt;&lt;doi&gt;10.1242/jeb.02070&lt;/doi&gt;&lt;startpage&gt;2362&lt;/startpage&gt;&lt;publication_date&gt;99200606151200000000222000&lt;/publication_date&gt;&lt;url&gt;http://jeb.biologists.org/cgi/doi/10.1242/jeb.02070&lt;/url&gt;&lt;citekey&gt;Pigliucci:2006bt&lt;/citekey&gt;&lt;type&gt;400&lt;/type&gt;&lt;title&gt;Phenotypic plasticity and evolution by genetic assimilation&lt;/title&gt;&lt;publisher&gt;The Company of Biologists Ltd&lt;/publisher&gt;&lt;institution&gt;Department of Ecology and Evolution, SUNY-Stony Brook, 650 Life Science Building, Stony Brook NY 11794, USA. pigliucci@genotypbyenvironment.com&lt;/institution&gt;&lt;number&gt;12&lt;/number&gt;&lt;subtype&gt;400&lt;/subtype&gt;&lt;endpage&gt;2367&lt;/endpage&gt;&lt;bundle&gt;&lt;publication&gt;&lt;publisher&gt;The Company of Biologists Ltd&lt;/publisher&gt;&lt;title&gt;The Journal of experimental biology&lt;/title&gt;&lt;type&gt;-100&lt;/type&gt;&lt;subtype&gt;-100&lt;/subtype&gt;&lt;uuid&gt;11E2F3A0-EC9E-4A1D-B401-0D5386F4C0B3&lt;/uuid&gt;&lt;/publication&gt;&lt;/bundle&gt;&lt;authors&gt;&lt;author&gt;&lt;firstName&gt;Massimo&lt;/firstName&gt;&lt;lastName&gt;Pigliucci&lt;/lastName&gt;&lt;/author&gt;&lt;author&gt;&lt;firstName&gt;Courtney&lt;/firstName&gt;&lt;middleNames&gt;J&lt;/middleNames&gt;&lt;lastName&gt;Murren&lt;/lastName&gt;&lt;/author&gt;&lt;author&gt;&lt;firstName&gt;Carl&lt;/firstName&gt;&lt;middleNames&gt;D&lt;/middleNames&gt;&lt;lastName&gt;Schlichting&lt;/lastName&gt;&lt;/author&gt;&lt;/authors&gt;&lt;/publication&gt;&lt;/publications&gt;&lt;cites&gt;&lt;/cites&gt;&lt;/citation&gt;</w:instrText>
+      </w:r>
+      <w:r>
+        <w:fldChar w:fldCharType="separate"/>
+      </w:r>
+      <w:r>
+        <w:rPr>
+          <w:rFonts w:cs="Times"/>
+          <w:lang w:val="en-GB"/>
+        </w:rPr>
+        <w:t>{Pigliucci:2006bt}</w:t>
+      </w:r>
+      <w:r>
+        <w:fldChar w:fldCharType="end"/>
+      </w:r>
+      <w:r>
+        <w:t>.</w:t>
+      </w:r>
+      <w:r>
+        <w:t xml:space="preserve"> </w:t>
+      </w:r>
+    </w:p>
+    <w:p>
+      <w:pPr>
+        <w:pStyle w:val="Thesisbodytext"/>
+        <w:spacing w:line="360" w:lineRule="auto"/>
+      </w:pPr>
+      <w:r>
+        <w:t>[</w:t>
+      </w:r>
+      <w:proofErr w:type="spellStart"/>
+      <w:r>
+        <w:t>i.e</w:t>
+      </w:r>
+      <w:proofErr w:type="spellEnd"/>
+      <w:r>
+        <w:t xml:space="preserve"> changes the shape of the reaction norm]</w:t>
+      </w:r>
+    </w:p>
+    <w:p>
+      <w:pPr>
+        <w:pStyle w:val="Thesissubheading"/>
+      </w:pPr>
+      <w:r>
+        <w:t>Reaction norm function value approaches – what does it bring to the table</w:t>
+      </w:r>
+    </w:p>
+    <w:p>
+      <w:pPr>
         <w:pStyle w:val="Thesisnormal"/>
         <w:spacing w:line="360" w:lineRule="auto"/>
       </w:pPr>
       <w:r>
-        <w:t xml:space="preserve">Phenotypic plasticity has long been considered an important mechanism through which animals can cope with changing environments without evolutionary change. </w:t>
+        <w:t xml:space="preserve">Reaction norms </w:t>
+      </w:r>
+      <w:r>
+        <w:t xml:space="preserve">or thermal performance curves? </w:t>
+      </w:r>
+      <w:r>
+        <w:t>can also tell us about how flexible</w:t>
+      </w:r>
+      <w:r>
+        <w:t xml:space="preserve"> at trait is to a particular environmental variable, </w:t>
+      </w:r>
+      <w:r>
+        <w:t>average trait value</w:t>
+      </w:r>
+      <w:r>
+        <w:t xml:space="preserve">s for an individual or population as well as, </w:t>
+      </w:r>
+      <w:r>
+        <w:t>o</w:t>
+      </w:r>
+      <w:r>
+        <w:t>ptimum expression of the trait at a given point in the environmental gradient.</w:t>
       </w:r>
     </w:p>
     <w:p>
@@ -82,62 +283,28 @@
         <w:spacing w:line="360" w:lineRule="auto"/>
       </w:pPr>
       <w:r>
-        <w:t xml:space="preserve">Plasticity is typically conceptualised as a reaction norm where some phenotype e.g. swimming speed was measured across an environmental gradient e.g. water temperatures. </w:t>
-      </w:r>
-    </w:p>
-    <w:p>
-      <w:pPr>
-        <w:pStyle w:val="p1"/>
-      </w:pPr>
-      <w:r>
-        <w:t xml:space="preserve">Ultimate causes? Why is plasticity selected for? </w:t>
-      </w:r>
-      <w:r>
-        <w:t>-</w:t>
+        <w:lastRenderedPageBreak/>
+        <w:t>Meta-analysis in evolution of reaction norms (Morrissey)</w:t>
+      </w:r>
+    </w:p>
+    <w:p>
+      <w:pPr>
+        <w:pStyle w:val="Thesisnormal"/>
+        <w:spacing w:line="360" w:lineRule="auto"/>
+      </w:pPr>
+      <w:r>
+        <w:t xml:space="preserve">[Intercept and slope </w:t>
       </w:r>
       <w:proofErr w:type="spellStart"/>
       <w:r>
-        <w:t>Pigliucci</w:t>
+        <w:t>trade offs</w:t>
       </w:r>
       <w:proofErr w:type="spellEnd"/>
       <w:r>
-        <w:t xml:space="preserve">, M., </w:t>
-      </w:r>
-      <w:proofErr w:type="spellStart"/>
-      <w:r>
-        <w:t>Murren</w:t>
-      </w:r>
-      <w:proofErr w:type="spellEnd"/>
-      <w:r>
-        <w:t xml:space="preserve">, C. J., &amp; </w:t>
-      </w:r>
-      <w:proofErr w:type="spellStart"/>
-      <w:r>
-        <w:t>Schlichting</w:t>
-      </w:r>
-      <w:proofErr w:type="spellEnd"/>
-      <w:r>
-        <w:t xml:space="preserve">, C. D. (2006). Phenotypic plasticity and evolution by genetic assimilation. </w:t>
-      </w:r>
-      <w:r>
-        <w:rPr>
-          <w:i/>
-          <w:iCs/>
-        </w:rPr>
-        <w:t>The Journal of Experimental Biology</w:t>
-      </w:r>
-      <w:r>
-        <w:t xml:space="preserve">, </w:t>
-      </w:r>
-      <w:r>
-        <w:rPr>
-          <w:i/>
-          <w:iCs/>
-        </w:rPr>
-        <w:t>209</w:t>
-      </w:r>
-      <w:r>
-        <w:t>(12), 2362–2367. http://doi.org/10.1242/jeb.02070</w:t>
+        <w:t>/covariances]</w:t>
+      </w:r>
+      <w:r>
+        <w:t xml:space="preserve"> -  why do they exist?</w:t>
       </w:r>
     </w:p>
     <w:p>
@@ -145,79 +312,8 @@
         <w:pStyle w:val="Thesisnormal"/>
         <w:spacing w:line="360" w:lineRule="auto"/>
       </w:pPr>
-      <w:bookmarkStart w:id="1" w:name="_GoBack"/>
-      <w:bookmarkEnd w:id="1"/>
-    </w:p>
-    <w:p>
-      <w:pPr>
-        <w:pStyle w:val="p1"/>
-      </w:pPr>
-      <w:r>
-        <w:t xml:space="preserve">How does it evolve? </w:t>
-      </w:r>
-      <w:r>
-        <w:t>Plasticity first then genes catch up hypothesis</w:t>
-      </w:r>
-      <w:r>
-        <w:t xml:space="preserve"> (genetic accommodation</w:t>
-      </w:r>
-      <w:r>
-        <w:t>/</w:t>
-      </w:r>
-      <w:proofErr w:type="spellStart"/>
-      <w:r>
-        <w:t>assilimation</w:t>
-      </w:r>
-      <w:proofErr w:type="spellEnd"/>
-      <w:r>
-        <w:t>).</w:t>
-      </w:r>
-      <w:r>
-        <w:t xml:space="preserve"> - </w:t>
-      </w:r>
-      <w:proofErr w:type="spellStart"/>
-      <w:r>
-        <w:t>Pigliucci</w:t>
-      </w:r>
-      <w:proofErr w:type="spellEnd"/>
-      <w:r>
-        <w:t xml:space="preserve">, M., </w:t>
-      </w:r>
-      <w:proofErr w:type="spellStart"/>
-      <w:r>
-        <w:t>Murren</w:t>
-      </w:r>
-      <w:proofErr w:type="spellEnd"/>
-      <w:r>
-        <w:t xml:space="preserve">, C. J., &amp; </w:t>
-      </w:r>
-      <w:proofErr w:type="spellStart"/>
-      <w:r>
-        <w:t>Schlichting</w:t>
-      </w:r>
-      <w:proofErr w:type="spellEnd"/>
-      <w:r>
-        <w:t xml:space="preserve">, C. D. (2006). Phenotypic plasticity and evolution by genetic assimilation. </w:t>
-      </w:r>
-      <w:r>
-        <w:rPr>
-          <w:i/>
-          <w:iCs/>
-        </w:rPr>
-        <w:t>The Journal of Experimental Biology</w:t>
-      </w:r>
-      <w:r>
-        <w:t xml:space="preserve">, </w:t>
-      </w:r>
-      <w:r>
-        <w:rPr>
-          <w:i/>
-          <w:iCs/>
-        </w:rPr>
-        <w:t>209</w:t>
-      </w:r>
-      <w:r>
-        <w:t>(12), 2362–2367. http://doi.org/10.1242/jeb.02070</w:t>
+      <w:r>
+        <w:t xml:space="preserve">In order for phenotypic plasticity to evolve, there must be variability between individuals in their reaction norms for selection to act on. </w:t>
       </w:r>
     </w:p>
     <w:p>
@@ -228,78 +324,10 @@
     </w:p>
     <w:p>
       <w:pPr>
-        <w:pStyle w:val="Thesisnormal"/>
-        <w:spacing w:line="360" w:lineRule="auto"/>
-      </w:pPr>
-    </w:p>
-    <w:p>
-      <w:pPr>
         <w:pStyle w:val="Thesissubheading"/>
-      </w:pPr>
-      <w:r>
-        <w:t>Reaction norm function value approaches – what does it bring to the table</w:t>
-      </w:r>
-    </w:p>
-    <w:p>
-      <w:pPr>
-        <w:pStyle w:val="Thesisnormal"/>
-        <w:spacing w:line="360" w:lineRule="auto"/>
-      </w:pPr>
-      <w:r>
-        <w:t xml:space="preserve">Reaction norms can also tell us about how flexible/capacity to respond, average trait value, extremes and optimum expression of the trait. </w:t>
-      </w:r>
-    </w:p>
-    <w:p>
-      <w:pPr>
-        <w:pStyle w:val="Thesisnormal"/>
-        <w:spacing w:line="360" w:lineRule="auto"/>
-      </w:pPr>
-      <w:r>
-        <w:t>Meta-analysis in evolution of reaction norms (Morrissey)</w:t>
-      </w:r>
-    </w:p>
-    <w:p>
-      <w:pPr>
-        <w:pStyle w:val="Thesisnormal"/>
-        <w:spacing w:line="360" w:lineRule="auto"/>
-      </w:pPr>
-      <w:r>
-        <w:t xml:space="preserve">[Intercept and slope </w:t>
-      </w:r>
-      <w:proofErr w:type="spellStart"/>
-      <w:r>
-        <w:t>trade offs</w:t>
-      </w:r>
-      <w:proofErr w:type="spellEnd"/>
-      <w:r>
-        <w:t>/covariances]</w:t>
-      </w:r>
-      <w:r>
-        <w:t xml:space="preserve"> -  why do they exist?</w:t>
-      </w:r>
-    </w:p>
-    <w:p>
-      <w:pPr>
-        <w:pStyle w:val="Thesisnormal"/>
-        <w:spacing w:line="360" w:lineRule="auto"/>
-      </w:pPr>
-      <w:r>
-        <w:t xml:space="preserve">In order for phenotypic plasticity to evolve, there must be variability between individuals in their reaction norms for selection to act on. </w:t>
-      </w:r>
-    </w:p>
-    <w:p>
-      <w:pPr>
-        <w:pStyle w:val="Thesisnormal"/>
-        <w:spacing w:line="360" w:lineRule="auto"/>
-      </w:pPr>
-    </w:p>
-    <w:p>
-      <w:pPr>
-        <w:pStyle w:val="Thesissubheading"/>
-        <w:spacing w:line="360" w:lineRule="auto"/>
-      </w:pPr>
-      <w:r>
-        <w:lastRenderedPageBreak/>
+        <w:spacing w:line="360" w:lineRule="auto"/>
+      </w:pPr>
+      <w:r>
         <w:t xml:space="preserve">Repeatability and its relevance </w:t>
       </w:r>
       <w:r>
@@ -606,6 +634,20 @@
       </w:r>
       <w:r>
         <w:t>: We predict that repeatability in reaction norms should decrease over time.</w:t>
+      </w:r>
+    </w:p>
+    <w:p>
+      <w:pPr>
+        <w:pStyle w:val="Thesisnormal"/>
+        <w:spacing w:line="360" w:lineRule="auto"/>
+      </w:pPr>
+      <w:proofErr w:type="spellStart"/>
+      <w:r>
+        <w:t>L.delicata</w:t>
+      </w:r>
+      <w:proofErr w:type="spellEnd"/>
+      <w:r>
+        <w:t xml:space="preserve"> reproductive season: Mating occurs Aug – Sept maybe? Female in reproductive mode from Sept – Feb. </w:t>
       </w:r>
     </w:p>
     <w:p>
@@ -1875,7 +1917,7 @@
         <w:fldChar w:fldCharType="begin"/>
       </w:r>
       <w:r>
-        <w:instrText xml:space="preserve"> ADDIN PAPERS2_CITATIONS &lt;citation&gt;&lt;uuid&gt;7C8662A9-E298-452E-A79A-66FC4DC5F006&lt;/uuid&gt;&lt;priority&gt;0&lt;/priority&gt;&lt;publications&gt;&lt;publication&gt;&lt;uuid&gt;633E40D5-A84A-4568-9109-BF18BA936716&lt;/uuid&gt;&lt;volume&gt;6&lt;/volume&gt;&lt;doi&gt;10.1111/2041-210X.12430&lt;/doi&gt;&lt;startpage&gt;1462&lt;/startpage&gt;&lt;publication_date&gt;99201507301200000000222000&lt;/publication_date&gt;&lt;url&gt;http://doi.wiley.com/10.1111/2041-210X.12430&lt;/url&gt;&lt;citekey&gt;ArayaAjoy:2015ir&lt;/citekey&gt;&lt;type&gt;400&lt;/type&gt;&lt;title&gt;An approach to estimate short-term, long-term and reaction norm repeatability&lt;/title&gt;&lt;number&gt;12&lt;/number&gt;&lt;subtype&gt;400&lt;/subtype&gt;&lt;endpage&gt;1473&lt;/endpage&gt;&lt;authors&gt;&lt;author&gt;&lt;firstName&gt;Yimen&lt;/firstName&gt;&lt;middleNames&gt;G&lt;/middleNames&gt;&lt;lastName&gt;Araya-Ajoy&lt;/lastName&gt;&lt;/author&gt;&lt;author&gt;&lt;firstName&gt;Kimberley&lt;/firstName&gt;&lt;middleNames&gt;J&lt;/middleNames&gt;&lt;lastName&gt;Mathot&lt;/lastName&gt;&lt;/author&gt;&lt;author&gt;&lt;firstName&gt;Niels&lt;/firstName&gt;&lt;middleNames&gt;J&lt;/middleNames&gt;&lt;lastName&gt;Dingemanse&lt;/lastName&gt;&lt;/author&gt;&lt;/authors&gt;&lt;editors&gt;&lt;author&gt;&lt;firstName&gt;Robert&lt;/firstName&gt;&lt;middleNames&gt;B&lt;/middleNames&gt;&lt;lastName&gt;O'Hara&lt;/lastName&gt;&lt;/author&gt;&lt;/editors&gt;&lt;/publication&gt;&lt;/publications&gt;&lt;cites&gt;&lt;/cites&gt;&lt;/citation&gt;</w:instrText>
+        <w:instrText xml:space="preserve"> ADDIN PAPERS2_CITATIONS &lt;citation&gt;&lt;uuid&gt;679053F0-36F6-47BE-9802-BED32FEA4CE8&lt;/uuid&gt;&lt;priority&gt;0&lt;/priority&gt;&lt;publications&gt;&lt;publication&gt;&lt;uuid&gt;633E40D5-A84A-4568-9109-BF18BA936716&lt;/uuid&gt;&lt;volume&gt;6&lt;/volume&gt;&lt;doi&gt;10.1111/2041-210X.12430&lt;/doi&gt;&lt;startpage&gt;1462&lt;/startpage&gt;&lt;publication_date&gt;99201507301200000000222000&lt;/publication_date&gt;&lt;url&gt;http://doi.wiley.com/10.1111/2041-210X.12430&lt;/url&gt;&lt;citekey&gt;ArayaAjoy:2015ir&lt;/citekey&gt;&lt;type&gt;400&lt;/type&gt;&lt;title&gt;An approach to estimate short-term, long-term and reaction norm repeatability&lt;/title&gt;&lt;number&gt;12&lt;/number&gt;&lt;subtype&gt;400&lt;/subtype&gt;&lt;endpage&gt;1473&lt;/endpage&gt;&lt;authors&gt;&lt;author&gt;&lt;firstName&gt;Yimen&lt;/firstName&gt;&lt;middleNames&gt;G&lt;/middleNames&gt;&lt;lastName&gt;Araya-Ajoy&lt;/lastName&gt;&lt;/author&gt;&lt;author&gt;&lt;firstName&gt;Kimberley&lt;/firstName&gt;&lt;middleNames&gt;J&lt;/middleNames&gt;&lt;lastName&gt;Mathot&lt;/lastName&gt;&lt;/author&gt;&lt;author&gt;&lt;firstName&gt;Niels&lt;/firstName&gt;&lt;middleNames&gt;J&lt;/middleNames&gt;&lt;lastName&gt;Dingemanse&lt;/lastName&gt;&lt;/author&gt;&lt;/authors&gt;&lt;editors&gt;&lt;author&gt;&lt;firstName&gt;Robert&lt;/firstName&gt;&lt;middleNames&gt;B&lt;/middleNames&gt;&lt;lastName&gt;O'Hara&lt;/lastName&gt;&lt;/author&gt;&lt;/editors&gt;&lt;/publication&gt;&lt;/publications&gt;&lt;cites&gt;&lt;/cites&gt;&lt;/citation&gt;</w:instrText>
       </w:r>
       <w:r>
         <w:fldChar w:fldCharType="separate"/>
@@ -1948,7 +1990,7 @@
         <w:fldChar w:fldCharType="begin"/>
       </w:r>
       <w:r>
-        <w:instrText xml:space="preserve"> ADDIN PAPERS2_CITATIONS &lt;citation&gt;&lt;uuid&gt;F9F4D52A-164C-4302-9A3D-37D4096C8DFA&lt;/uuid&gt;&lt;priority&gt;0&lt;/priority&gt;&lt;publications&gt;&lt;publication&gt;&lt;uuid&gt;633E40D5-A84A-4568-9109-BF18BA936716&lt;/uuid&gt;&lt;volume&gt;6&lt;/volume&gt;&lt;doi&gt;10.1111/2041-210X.12430&lt;/doi&gt;&lt;startpage&gt;1462&lt;/startpage&gt;&lt;publication_date&gt;99201507301200000000222000&lt;/publication_date&gt;&lt;url&gt;http://doi.wiley.com/10.1111/2041-210X.12430&lt;/url&gt;&lt;citekey&gt;ArayaAjoy:2015ir&lt;/citekey&gt;&lt;type&gt;400&lt;/type&gt;&lt;title&gt;An approach to estimate short-term, long-term and reaction norm repeatability&lt;/title&gt;&lt;number&gt;12&lt;/number&gt;&lt;subtype&gt;400&lt;/subtype&gt;&lt;endpage&gt;1473&lt;/endpage&gt;&lt;authors&gt;&lt;author&gt;&lt;firstName&gt;Yimen&lt;/firstName&gt;&lt;middleNames&gt;G&lt;/middleNames&gt;&lt;lastName&gt;Araya-Ajoy&lt;/lastName&gt;&lt;/author&gt;&lt;author&gt;&lt;firstName&gt;Kimberley&lt;/firstName&gt;&lt;middleNames&gt;J&lt;/middleNames&gt;&lt;lastName&gt;Mathot&lt;/lastName&gt;&lt;/author&gt;&lt;author&gt;&lt;firstName&gt;Niels&lt;/firstName&gt;&lt;middleNames&gt;J&lt;/middleNames&gt;&lt;lastName&gt;Dingemanse&lt;/lastName&gt;&lt;/author&gt;&lt;/authors&gt;&lt;editors&gt;&lt;author&gt;&lt;firstName&gt;Robert&lt;/firstName&gt;&lt;middleNames&gt;B&lt;/middleNames&gt;&lt;lastName&gt;O'Hara&lt;/lastName&gt;&lt;/author&gt;&lt;/editors&gt;&lt;/publication&gt;&lt;/publications&gt;&lt;cites&gt;&lt;/cites&gt;&lt;/citation&gt;</w:instrText>
+        <w:instrText xml:space="preserve"> ADDIN PAPERS2_CITATIONS &lt;citation&gt;&lt;uuid&gt;4954535F-54A7-4447-90D3-99B81042C264&lt;/uuid&gt;&lt;priority&gt;0&lt;/priority&gt;&lt;publications&gt;&lt;publication&gt;&lt;uuid&gt;633E40D5-A84A-4568-9109-BF18BA936716&lt;/uuid&gt;&lt;volume&gt;6&lt;/volume&gt;&lt;doi&gt;10.1111/2041-210X.12430&lt;/doi&gt;&lt;startpage&gt;1462&lt;/startpage&gt;&lt;publication_date&gt;99201507301200000000222000&lt;/publication_date&gt;&lt;url&gt;http://doi.wiley.com/10.1111/2041-210X.12430&lt;/url&gt;&lt;citekey&gt;ArayaAjoy:2015ir&lt;/citekey&gt;&lt;type&gt;400&lt;/type&gt;&lt;title&gt;An approach to estimate short-term, long-term and reaction norm repeatability&lt;/title&gt;&lt;number&gt;12&lt;/number&gt;&lt;subtype&gt;400&lt;/subtype&gt;&lt;endpage&gt;1473&lt;/endpage&gt;&lt;authors&gt;&lt;author&gt;&lt;firstName&gt;Yimen&lt;/firstName&gt;&lt;middleNames&gt;G&lt;/middleNames&gt;&lt;lastName&gt;Araya-Ajoy&lt;/lastName&gt;&lt;/author&gt;&lt;author&gt;&lt;firstName&gt;Kimberley&lt;/firstName&gt;&lt;middleNames&gt;J&lt;/middleNames&gt;&lt;lastName&gt;Mathot&lt;/lastName&gt;&lt;/author&gt;&lt;author&gt;&lt;firstName&gt;Niels&lt;/firstName&gt;&lt;middleNames&gt;J&lt;/middleNames&gt;&lt;lastName&gt;Dingemanse&lt;/lastName&gt;&lt;/author&gt;&lt;/authors&gt;&lt;editors&gt;&lt;author&gt;&lt;firstName&gt;Robert&lt;/firstName&gt;&lt;middleNames&gt;B&lt;/middleNames&gt;&lt;lastName&gt;O'Hara&lt;/lastName&gt;&lt;/author&gt;&lt;/editors&gt;&lt;/publication&gt;&lt;/publications&gt;&lt;cites&gt;&lt;/cites&gt;&lt;/citation&gt;</w:instrText>
       </w:r>
       <w:r>
         <w:fldChar w:fldCharType="separate"/>
@@ -2020,7 +2062,7 @@
       <w:r>
         <w:t xml:space="preserve"> models in the package </w:t>
       </w:r>
-      <w:commentRangeStart w:id="2"/>
+      <w:commentRangeStart w:id="1"/>
       <w:r>
         <w:t>‘</w:t>
       </w:r>
@@ -2032,12 +2074,12 @@
       <w:r>
         <w:t xml:space="preserve">’ (REF) </w:t>
       </w:r>
-      <w:commentRangeEnd w:id="2"/>
+      <w:commentRangeEnd w:id="1"/>
       <w:r>
         <w:rPr>
           <w:rStyle w:val="CommentReference"/>
         </w:rPr>
-        <w:commentReference w:id="2"/>
+        <w:commentReference w:id="1"/>
       </w:r>
       <w:r>
         <w:t>and extracted the relevant</w:t>
@@ -2441,16 +2483,16 @@
       <w:r>
         <w:t xml:space="preserve">of the </w:t>
       </w:r>
-      <w:commentRangeStart w:id="3"/>
+      <w:commentRangeStart w:id="2"/>
       <w:r>
         <w:t xml:space="preserve">intercept </w:t>
       </w:r>
-      <w:commentRangeEnd w:id="3"/>
+      <w:commentRangeEnd w:id="2"/>
       <w:r>
         <w:rPr>
           <w:rStyle w:val="CommentReference"/>
         </w:rPr>
-        <w:commentReference w:id="3"/>
+        <w:commentReference w:id="2"/>
       </w:r>
       <w:r>
         <w:t>(</w:t>
@@ -3324,7 +3366,15 @@
             </w:tcBorders>
           </w:tcPr>
           <w:p>
-            <w:r>
+            <w:pPr>
+              <w:rPr>
+                <w:rFonts w:cs="Times New Roman"/>
+              </w:rPr>
+            </w:pPr>
+            <w:r>
+              <w:rPr>
+                <w:rFonts w:cs="Times New Roman"/>
+              </w:rPr>
               <w:t>Intercept</w:t>
             </w:r>
           </w:p>
@@ -3347,7 +3397,7 @@
             </w:pPr>
             <w:r>
               <w:rPr>
-                <w:rFonts w:eastAsia="Times New Roman"/>
+                <w:rFonts w:eastAsia="Times New Roman" w:cs="Times New Roman"/>
                 <w:color w:val="000000"/>
               </w:rPr>
               <w:t>-0.02</w:t>
@@ -3372,7 +3422,7 @@
             </w:pPr>
             <w:r>
               <w:rPr>
-                <w:rFonts w:eastAsia="Times New Roman"/>
+                <w:rFonts w:eastAsia="Times New Roman" w:cs="Times New Roman"/>
                 <w:color w:val="000000"/>
               </w:rPr>
               <w:t>-0.11</w:t>
@@ -3397,7 +3447,7 @@
             </w:pPr>
             <w:r>
               <w:rPr>
-                <w:rFonts w:eastAsia="Times New Roman"/>
+                <w:rFonts w:eastAsia="Times New Roman" w:cs="Times New Roman"/>
                 <w:color w:val="000000"/>
               </w:rPr>
               <w:t>0.11</w:t>
@@ -3420,7 +3470,15 @@
             </w:tcBorders>
           </w:tcPr>
           <w:p>
-            <w:r>
+            <w:pPr>
+              <w:rPr>
+                <w:rFonts w:cs="Times New Roman"/>
+              </w:rPr>
+            </w:pPr>
+            <w:r>
+              <w:rPr>
+                <w:rFonts w:cs="Times New Roman"/>
+              </w:rPr>
               <w:t>Temperature</w:t>
             </w:r>
           </w:p>
@@ -3445,7 +3503,7 @@
             </w:pPr>
             <w:r>
               <w:rPr>
-                <w:rFonts w:eastAsia="Times New Roman"/>
+                <w:rFonts w:eastAsia="Times New Roman" w:cs="Times New Roman"/>
                 <w:b/>
                 <w:color w:val="000000"/>
               </w:rPr>
@@ -3473,7 +3531,7 @@
             </w:pPr>
             <w:r>
               <w:rPr>
-                <w:rFonts w:eastAsia="Times New Roman"/>
+                <w:rFonts w:eastAsia="Times New Roman" w:cs="Times New Roman"/>
                 <w:b/>
                 <w:color w:val="000000"/>
               </w:rPr>
@@ -3501,7 +3559,7 @@
             </w:pPr>
             <w:r>
               <w:rPr>
-                <w:rFonts w:eastAsia="Times New Roman"/>
+                <w:rFonts w:eastAsia="Times New Roman" w:cs="Times New Roman"/>
                 <w:b/>
                 <w:color w:val="000000"/>
               </w:rPr>
@@ -3525,11 +3583,22 @@
             </w:tcBorders>
           </w:tcPr>
           <w:p>
-            <w:r>
+            <w:pPr>
+              <w:rPr>
+                <w:rFonts w:cs="Times New Roman"/>
+              </w:rPr>
+            </w:pPr>
+            <w:r>
+              <w:rPr>
+                <w:rFonts w:cs="Times New Roman"/>
+              </w:rPr>
               <w:t xml:space="preserve">Z-transformed </w:t>
             </w:r>
             <w:proofErr w:type="spellStart"/>
             <w:r>
+              <w:rPr>
+                <w:rFonts w:cs="Times New Roman"/>
+              </w:rPr>
               <w:t>lnMass</w:t>
             </w:r>
             <w:proofErr w:type="spellEnd"/>
@@ -3555,7 +3624,7 @@
             </w:pPr>
             <w:r>
               <w:rPr>
-                <w:rFonts w:eastAsia="Times New Roman"/>
+                <w:rFonts w:eastAsia="Times New Roman" w:cs="Times New Roman"/>
                 <w:b/>
                 <w:color w:val="000000"/>
               </w:rPr>
@@ -3583,7 +3652,7 @@
             </w:pPr>
             <w:r>
               <w:rPr>
-                <w:rFonts w:eastAsia="Times New Roman"/>
+                <w:rFonts w:eastAsia="Times New Roman" w:cs="Times New Roman"/>
                 <w:b/>
                 <w:color w:val="000000"/>
               </w:rPr>
@@ -3611,7 +3680,7 @@
             </w:pPr>
             <w:r>
               <w:rPr>
-                <w:rFonts w:eastAsia="Times New Roman"/>
+                <w:rFonts w:eastAsia="Times New Roman" w:cs="Times New Roman"/>
                 <w:b/>
                 <w:color w:val="000000"/>
               </w:rPr>
@@ -3635,7 +3704,15 @@
             </w:tcBorders>
           </w:tcPr>
           <w:p>
-            <w:r>
+            <w:pPr>
+              <w:rPr>
+                <w:rFonts w:cs="Times New Roman"/>
+              </w:rPr>
+            </w:pPr>
+            <w:r>
+              <w:rPr>
+                <w:rFonts w:cs="Times New Roman"/>
+              </w:rPr>
               <w:t>Prior temperature</w:t>
             </w:r>
           </w:p>
@@ -3659,7 +3736,7 @@
             </w:pPr>
             <w:r>
               <w:rPr>
-                <w:rFonts w:eastAsia="Times New Roman"/>
+                <w:rFonts w:eastAsia="Times New Roman" w:cs="Times New Roman"/>
                 <w:color w:val="000000"/>
               </w:rPr>
               <w:t>0.07</w:t>
@@ -3685,7 +3762,7 @@
             </w:pPr>
             <w:r>
               <w:rPr>
-                <w:rFonts w:eastAsia="Times New Roman"/>
+                <w:rFonts w:eastAsia="Times New Roman" w:cs="Times New Roman"/>
                 <w:color w:val="000000"/>
               </w:rPr>
               <w:t>-0.05</w:t>
@@ -3711,7 +3788,7 @@
             </w:pPr>
             <w:r>
               <w:rPr>
-                <w:rFonts w:eastAsia="Times New Roman"/>
+                <w:rFonts w:eastAsia="Times New Roman" w:cs="Times New Roman"/>
                 <w:color w:val="000000"/>
               </w:rPr>
               <w:t>0.15</w:t>
@@ -3733,7 +3810,15 @@
             </w:tcBorders>
           </w:tcPr>
           <w:p>
-            <w:r>
+            <w:pPr>
+              <w:rPr>
+                <w:rFonts w:cs="Times New Roman"/>
+              </w:rPr>
+            </w:pPr>
+            <w:r>
+              <w:rPr>
+                <w:rFonts w:cs="Times New Roman"/>
+              </w:rPr>
               <w:t>Random effects</w:t>
             </w:r>
           </w:p>
@@ -3803,7 +3888,15 @@
             </w:tcBorders>
           </w:tcPr>
           <w:p>
-            <w:r>
+            <w:pPr>
+              <w:rPr>
+                <w:rFonts w:cs="Times New Roman"/>
+              </w:rPr>
+            </w:pPr>
+            <w:r>
+              <w:rPr>
+                <w:rFonts w:cs="Times New Roman"/>
+              </w:rPr>
               <w:t>Among individuals</w:t>
             </w:r>
           </w:p>
@@ -3871,12 +3964,21 @@
             </w:tcBorders>
           </w:tcPr>
           <w:p>
+            <w:pPr>
+              <w:rPr>
+                <w:rFonts w:cs="Times New Roman"/>
+              </w:rPr>
+            </w:pPr>
             <w:proofErr w:type="spellStart"/>
             <w:r>
+              <w:rPr>
+                <w:rFonts w:cs="Times New Roman"/>
+              </w:rPr>
               <w:t>ID</w:t>
             </w:r>
             <w:r>
               <w:rPr>
+                <w:rFonts w:cs="Times New Roman"/>
                 <w:vertAlign w:val="subscript"/>
               </w:rPr>
               <w:t>intercept</w:t>
@@ -3903,7 +4005,7 @@
             </w:pPr>
             <w:r>
               <w:rPr>
-                <w:rFonts w:eastAsia="Times New Roman"/>
+                <w:rFonts w:eastAsia="Times New Roman" w:cs="Times New Roman"/>
                 <w:b/>
                 <w:color w:val="000000"/>
               </w:rPr>
@@ -3930,7 +4032,7 @@
             </w:pPr>
             <w:r>
               <w:rPr>
-                <w:rFonts w:eastAsia="Times New Roman"/>
+                <w:rFonts w:eastAsia="Times New Roman" w:cs="Times New Roman"/>
                 <w:b/>
                 <w:color w:val="000000"/>
               </w:rPr>
@@ -3957,7 +4059,7 @@
             </w:pPr>
             <w:r>
               <w:rPr>
-                <w:rFonts w:eastAsia="Times New Roman"/>
+                <w:rFonts w:eastAsia="Times New Roman" w:cs="Times New Roman"/>
                 <w:b/>
                 <w:color w:val="000000"/>
               </w:rPr>
@@ -3981,12 +4083,21 @@
             </w:tcBorders>
           </w:tcPr>
           <w:p>
+            <w:pPr>
+              <w:rPr>
+                <w:rFonts w:cs="Times New Roman"/>
+              </w:rPr>
+            </w:pPr>
             <w:proofErr w:type="spellStart"/>
             <w:r>
+              <w:rPr>
+                <w:rFonts w:cs="Times New Roman"/>
+              </w:rPr>
               <w:t>ID</w:t>
             </w:r>
             <w:r>
               <w:rPr>
+                <w:rFonts w:cs="Times New Roman"/>
                 <w:vertAlign w:val="subscript"/>
               </w:rPr>
               <w:t>slope</w:t>
@@ -4014,7 +4125,7 @@
             </w:pPr>
             <w:r>
               <w:rPr>
-                <w:rFonts w:eastAsia="Times New Roman"/>
+                <w:rFonts w:eastAsia="Times New Roman" w:cs="Times New Roman"/>
                 <w:b/>
                 <w:color w:val="000000"/>
               </w:rPr>
@@ -4042,7 +4153,7 @@
             </w:pPr>
             <w:r>
               <w:rPr>
-                <w:rFonts w:eastAsia="Times New Roman"/>
+                <w:rFonts w:eastAsia="Times New Roman" w:cs="Times New Roman"/>
                 <w:b/>
                 <w:color w:val="000000"/>
               </w:rPr>
@@ -4070,7 +4181,7 @@
             </w:pPr>
             <w:r>
               <w:rPr>
-                <w:rFonts w:eastAsia="Times New Roman"/>
+                <w:rFonts w:eastAsia="Times New Roman" w:cs="Times New Roman"/>
                 <w:b/>
                 <w:color w:val="000000"/>
               </w:rPr>
@@ -4093,19 +4204,31 @@
             </w:tcBorders>
           </w:tcPr>
           <w:p>
+            <w:pPr>
+              <w:rPr>
+                <w:rFonts w:cs="Times New Roman"/>
+              </w:rPr>
+            </w:pPr>
             <w:proofErr w:type="spellStart"/>
             <w:proofErr w:type="gramStart"/>
             <w:r>
+              <w:rPr>
+                <w:rFonts w:cs="Times New Roman"/>
+              </w:rPr>
               <w:t>Cov</w:t>
             </w:r>
             <w:proofErr w:type="spellEnd"/>
             <w:r>
+              <w:rPr>
+                <w:rFonts w:cs="Times New Roman"/>
+              </w:rPr>
               <w:t>(</w:t>
             </w:r>
             <w:proofErr w:type="spellStart"/>
             <w:proofErr w:type="gramEnd"/>
             <w:r>
               <w:rPr>
+                <w:rFonts w:cs="Times New Roman"/>
                 <w:vertAlign w:val="subscript"/>
               </w:rPr>
               <w:t>IDintercept</w:t>
@@ -4113,6 +4236,7 @@
             <w:proofErr w:type="spellEnd"/>
             <w:r>
               <w:rPr>
+                <w:rFonts w:cs="Times New Roman"/>
                 <w:vertAlign w:val="subscript"/>
               </w:rPr>
               <w:t xml:space="preserve">, </w:t>
@@ -4120,12 +4244,16 @@
             <w:proofErr w:type="spellStart"/>
             <w:r>
               <w:rPr>
+                <w:rFonts w:cs="Times New Roman"/>
                 <w:vertAlign w:val="subscript"/>
               </w:rPr>
               <w:t>IDslope</w:t>
             </w:r>
             <w:proofErr w:type="spellEnd"/>
             <w:r>
+              <w:rPr>
+                <w:rFonts w:cs="Times New Roman"/>
+              </w:rPr>
               <w:t>)</w:t>
             </w:r>
           </w:p>
@@ -4149,7 +4277,7 @@
             </w:pPr>
             <w:r>
               <w:rPr>
-                <w:rFonts w:eastAsia="Times New Roman"/>
+                <w:rFonts w:eastAsia="Times New Roman" w:cs="Times New Roman"/>
                 <w:color w:val="000000"/>
               </w:rPr>
               <w:t>0.02</w:t>
@@ -4175,7 +4303,7 @@
             </w:pPr>
             <w:r>
               <w:rPr>
-                <w:rFonts w:eastAsia="Times New Roman"/>
+                <w:rFonts w:eastAsia="Times New Roman" w:cs="Times New Roman"/>
                 <w:color w:val="000000"/>
               </w:rPr>
               <w:t>-0.01</w:t>
@@ -4201,7 +4329,7 @@
             </w:pPr>
             <w:r>
               <w:rPr>
-                <w:rFonts w:eastAsia="Times New Roman"/>
+                <w:rFonts w:eastAsia="Times New Roman" w:cs="Times New Roman"/>
                 <w:color w:val="000000"/>
               </w:rPr>
               <w:t>0.06</w:t>
@@ -4222,14 +4350,34 @@
             </w:tcBorders>
           </w:tcPr>
           <w:p>
-            <w:r>
+            <w:pPr>
+              <w:rPr>
+                <w:rFonts w:cs="Times New Roman"/>
+              </w:rPr>
+            </w:pPr>
+            <w:r>
+              <w:rPr>
+                <w:rFonts w:cs="Times New Roman"/>
+              </w:rPr>
               <w:t>Within individuals</w:t>
             </w:r>
             <w:r>
+              <w:rPr>
+                <w:rFonts w:cs="Times New Roman"/>
+              </w:rPr>
               <w:t>,</w:t>
             </w:r>
             <w:r>
-              <w:t xml:space="preserve"> among series</w:t>
+              <w:rPr>
+                <w:rFonts w:cs="Times New Roman"/>
+              </w:rPr>
+              <w:t xml:space="preserve"> among s</w:t>
+            </w:r>
+            <w:r>
+              <w:rPr>
+                <w:rFonts w:cs="Times New Roman"/>
+              </w:rPr>
+              <w:t>ampling periods</w:t>
             </w:r>
           </w:p>
         </w:tc>
@@ -4296,12 +4444,21 @@
             </w:tcBorders>
           </w:tcPr>
           <w:p>
+            <w:pPr>
+              <w:rPr>
+                <w:rFonts w:cs="Times New Roman"/>
+              </w:rPr>
+            </w:pPr>
             <w:proofErr w:type="spellStart"/>
             <w:r>
+              <w:rPr>
+                <w:rFonts w:cs="Times New Roman"/>
+              </w:rPr>
               <w:t>Series</w:t>
             </w:r>
             <w:r>
               <w:rPr>
+                <w:rFonts w:cs="Times New Roman"/>
                 <w:vertAlign w:val="subscript"/>
               </w:rPr>
               <w:t>intercept</w:t>
@@ -4328,7 +4485,7 @@
             </w:pPr>
             <w:r>
               <w:rPr>
-                <w:rFonts w:eastAsia="Times New Roman"/>
+                <w:rFonts w:eastAsia="Times New Roman" w:cs="Times New Roman"/>
                 <w:b/>
                 <w:color w:val="000000"/>
               </w:rPr>
@@ -4355,7 +4512,7 @@
             </w:pPr>
             <w:r>
               <w:rPr>
-                <w:rFonts w:eastAsia="Times New Roman"/>
+                <w:rFonts w:eastAsia="Times New Roman" w:cs="Times New Roman"/>
                 <w:b/>
                 <w:color w:val="000000"/>
               </w:rPr>
@@ -4382,7 +4539,7 @@
             </w:pPr>
             <w:r>
               <w:rPr>
-                <w:rFonts w:eastAsia="Times New Roman"/>
+                <w:rFonts w:eastAsia="Times New Roman" w:cs="Times New Roman"/>
                 <w:b/>
                 <w:color w:val="000000"/>
               </w:rPr>
@@ -4406,12 +4563,21 @@
             </w:tcBorders>
           </w:tcPr>
           <w:p>
+            <w:pPr>
+              <w:rPr>
+                <w:rFonts w:cs="Times New Roman"/>
+              </w:rPr>
+            </w:pPr>
             <w:proofErr w:type="spellStart"/>
             <w:r>
+              <w:rPr>
+                <w:rFonts w:cs="Times New Roman"/>
+              </w:rPr>
               <w:t>Series</w:t>
             </w:r>
             <w:r>
               <w:rPr>
+                <w:rFonts w:cs="Times New Roman"/>
                 <w:vertAlign w:val="subscript"/>
               </w:rPr>
               <w:t>slope</w:t>
@@ -4439,7 +4605,7 @@
             </w:pPr>
             <w:r>
               <w:rPr>
-                <w:rFonts w:eastAsia="Times New Roman"/>
+                <w:rFonts w:eastAsia="Times New Roman" w:cs="Times New Roman"/>
                 <w:b/>
                 <w:color w:val="000000"/>
               </w:rPr>
@@ -4467,7 +4633,7 @@
             </w:pPr>
             <w:r>
               <w:rPr>
-                <w:rFonts w:eastAsia="Times New Roman"/>
+                <w:rFonts w:eastAsia="Times New Roman" w:cs="Times New Roman"/>
                 <w:b/>
                 <w:color w:val="000000"/>
               </w:rPr>
@@ -4495,7 +4661,7 @@
             </w:pPr>
             <w:r>
               <w:rPr>
-                <w:rFonts w:eastAsia="Times New Roman"/>
+                <w:rFonts w:eastAsia="Times New Roman" w:cs="Times New Roman"/>
                 <w:b/>
                 <w:color w:val="000000"/>
               </w:rPr>
@@ -4514,24 +4680,36 @@
             <w:tcBorders>
               <w:top w:val="single" w:sz="4" w:space="0" w:color="FFFFFF" w:themeColor="background1"/>
               <w:left w:val="single" w:sz="4" w:space="0" w:color="FFFFFF" w:themeColor="background1"/>
-              <w:bottom w:val="single" w:sz="4" w:space="0" w:color="FFFFFF" w:themeColor="background1"/>
-              <w:right w:val="single" w:sz="4" w:space="0" w:color="FFFFFF" w:themeColor="background1"/>
-            </w:tcBorders>
-          </w:tcPr>
-          <w:p>
+              <w:bottom w:val="single" w:sz="4" w:space="0" w:color="000000"/>
+              <w:right w:val="single" w:sz="4" w:space="0" w:color="FFFFFF" w:themeColor="background1"/>
+            </w:tcBorders>
+          </w:tcPr>
+          <w:p>
+            <w:pPr>
+              <w:rPr>
+                <w:rFonts w:cs="Times New Roman"/>
+              </w:rPr>
+            </w:pPr>
             <w:proofErr w:type="spellStart"/>
             <w:proofErr w:type="gramStart"/>
             <w:r>
+              <w:rPr>
+                <w:rFonts w:cs="Times New Roman"/>
+              </w:rPr>
               <w:t>Cov</w:t>
             </w:r>
             <w:proofErr w:type="spellEnd"/>
             <w:r>
+              <w:rPr>
+                <w:rFonts w:cs="Times New Roman"/>
+              </w:rPr>
               <w:t>(</w:t>
             </w:r>
             <w:proofErr w:type="spellStart"/>
             <w:proofErr w:type="gramEnd"/>
             <w:r>
               <w:rPr>
+                <w:rFonts w:cs="Times New Roman"/>
                 <w:vertAlign w:val="subscript"/>
               </w:rPr>
               <w:t>Seriesintercept</w:t>
@@ -4539,6 +4717,7 @@
             <w:proofErr w:type="spellEnd"/>
             <w:r>
               <w:rPr>
+                <w:rFonts w:cs="Times New Roman"/>
                 <w:vertAlign w:val="subscript"/>
               </w:rPr>
               <w:t xml:space="preserve">, </w:t>
@@ -4546,12 +4725,16 @@
             <w:proofErr w:type="spellStart"/>
             <w:r>
               <w:rPr>
+                <w:rFonts w:cs="Times New Roman"/>
                 <w:vertAlign w:val="subscript"/>
               </w:rPr>
               <w:t>Seriesslope</w:t>
             </w:r>
             <w:proofErr w:type="spellEnd"/>
             <w:r>
+              <w:rPr>
+                <w:rFonts w:cs="Times New Roman"/>
+              </w:rPr>
               <w:t>)</w:t>
             </w:r>
           </w:p>
@@ -4562,7 +4745,7 @@
             <w:tcBorders>
               <w:top w:val="single" w:sz="4" w:space="0" w:color="FFFFFF" w:themeColor="background1"/>
               <w:left w:val="single" w:sz="4" w:space="0" w:color="FFFFFF" w:themeColor="background1"/>
-              <w:bottom w:val="single" w:sz="4" w:space="0" w:color="FFFFFF" w:themeColor="background1"/>
+              <w:bottom w:val="single" w:sz="4" w:space="0" w:color="000000"/>
               <w:right w:val="single" w:sz="4" w:space="0" w:color="FFFFFF" w:themeColor="background1"/>
             </w:tcBorders>
             <w:vAlign w:val="bottom"/>
@@ -4576,7 +4759,7 @@
             </w:pPr>
             <w:r>
               <w:rPr>
-                <w:rFonts w:eastAsia="Times New Roman"/>
+                <w:rFonts w:eastAsia="Times New Roman" w:cs="Times New Roman"/>
                 <w:b/>
                 <w:color w:val="000000"/>
               </w:rPr>
@@ -4590,7 +4773,7 @@
             <w:tcBorders>
               <w:top w:val="single" w:sz="4" w:space="0" w:color="FFFFFF" w:themeColor="background1"/>
               <w:left w:val="single" w:sz="4" w:space="0" w:color="FFFFFF" w:themeColor="background1"/>
-              <w:bottom w:val="single" w:sz="4" w:space="0" w:color="FFFFFF" w:themeColor="background1"/>
+              <w:bottom w:val="single" w:sz="4" w:space="0" w:color="000000"/>
               <w:right w:val="single" w:sz="4" w:space="0" w:color="FFFFFF" w:themeColor="background1"/>
             </w:tcBorders>
             <w:vAlign w:val="bottom"/>
@@ -4604,7 +4787,7 @@
             </w:pPr>
             <w:r>
               <w:rPr>
-                <w:rFonts w:eastAsia="Times New Roman"/>
+                <w:rFonts w:eastAsia="Times New Roman" w:cs="Times New Roman"/>
                 <w:b/>
                 <w:color w:val="000000"/>
               </w:rPr>
@@ -4618,7 +4801,7 @@
             <w:tcBorders>
               <w:top w:val="single" w:sz="4" w:space="0" w:color="FFFFFF" w:themeColor="background1"/>
               <w:left w:val="single" w:sz="4" w:space="0" w:color="FFFFFF" w:themeColor="background1"/>
-              <w:bottom w:val="single" w:sz="4" w:space="0" w:color="FFFFFF" w:themeColor="background1"/>
+              <w:bottom w:val="single" w:sz="4" w:space="0" w:color="000000"/>
               <w:right w:val="single" w:sz="4" w:space="0" w:color="FFFFFF" w:themeColor="background1"/>
             </w:tcBorders>
             <w:vAlign w:val="bottom"/>
@@ -4632,7 +4815,7 @@
             </w:pPr>
             <w:r>
               <w:rPr>
-                <w:rFonts w:eastAsia="Times New Roman"/>
+                <w:rFonts w:eastAsia="Times New Roman" w:cs="Times New Roman"/>
                 <w:b/>
                 <w:color w:val="000000"/>
               </w:rPr>
@@ -4649,14 +4832,22 @@
           <w:tcPr>
             <w:tcW w:w="3655" w:type="dxa"/>
             <w:tcBorders>
-              <w:top w:val="single" w:sz="4" w:space="0" w:color="FFFFFF" w:themeColor="background1"/>
-              <w:left w:val="single" w:sz="4" w:space="0" w:color="FFFFFF" w:themeColor="background1"/>
-              <w:bottom w:val="single" w:sz="4" w:space="0" w:color="000000" w:themeColor="text1"/>
-              <w:right w:val="single" w:sz="4" w:space="0" w:color="FFFFFF" w:themeColor="background1"/>
-            </w:tcBorders>
-          </w:tcPr>
-          <w:p>
-            <w:r>
+              <w:top w:val="single" w:sz="4" w:space="0" w:color="000000"/>
+              <w:left w:val="single" w:sz="4" w:space="0" w:color="FFFFFF" w:themeColor="background1"/>
+              <w:bottom w:val="nil"/>
+              <w:right w:val="single" w:sz="4" w:space="0" w:color="FFFFFF" w:themeColor="background1"/>
+            </w:tcBorders>
+          </w:tcPr>
+          <w:p>
+            <w:pPr>
+              <w:rPr>
+                <w:rFonts w:cs="Times New Roman"/>
+              </w:rPr>
+            </w:pPr>
+            <w:r>
+              <w:rPr>
+                <w:rFonts w:cs="Times New Roman"/>
+              </w:rPr>
               <w:t>Residual variance (e)</w:t>
             </w:r>
           </w:p>
@@ -4665,9 +4856,9 @@
           <w:tcPr>
             <w:tcW w:w="1620" w:type="dxa"/>
             <w:tcBorders>
-              <w:top w:val="single" w:sz="4" w:space="0" w:color="FFFFFF" w:themeColor="background1"/>
-              <w:left w:val="single" w:sz="4" w:space="0" w:color="FFFFFF" w:themeColor="background1"/>
-              <w:bottom w:val="single" w:sz="4" w:space="0" w:color="000000" w:themeColor="text1"/>
+              <w:top w:val="single" w:sz="4" w:space="0" w:color="000000"/>
+              <w:left w:val="single" w:sz="4" w:space="0" w:color="FFFFFF" w:themeColor="background1"/>
+              <w:bottom w:val="nil"/>
               <w:right w:val="single" w:sz="4" w:space="0" w:color="FFFFFF" w:themeColor="background1"/>
             </w:tcBorders>
             <w:vAlign w:val="bottom"/>
@@ -4681,7 +4872,7 @@
             </w:pPr>
             <w:r>
               <w:rPr>
-                <w:rFonts w:eastAsia="Times New Roman"/>
+                <w:rFonts w:eastAsia="Times New Roman" w:cs="Times New Roman"/>
                 <w:b/>
                 <w:color w:val="000000"/>
               </w:rPr>
@@ -4693,9 +4884,9 @@
           <w:tcPr>
             <w:tcW w:w="1620" w:type="dxa"/>
             <w:tcBorders>
-              <w:top w:val="single" w:sz="4" w:space="0" w:color="FFFFFF" w:themeColor="background1"/>
-              <w:left w:val="single" w:sz="4" w:space="0" w:color="FFFFFF" w:themeColor="background1"/>
-              <w:bottom w:val="single" w:sz="4" w:space="0" w:color="000000" w:themeColor="text1"/>
+              <w:top w:val="single" w:sz="4" w:space="0" w:color="000000"/>
+              <w:left w:val="single" w:sz="4" w:space="0" w:color="FFFFFF" w:themeColor="background1"/>
+              <w:bottom w:val="nil"/>
               <w:right w:val="single" w:sz="4" w:space="0" w:color="FFFFFF" w:themeColor="background1"/>
             </w:tcBorders>
             <w:vAlign w:val="bottom"/>
@@ -4709,7 +4900,7 @@
             </w:pPr>
             <w:r>
               <w:rPr>
-                <w:rFonts w:eastAsia="Times New Roman"/>
+                <w:rFonts w:eastAsia="Times New Roman" w:cs="Times New Roman"/>
                 <w:b/>
                 <w:color w:val="000000"/>
               </w:rPr>
@@ -4721,9 +4912,9 @@
           <w:tcPr>
             <w:tcW w:w="1621" w:type="dxa"/>
             <w:tcBorders>
-              <w:top w:val="single" w:sz="4" w:space="0" w:color="FFFFFF" w:themeColor="background1"/>
-              <w:left w:val="single" w:sz="4" w:space="0" w:color="FFFFFF" w:themeColor="background1"/>
-              <w:bottom w:val="single" w:sz="4" w:space="0" w:color="000000" w:themeColor="text1"/>
+              <w:top w:val="single" w:sz="4" w:space="0" w:color="000000"/>
+              <w:left w:val="single" w:sz="4" w:space="0" w:color="FFFFFF" w:themeColor="background1"/>
+              <w:bottom w:val="nil"/>
               <w:right w:val="single" w:sz="4" w:space="0" w:color="FFFFFF" w:themeColor="background1"/>
             </w:tcBorders>
             <w:vAlign w:val="bottom"/>
@@ -4737,7 +4928,7 @@
             </w:pPr>
             <w:r>
               <w:rPr>
-                <w:rFonts w:eastAsia="Times New Roman"/>
+                <w:rFonts w:eastAsia="Times New Roman" w:cs="Times New Roman"/>
                 <w:b/>
                 <w:color w:val="000000"/>
               </w:rPr>
@@ -4754,13 +4945,21 @@
           <w:tcPr>
             <w:tcW w:w="3655" w:type="dxa"/>
             <w:tcBorders>
-              <w:top w:val="single" w:sz="4" w:space="0" w:color="000000" w:themeColor="text1"/>
-              <w:left w:val="single" w:sz="4" w:space="0" w:color="FFFFFF" w:themeColor="background1"/>
-              <w:right w:val="single" w:sz="4" w:space="0" w:color="FFFFFF" w:themeColor="background1"/>
-            </w:tcBorders>
-          </w:tcPr>
-          <w:p>
-            <w:r>
+              <w:top w:val="single" w:sz="4" w:space="0" w:color="000000"/>
+              <w:left w:val="single" w:sz="4" w:space="0" w:color="FFFFFF" w:themeColor="background1"/>
+              <w:right w:val="single" w:sz="4" w:space="0" w:color="FFFFFF" w:themeColor="background1"/>
+            </w:tcBorders>
+          </w:tcPr>
+          <w:p>
+            <w:pPr>
+              <w:rPr>
+                <w:rFonts w:cs="Times New Roman"/>
+              </w:rPr>
+            </w:pPr>
+            <w:r>
+              <w:rPr>
+                <w:rFonts w:cs="Times New Roman"/>
+              </w:rPr>
               <w:t>Repeatability</w:t>
             </w:r>
           </w:p>
@@ -4769,7 +4968,7 @@
           <w:tcPr>
             <w:tcW w:w="1620" w:type="dxa"/>
             <w:tcBorders>
-              <w:top w:val="single" w:sz="4" w:space="0" w:color="000000" w:themeColor="text1"/>
+              <w:top w:val="single" w:sz="4" w:space="0" w:color="000000"/>
               <w:left w:val="single" w:sz="4" w:space="0" w:color="FFFFFF" w:themeColor="background1"/>
               <w:right w:val="single" w:sz="4" w:space="0" w:color="FFFFFF" w:themeColor="background1"/>
             </w:tcBorders>
@@ -4786,7 +4985,7 @@
           <w:tcPr>
             <w:tcW w:w="1620" w:type="dxa"/>
             <w:tcBorders>
-              <w:top w:val="single" w:sz="4" w:space="0" w:color="000000" w:themeColor="text1"/>
+              <w:top w:val="single" w:sz="4" w:space="0" w:color="000000"/>
               <w:left w:val="single" w:sz="4" w:space="0" w:color="FFFFFF" w:themeColor="background1"/>
               <w:right w:val="single" w:sz="4" w:space="0" w:color="FFFFFF" w:themeColor="background1"/>
             </w:tcBorders>
@@ -4803,7 +5002,7 @@
           <w:tcPr>
             <w:tcW w:w="1621" w:type="dxa"/>
             <w:tcBorders>
-              <w:top w:val="single" w:sz="4" w:space="0" w:color="000000" w:themeColor="text1"/>
+              <w:top w:val="single" w:sz="4" w:space="0" w:color="000000"/>
               <w:left w:val="single" w:sz="4" w:space="0" w:color="FFFFFF" w:themeColor="background1"/>
               <w:right w:val="single" w:sz="4" w:space="0" w:color="FFFFFF" w:themeColor="background1"/>
             </w:tcBorders>
@@ -4831,12 +5030,21 @@
             </w:tcBorders>
           </w:tcPr>
           <w:p>
+            <w:pPr>
+              <w:rPr>
+                <w:rFonts w:cs="Times New Roman"/>
+              </w:rPr>
+            </w:pPr>
             <w:proofErr w:type="spellStart"/>
             <w:r>
+              <w:rPr>
+                <w:rFonts w:cs="Times New Roman"/>
+              </w:rPr>
               <w:t>R</w:t>
             </w:r>
             <w:r>
               <w:rPr>
+                <w:rFonts w:cs="Times New Roman"/>
                 <w:vertAlign w:val="subscript"/>
               </w:rPr>
               <w:t>intercept</w:t>
@@ -4862,10 +5070,10 @@
             </w:pPr>
             <w:r>
               <w:rPr>
-                <w:rFonts w:eastAsia="Times New Roman"/>
+                <w:rFonts w:eastAsia="Times New Roman" w:cs="Times New Roman"/>
                 <w:color w:val="000000"/>
               </w:rPr>
-              <w:t>0.54</w:t>
+              <w:t>0.59</w:t>
             </w:r>
           </w:p>
         </w:tc>
@@ -4887,10 +5095,10 @@
             </w:pPr>
             <w:r>
               <w:rPr>
-                <w:rFonts w:eastAsia="Times New Roman"/>
+                <w:rFonts w:eastAsia="Times New Roman" w:cs="Times New Roman"/>
                 <w:color w:val="000000"/>
               </w:rPr>
-              <w:t>0.5</w:t>
+              <w:t>0.42</w:t>
             </w:r>
           </w:p>
         </w:tc>
@@ -4912,11 +5120,13 @@
             </w:pPr>
             <w:r>
               <w:rPr>
-                <w:rFonts w:eastAsia="Times New Roman"/>
+                <w:rFonts w:eastAsia="Times New Roman" w:cs="Times New Roman"/>
                 <w:color w:val="000000"/>
               </w:rPr>
-              <w:t>0.63</w:t>
-            </w:r>
+              <w:t>0.71</w:t>
+            </w:r>
+            <w:bookmarkStart w:id="3" w:name="_GoBack"/>
+            <w:bookmarkEnd w:id="3"/>
           </w:p>
         </w:tc>
       </w:tr>
@@ -4935,12 +5145,21 @@
             </w:tcBorders>
           </w:tcPr>
           <w:p>
+            <w:pPr>
+              <w:rPr>
+                <w:rFonts w:cs="Times New Roman"/>
+              </w:rPr>
+            </w:pPr>
             <w:proofErr w:type="spellStart"/>
             <w:r>
+              <w:rPr>
+                <w:rFonts w:cs="Times New Roman"/>
+              </w:rPr>
               <w:t>R</w:t>
             </w:r>
             <w:r>
               <w:rPr>
+                <w:rFonts w:cs="Times New Roman"/>
                 <w:vertAlign w:val="subscript"/>
               </w:rPr>
               <w:t>slope</w:t>
@@ -4968,17 +5187,43 @@
             </w:pPr>
             <w:r>
               <w:rPr>
-                <w:rFonts w:eastAsia="Times New Roman"/>
+                <w:rFonts w:eastAsia="Times New Roman" w:cs="Times New Roman"/>
                 <w:color w:val="000000"/>
+              </w:rPr>
+              <w:t>0.45</w:t>
+            </w:r>
+          </w:p>
+        </w:tc>
+        <w:tc>
+          <w:tcPr>
+            <w:tcW w:w="1620" w:type="dxa"/>
+            <w:tcBorders>
+              <w:top w:val="single" w:sz="4" w:space="0" w:color="FFFFFF" w:themeColor="background1"/>
+              <w:left w:val="single" w:sz="4" w:space="0" w:color="FFFFFF" w:themeColor="background1"/>
+              <w:bottom w:val="single" w:sz="4" w:space="0" w:color="FFFFFF" w:themeColor="background1"/>
+              <w:right w:val="single" w:sz="4" w:space="0" w:color="FFFFFF" w:themeColor="background1"/>
+            </w:tcBorders>
+            <w:vAlign w:val="bottom"/>
+          </w:tcPr>
+          <w:p>
+            <w:pPr>
+              <w:rPr>
+                <w:rFonts w:cs="Times New Roman"/>
                 <w:highlight w:val="yellow"/>
               </w:rPr>
-              <w:t>0.46</w:t>
-            </w:r>
-          </w:p>
-        </w:tc>
-        <w:tc>
-          <w:tcPr>
-            <w:tcW w:w="1620" w:type="dxa"/>
+            </w:pPr>
+            <w:r>
+              <w:rPr>
+                <w:rFonts w:eastAsia="Times New Roman" w:cs="Times New Roman"/>
+                <w:color w:val="000000"/>
+              </w:rPr>
+              <w:t>0.14</w:t>
+            </w:r>
+          </w:p>
+        </w:tc>
+        <w:tc>
+          <w:tcPr>
+            <w:tcW w:w="1621" w:type="dxa"/>
             <w:tcBorders>
               <w:top w:val="single" w:sz="4" w:space="0" w:color="FFFFFF" w:themeColor="background1"/>
               <w:left w:val="single" w:sz="4" w:space="0" w:color="FFFFFF" w:themeColor="background1"/>
@@ -4996,39 +5241,10 @@
             </w:pPr>
             <w:r>
               <w:rPr>
-                <w:rFonts w:eastAsia="Times New Roman"/>
+                <w:rFonts w:eastAsia="Times New Roman" w:cs="Times New Roman"/>
                 <w:color w:val="000000"/>
-                <w:highlight w:val="yellow"/>
-              </w:rPr>
-              <w:t>0.54</w:t>
-            </w:r>
-          </w:p>
-        </w:tc>
-        <w:tc>
-          <w:tcPr>
-            <w:tcW w:w="1621" w:type="dxa"/>
-            <w:tcBorders>
-              <w:top w:val="single" w:sz="4" w:space="0" w:color="FFFFFF" w:themeColor="background1"/>
-              <w:left w:val="single" w:sz="4" w:space="0" w:color="FFFFFF" w:themeColor="background1"/>
-              <w:bottom w:val="single" w:sz="4" w:space="0" w:color="FFFFFF" w:themeColor="background1"/>
-              <w:right w:val="single" w:sz="4" w:space="0" w:color="FFFFFF" w:themeColor="background1"/>
-            </w:tcBorders>
-            <w:vAlign w:val="bottom"/>
-          </w:tcPr>
-          <w:p>
-            <w:pPr>
-              <w:rPr>
-                <w:rFonts w:cs="Times New Roman"/>
-                <w:highlight w:val="yellow"/>
-              </w:rPr>
-            </w:pPr>
-            <w:r>
-              <w:rPr>
-                <w:rFonts w:eastAsia="Times New Roman"/>
-                <w:color w:val="000000"/>
-                <w:highlight w:val="yellow"/>
-              </w:rPr>
-              <w:t>0.45</w:t>
+              </w:rPr>
+              <w:t>0.85</w:t>
             </w:r>
           </w:p>
         </w:tc>
@@ -5048,12 +5264,21 @@
             </w:tcBorders>
           </w:tcPr>
           <w:p>
+            <w:pPr>
+              <w:rPr>
+                <w:rFonts w:cs="Times New Roman"/>
+              </w:rPr>
+            </w:pPr>
             <w:proofErr w:type="spellStart"/>
             <w:r>
+              <w:rPr>
+                <w:rFonts w:cs="Times New Roman"/>
+              </w:rPr>
               <w:t>R</w:t>
             </w:r>
             <w:r>
               <w:rPr>
+                <w:rFonts w:cs="Times New Roman"/>
                 <w:vertAlign w:val="subscript"/>
               </w:rPr>
               <w:t>short</w:t>
@@ -5061,6 +5286,7 @@
             <w:proofErr w:type="spellEnd"/>
             <w:r>
               <w:rPr>
+                <w:rFonts w:cs="Times New Roman"/>
                 <w:vertAlign w:val="subscript"/>
               </w:rPr>
               <w:t xml:space="preserve"> term</w:t>
@@ -5086,10 +5312,10 @@
             </w:pPr>
             <w:r>
               <w:rPr>
-                <w:rFonts w:eastAsia="Times New Roman"/>
+                <w:rFonts w:eastAsia="Times New Roman" w:cs="Times New Roman"/>
                 <w:color w:val="000000"/>
               </w:rPr>
-              <w:t>0.29</w:t>
+              <w:t>0.32</w:t>
             </w:r>
           </w:p>
         </w:tc>
@@ -5112,10 +5338,10 @@
             </w:pPr>
             <w:r>
               <w:rPr>
-                <w:rFonts w:eastAsia="Times New Roman"/>
+                <w:rFonts w:eastAsia="Times New Roman" w:cs="Times New Roman"/>
                 <w:color w:val="000000"/>
               </w:rPr>
-              <w:t>0.24</w:t>
+              <w:t>0.25</w:t>
             </w:r>
           </w:p>
         </w:tc>
@@ -5138,10 +5364,10 @@
             </w:pPr>
             <w:r>
               <w:rPr>
-                <w:rFonts w:eastAsia="Times New Roman"/>
+                <w:rFonts w:eastAsia="Times New Roman" w:cs="Times New Roman"/>
                 <w:color w:val="000000"/>
               </w:rPr>
-              <w:t>0.39</w:t>
+              <w:t>0.4</w:t>
             </w:r>
           </w:p>
         </w:tc>
@@ -5160,12 +5386,21 @@
             </w:tcBorders>
           </w:tcPr>
           <w:p>
+            <w:pPr>
+              <w:rPr>
+                <w:rFonts w:cs="Times New Roman"/>
+              </w:rPr>
+            </w:pPr>
             <w:proofErr w:type="spellStart"/>
             <w:r>
+              <w:rPr>
+                <w:rFonts w:cs="Times New Roman"/>
+              </w:rPr>
               <w:t>R</w:t>
             </w:r>
             <w:r>
               <w:rPr>
+                <w:rFonts w:cs="Times New Roman"/>
                 <w:vertAlign w:val="subscript"/>
               </w:rPr>
               <w:t>long</w:t>
@@ -5173,6 +5408,7 @@
             <w:proofErr w:type="spellEnd"/>
             <w:r>
               <w:rPr>
+                <w:rFonts w:cs="Times New Roman"/>
                 <w:vertAlign w:val="subscript"/>
               </w:rPr>
               <w:t xml:space="preserve"> term</w:t>
@@ -5197,10 +5433,10 @@
             </w:pPr>
             <w:r>
               <w:rPr>
-                <w:rFonts w:eastAsia="Times New Roman"/>
+                <w:rFonts w:eastAsia="Times New Roman" w:cs="Times New Roman"/>
                 <w:color w:val="000000"/>
               </w:rPr>
-              <w:t>0.16</w:t>
+              <w:t>0.17</w:t>
             </w:r>
           </w:p>
         </w:tc>
@@ -5222,10 +5458,10 @@
             </w:pPr>
             <w:r>
               <w:rPr>
-                <w:rFonts w:eastAsia="Times New Roman"/>
+                <w:rFonts w:eastAsia="Times New Roman" w:cs="Times New Roman"/>
                 <w:color w:val="000000"/>
               </w:rPr>
-              <w:t>0.12</w:t>
+              <w:t>0.11</w:t>
             </w:r>
           </w:p>
         </w:tc>
@@ -5247,10 +5483,10 @@
             </w:pPr>
             <w:r>
               <w:rPr>
-                <w:rFonts w:eastAsia="Times New Roman"/>
+                <w:rFonts w:eastAsia="Times New Roman" w:cs="Times New Roman"/>
                 <w:color w:val="000000"/>
               </w:rPr>
-              <w:t>0.25</w:t>
+              <w:t>0.27</w:t>
             </w:r>
           </w:p>
         </w:tc>
@@ -5260,6 +5496,9 @@
       <w:pPr>
         <w:pStyle w:val="Thesissectionheading"/>
         <w:spacing w:line="360" w:lineRule="auto"/>
+        <w:rPr>
+          <w:rFonts w:cs="Times New Roman"/>
+        </w:rPr>
       </w:pPr>
     </w:p>
     <w:sectPr>
@@ -5290,7 +5529,7 @@
       </w:r>
     </w:p>
   </w:comment>
-  <w:comment w:id="2" w:author="fonti.kar@gmail.com" w:date="2017-07-06T08:51:00Z" w:initials="f">
+  <w:comment w:id="1" w:author="fonti.kar@gmail.com" w:date="2017-07-06T08:51:00Z" w:initials="f">
     <w:p>
       <w:pPr>
         <w:pStyle w:val="CommentText"/>
@@ -5314,7 +5553,7 @@
       </w:r>
     </w:p>
   </w:comment>
-  <w:comment w:id="3" w:author="fonti.kar@gmail.com" w:date="2017-07-06T08:54:00Z" w:initials="f">
+  <w:comment w:id="2" w:author="fonti.kar@gmail.com" w:date="2017-07-06T08:54:00Z" w:initials="f">
     <w:p>
       <w:pPr>
         <w:pStyle w:val="CommentText"/>

</xml_diff>

<commit_message>
No changes in lme4 code, added multiple code in MCMC code and added figures in ms
</commit_message>
<xml_diff>
--- a/docs/smr_ms.docx
+++ b/docs/smr_ms.docx
@@ -228,15 +228,7 @@
         <w:spacing w:line="360" w:lineRule="auto"/>
       </w:pPr>
       <w:r>
-        <w:t>[</w:t>
-      </w:r>
-      <w:proofErr w:type="spellStart"/>
-      <w:r>
-        <w:t>i.e</w:t>
-      </w:r>
-      <w:proofErr w:type="spellEnd"/>
-      <w:r>
-        <w:t xml:space="preserve"> changes the shape of the reaction norm]</w:t>
+        <w:t>[i.e changes the shape of the reaction norm]</w:t>
       </w:r>
     </w:p>
     <w:p>
@@ -293,15 +285,7 @@
         <w:spacing w:line="360" w:lineRule="auto"/>
       </w:pPr>
       <w:r>
-        <w:t xml:space="preserve">[Intercept and slope </w:t>
-      </w:r>
-      <w:proofErr w:type="spellStart"/>
-      <w:r>
-        <w:t>trade offs</w:t>
-      </w:r>
-      <w:proofErr w:type="spellEnd"/>
-      <w:r>
-        <w:t>/covariances]</w:t>
+        <w:t>[Intercept and slope trade offs/covariances]</w:t>
       </w:r>
       <w:r>
         <w:t xml:space="preserve"> -  why do they exist?</w:t>
@@ -499,15 +483,7 @@
         <w:t>, repeatability assessed at on</w:t>
       </w:r>
       <w:r>
-        <w:t xml:space="preserve">e temp (but what about </w:t>
-      </w:r>
-      <w:proofErr w:type="spellStart"/>
-      <w:r>
-        <w:t>Careau</w:t>
-      </w:r>
-      <w:proofErr w:type="spellEnd"/>
-      <w:r>
-        <w:t>)</w:t>
+        <w:t>e temp (but what about Careau)</w:t>
       </w:r>
       <w:r>
         <w:t>.</w:t>
@@ -551,215 +527,177 @@
       <w:r>
         <w:t>using the delicate skink (</w:t>
       </w:r>
-      <w:proofErr w:type="spellStart"/>
       <w:r>
         <w:rPr>
           <w:i/>
         </w:rPr>
-        <w:t>Lampropholis</w:t>
-      </w:r>
-      <w:proofErr w:type="spellEnd"/>
+        <w:t>Lampropholis delicata</w:t>
+      </w:r>
+      <w:r>
+        <w:t xml:space="preserve">). </w:t>
+      </w:r>
+      <w:r>
+        <w:t>The delicate skink is a nati</w:t>
+      </w:r>
+      <w:r>
+        <w:t>ve Australian species and has a</w:t>
+      </w:r>
+      <w:r>
+        <w:t xml:space="preserve"> widespread distribution </w:t>
+      </w:r>
+      <w:r>
+        <w:t xml:space="preserve">throughout </w:t>
+      </w:r>
+      <w:r>
+        <w:t xml:space="preserve">south east </w:t>
+      </w:r>
+      <w:r>
+        <w:t>Australia</w:t>
+      </w:r>
+      <w:r>
+        <w:t>. Small body size – experience grea</w:t>
+      </w:r>
+      <w:r>
+        <w:t>ter fluctuations of temperature</w:t>
+      </w:r>
+      <w:r>
+        <w:t>. An established model for personality and life history research.</w:t>
+      </w:r>
+    </w:p>
+    <w:p>
+      <w:pPr>
+        <w:pStyle w:val="Thesisnormal"/>
+        <w:spacing w:line="360" w:lineRule="auto"/>
+      </w:pPr>
+      <w:r>
+        <w:t>Hypothesis</w:t>
+      </w:r>
+      <w:r>
+        <w:t xml:space="preserve">: </w:t>
+      </w:r>
+      <w:r>
+        <w:t>[Trade off in average rate and slope]</w:t>
+      </w:r>
+    </w:p>
+    <w:p>
+      <w:pPr>
+        <w:pStyle w:val="Thesisnormal"/>
+        <w:spacing w:line="360" w:lineRule="auto"/>
+      </w:pPr>
+      <w:r>
+        <w:t>Predictions</w:t>
+      </w:r>
+      <w:r>
+        <w:t>: We predict that repeatability in reaction norms should decrease over time.</w:t>
+      </w:r>
+    </w:p>
+    <w:p>
+      <w:pPr>
+        <w:pStyle w:val="Thesisnormal"/>
+        <w:spacing w:line="360" w:lineRule="auto"/>
+      </w:pPr>
+      <w:r>
+        <w:t xml:space="preserve">L.delicata reproductive season: Mating occurs Aug – Sept maybe? Female in reproductive mode from Sept – Feb. </w:t>
+      </w:r>
+    </w:p>
+    <w:p>
+      <w:pPr>
+        <w:pStyle w:val="Thesissectionheading"/>
+        <w:spacing w:line="360" w:lineRule="auto"/>
+      </w:pPr>
+      <w:r>
+        <w:t>Methods</w:t>
+      </w:r>
+    </w:p>
+    <w:p>
+      <w:pPr>
+        <w:pStyle w:val="Thesissubheading"/>
+        <w:spacing w:line="360" w:lineRule="auto"/>
+      </w:pPr>
+      <w:r>
+        <w:t>Lizard collection</w:t>
+      </w:r>
+      <w:r>
+        <w:t xml:space="preserve"> and husbandry</w:t>
+      </w:r>
+    </w:p>
+    <w:p>
+      <w:pPr>
+        <w:pStyle w:val="Thesisnormal"/>
+        <w:spacing w:line="360" w:lineRule="auto"/>
+      </w:pPr>
+      <w:r>
+        <w:t>Fourty-two</w:t>
+      </w:r>
+      <w:r>
+        <w:t xml:space="preserve"> male </w:t>
+      </w:r>
+      <w:r>
+        <w:rPr>
+          <w:i/>
+        </w:rPr>
+        <w:t>L.</w:t>
+      </w:r>
       <w:r>
         <w:rPr>
           <w:i/>
         </w:rPr>
         <w:t xml:space="preserve"> </w:t>
       </w:r>
-      <w:proofErr w:type="spellStart"/>
       <w:r>
         <w:rPr>
           <w:i/>
         </w:rPr>
         <w:t>delicata</w:t>
       </w:r>
-      <w:proofErr w:type="spellEnd"/>
-      <w:r>
-        <w:t xml:space="preserve">). </w:t>
-      </w:r>
-      <w:r>
-        <w:t>The delicate skink is a nati</w:t>
-      </w:r>
-      <w:r>
-        <w:t>ve Australian species and has a</w:t>
-      </w:r>
-      <w:r>
-        <w:t xml:space="preserve"> widespread distribution </w:t>
-      </w:r>
-      <w:r>
-        <w:t xml:space="preserve">throughout </w:t>
-      </w:r>
-      <w:proofErr w:type="gramStart"/>
-      <w:r>
-        <w:t>south east</w:t>
-      </w:r>
-      <w:proofErr w:type="gramEnd"/>
+      <w:r>
+        <w:t xml:space="preserve"> were collected across </w:t>
+      </w:r>
+      <w:r>
+        <w:t>two sites</w:t>
+      </w:r>
       <w:r>
         <w:t xml:space="preserve"> </w:t>
       </w:r>
       <w:r>
-        <w:t>Australia</w:t>
-      </w:r>
-      <w:r>
-        <w:t>. Small body size – experience grea</w:t>
-      </w:r>
-      <w:r>
-        <w:t>ter fluctuations of temperature</w:t>
-      </w:r>
-      <w:r>
-        <w:t>. An established model for personality and life history research.</w:t>
-      </w:r>
-    </w:p>
-    <w:p>
-      <w:pPr>
-        <w:pStyle w:val="Thesisnormal"/>
-        <w:spacing w:line="360" w:lineRule="auto"/>
-      </w:pPr>
-      <w:r>
-        <w:t>Hypothesis</w:t>
-      </w:r>
-      <w:r>
-        <w:t xml:space="preserve">: </w:t>
-      </w:r>
-      <w:r>
-        <w:t>[Trade off in average rate and slope]</w:t>
-      </w:r>
-    </w:p>
-    <w:p>
-      <w:pPr>
-        <w:pStyle w:val="Thesisnormal"/>
-        <w:spacing w:line="360" w:lineRule="auto"/>
-      </w:pPr>
-      <w:r>
-        <w:t>Predictions</w:t>
-      </w:r>
-      <w:r>
-        <w:t>: We predict that repeatability in reaction norms should decrease over time.</w:t>
-      </w:r>
-    </w:p>
-    <w:p>
-      <w:pPr>
-        <w:pStyle w:val="Thesisnormal"/>
-        <w:spacing w:line="360" w:lineRule="auto"/>
-      </w:pPr>
-      <w:proofErr w:type="spellStart"/>
-      <w:r>
-        <w:t>L.delicata</w:t>
-      </w:r>
-      <w:proofErr w:type="spellEnd"/>
-      <w:r>
-        <w:t xml:space="preserve"> reproductive season: Mating occurs Aug – Sept maybe? Female in reproductive mode from Sept – Feb. </w:t>
-      </w:r>
-    </w:p>
-    <w:p>
-      <w:pPr>
-        <w:pStyle w:val="Thesissectionheading"/>
-        <w:spacing w:line="360" w:lineRule="auto"/>
-      </w:pPr>
-      <w:r>
-        <w:t>Methods</w:t>
-      </w:r>
-    </w:p>
-    <w:p>
-      <w:pPr>
-        <w:pStyle w:val="Thesissubheading"/>
-        <w:spacing w:line="360" w:lineRule="auto"/>
-      </w:pPr>
-      <w:r>
-        <w:t>Lizard collection</w:t>
-      </w:r>
-      <w:r>
-        <w:t xml:space="preserve"> and husbandry</w:t>
-      </w:r>
-    </w:p>
-    <w:p>
-      <w:pPr>
-        <w:pStyle w:val="Thesisnormal"/>
-        <w:spacing w:line="360" w:lineRule="auto"/>
-      </w:pPr>
-      <w:proofErr w:type="spellStart"/>
-      <w:r>
-        <w:t>Fourty</w:t>
-      </w:r>
-      <w:proofErr w:type="spellEnd"/>
-      <w:r>
-        <w:t>-two</w:t>
-      </w:r>
-      <w:r>
-        <w:t xml:space="preserve"> male </w:t>
-      </w:r>
-      <w:r>
-        <w:rPr>
-          <w:i/>
-        </w:rPr>
-        <w:t>L.</w:t>
-      </w:r>
-      <w:r>
-        <w:rPr>
-          <w:i/>
-        </w:rPr>
+        <w:t xml:space="preserve">between </w:t>
+      </w:r>
+      <w:r>
+        <w:t>28 August and 8 September 2015</w:t>
+      </w:r>
+      <w:r>
+        <w:t>, across the Sydney r</w:t>
+      </w:r>
+      <w:r>
+        <w:t>egion</w:t>
+      </w:r>
+      <w:r>
+        <w:t xml:space="preserve">. Lizards were caught by hand </w:t>
+      </w:r>
+      <w:r>
+        <w:t>or</w:t>
+      </w:r>
+      <w:r>
+        <w:t xml:space="preserve"> by mealworm fishing and were transported individually in calico bags in an ice-cooler to Macquarie University. </w:t>
+      </w:r>
+      <w:r>
+        <w:t>Lizards were housed in a temperature c</w:t>
+      </w:r>
+      <w:r>
+        <w:t>ontrol room that warmed up to 24</w:t>
+      </w:r>
+      <w:r>
+        <w:t xml:space="preserve">ºC during the day and was switched off in the evening. </w:t>
+      </w:r>
+      <w:r>
+        <w:t>Each</w:t>
+      </w:r>
+      <w:r>
         <w:t xml:space="preserve"> </w:t>
       </w:r>
-      <w:proofErr w:type="spellStart"/>
-      <w:r>
-        <w:rPr>
-          <w:i/>
-        </w:rPr>
-        <w:t>delicata</w:t>
-      </w:r>
-      <w:proofErr w:type="spellEnd"/>
-      <w:r>
-        <w:t xml:space="preserve"> were collected across </w:t>
-      </w:r>
-      <w:r>
-        <w:t>two sites</w:t>
-      </w:r>
-      <w:r>
-        <w:t xml:space="preserve"> </w:t>
-      </w:r>
-      <w:r>
-        <w:t xml:space="preserve">between </w:t>
-      </w:r>
-      <w:r>
-        <w:t>28 August and 8 September 2015</w:t>
-      </w:r>
-      <w:r>
-        <w:t>, across the Sydney r</w:t>
-      </w:r>
-      <w:r>
-        <w:t>egion</w:t>
-      </w:r>
-      <w:r>
-        <w:t xml:space="preserve">. Lizards were caught by hand </w:t>
-      </w:r>
-      <w:r>
-        <w:t>or</w:t>
-      </w:r>
-      <w:r>
-        <w:t xml:space="preserve"> by mealworm fishing and were transported individually in calico bags in an ice-cooler to Macquarie University. </w:t>
-      </w:r>
-      <w:r>
-        <w:t>Lizards were housed in a temperature c</w:t>
-      </w:r>
-      <w:r>
-        <w:t>ontrol room that warmed up to 24</w:t>
-      </w:r>
-      <w:r>
-        <w:t xml:space="preserve">ºC during the day and was switched off in the evening. </w:t>
-      </w:r>
-      <w:r>
-        <w:t>Each</w:t>
-      </w:r>
-      <w:r>
-        <w:t xml:space="preserve"> </w:t>
-      </w:r>
-      <w:r>
-        <w:t xml:space="preserve">lizard </w:t>
-      </w:r>
-      <w:proofErr w:type="gramStart"/>
-      <w:r>
-        <w:t>were</w:t>
-      </w:r>
-      <w:proofErr w:type="gramEnd"/>
+      <w:r>
+        <w:t>lizard were</w:t>
+      </w:r>
       <w:r>
         <w:t xml:space="preserve"> </w:t>
       </w:r>
@@ -955,15 +893,7 @@
         <w:t>22ºC</w:t>
       </w:r>
       <w:r>
-        <w:t xml:space="preserve"> and 32º</w:t>
-      </w:r>
-      <w:proofErr w:type="spellStart"/>
-      <w:r>
-        <w:t>C at</w:t>
-      </w:r>
-      <w:proofErr w:type="spellEnd"/>
-      <w:r>
-        <w:t xml:space="preserve"> 2ºC increments </w:t>
+        <w:t xml:space="preserve"> and 32ºC at 2ºC increments </w:t>
       </w:r>
       <w:r>
         <w:t xml:space="preserve">across three days (measurement at </w:t>
@@ -998,11 +928,9 @@
       <w:r>
         <w:t>We used two incubators (</w:t>
       </w:r>
-      <w:proofErr w:type="spellStart"/>
       <w:r>
         <w:t>LabWit</w:t>
       </w:r>
-      <w:proofErr w:type="spellEnd"/>
       <w:r>
         <w:t xml:space="preserve">, </w:t>
       </w:r>
@@ -1224,18 +1152,10 @@
         <w:t>nutes</w:t>
       </w:r>
       <w:r>
-        <w:t xml:space="preserve">. After </w:t>
-      </w:r>
-      <w:proofErr w:type="gramStart"/>
-      <w:r>
-        <w:t xml:space="preserve">which,  </w:t>
-      </w:r>
-      <w:r>
-        <w:t>two</w:t>
-      </w:r>
-      <w:proofErr w:type="gramEnd"/>
-      <w:r>
-        <w:t xml:space="preserve"> air samples are taken from every chamber and chamber</w:t>
+        <w:t xml:space="preserve">. After which,  </w:t>
+      </w:r>
+      <w:r>
+        <w:t>two air samples are taken from every chamber and chamber</w:t>
       </w:r>
       <w:r>
         <w:t xml:space="preserve"> lids </w:t>
@@ -1314,15 +1234,7 @@
         <w:t>-1</w:t>
       </w:r>
       <w:r>
-        <w:t xml:space="preserve">. Water vapour was scrubbed from the inlet air with </w:t>
-      </w:r>
-      <w:proofErr w:type="spellStart"/>
-      <w:r>
-        <w:t>Drierite</w:t>
-      </w:r>
-      <w:proofErr w:type="spellEnd"/>
-      <w:r>
-        <w:t xml:space="preserve"> (Brand) prior to</w:t>
+        <w:t>. Water vapour was scrubbed from the inlet air with Drierite (Brand) prior to</w:t>
       </w:r>
       <w:r>
         <w:t xml:space="preserve"> the measurement of CO</w:t>
@@ -1349,26 +1261,10 @@
         <w:t>The area of output peak</w:t>
       </w:r>
       <w:r>
-        <w:t xml:space="preserve">s </w:t>
-      </w:r>
-      <w:proofErr w:type="gramStart"/>
-      <w:r>
-        <w:t>were</w:t>
-      </w:r>
-      <w:proofErr w:type="gramEnd"/>
-      <w:r>
-        <w:t xml:space="preserve"> integrated </w:t>
-      </w:r>
-      <w:r>
-        <w:t xml:space="preserve">using </w:t>
-      </w:r>
-      <w:proofErr w:type="spellStart"/>
-      <w:r>
-        <w:t>LabAnaylst</w:t>
-      </w:r>
-      <w:proofErr w:type="spellEnd"/>
-      <w:r>
-        <w:t xml:space="preserve"> </w:t>
+        <w:t xml:space="preserve">s were integrated </w:t>
+      </w:r>
+      <w:r>
+        <w:t xml:space="preserve">using LabAnaylst </w:t>
       </w:r>
       <w:r>
         <w:t xml:space="preserve">to calculate percentage </w:t>
@@ -1413,19 +1309,11 @@
           <w:rFonts w:cs="Times New Roman"/>
         </w:rPr>
       </w:pPr>
-      <w:proofErr w:type="spellStart"/>
       <w:r>
         <w:rPr>
           <w:rFonts w:cs="Times New Roman"/>
         </w:rPr>
-        <w:t>Eqn</w:t>
-      </w:r>
-      <w:proofErr w:type="spellEnd"/>
-      <w:r>
-        <w:rPr>
-          <w:rFonts w:cs="Times New Roman"/>
-        </w:rPr>
-        <w:t>: 1</w:t>
+        <w:t>Eqn: 1</w:t>
       </w:r>
     </w:p>
     <w:p>
@@ -1579,11 +1467,7 @@
         <w:spacing w:line="360" w:lineRule="auto"/>
       </w:pPr>
       <w:r>
-        <w:t xml:space="preserve">where %CO2 is the percentage of CO2 in air sample, which was corrected by subtracting any ‘residual’ CO2 from the larger of the two air samples, </w:t>
-      </w:r>
-      <w:proofErr w:type="spellStart"/>
-      <w:r>
-        <w:t>V</w:t>
+        <w:t>where %CO2 is the percentage of CO2 in air sample, which was corrected by subtracting any ‘residual’ CO2 from the larger of the two air samples, V</w:t>
       </w:r>
       <w:r>
         <w:rPr>
@@ -1591,7 +1475,6 @@
         </w:rPr>
         <w:t>chamber</w:t>
       </w:r>
-      <w:proofErr w:type="spellEnd"/>
       <w:r>
         <w:rPr>
           <w:vertAlign w:val="subscript"/>
@@ -1599,11 +1482,7 @@
         <w:t xml:space="preserve"> </w:t>
       </w:r>
       <w:r>
-        <w:t xml:space="preserve">is the volume of the chamber (e.g. 146ml), </w:t>
-      </w:r>
-      <w:proofErr w:type="spellStart"/>
-      <w:r>
-        <w:t>V</w:t>
+        <w:t>is the volume of the chamber (e.g. 146ml), V</w:t>
       </w:r>
       <w:r>
         <w:rPr>
@@ -1611,7 +1490,6 @@
         </w:rPr>
         <w:t>lizard</w:t>
       </w:r>
-      <w:proofErr w:type="spellEnd"/>
       <w:r>
         <w:t xml:space="preserve"> is the volume of the lizard, assuming that the mass of the lizard</w:t>
       </w:r>
@@ -1679,15 +1557,7 @@
         <w:t>CO2</w:t>
       </w:r>
       <w:r>
-        <w:t xml:space="preserve"> and body mass were natural log-transformed and then z-transformed to account for the </w:t>
-      </w:r>
-      <w:proofErr w:type="spellStart"/>
-      <w:r>
-        <w:t>allometric</w:t>
-      </w:r>
-      <w:proofErr w:type="spellEnd"/>
-      <w:r>
-        <w:t xml:space="preserve"> scaling relationship between metabolic rate and body mass</w:t>
+        <w:t xml:space="preserve"> and body mass were natural log-transformed and then z-transformed to account for the allometric scaling relationship between metabolic rate and body mass</w:t>
       </w:r>
       <w:r>
         <w:t xml:space="preserve">. </w:t>
@@ -1861,15 +1731,7 @@
         <w:t xml:space="preserve"> of the previous day was treated</w:t>
       </w:r>
       <w:r>
-        <w:t xml:space="preserve"> as </w:t>
-      </w:r>
-      <w:proofErr w:type="gramStart"/>
-      <w:r>
-        <w:t>‘ previous</w:t>
-      </w:r>
-      <w:proofErr w:type="gramEnd"/>
-      <w:r>
-        <w:t xml:space="preserve"> temperature’. </w:t>
+        <w:t xml:space="preserve"> as ‘ previous temperature’. </w:t>
       </w:r>
       <w:r>
         <w:t xml:space="preserve">These two variations of ‘previous temperatures’ were then log-transformed </w:t>
@@ -2066,11 +1928,9 @@
       <w:r>
         <w:t>‘</w:t>
       </w:r>
-      <w:proofErr w:type="spellStart"/>
       <w:r>
         <w:t>MCMCglmm</w:t>
       </w:r>
-      <w:proofErr w:type="spellEnd"/>
       <w:r>
         <w:t xml:space="preserve">’ (REF) </w:t>
       </w:r>
@@ -2097,29 +1957,13 @@
         <w:t>We calculated repeatability in intercept</w:t>
       </w:r>
       <w:r>
-        <w:t xml:space="preserve"> (</w:t>
-      </w:r>
-      <w:proofErr w:type="spellStart"/>
-      <w:r>
-        <w:t>eqn</w:t>
-      </w:r>
-      <w:proofErr w:type="spellEnd"/>
-      <w:r>
-        <w:t xml:space="preserve"> 2)</w:t>
+        <w:t xml:space="preserve"> (eqn 2)</w:t>
       </w:r>
       <w:r>
         <w:t xml:space="preserve"> and slope</w:t>
       </w:r>
       <w:r>
-        <w:t xml:space="preserve"> (</w:t>
-      </w:r>
-      <w:proofErr w:type="spellStart"/>
-      <w:r>
-        <w:t>eqn</w:t>
-      </w:r>
-      <w:proofErr w:type="spellEnd"/>
-      <w:r>
-        <w:t xml:space="preserve"> 3)</w:t>
+        <w:t xml:space="preserve"> (eqn 3)</w:t>
       </w:r>
       <w:r>
         <w:t xml:space="preserve"> across all sampling periods</w:t>
@@ -2136,13 +1980,8 @@
         <w:pStyle w:val="Thesisnormal"/>
         <w:spacing w:line="360" w:lineRule="auto"/>
       </w:pPr>
-      <w:proofErr w:type="spellStart"/>
-      <w:r>
-        <w:t>Eqn</w:t>
-      </w:r>
-      <w:proofErr w:type="spellEnd"/>
-      <w:r>
-        <w:t xml:space="preserve"> 2:</w:t>
+      <w:r>
+        <w:t>Eqn 2:</w:t>
       </w:r>
     </w:p>
     <w:p>
@@ -2306,13 +2145,8 @@
         <w:pStyle w:val="Thesisnormal"/>
         <w:spacing w:line="360" w:lineRule="auto"/>
       </w:pPr>
-      <w:proofErr w:type="spellStart"/>
-      <w:r>
-        <w:t>Eqn</w:t>
-      </w:r>
-      <w:proofErr w:type="spellEnd"/>
-      <w:r>
-        <w:t xml:space="preserve"> 3: </w:t>
+      <w:r>
+        <w:t xml:space="preserve">Eqn 3: </w:t>
       </w:r>
     </w:p>
     <w:p>
@@ -2467,15 +2301,7 @@
         <w:spacing w:line="360" w:lineRule="auto"/>
       </w:pPr>
       <w:r>
-        <w:t xml:space="preserve">To estimate the proportion of total phenotypic variation in metabolic rate among </w:t>
-      </w:r>
-      <w:proofErr w:type="gramStart"/>
-      <w:r>
-        <w:t>individuals</w:t>
-      </w:r>
-      <w:proofErr w:type="gramEnd"/>
-      <w:r>
-        <w:t xml:space="preserve"> due to differences in time scales, w</w:t>
+        <w:t>To estimate the proportion of total phenotypic variation in metabolic rate among individuals due to differences in time scales, w</w:t>
       </w:r>
       <w:r>
         <w:t xml:space="preserve">e calculated short and long-term repeatability </w:t>
@@ -2495,29 +2321,13 @@
         <w:commentReference w:id="2"/>
       </w:r>
       <w:r>
-        <w:t>(</w:t>
-      </w:r>
-      <w:proofErr w:type="spellStart"/>
-      <w:r>
-        <w:t>eqn</w:t>
-      </w:r>
-      <w:proofErr w:type="spellEnd"/>
-      <w:r>
-        <w:t xml:space="preserve"> 4 and eq5, respectively)</w:t>
+        <w:t>(eqn 4 and eq5, respectively)</w:t>
       </w:r>
       <w:r>
         <w:t xml:space="preserve">. </w:t>
       </w:r>
       <w:r>
-        <w:t xml:space="preserve">[Read more about short term repeatability and elaborate, how is this diff from </w:t>
-      </w:r>
-      <w:proofErr w:type="spellStart"/>
-      <w:r>
-        <w:t>Rintercept</w:t>
-      </w:r>
-      <w:proofErr w:type="spellEnd"/>
-      <w:r>
-        <w:t xml:space="preserve">, what does it mean to include Ve0]. </w:t>
+        <w:t xml:space="preserve">[Read more about short term repeatability and elaborate, how is this diff from Rintercept, what does it mean to include Ve0]. </w:t>
       </w:r>
       <w:r>
         <w:t>Long-term repeatability includes variance among series, which represents short-term consistency between individuals caused by short-term consistency in environmental conditions.</w:t>
@@ -2528,13 +2338,8 @@
         <w:pStyle w:val="Thesisnormal"/>
         <w:spacing w:line="360" w:lineRule="auto"/>
       </w:pPr>
-      <w:proofErr w:type="spellStart"/>
-      <w:r>
-        <w:t>Eqn</w:t>
-      </w:r>
-      <w:proofErr w:type="spellEnd"/>
-      <w:r>
-        <w:t xml:space="preserve"> 4: </w:t>
+      <w:r>
+        <w:t xml:space="preserve">Eqn 4: </w:t>
       </w:r>
     </w:p>
     <w:p>
@@ -2724,13 +2529,8 @@
         <w:pStyle w:val="Thesisnormal"/>
         <w:spacing w:line="360" w:lineRule="auto"/>
       </w:pPr>
-      <w:proofErr w:type="spellStart"/>
-      <w:r>
-        <w:t>Eqn</w:t>
-      </w:r>
-      <w:proofErr w:type="spellEnd"/>
-      <w:r>
-        <w:t xml:space="preserve"> 5:</w:t>
+      <w:r>
+        <w:t>Eqn 5:</w:t>
       </w:r>
     </w:p>
     <w:p>
@@ -3046,15 +2846,7 @@
         <w:t>repeatable (Table 1). In other words, individuals differed in their average metabolic rate as well as, how their metabolic rate changed in response to temperature</w:t>
       </w:r>
       <w:r>
-        <w:t xml:space="preserve"> (</w:t>
-      </w:r>
-      <w:proofErr w:type="spellStart"/>
-      <w:r>
-        <w:t>Fig.XX</w:t>
-      </w:r>
-      <w:proofErr w:type="spellEnd"/>
-      <w:r>
-        <w:t>)</w:t>
+        <w:t xml:space="preserve"> (Fig.XX)</w:t>
       </w:r>
       <w:r>
         <w:t>.</w:t>
@@ -3071,21 +2863,8 @@
         <w:t>How much variance in data is explained by ID</w:t>
       </w:r>
       <w:r>
-        <w:t xml:space="preserve">, </w:t>
-      </w:r>
-      <w:proofErr w:type="gramStart"/>
-      <w:r>
-        <w:t>How</w:t>
-      </w:r>
-      <w:proofErr w:type="gramEnd"/>
-      <w:r>
-        <w:t xml:space="preserve"> much variance in data is explained by </w:t>
-      </w:r>
-      <w:proofErr w:type="spellStart"/>
-      <w:r>
-        <w:t>IDslope</w:t>
-      </w:r>
-      <w:proofErr w:type="spellEnd"/>
+        <w:t>, How much variance in data is explained by IDslope</w:t>
+      </w:r>
       <w:r>
         <w:t>]</w:t>
       </w:r>
@@ -3203,6 +2982,12 @@
       <w:r>
         <w:t>Figure legends</w:t>
       </w:r>
+    </w:p>
+    <w:p>
+      <w:pPr>
+        <w:pStyle w:val="Thesissectionheading"/>
+        <w:spacing w:line="360" w:lineRule="auto"/>
+      </w:pPr>
     </w:p>
     <w:p>
       <w:pPr>
@@ -3215,9 +3000,273 @@
           <w:docGrid w:linePitch="360"/>
         </w:sectPr>
       </w:pPr>
+    </w:p>
+    <w:p>
+      <w:pPr>
+        <w:pStyle w:val="Thesissectionheading"/>
+        <w:spacing w:line="360" w:lineRule="auto"/>
+      </w:pPr>
+      <w:r>
+        <w:rPr>
+          <w:noProof/>
+          <w:lang w:val="en-GB" w:eastAsia="en-GB"/>
+        </w:rPr>
+        <w:drawing>
+          <wp:anchor distT="0" distB="0" distL="114300" distR="114300" simplePos="0" relativeHeight="251658240" behindDoc="0" locked="0" layoutInCell="1" allowOverlap="1" wp14:anchorId="0A132AEC" wp14:editId="146471F2">
+            <wp:simplePos x="0" y="0"/>
+            <wp:positionH relativeFrom="column">
+              <wp:posOffset>165100</wp:posOffset>
+            </wp:positionH>
+            <wp:positionV relativeFrom="paragraph">
+              <wp:posOffset>573405</wp:posOffset>
+            </wp:positionV>
+            <wp:extent cx="5334635" cy="3201035"/>
+            <wp:effectExtent l="0" t="0" r="0" b="0"/>
+            <wp:wrapSquare wrapText="bothSides"/>
+            <wp:docPr id="1" name="Picture 1" descr="../output/fig/reaction.norms.pdf"/>
+            <wp:cNvGraphicFramePr>
+              <a:graphicFrameLocks xmlns:a="http://schemas.openxmlformats.org/drawingml/2006/main" noChangeAspect="1"/>
+            </wp:cNvGraphicFramePr>
+            <a:graphic xmlns:a="http://schemas.openxmlformats.org/drawingml/2006/main">
+              <a:graphicData uri="http://schemas.openxmlformats.org/drawingml/2006/picture">
+                <pic:pic xmlns:pic="http://schemas.openxmlformats.org/drawingml/2006/picture">
+                  <pic:nvPicPr>
+                    <pic:cNvPr id="0" name="Picture 1" descr="../output/fig/reaction.norms.pdf"/>
+                    <pic:cNvPicPr>
+                      <a:picLocks noChangeAspect="1" noChangeArrowheads="1"/>
+                    </pic:cNvPicPr>
+                  </pic:nvPicPr>
+                  <pic:blipFill>
+                    <a:blip r:embed="rId6">
+                      <a:extLst>
+                        <a:ext uri="{28A0092B-C50C-407E-A947-70E740481C1C}">
+                          <a14:useLocalDpi xmlns:a14="http://schemas.microsoft.com/office/drawing/2010/main" val="0"/>
+                        </a:ext>
+                      </a:extLst>
+                    </a:blip>
+                    <a:srcRect/>
+                    <a:stretch>
+                      <a:fillRect/>
+                    </a:stretch>
+                  </pic:blipFill>
+                  <pic:spPr bwMode="auto">
+                    <a:xfrm>
+                      <a:off x="0" y="0"/>
+                      <a:ext cx="5334635" cy="3201035"/>
+                    </a:xfrm>
+                    <a:prstGeom prst="rect">
+                      <a:avLst/>
+                    </a:prstGeom>
+                    <a:noFill/>
+                    <a:ln>
+                      <a:noFill/>
+                    </a:ln>
+                  </pic:spPr>
+                </pic:pic>
+              </a:graphicData>
+            </a:graphic>
+            <wp14:sizeRelH relativeFrom="page">
+              <wp14:pctWidth>0</wp14:pctWidth>
+            </wp14:sizeRelH>
+            <wp14:sizeRelV relativeFrom="page">
+              <wp14:pctHeight>0</wp14:pctHeight>
+            </wp14:sizeRelV>
+          </wp:anchor>
+        </w:drawing>
+      </w:r>
       <w:r>
         <w:t>Figures</w:t>
       </w:r>
+    </w:p>
+    <w:p>
+      <w:pPr>
+        <w:pStyle w:val="Thesisnormal"/>
+      </w:pPr>
+      <w:r>
+        <w:rPr>
+          <w:noProof/>
+          <w:lang w:val="en-GB" w:eastAsia="en-GB"/>
+        </w:rPr>
+        <w:drawing>
+          <wp:anchor distT="0" distB="0" distL="114300" distR="114300" simplePos="0" relativeHeight="251659264" behindDoc="0" locked="0" layoutInCell="1" allowOverlap="1" wp14:anchorId="5D17AACD" wp14:editId="7F1378EF">
+            <wp:simplePos x="0" y="0"/>
+            <wp:positionH relativeFrom="column">
+              <wp:posOffset>167640</wp:posOffset>
+            </wp:positionH>
+            <wp:positionV relativeFrom="paragraph">
+              <wp:posOffset>3552190</wp:posOffset>
+            </wp:positionV>
+            <wp:extent cx="5331460" cy="5331460"/>
+            <wp:effectExtent l="0" t="0" r="2540" b="2540"/>
+            <wp:wrapSquare wrapText="bothSides"/>
+            <wp:docPr id="2" name="Picture 2" descr="../output/fig/covariance.ID.Series.pdf"/>
+            <wp:cNvGraphicFramePr>
+              <a:graphicFrameLocks xmlns:a="http://schemas.openxmlformats.org/drawingml/2006/main" noChangeAspect="1"/>
+            </wp:cNvGraphicFramePr>
+            <a:graphic xmlns:a="http://schemas.openxmlformats.org/drawingml/2006/main">
+              <a:graphicData uri="http://schemas.openxmlformats.org/drawingml/2006/picture">
+                <pic:pic xmlns:pic="http://schemas.openxmlformats.org/drawingml/2006/picture">
+                  <pic:nvPicPr>
+                    <pic:cNvPr id="0" name="Picture 2" descr="../output/fig/covariance.ID.Series.pdf"/>
+                    <pic:cNvPicPr>
+                      <a:picLocks noChangeAspect="1" noChangeArrowheads="1"/>
+                    </pic:cNvPicPr>
+                  </pic:nvPicPr>
+                  <pic:blipFill>
+                    <a:blip r:embed="rId7">
+                      <a:extLst>
+                        <a:ext uri="{28A0092B-C50C-407E-A947-70E740481C1C}">
+                          <a14:useLocalDpi xmlns:a14="http://schemas.microsoft.com/office/drawing/2010/main" val="0"/>
+                        </a:ext>
+                      </a:extLst>
+                    </a:blip>
+                    <a:srcRect/>
+                    <a:stretch>
+                      <a:fillRect/>
+                    </a:stretch>
+                  </pic:blipFill>
+                  <pic:spPr bwMode="auto">
+                    <a:xfrm>
+                      <a:off x="0" y="0"/>
+                      <a:ext cx="5331460" cy="5331460"/>
+                    </a:xfrm>
+                    <a:prstGeom prst="rect">
+                      <a:avLst/>
+                    </a:prstGeom>
+                    <a:noFill/>
+                    <a:ln>
+                      <a:noFill/>
+                    </a:ln>
+                  </pic:spPr>
+                </pic:pic>
+              </a:graphicData>
+            </a:graphic>
+            <wp14:sizeRelH relativeFrom="page">
+              <wp14:pctWidth>0</wp14:pctWidth>
+            </wp14:sizeRelH>
+            <wp14:sizeRelV relativeFrom="page">
+              <wp14:pctHeight>0</wp14:pctHeight>
+            </wp14:sizeRelV>
+          </wp:anchor>
+        </w:drawing>
+      </w:r>
+      <w:r>
+        <w:t>Figure 1</w:t>
+      </w:r>
+    </w:p>
+    <w:p>
+      <w:pPr>
+        <w:pStyle w:val="Thesisnormal"/>
+      </w:pPr>
+      <w:r>
+        <w:t>Figure 2</w:t>
+      </w:r>
+    </w:p>
+    <w:p>
+      <w:pPr>
+        <w:pStyle w:val="Thesisnormal"/>
+      </w:pPr>
+    </w:p>
+    <w:p>
+      <w:pPr>
+        <w:pStyle w:val="Thesisnormal"/>
+      </w:pPr>
+      <w:r>
+        <w:rPr>
+          <w:noProof/>
+          <w:lang w:val="en-GB" w:eastAsia="en-GB"/>
+        </w:rPr>
+        <w:drawing>
+          <wp:anchor distT="0" distB="0" distL="114300" distR="114300" simplePos="0" relativeHeight="251660288" behindDoc="0" locked="0" layoutInCell="1" allowOverlap="1" wp14:anchorId="0D651341" wp14:editId="76721524">
+            <wp:simplePos x="0" y="0"/>
+            <wp:positionH relativeFrom="column">
+              <wp:posOffset>90805</wp:posOffset>
+            </wp:positionH>
+            <wp:positionV relativeFrom="paragraph">
+              <wp:posOffset>213995</wp:posOffset>
+            </wp:positionV>
+            <wp:extent cx="5266055" cy="5266055"/>
+            <wp:effectExtent l="0" t="0" r="0" b="0"/>
+            <wp:wrapSquare wrapText="bothSides"/>
+            <wp:docPr id="3" name="Picture 3" descr="../output/fig/covariance.series.int.slope.samp.period.pdf"/>
+            <wp:cNvGraphicFramePr>
+              <a:graphicFrameLocks xmlns:a="http://schemas.openxmlformats.org/drawingml/2006/main" noChangeAspect="1"/>
+            </wp:cNvGraphicFramePr>
+            <a:graphic xmlns:a="http://schemas.openxmlformats.org/drawingml/2006/main">
+              <a:graphicData uri="http://schemas.openxmlformats.org/drawingml/2006/picture">
+                <pic:pic xmlns:pic="http://schemas.openxmlformats.org/drawingml/2006/picture">
+                  <pic:nvPicPr>
+                    <pic:cNvPr id="0" name="Picture 3" descr="../output/fig/covariance.series.int.slope.samp.period.pdf"/>
+                    <pic:cNvPicPr>
+                      <a:picLocks noChangeAspect="1" noChangeArrowheads="1"/>
+                    </pic:cNvPicPr>
+                  </pic:nvPicPr>
+                  <pic:blipFill>
+                    <a:blip r:embed="rId8">
+                      <a:extLst>
+                        <a:ext uri="{28A0092B-C50C-407E-A947-70E740481C1C}">
+                          <a14:useLocalDpi xmlns:a14="http://schemas.microsoft.com/office/drawing/2010/main" val="0"/>
+                        </a:ext>
+                      </a:extLst>
+                    </a:blip>
+                    <a:srcRect/>
+                    <a:stretch>
+                      <a:fillRect/>
+                    </a:stretch>
+                  </pic:blipFill>
+                  <pic:spPr bwMode="auto">
+                    <a:xfrm>
+                      <a:off x="0" y="0"/>
+                      <a:ext cx="5266055" cy="5266055"/>
+                    </a:xfrm>
+                    <a:prstGeom prst="rect">
+                      <a:avLst/>
+                    </a:prstGeom>
+                    <a:noFill/>
+                    <a:ln>
+                      <a:noFill/>
+                    </a:ln>
+                  </pic:spPr>
+                </pic:pic>
+              </a:graphicData>
+            </a:graphic>
+            <wp14:sizeRelH relativeFrom="page">
+              <wp14:pctWidth>0</wp14:pctWidth>
+            </wp14:sizeRelH>
+            <wp14:sizeRelV relativeFrom="page">
+              <wp14:pctHeight>0</wp14:pctHeight>
+            </wp14:sizeRelV>
+          </wp:anchor>
+        </w:drawing>
+      </w:r>
+    </w:p>
+    <w:p>
+      <w:pPr>
+        <w:pStyle w:val="Thesisnormal"/>
+      </w:pPr>
+      <w:r>
+        <w:t>ESM Fig. 1? / Fig. 3</w:t>
+      </w:r>
+      <w:bookmarkStart w:id="3" w:name="_GoBack"/>
+      <w:bookmarkEnd w:id="3"/>
+    </w:p>
+    <w:p>
+      <w:pPr>
+        <w:pStyle w:val="Thesissectionheading"/>
+        <w:spacing w:line="360" w:lineRule="auto"/>
+      </w:pPr>
+    </w:p>
+    <w:p>
+      <w:pPr>
+        <w:pStyle w:val="Thesissectionheading"/>
+        <w:spacing w:line="360" w:lineRule="auto"/>
+        <w:sectPr>
+          <w:pgSz w:w="11900" w:h="16840"/>
+          <w:pgMar w:top="567" w:right="1797" w:bottom="567" w:left="1797" w:header="709" w:footer="709" w:gutter="0"/>
+          <w:cols w:space="708"/>
+          <w:docGrid w:linePitch="360"/>
+        </w:sectPr>
+      </w:pPr>
     </w:p>
     <w:p>
       <w:pPr>
@@ -3592,16 +3641,8 @@
               <w:rPr>
                 <w:rFonts w:cs="Times New Roman"/>
               </w:rPr>
-              <w:t xml:space="preserve">Z-transformed </w:t>
-            </w:r>
-            <w:proofErr w:type="spellStart"/>
-            <w:r>
-              <w:rPr>
-                <w:rFonts w:cs="Times New Roman"/>
-              </w:rPr>
-              <w:t>lnMass</w:t>
-            </w:r>
-            <w:proofErr w:type="spellEnd"/>
+              <w:t>Z-transformed lnMass</w:t>
+            </w:r>
           </w:p>
         </w:tc>
         <w:tc>
@@ -3969,7 +4010,6 @@
                 <w:rFonts w:cs="Times New Roman"/>
               </w:rPr>
             </w:pPr>
-            <w:proofErr w:type="spellStart"/>
             <w:r>
               <w:rPr>
                 <w:rFonts w:cs="Times New Roman"/>
@@ -3983,7 +4023,6 @@
               </w:rPr>
               <w:t>intercept</w:t>
             </w:r>
-            <w:proofErr w:type="spellEnd"/>
           </w:p>
         </w:tc>
         <w:tc>
@@ -4088,7 +4127,6 @@
                 <w:rFonts w:cs="Times New Roman"/>
               </w:rPr>
             </w:pPr>
-            <w:proofErr w:type="spellStart"/>
             <w:r>
               <w:rPr>
                 <w:rFonts w:cs="Times New Roman"/>
@@ -4102,7 +4140,6 @@
               </w:rPr>
               <w:t>slope</w:t>
             </w:r>
-            <w:proofErr w:type="spellEnd"/>
           </w:p>
         </w:tc>
         <w:tc>
@@ -4209,47 +4246,19 @@
                 <w:rFonts w:cs="Times New Roman"/>
               </w:rPr>
             </w:pPr>
-            <w:proofErr w:type="spellStart"/>
-            <w:proofErr w:type="gramStart"/>
-            <w:r>
-              <w:rPr>
-                <w:rFonts w:cs="Times New Roman"/>
-              </w:rPr>
-              <w:t>Cov</w:t>
-            </w:r>
-            <w:proofErr w:type="spellEnd"/>
-            <w:r>
-              <w:rPr>
-                <w:rFonts w:cs="Times New Roman"/>
-              </w:rPr>
-              <w:t>(</w:t>
-            </w:r>
-            <w:proofErr w:type="spellStart"/>
-            <w:proofErr w:type="gramEnd"/>
+            <w:r>
+              <w:rPr>
+                <w:rFonts w:cs="Times New Roman"/>
+              </w:rPr>
+              <w:t>Cov(</w:t>
+            </w:r>
             <w:r>
               <w:rPr>
                 <w:rFonts w:cs="Times New Roman"/>
                 <w:vertAlign w:val="subscript"/>
               </w:rPr>
-              <w:t>IDintercept</w:t>
-            </w:r>
-            <w:proofErr w:type="spellEnd"/>
-            <w:r>
-              <w:rPr>
-                <w:rFonts w:cs="Times New Roman"/>
-                <w:vertAlign w:val="subscript"/>
-              </w:rPr>
-              <w:t xml:space="preserve">, </w:t>
-            </w:r>
-            <w:proofErr w:type="spellStart"/>
-            <w:r>
-              <w:rPr>
-                <w:rFonts w:cs="Times New Roman"/>
-                <w:vertAlign w:val="subscript"/>
-              </w:rPr>
-              <w:t>IDslope</w:t>
-            </w:r>
-            <w:proofErr w:type="spellEnd"/>
+              <w:t>IDintercept, IDslope</w:t>
+            </w:r>
             <w:r>
               <w:rPr>
                 <w:rFonts w:cs="Times New Roman"/>
@@ -4449,7 +4458,6 @@
                 <w:rFonts w:cs="Times New Roman"/>
               </w:rPr>
             </w:pPr>
-            <w:proofErr w:type="spellStart"/>
             <w:r>
               <w:rPr>
                 <w:rFonts w:cs="Times New Roman"/>
@@ -4463,7 +4471,6 @@
               </w:rPr>
               <w:t>intercept</w:t>
             </w:r>
-            <w:proofErr w:type="spellEnd"/>
           </w:p>
         </w:tc>
         <w:tc>
@@ -4568,7 +4575,6 @@
                 <w:rFonts w:cs="Times New Roman"/>
               </w:rPr>
             </w:pPr>
-            <w:proofErr w:type="spellStart"/>
             <w:r>
               <w:rPr>
                 <w:rFonts w:cs="Times New Roman"/>
@@ -4582,7 +4588,6 @@
               </w:rPr>
               <w:t>slope</w:t>
             </w:r>
-            <w:proofErr w:type="spellEnd"/>
           </w:p>
         </w:tc>
         <w:tc>
@@ -4690,47 +4695,19 @@
                 <w:rFonts w:cs="Times New Roman"/>
               </w:rPr>
             </w:pPr>
-            <w:proofErr w:type="spellStart"/>
-            <w:proofErr w:type="gramStart"/>
-            <w:r>
-              <w:rPr>
-                <w:rFonts w:cs="Times New Roman"/>
-              </w:rPr>
-              <w:t>Cov</w:t>
-            </w:r>
-            <w:proofErr w:type="spellEnd"/>
-            <w:r>
-              <w:rPr>
-                <w:rFonts w:cs="Times New Roman"/>
-              </w:rPr>
-              <w:t>(</w:t>
-            </w:r>
-            <w:proofErr w:type="spellStart"/>
-            <w:proofErr w:type="gramEnd"/>
+            <w:r>
+              <w:rPr>
+                <w:rFonts w:cs="Times New Roman"/>
+              </w:rPr>
+              <w:t>Cov(</w:t>
+            </w:r>
             <w:r>
               <w:rPr>
                 <w:rFonts w:cs="Times New Roman"/>
                 <w:vertAlign w:val="subscript"/>
               </w:rPr>
-              <w:t>Seriesintercept</w:t>
-            </w:r>
-            <w:proofErr w:type="spellEnd"/>
-            <w:r>
-              <w:rPr>
-                <w:rFonts w:cs="Times New Roman"/>
-                <w:vertAlign w:val="subscript"/>
-              </w:rPr>
-              <w:t xml:space="preserve">, </w:t>
-            </w:r>
-            <w:proofErr w:type="spellStart"/>
-            <w:r>
-              <w:rPr>
-                <w:rFonts w:cs="Times New Roman"/>
-                <w:vertAlign w:val="subscript"/>
-              </w:rPr>
-              <w:t>Seriesslope</w:t>
-            </w:r>
-            <w:proofErr w:type="spellEnd"/>
+              <w:t>Seriesintercept, Seriesslope</w:t>
+            </w:r>
             <w:r>
               <w:rPr>
                 <w:rFonts w:cs="Times New Roman"/>
@@ -5035,7 +5012,6 @@
                 <w:rFonts w:cs="Times New Roman"/>
               </w:rPr>
             </w:pPr>
-            <w:proofErr w:type="spellStart"/>
             <w:r>
               <w:rPr>
                 <w:rFonts w:cs="Times New Roman"/>
@@ -5049,7 +5025,6 @@
               </w:rPr>
               <w:t>intercept</w:t>
             </w:r>
-            <w:proofErr w:type="spellEnd"/>
           </w:p>
         </w:tc>
         <w:tc>
@@ -5125,8 +5100,6 @@
               </w:rPr>
               <w:t>0.71</w:t>
             </w:r>
-            <w:bookmarkStart w:id="3" w:name="_GoBack"/>
-            <w:bookmarkEnd w:id="3"/>
           </w:p>
         </w:tc>
       </w:tr>
@@ -5150,7 +5123,6 @@
                 <w:rFonts w:cs="Times New Roman"/>
               </w:rPr>
             </w:pPr>
-            <w:proofErr w:type="spellStart"/>
             <w:r>
               <w:rPr>
                 <w:rFonts w:cs="Times New Roman"/>
@@ -5164,7 +5136,6 @@
               </w:rPr>
               <w:t>slope</w:t>
             </w:r>
-            <w:proofErr w:type="spellEnd"/>
           </w:p>
         </w:tc>
         <w:tc>
@@ -5269,7 +5240,6 @@
                 <w:rFonts w:cs="Times New Roman"/>
               </w:rPr>
             </w:pPr>
-            <w:proofErr w:type="spellStart"/>
             <w:r>
               <w:rPr>
                 <w:rFonts w:cs="Times New Roman"/>
@@ -5281,15 +5251,7 @@
                 <w:rFonts w:cs="Times New Roman"/>
                 <w:vertAlign w:val="subscript"/>
               </w:rPr>
-              <w:t>short</w:t>
-            </w:r>
-            <w:proofErr w:type="spellEnd"/>
-            <w:r>
-              <w:rPr>
-                <w:rFonts w:cs="Times New Roman"/>
-                <w:vertAlign w:val="subscript"/>
-              </w:rPr>
-              <w:t xml:space="preserve"> term</w:t>
+              <w:t>short term</w:t>
             </w:r>
           </w:p>
         </w:tc>
@@ -5391,7 +5353,6 @@
                 <w:rFonts w:cs="Times New Roman"/>
               </w:rPr>
             </w:pPr>
-            <w:proofErr w:type="spellStart"/>
             <w:r>
               <w:rPr>
                 <w:rFonts w:cs="Times New Roman"/>
@@ -5403,15 +5364,7 @@
                 <w:rFonts w:cs="Times New Roman"/>
                 <w:vertAlign w:val="subscript"/>
               </w:rPr>
-              <w:t>long</w:t>
-            </w:r>
-            <w:proofErr w:type="spellEnd"/>
-            <w:r>
-              <w:rPr>
-                <w:rFonts w:cs="Times New Roman"/>
-                <w:vertAlign w:val="subscript"/>
-              </w:rPr>
-              <w:t xml:space="preserve"> term</w:t>
+              <w:t>long term</w:t>
             </w:r>
           </w:p>
         </w:tc>
@@ -5541,15 +5494,7 @@
         <w:annotationRef/>
       </w:r>
       <w:r>
-        <w:t xml:space="preserve">Will change this to </w:t>
-      </w:r>
-      <w:proofErr w:type="spellStart"/>
-      <w:r>
-        <w:t>MCMCglmm</w:t>
-      </w:r>
-      <w:proofErr w:type="spellEnd"/>
-      <w:r>
-        <w:t xml:space="preserve"> once I get those models running….</w:t>
+        <w:t>Will change this to MCMCglmm once I get those models running….</w:t>
       </w:r>
     </w:p>
   </w:comment>
@@ -5565,15 +5510,7 @@
         <w:annotationRef/>
       </w:r>
       <w:r>
-        <w:t xml:space="preserve">Can we do this for the slope as well for short and </w:t>
-      </w:r>
-      <w:proofErr w:type="gramStart"/>
-      <w:r>
-        <w:t>long term</w:t>
-      </w:r>
-      <w:proofErr w:type="gramEnd"/>
-      <w:r>
-        <w:t xml:space="preserve"> repeatability? It would probably follow the same pattern as the intercept? </w:t>
+        <w:t xml:space="preserve">Can we do this for the slope as well for short and long term repeatability? It would probably follow the same pattern as the intercept? </w:t>
       </w:r>
     </w:p>
   </w:comment>

</xml_diff>

<commit_message>
Amended figures and elaborate din results and added first paragraph of discussion
</commit_message>
<xml_diff>
--- a/docs/smr_ms.docx
+++ b/docs/smr_ms.docx
@@ -79,7 +79,7 @@
         <w:fldChar w:fldCharType="begin"/>
       </w:r>
       <w:r>
-        <w:instrText xml:space="preserve"> ADDIN PAPERS2_CITATIONS &lt;citation&gt;&lt;uuid&gt;2AB1E83A-911F-44F2-B05E-0C024896CDD5&lt;/uuid&gt;&lt;priority&gt;0&lt;/priority&gt;&lt;publications&gt;&lt;publication&gt;&lt;uuid&gt;4A4C1CE3-A40D-4B5A-87E6-84E694041799&lt;/uuid&gt;&lt;volume&gt;209&lt;/volume&gt;&lt;doi&gt;10.1242/jeb.02070&lt;/doi&gt;&lt;startpage&gt;2362&lt;/startpage&gt;&lt;publication_date&gt;99200606151200000000222000&lt;/publication_date&gt;&lt;url&gt;http://jeb.biologists.org/cgi/doi/10.1242/jeb.02070&lt;/url&gt;&lt;citekey&gt;Pigliucci:2006bt&lt;/citekey&gt;&lt;type&gt;400&lt;/type&gt;&lt;title&gt;Phenotypic plasticity and evolution by genetic assimilation&lt;/title&gt;&lt;publisher&gt;The Company of Biologists Ltd&lt;/publisher&gt;&lt;institution&gt;Department of Ecology and Evolution, SUNY-Stony Brook, 650 Life Science Building, Stony Brook NY 11794, USA. pigliucci@genotypbyenvironment.com&lt;/institution&gt;&lt;number&gt;12&lt;/number&gt;&lt;subtype&gt;400&lt;/subtype&gt;&lt;endpage&gt;2367&lt;/endpage&gt;&lt;bundle&gt;&lt;publication&gt;&lt;publisher&gt;The Company of Biologists Ltd&lt;/publisher&gt;&lt;title&gt;The Journal of experimental biology&lt;/title&gt;&lt;type&gt;-100&lt;/type&gt;&lt;subtype&gt;-100&lt;/subtype&gt;&lt;uuid&gt;11E2F3A0-EC9E-4A1D-B401-0D5386F4C0B3&lt;/uuid&gt;&lt;/publication&gt;&lt;/bundle&gt;&lt;authors&gt;&lt;author&gt;&lt;firstName&gt;Massimo&lt;/firstName&gt;&lt;lastName&gt;Pigliucci&lt;/lastName&gt;&lt;/author&gt;&lt;author&gt;&lt;firstName&gt;Courtney&lt;/firstName&gt;&lt;middleNames&gt;J&lt;/middleNames&gt;&lt;lastName&gt;Murren&lt;/lastName&gt;&lt;/author&gt;&lt;author&gt;&lt;firstName&gt;Carl&lt;/firstName&gt;&lt;middleNames&gt;D&lt;/middleNames&gt;&lt;lastName&gt;Schlichting&lt;/lastName&gt;&lt;/author&gt;&lt;/authors&gt;&lt;/publication&gt;&lt;/publications&gt;&lt;cites&gt;&lt;/cites&gt;&lt;/citation&gt;</w:instrText>
+        <w:instrText xml:space="preserve"> ADDIN PAPERS2_CITATIONS &lt;citation&gt;&lt;uuid&gt;87A0C258-F668-4D7A-86B5-88A629FC0378&lt;/uuid&gt;&lt;priority&gt;0&lt;/priority&gt;&lt;publications&gt;&lt;publication&gt;&lt;uuid&gt;4A4C1CE3-A40D-4B5A-87E6-84E694041799&lt;/uuid&gt;&lt;volume&gt;209&lt;/volume&gt;&lt;doi&gt;10.1242/jeb.02070&lt;/doi&gt;&lt;startpage&gt;2362&lt;/startpage&gt;&lt;publication_date&gt;99200606151200000000222000&lt;/publication_date&gt;&lt;url&gt;http://jeb.biologists.org/cgi/doi/10.1242/jeb.02070&lt;/url&gt;&lt;citekey&gt;Pigliucci:2006bt&lt;/citekey&gt;&lt;type&gt;400&lt;/type&gt;&lt;title&gt;Phenotypic plasticity and evolution by genetic assimilation&lt;/title&gt;&lt;publisher&gt;The Company of Biologists Ltd&lt;/publisher&gt;&lt;institution&gt;Department of Ecology and Evolution, SUNY-Stony Brook, 650 Life Science Building, Stony Brook NY 11794, USA. pigliucci@genotypbyenvironment.com&lt;/institution&gt;&lt;number&gt;12&lt;/number&gt;&lt;subtype&gt;400&lt;/subtype&gt;&lt;endpage&gt;2367&lt;/endpage&gt;&lt;bundle&gt;&lt;publication&gt;&lt;publisher&gt;The Company of Biologists Ltd&lt;/publisher&gt;&lt;title&gt;The Journal of experimental biology&lt;/title&gt;&lt;type&gt;-100&lt;/type&gt;&lt;subtype&gt;-100&lt;/subtype&gt;&lt;uuid&gt;11E2F3A0-EC9E-4A1D-B401-0D5386F4C0B3&lt;/uuid&gt;&lt;/publication&gt;&lt;/bundle&gt;&lt;authors&gt;&lt;author&gt;&lt;firstName&gt;Massimo&lt;/firstName&gt;&lt;lastName&gt;Pigliucci&lt;/lastName&gt;&lt;/author&gt;&lt;author&gt;&lt;firstName&gt;Courtney&lt;/firstName&gt;&lt;middleNames&gt;J&lt;/middleNames&gt;&lt;lastName&gt;Murren&lt;/lastName&gt;&lt;/author&gt;&lt;author&gt;&lt;firstName&gt;Carl&lt;/firstName&gt;&lt;middleNames&gt;D&lt;/middleNames&gt;&lt;lastName&gt;Schlichting&lt;/lastName&gt;&lt;/author&gt;&lt;/authors&gt;&lt;/publication&gt;&lt;/publications&gt;&lt;cites&gt;&lt;/cites&gt;&lt;/citation&gt;</w:instrText>
       </w:r>
       <w:r>
         <w:fldChar w:fldCharType="separate"/>
@@ -200,7 +200,7 @@
         <w:fldChar w:fldCharType="begin"/>
       </w:r>
       <w:r>
-        <w:instrText xml:space="preserve"> ADDIN PAPERS2_CITATIONS &lt;citation&gt;&lt;uuid&gt;0ABDEB34-C088-4110-842A-4EC4E64C60EF&lt;/uuid&gt;&lt;priority&gt;0&lt;/priority&gt;&lt;publications&gt;&lt;publication&gt;&lt;uuid&gt;4A4C1CE3-A40D-4B5A-87E6-84E694041799&lt;/uuid&gt;&lt;volume&gt;209&lt;/volume&gt;&lt;doi&gt;10.1242/jeb.02070&lt;/doi&gt;&lt;startpage&gt;2362&lt;/startpage&gt;&lt;publication_date&gt;99200606151200000000222000&lt;/publication_date&gt;&lt;url&gt;http://jeb.biologists.org/cgi/doi/10.1242/jeb.02070&lt;/url&gt;&lt;citekey&gt;Pigliucci:2006bt&lt;/citekey&gt;&lt;type&gt;400&lt;/type&gt;&lt;title&gt;Phenotypic plasticity and evolution by genetic assimilation&lt;/title&gt;&lt;publisher&gt;The Company of Biologists Ltd&lt;/publisher&gt;&lt;institution&gt;Department of Ecology and Evolution, SUNY-Stony Brook, 650 Life Science Building, Stony Brook NY 11794, USA. pigliucci@genotypbyenvironment.com&lt;/institution&gt;&lt;number&gt;12&lt;/number&gt;&lt;subtype&gt;400&lt;/subtype&gt;&lt;endpage&gt;2367&lt;/endpage&gt;&lt;bundle&gt;&lt;publication&gt;&lt;publisher&gt;The Company of Biologists Ltd&lt;/publisher&gt;&lt;title&gt;The Journal of experimental biology&lt;/title&gt;&lt;type&gt;-100&lt;/type&gt;&lt;subtype&gt;-100&lt;/subtype&gt;&lt;uuid&gt;11E2F3A0-EC9E-4A1D-B401-0D5386F4C0B3&lt;/uuid&gt;&lt;/publication&gt;&lt;/bundle&gt;&lt;authors&gt;&lt;author&gt;&lt;firstName&gt;Massimo&lt;/firstName&gt;&lt;lastName&gt;Pigliucci&lt;/lastName&gt;&lt;/author&gt;&lt;author&gt;&lt;firstName&gt;Courtney&lt;/firstName&gt;&lt;middleNames&gt;J&lt;/middleNames&gt;&lt;lastName&gt;Murren&lt;/lastName&gt;&lt;/author&gt;&lt;author&gt;&lt;firstName&gt;Carl&lt;/firstName&gt;&lt;middleNames&gt;D&lt;/middleNames&gt;&lt;lastName&gt;Schlichting&lt;/lastName&gt;&lt;/author&gt;&lt;/authors&gt;&lt;/publication&gt;&lt;/publications&gt;&lt;cites&gt;&lt;/cites&gt;&lt;/citation&gt;</w:instrText>
+        <w:instrText xml:space="preserve"> ADDIN PAPERS2_CITATIONS &lt;citation&gt;&lt;uuid&gt;91E24508-3434-43DA-9F13-4426B5858D61&lt;/uuid&gt;&lt;priority&gt;0&lt;/priority&gt;&lt;publications&gt;&lt;publication&gt;&lt;uuid&gt;4A4C1CE3-A40D-4B5A-87E6-84E694041799&lt;/uuid&gt;&lt;volume&gt;209&lt;/volume&gt;&lt;doi&gt;10.1242/jeb.02070&lt;/doi&gt;&lt;startpage&gt;2362&lt;/startpage&gt;&lt;publication_date&gt;99200606151200000000222000&lt;/publication_date&gt;&lt;url&gt;http://jeb.biologists.org/cgi/doi/10.1242/jeb.02070&lt;/url&gt;&lt;citekey&gt;Pigliucci:2006bt&lt;/citekey&gt;&lt;type&gt;400&lt;/type&gt;&lt;title&gt;Phenotypic plasticity and evolution by genetic assimilation&lt;/title&gt;&lt;publisher&gt;The Company of Biologists Ltd&lt;/publisher&gt;&lt;institution&gt;Department of Ecology and Evolution, SUNY-Stony Brook, 650 Life Science Building, Stony Brook NY 11794, USA. pigliucci@genotypbyenvironment.com&lt;/institution&gt;&lt;number&gt;12&lt;/number&gt;&lt;subtype&gt;400&lt;/subtype&gt;&lt;endpage&gt;2367&lt;/endpage&gt;&lt;bundle&gt;&lt;publication&gt;&lt;publisher&gt;The Company of Biologists Ltd&lt;/publisher&gt;&lt;title&gt;The Journal of experimental biology&lt;/title&gt;&lt;type&gt;-100&lt;/type&gt;&lt;subtype&gt;-100&lt;/subtype&gt;&lt;uuid&gt;11E2F3A0-EC9E-4A1D-B401-0D5386F4C0B3&lt;/uuid&gt;&lt;/publication&gt;&lt;/bundle&gt;&lt;authors&gt;&lt;author&gt;&lt;firstName&gt;Massimo&lt;/firstName&gt;&lt;lastName&gt;Pigliucci&lt;/lastName&gt;&lt;/author&gt;&lt;author&gt;&lt;firstName&gt;Courtney&lt;/firstName&gt;&lt;middleNames&gt;J&lt;/middleNames&gt;&lt;lastName&gt;Murren&lt;/lastName&gt;&lt;/author&gt;&lt;author&gt;&lt;firstName&gt;Carl&lt;/firstName&gt;&lt;middleNames&gt;D&lt;/middleNames&gt;&lt;lastName&gt;Schlichting&lt;/lastName&gt;&lt;/author&gt;&lt;/authors&gt;&lt;/publication&gt;&lt;/publications&gt;&lt;cites&gt;&lt;/cites&gt;&lt;/citation&gt;</w:instrText>
       </w:r>
       <w:r>
         <w:fldChar w:fldCharType="separate"/>
@@ -1264,7 +1264,16 @@
         <w:t xml:space="preserve">s were integrated </w:t>
       </w:r>
       <w:r>
-        <w:t xml:space="preserve">using LabAnaylst </w:t>
+        <w:t>using LabAna</w:t>
+      </w:r>
+      <w:r>
+        <w:t>l</w:t>
+      </w:r>
+      <w:r>
+        <w:t>y</w:t>
+      </w:r>
+      <w:r>
+        <w:t xml:space="preserve">st </w:t>
       </w:r>
       <w:r>
         <w:t xml:space="preserve">to calculate percentage </w:t>
@@ -1532,17 +1541,30 @@
         <w:pStyle w:val="Thesisnormal"/>
         <w:spacing w:line="360" w:lineRule="auto"/>
       </w:pPr>
-    </w:p>
-    <w:p>
-      <w:pPr>
-        <w:pStyle w:val="Thesisnormal"/>
-        <w:spacing w:line="360" w:lineRule="auto"/>
-      </w:pPr>
       <w:r>
         <w:t>All statistical analyses were conducted using ‘R’</w:t>
       </w:r>
       <w:r>
-        <w:t xml:space="preserve"> (REF)</w:t>
+        <w:t xml:space="preserve"> </w:t>
+      </w:r>
+      <w:r>
+        <w:fldChar w:fldCharType="begin"/>
+      </w:r>
+      <w:r>
+        <w:instrText xml:space="preserve"> ADDIN PAPERS2_CITATIONS &lt;citation&gt;&lt;uuid&gt;91E56700-BD39-4A51-A2E5-2EE5D04F892A&lt;/uuid&gt;&lt;priority&gt;0&lt;/priority&gt;&lt;publications&gt;&lt;publication&gt;&lt;publication_date&gt;99201300001200000000200000&lt;/publication_date&gt;&lt;title&gt;Team (2012). R: A language and environment for statistical computing. R Foundation for Statistical Computing, Vienna, Austria&lt;/title&gt;&lt;uuid&gt;FE38A7C4-8649-49D4-A085-3F8D787976E6&lt;/uuid&gt;&lt;subtype&gt;341&lt;/subtype&gt;&lt;type&gt;300&lt;/type&gt;&lt;place&gt;Vienna, Austria&lt;/place&gt;&lt;url&gt;http://scholar.google.com/scholar?q=related:EKUA0tOF5fAJ:scholar.google.com/&amp;amp;hl=en&amp;amp;num=20&amp;amp;as_sdt=0,5&amp;amp;as_ylo=2013&amp;amp;as_yhi=2013&lt;/url&gt;&lt;authors&gt;&lt;author&gt;&lt;firstName&gt;R&lt;/firstName&gt;&lt;lastName&gt;Core Team&lt;/lastName&gt;&lt;/author&gt;&lt;/authors&gt;&lt;/publication&gt;&lt;/publications&gt;&lt;cites&gt;&lt;/cites&gt;&lt;/citation&gt;</w:instrText>
+      </w:r>
+      <w:r>
+        <w:fldChar w:fldCharType="separate"/>
+      </w:r>
+      <w:r>
+        <w:rPr>
+          <w:rFonts w:cs="Times New Roman"/>
+          <w:lang w:val="en-GB"/>
+        </w:rPr>
+        <w:t>{TeamRAla:2013tx}</w:t>
+      </w:r>
+      <w:r>
+        <w:fldChar w:fldCharType="end"/>
       </w:r>
       <w:r>
         <w:t xml:space="preserve">. </w:t>
@@ -1575,13 +1597,32 @@
         <w:t>, or previous temperature</w:t>
       </w:r>
       <w:r>
-        <w:t>) were also</w:t>
-      </w:r>
-      <w:r>
-        <w:t xml:space="preserve"> natural log-tran</w:t>
-      </w:r>
-      <w:r>
-        <w:t xml:space="preserve">sformed and then z-transformed </w:t>
+        <w:t xml:space="preserve">) were </w:t>
+      </w:r>
+      <w:r>
+        <w:t xml:space="preserve">temperature corrected using the Boltzmann constant </w:t>
+      </w:r>
+      <w:r>
+        <w:fldChar w:fldCharType="begin"/>
+      </w:r>
+      <w:r>
+        <w:instrText xml:space="preserve"> ADDIN PAPERS2_CITATIONS &lt;citation&gt;&lt;uuid&gt;23FEC898-E389-4AC3-A0F3-63CC3720DC04&lt;/uuid&gt;&lt;priority&gt;0&lt;/priority&gt;&lt;publications&gt;&lt;publication&gt;&lt;uuid&gt;06E4C368-2C3B-43DB-B3BE-03458C84189D&lt;/uuid&gt;&lt;volume&gt;293&lt;/volume&gt;&lt;doi&gt;10.1126/science.1061967&lt;/doi&gt;&lt;startpage&gt;2248&lt;/startpage&gt;&lt;publication_date&gt;99200109211200000000222000&lt;/publication_date&gt;&lt;url&gt;http://www.sciencemag.org/cgi/doi/10.1126/science.1061967&lt;/url&gt;&lt;type&gt;400&lt;/type&gt;&lt;title&gt;Effects of Size and Temperature on Metabolic Rate&lt;/title&gt;&lt;publisher&gt;American Association for the Advancement of Science&lt;/publisher&gt;&lt;institution&gt;Department of Biology, The University of New Mexico, Albuquerque, NM 87131, USA. gillooly@unm.edu&lt;/institution&gt;&lt;number&gt;5538&lt;/number&gt;&lt;subtype&gt;400&lt;/subtype&gt;&lt;endpage&gt;2251&lt;/endpage&gt;&lt;bundle&gt;&lt;publication&gt;&lt;publisher&gt;American Association for the Advancement of Science&lt;/publisher&gt;&lt;title&gt;Science&lt;/title&gt;&lt;type&gt;-100&lt;/type&gt;&lt;subtype&gt;-100&lt;/subtype&gt;&lt;uuid&gt;E1776B40-3743-479B-BC43-6DEF9AD2AF1B&lt;/uuid&gt;&lt;/publication&gt;&lt;/bundle&gt;&lt;authors&gt;&lt;author&gt;&lt;firstName&gt;James&lt;/firstName&gt;&lt;middleNames&gt;F&lt;/middleNames&gt;&lt;lastName&gt;Gillooly&lt;/lastName&gt;&lt;/author&gt;&lt;author&gt;&lt;firstName&gt;James&lt;/firstName&gt;&lt;middleNames&gt;H&lt;/middleNames&gt;&lt;lastName&gt;Brown&lt;/lastName&gt;&lt;/author&gt;&lt;author&gt;&lt;firstName&gt;Geoffrey&lt;/firstName&gt;&lt;middleNames&gt;B&lt;/middleNames&gt;&lt;lastName&gt;West&lt;/lastName&gt;&lt;/author&gt;&lt;author&gt;&lt;nonDroppingParticle&gt;Van&lt;/nonDroppingParticle&gt;&lt;lastName&gt;M Savage&lt;/lastName&gt;&lt;/author&gt;&lt;author&gt;&lt;firstName&gt;Eric&lt;/firstName&gt;&lt;middleNames&gt;L&lt;/middleNames&gt;&lt;lastName&gt;Charnov&lt;/lastName&gt;&lt;/author&gt;&lt;/authors&gt;&lt;/publication&gt;&lt;/publications&gt;&lt;cites&gt;&lt;/cites&gt;&lt;/citation&gt;</w:instrText>
+      </w:r>
+      <w:r>
+        <w:fldChar w:fldCharType="separate"/>
+      </w:r>
+      <w:r>
+        <w:rPr>
+          <w:rFonts w:cs="Times New Roman"/>
+          <w:lang w:val="en-GB"/>
+        </w:rPr>
+        <w:t>{Gillooly:2001cg}</w:t>
+      </w:r>
+      <w:r>
+        <w:fldChar w:fldCharType="end"/>
+      </w:r>
+      <w:r>
+        <w:t xml:space="preserve"> .</w:t>
       </w:r>
       <w:r>
         <w:t>Co</w:t>
@@ -1740,7 +1781,19 @@
         <w:t xml:space="preserve">and z-transformed </w:t>
       </w:r>
       <w:r>
-        <w:t xml:space="preserve">and included separately in our final model as covariates. We present our results using ‘previous temperature’ derived from method two, as it yielded a lower AIC, however the output from the model using method one </w:t>
+        <w:t xml:space="preserve">and included separately in our final model as covariates. We present our results using ‘previous temperature’ derived from method two, as it </w:t>
+      </w:r>
+      <w:r>
+        <w:t xml:space="preserve">yielded a lower </w:t>
+      </w:r>
+      <w:r>
+        <w:t>A</w:t>
+      </w:r>
+      <w:r>
+        <w:t>IC,</w:t>
+      </w:r>
+      <w:r>
+        <w:t xml:space="preserve"> however the output from the model using method one </w:t>
       </w:r>
       <w:r>
         <w:t xml:space="preserve">is presented </w:t>
@@ -1761,7 +1814,7 @@
         <w:spacing w:line="360" w:lineRule="auto"/>
       </w:pPr>
       <w:r>
-        <w:t>Repeatability in reaction norms</w:t>
+        <w:t>Model fitting</w:t>
       </w:r>
     </w:p>
     <w:p>
@@ -1770,16 +1823,44 @@
         <w:spacing w:line="360" w:lineRule="auto"/>
       </w:pPr>
       <w:r>
-        <w:t xml:space="preserve">Repeatability </w:t>
-      </w:r>
-      <w:r>
-        <w:t xml:space="preserve">in metabolic reaction norm parameters across our ten sampling series following </w:t>
+        <w:t>We ran our</w:t>
+      </w:r>
+      <w:r>
+        <w:t xml:space="preserve"> models</w:t>
+      </w:r>
+      <w:r>
+        <w:t xml:space="preserve"> in the package ‘MCMCglmm’ </w:t>
       </w:r>
       <w:r>
         <w:fldChar w:fldCharType="begin"/>
       </w:r>
       <w:r>
-        <w:instrText xml:space="preserve"> ADDIN PAPERS2_CITATIONS &lt;citation&gt;&lt;uuid&gt;679053F0-36F6-47BE-9802-BED32FEA4CE8&lt;/uuid&gt;&lt;priority&gt;0&lt;/priority&gt;&lt;publications&gt;&lt;publication&gt;&lt;uuid&gt;633E40D5-A84A-4568-9109-BF18BA936716&lt;/uuid&gt;&lt;volume&gt;6&lt;/volume&gt;&lt;doi&gt;10.1111/2041-210X.12430&lt;/doi&gt;&lt;startpage&gt;1462&lt;/startpage&gt;&lt;publication_date&gt;99201507301200000000222000&lt;/publication_date&gt;&lt;url&gt;http://doi.wiley.com/10.1111/2041-210X.12430&lt;/url&gt;&lt;citekey&gt;ArayaAjoy:2015ir&lt;/citekey&gt;&lt;type&gt;400&lt;/type&gt;&lt;title&gt;An approach to estimate short-term, long-term and reaction norm repeatability&lt;/title&gt;&lt;number&gt;12&lt;/number&gt;&lt;subtype&gt;400&lt;/subtype&gt;&lt;endpage&gt;1473&lt;/endpage&gt;&lt;authors&gt;&lt;author&gt;&lt;firstName&gt;Yimen&lt;/firstName&gt;&lt;middleNames&gt;G&lt;/middleNames&gt;&lt;lastName&gt;Araya-Ajoy&lt;/lastName&gt;&lt;/author&gt;&lt;author&gt;&lt;firstName&gt;Kimberley&lt;/firstName&gt;&lt;middleNames&gt;J&lt;/middleNames&gt;&lt;lastName&gt;Mathot&lt;/lastName&gt;&lt;/author&gt;&lt;author&gt;&lt;firstName&gt;Niels&lt;/firstName&gt;&lt;middleNames&gt;J&lt;/middleNames&gt;&lt;lastName&gt;Dingemanse&lt;/lastName&gt;&lt;/author&gt;&lt;/authors&gt;&lt;editors&gt;&lt;author&gt;&lt;firstName&gt;Robert&lt;/firstName&gt;&lt;middleNames&gt;B&lt;/middleNames&gt;&lt;lastName&gt;O'Hara&lt;/lastName&gt;&lt;/author&gt;&lt;/editors&gt;&lt;/publication&gt;&lt;/publications&gt;&lt;cites&gt;&lt;/cites&gt;&lt;/citation&gt;</w:instrText>
+        <w:instrText xml:space="preserve"> ADDIN PAPERS2_CITATIONS &lt;citation&gt;&lt;uuid&gt;DC445593-0E53-4110-B053-A479719AEB5A&lt;/uuid&gt;&lt;priority&gt;0&lt;/priority&gt;&lt;publications&gt;&lt;publication&gt;&lt;volume&gt;33&lt;/volume&gt;&lt;publication_date&gt;99201006101200000000222000&lt;/publication_date&gt;&lt;number&gt;2&lt;/number&gt;&lt;institution&gt;University of Edinburgh, Edinburgh, United Kingdom&lt;/institution&gt;&lt;startpage&gt;1&lt;/startpage&gt;&lt;title&gt;MCMC methods for multi-response generalized linear mixed models: The MCMCglmm R package&lt;/title&gt;&lt;uuid&gt;801F2D89-D869-4416-B2ED-F1ED8354AA87&lt;/uuid&gt;&lt;subtype&gt;400&lt;/subtype&gt;&lt;endpage&gt;22&lt;/endpage&gt;&lt;type&gt;400&lt;/type&gt;&lt;url&gt;https://www.scopus.com/inward/record.uri?partnerID=HzOxMe3b&amp;amp;scp=77749249761&amp;amp;origin=inward&lt;/url&gt;&lt;bundle&gt;&lt;publication&gt;&lt;title&gt;Journal of Statistical Software&lt;/title&gt;&lt;type&gt;-100&lt;/type&gt;&lt;subtype&gt;-100&lt;/subtype&gt;&lt;uuid&gt;8884EA2C-FDE0-4508-9209-22AC5B1B1F38&lt;/uuid&gt;&lt;/publication&gt;&lt;/bundle&gt;&lt;authors&gt;&lt;author&gt;&lt;firstName&gt;Jarrod&lt;/firstName&gt;&lt;middleNames&gt;D&lt;/middleNames&gt;&lt;lastName&gt;Hadfield&lt;/lastName&gt;&lt;/author&gt;&lt;/authors&gt;&lt;/publication&gt;&lt;/publications&gt;&lt;cites&gt;&lt;/cites&gt;&lt;/citation&gt;</w:instrText>
+      </w:r>
+      <w:r>
+        <w:fldChar w:fldCharType="separate"/>
+      </w:r>
+      <w:r>
+        <w:rPr>
+          <w:rFonts w:cs="Times New Roman"/>
+          <w:lang w:val="en-GB"/>
+        </w:rPr>
+        <w:t>{Hadfield:2010ud}</w:t>
+      </w:r>
+      <w:r>
+        <w:fldChar w:fldCharType="end"/>
+      </w:r>
+      <w:r>
+        <w:t xml:space="preserve">. </w:t>
+      </w:r>
+      <w:r>
+        <w:t xml:space="preserve">In order to group together individual reaction norms that were measured at different sampling periods, we coded ‘series’ a categorical variable which denotes a unique combination of individual IDs and the sampling period IDs (see </w:t>
+      </w:r>
+      <w:r>
+        <w:fldChar w:fldCharType="begin"/>
+      </w:r>
+      <w:r>
+        <w:instrText xml:space="preserve"> ADDIN PAPERS2_CITATIONS &lt;citation&gt;&lt;uuid&gt;6E53B57E-0D48-4235-A50A-2B904F62C521&lt;/uuid&gt;&lt;priority&gt;0&lt;/priority&gt;&lt;publications&gt;&lt;publication&gt;&lt;uuid&gt;633E40D5-A84A-4568-9109-BF18BA936716&lt;/uuid&gt;&lt;volume&gt;6&lt;/volume&gt;&lt;doi&gt;10.1111/2041-210X.12430&lt;/doi&gt;&lt;startpage&gt;1462&lt;/startpage&gt;&lt;publication_date&gt;99201507301200000000222000&lt;/publication_date&gt;&lt;url&gt;http://doi.wiley.com/10.1111/2041-210X.12430&lt;/url&gt;&lt;citekey&gt;ArayaAjoy:2015ir&lt;/citekey&gt;&lt;type&gt;400&lt;/type&gt;&lt;title&gt;An approach to estimate short-term, long-term and reaction norm repeatability&lt;/title&gt;&lt;number&gt;12&lt;/number&gt;&lt;subtype&gt;400&lt;/subtype&gt;&lt;endpage&gt;1473&lt;/endpage&gt;&lt;authors&gt;&lt;author&gt;&lt;firstName&gt;Yimen&lt;/firstName&gt;&lt;middleNames&gt;G&lt;/middleNames&gt;&lt;lastName&gt;Araya-Ajoy&lt;/lastName&gt;&lt;/author&gt;&lt;author&gt;&lt;firstName&gt;Kimberley&lt;/firstName&gt;&lt;middleNames&gt;J&lt;/middleNames&gt;&lt;lastName&gt;Mathot&lt;/lastName&gt;&lt;/author&gt;&lt;author&gt;&lt;firstName&gt;Niels&lt;/firstName&gt;&lt;middleNames&gt;J&lt;/middleNames&gt;&lt;lastName&gt;Dingemanse&lt;/lastName&gt;&lt;/author&gt;&lt;/authors&gt;&lt;editors&gt;&lt;author&gt;&lt;firstName&gt;Robert&lt;/firstName&gt;&lt;middleNames&gt;B&lt;/middleNames&gt;&lt;lastName&gt;O'Hara&lt;/lastName&gt;&lt;/author&gt;&lt;/editors&gt;&lt;/publication&gt;&lt;/publications&gt;&lt;cites&gt;&lt;/cites&gt;&lt;/citation&gt;</w:instrText>
       </w:r>
       <w:r>
         <w:fldChar w:fldCharType="separate"/>
@@ -1795,64 +1876,171 @@
         <w:fldChar w:fldCharType="end"/>
       </w:r>
       <w:r>
+        <w:t>).</w:t>
+      </w:r>
+      <w:r>
+        <w:t xml:space="preserve"> </w:t>
+      </w:r>
+      <w:r>
+        <w:t>Our final model included: V</w:t>
+      </w:r>
+      <w:r>
+        <w:rPr>
+          <w:vertAlign w:val="subscript"/>
+        </w:rPr>
+        <w:t>CO2</w:t>
+      </w:r>
+      <w:r>
+        <w:t>, mass, measurement temperature and previous temperature as fixed effects. We fitted random intercept of individual ID and a random slope of measurement temperature in order to quantify variation in the intercept and slope of the reaction norm between individuals. We also fitted a random intercept of series and a random slope of measurement temperature to quantify variation in reaction norm parameters within individuals across sampling periods</w:t>
+      </w:r>
+      <w:r>
         <w:t xml:space="preserve">. </w:t>
       </w:r>
       <w:r>
-        <w:t xml:space="preserve">We coded ‘series’ a </w:t>
-      </w:r>
-      <w:r>
-        <w:t xml:space="preserve">categorical </w:t>
-      </w:r>
-      <w:r>
-        <w:t xml:space="preserve">variable which </w:t>
-      </w:r>
-      <w:r>
-        <w:t>denotes</w:t>
-      </w:r>
-      <w:r>
-        <w:t xml:space="preserve"> a unique combination of </w:t>
-      </w:r>
-      <w:r>
-        <w:t>individual ID</w:t>
-      </w:r>
-      <w:r>
-        <w:t>s</w:t>
+        <w:t xml:space="preserve">Uninformative </w:t>
+      </w:r>
+      <w:r>
+        <w:t>parameter expanded priors</w:t>
       </w:r>
       <w:r>
         <w:t xml:space="preserve"> </w:t>
       </w:r>
       <w:r>
-        <w:t xml:space="preserve">and the sampling period IDs </w:t>
-      </w:r>
-      <w:r>
-        <w:t xml:space="preserve"> in order </w:t>
-      </w:r>
-      <w:r>
-        <w:t>to group individual reacti</w:t>
-      </w:r>
-      <w:r>
-        <w:t>on norms</w:t>
+        <w:t>to improve</w:t>
       </w:r>
       <w:r>
         <w:t xml:space="preserve"> </w:t>
       </w:r>
       <w:r>
-        <w:t xml:space="preserve">that were </w:t>
-      </w:r>
-      <w:r>
-        <w:t xml:space="preserve">measured at different </w:t>
-      </w:r>
-      <w:r>
-        <w:t>sampling periods (s</w:t>
-      </w:r>
-      <w:r>
-        <w:t xml:space="preserve">ee </w:t>
+        <w:t>mixing</w:t>
+      </w:r>
+      <w:r>
+        <w:t xml:space="preserve"> and convergence</w:t>
+      </w:r>
+      <w:r>
+        <w:t xml:space="preserve">. </w:t>
+      </w:r>
+      <w:r>
+        <w:t xml:space="preserve">We ran three parallel chains for </w:t>
+      </w:r>
+      <w:r>
+        <w:t>7</w:t>
+      </w:r>
+      <w:r>
+        <w:t>,</w:t>
+      </w:r>
+      <w:r>
+        <w:t>510</w:t>
+      </w:r>
+      <w:r>
+        <w:t>,</w:t>
+      </w:r>
+      <w:r>
+        <w:t>000</w:t>
+      </w:r>
+      <w:r>
+        <w:t xml:space="preserve"> iterations, with a burn-in of </w:t>
+      </w:r>
+      <w:r>
+        <w:t>10</w:t>
+      </w:r>
+      <w:r>
+        <w:t>,</w:t>
+      </w:r>
+      <w:r>
+        <w:t>000</w:t>
+      </w:r>
+      <w:r>
+        <w:t xml:space="preserve"> and a thinning interval of </w:t>
+      </w:r>
+      <w:r>
+        <w:t>5000</w:t>
+      </w:r>
+      <w:r>
+        <w:t xml:space="preserve"> and pooled the posterior distributions</w:t>
+      </w:r>
+      <w:r>
+        <w:t>. Mixing w</w:t>
+      </w:r>
+      <w:r>
+        <w:t>as checked by visually inspecting</w:t>
+      </w:r>
+      <w:r>
+        <w:t xml:space="preserve"> trace plots. </w:t>
+      </w:r>
+      <w:r>
+        <w:t xml:space="preserve">Gelman and Rubin diagnostic was used to check for convergence. Non-independence between successive samples were checked using the ‘autocorr.diag’ function. We report posterior modes and 95% credible intervals. </w:t>
+      </w:r>
+      <w:r>
+        <w:t xml:space="preserve">For sensitivity analysis, we also ran our models using a maximum likelihood framework using the package ‘lme4’ </w:t>
       </w:r>
       <w:r>
         <w:fldChar w:fldCharType="begin"/>
       </w:r>
       <w:r>
-        <w:instrText xml:space="preserve"> ADDIN PAPERS2_CITATIONS &lt;citation&gt;&lt;uuid&gt;4954535F-54A7-4447-90D3-99B81042C264&lt;/uuid&gt;&lt;priority&gt;0&lt;/priority&gt;&lt;publications&gt;&lt;publication&gt;&lt;uuid&gt;633E40D5-A84A-4568-9109-BF18BA936716&lt;/uuid&gt;&lt;volume&gt;6&lt;/volume&gt;&lt;doi&gt;10.1111/2041-210X.12430&lt;/doi&gt;&lt;startpage&gt;1462&lt;/startpage&gt;&lt;publication_date&gt;99201507301200000000222000&lt;/publication_date&gt;&lt;url&gt;http://doi.wiley.com/10.1111/2041-210X.12430&lt;/url&gt;&lt;citekey&gt;ArayaAjoy:2015ir&lt;/citekey&gt;&lt;type&gt;400&lt;/type&gt;&lt;title&gt;An approach to estimate short-term, long-term and reaction norm repeatability&lt;/title&gt;&lt;number&gt;12&lt;/number&gt;&lt;subtype&gt;400&lt;/subtype&gt;&lt;endpage&gt;1473&lt;/endpage&gt;&lt;authors&gt;&lt;author&gt;&lt;firstName&gt;Yimen&lt;/firstName&gt;&lt;middleNames&gt;G&lt;/middleNames&gt;&lt;lastName&gt;Araya-Ajoy&lt;/lastName&gt;&lt;/author&gt;&lt;author&gt;&lt;firstName&gt;Kimberley&lt;/firstName&gt;&lt;middleNames&gt;J&lt;/middleNames&gt;&lt;lastName&gt;Mathot&lt;/lastName&gt;&lt;/author&gt;&lt;author&gt;&lt;firstName&gt;Niels&lt;/firstName&gt;&lt;middleNames&gt;J&lt;/middleNames&gt;&lt;lastName&gt;Dingemanse&lt;/lastName&gt;&lt;/author&gt;&lt;/authors&gt;&lt;editors&gt;&lt;author&gt;&lt;firstName&gt;Robert&lt;/firstName&gt;&lt;middleNames&gt;B&lt;/middleNames&gt;&lt;lastName&gt;O'Hara&lt;/lastName&gt;&lt;/author&gt;&lt;/editors&gt;&lt;/publication&gt;&lt;/publications&gt;&lt;cites&gt;&lt;/cites&gt;&lt;/citation&gt;</w:instrText>
+        <w:instrText xml:space="preserve"> ADDIN PAPERS2_CITATIONS &lt;citation&gt;&lt;uuid&gt;7533E807-2758-4F9C-AF93-AE3355606920&lt;/uuid&gt;&lt;priority&gt;0&lt;/priority&gt;&lt;publications&gt;&lt;publication&gt;&lt;type&gt;400&lt;/type&gt;&lt;publication_date&gt;99201400001200000000200000&lt;/publication_date&gt;&lt;title&gt;lme4: Linear mixed-effects models using Eigen and S4&lt;/title&gt;&lt;url&gt;http://keziamanlove.com/wp-content/uploads/2015/04/StatsInRTutorial.pdf&lt;/url&gt;&lt;subtype&gt;400&lt;/subtype&gt;&lt;uuid&gt;DE0C2E8F-6A7E-4AA9-A6D2-7047EBBDF386&lt;/uuid&gt;&lt;bundle&gt;&lt;publication&gt;&lt;title&gt;R package version&lt;/title&gt;&lt;type&gt;-100&lt;/type&gt;&lt;subtype&gt;-100&lt;/subtype&gt;&lt;uuid&gt;0D53421A-950D-4419-9630-9E5F12DF9E7D&lt;/uuid&gt;&lt;/publication&gt;&lt;/bundle&gt;&lt;authors&gt;&lt;author&gt;&lt;firstName&gt;D&lt;/firstName&gt;&lt;lastName&gt;Bates&lt;/lastName&gt;&lt;/author&gt;&lt;author&gt;&lt;firstName&gt;M&lt;/firstName&gt;&lt;lastName&gt;Maechler&lt;/lastName&gt;&lt;/author&gt;&lt;author&gt;&lt;firstName&gt;B&lt;/firstName&gt;&lt;lastName&gt;Bolker&lt;/lastName&gt;&lt;/author&gt;&lt;author&gt;&lt;firstName&gt;S&lt;/firstName&gt;&lt;lastName&gt;Walker&lt;/lastName&gt;&lt;/author&gt;&lt;/authors&gt;&lt;/publication&gt;&lt;/publications&gt;&lt;cites&gt;&lt;/cites&gt;&lt;/citation&gt;</w:instrText>
+      </w:r>
+      <w:r>
+        <w:fldChar w:fldCharType="separate"/>
+      </w:r>
+      <w:r>
+        <w:rPr>
+          <w:rFonts w:cs="Times New Roman"/>
+          <w:lang w:val="en-GB"/>
+        </w:rPr>
+        <w:t>{Bates:2014vy}</w:t>
+      </w:r>
+      <w:r>
+        <w:fldChar w:fldCharType="end"/>
+      </w:r>
+      <w:r>
+        <w:t>. These re</w:t>
+      </w:r>
+      <w:r>
+        <w:t>sults are presented in the supplementary materials.</w:t>
+      </w:r>
+      <w:r>
+        <w:t xml:space="preserve"> </w:t>
+      </w:r>
+    </w:p>
+    <w:p>
+      <w:pPr>
+        <w:pStyle w:val="Thesissubheading"/>
+        <w:spacing w:line="360" w:lineRule="auto"/>
+      </w:pPr>
+      <w:r>
+        <w:t>Repeatability in reaction norms</w:t>
+      </w:r>
+    </w:p>
+    <w:p>
+      <w:pPr>
+        <w:pStyle w:val="Thesisnormal"/>
+        <w:spacing w:line="360" w:lineRule="auto"/>
+        <w:ind w:firstLine="720"/>
+      </w:pPr>
+      <w:r>
+        <w:t xml:space="preserve">We </w:t>
+      </w:r>
+      <w:r>
+        <w:t>calculate</w:t>
+      </w:r>
+      <w:r>
+        <w:t>d</w:t>
+      </w:r>
+      <w:r>
+        <w:t xml:space="preserve"> repeatability</w:t>
+      </w:r>
+      <w:r>
+        <w:t xml:space="preserve"> </w:t>
+      </w:r>
+      <w:r>
+        <w:t xml:space="preserve">following </w:t>
+      </w:r>
+      <w:r>
+        <w:fldChar w:fldCharType="begin"/>
+      </w:r>
+      <w:r>
+        <w:instrText xml:space="preserve"> ADDIN PAPERS2_CITATIONS &lt;citation&gt;&lt;uuid&gt;1F278F1D-918A-45F3-BBB8-E24C9188830B&lt;/uuid&gt;&lt;priority&gt;0&lt;/priority&gt;&lt;publications&gt;&lt;publication&gt;&lt;uuid&gt;633E40D5-A84A-4568-9109-BF18BA936716&lt;/uuid&gt;&lt;volume&gt;6&lt;/volume&gt;&lt;doi&gt;10.1111/2041-210X.12430&lt;/doi&gt;&lt;startpage&gt;1462&lt;/startpage&gt;&lt;publication_date&gt;99201507301200000000222000&lt;/publication_date&gt;&lt;url&gt;http://doi.wiley.com/10.1111/2041-210X.12430&lt;/url&gt;&lt;citekey&gt;ArayaAjoy:2015ir&lt;/citekey&gt;&lt;type&gt;400&lt;/type&gt;&lt;title&gt;An approach to estimate short-term, long-term and reaction norm repeatability&lt;/title&gt;&lt;number&gt;12&lt;/number&gt;&lt;subtype&gt;400&lt;/subtype&gt;&lt;endpage&gt;1473&lt;/endpage&gt;&lt;authors&gt;&lt;author&gt;&lt;firstName&gt;Yimen&lt;/firstName&gt;&lt;middleNames&gt;G&lt;/middleNames&gt;&lt;lastName&gt;Araya-Ajoy&lt;/lastName&gt;&lt;/author&gt;&lt;author&gt;&lt;firstName&gt;Kimberley&lt;/firstName&gt;&lt;middleNames&gt;J&lt;/middleNames&gt;&lt;lastName&gt;Mathot&lt;/lastName&gt;&lt;/author&gt;&lt;author&gt;&lt;firstName&gt;Niels&lt;/firstName&gt;&lt;middleNames&gt;J&lt;/middleNames&gt;&lt;lastName&gt;Dingemanse&lt;/lastName&gt;&lt;/author&gt;&lt;/authors&gt;&lt;editors&gt;&lt;author&gt;&lt;firstName&gt;Robert&lt;/firstName&gt;&lt;middleNames&gt;B&lt;/middleNames&gt;&lt;lastName&gt;O'Hara&lt;/lastName&gt;&lt;/author&gt;&lt;/editors&gt;&lt;/publication&gt;&lt;/publications&gt;&lt;cites&gt;&lt;/cites&gt;&lt;/citation&gt;</w:instrText>
       </w:r>
       <w:r>
         <w:fldChar w:fldCharType="separate"/>
@@ -1868,87 +2056,28 @@
         <w:fldChar w:fldCharType="end"/>
       </w:r>
       <w:r>
-        <w:t>)</w:t>
-      </w:r>
-      <w:r>
-        <w:t xml:space="preserve">. </w:t>
-      </w:r>
-      <w:r>
-        <w:t>Our final model included: V</w:t>
-      </w:r>
-      <w:r>
-        <w:rPr>
-          <w:vertAlign w:val="subscript"/>
-        </w:rPr>
-        <w:t>CO2</w:t>
-      </w:r>
-      <w:r>
-        <w:t>, mass, measurement temperature and previous temperature as fix</w:t>
-      </w:r>
-      <w:r>
-        <w:t>ed effects</w:t>
-      </w:r>
-      <w:r>
-        <w:t xml:space="preserve">. </w:t>
-      </w:r>
-      <w:r>
-        <w:t xml:space="preserve">We </w:t>
-      </w:r>
-      <w:r>
-        <w:t xml:space="preserve">also </w:t>
-      </w:r>
-      <w:r>
-        <w:t xml:space="preserve">fitted random intercept of individual ID and a random slope of </w:t>
-      </w:r>
-      <w:r>
-        <w:t>measurement</w:t>
-      </w:r>
-      <w:r>
-        <w:t xml:space="preserve"> temperature i</w:t>
-      </w:r>
-      <w:r>
-        <w:t>n order to quantify variation in the intercept and slope of the reaction norm between individuals</w:t>
-      </w:r>
-      <w:r>
-        <w:t xml:space="preserve">. We also fitted a </w:t>
-      </w:r>
-      <w:r>
-        <w:t xml:space="preserve">random intercept of series and a random slope of measurement temperature to </w:t>
-      </w:r>
-      <w:r>
-        <w:t>quantify variation in reaction norm parameters between individuals across sampling periods.</w:t>
-      </w:r>
-      <w:r>
-        <w:t xml:space="preserve"> We ran our</w:t>
-      </w:r>
-      <w:r>
-        <w:t xml:space="preserve"> models in the package </w:t>
-      </w:r>
-      <w:commentRangeStart w:id="1"/>
-      <w:r>
-        <w:t>‘</w:t>
-      </w:r>
-      <w:r>
-        <w:t>MCMCglmm</w:t>
-      </w:r>
-      <w:r>
-        <w:t xml:space="preserve">’ (REF) </w:t>
-      </w:r>
-      <w:commentRangeEnd w:id="1"/>
-      <w:r>
-        <w:rPr>
-          <w:rStyle w:val="CommentReference"/>
-        </w:rPr>
-        <w:commentReference w:id="1"/>
-      </w:r>
-      <w:r>
-        <w:t>and extracted the relevant</w:t>
-      </w:r>
-      <w:r>
-        <w:t xml:space="preserve"> variance components to calculate repeatability </w:t>
-      </w:r>
-      <w:r>
-        <w:t>as below.</w:t>
+        <w:t xml:space="preserve"> </w:t>
+      </w:r>
+      <w:r>
+        <w:t>by extracting</w:t>
+      </w:r>
+      <w:r>
+        <w:t xml:space="preserve"> the </w:t>
+      </w:r>
+      <w:r>
+        <w:t xml:space="preserve">posterior distribution for the </w:t>
+      </w:r>
+      <w:r>
+        <w:t>relevant</w:t>
+      </w:r>
+      <w:r>
+        <w:t xml:space="preserve"> </w:t>
+      </w:r>
+      <w:r>
+        <w:t>variance components</w:t>
+      </w:r>
+      <w:r>
+        <w:t>.</w:t>
       </w:r>
       <w:r>
         <w:t xml:space="preserve"> </w:t>
@@ -2301,7 +2430,13 @@
         <w:spacing w:line="360" w:lineRule="auto"/>
       </w:pPr>
       <w:r>
-        <w:t>To estimate the proportion of total phenotypic variation in metabolic rate among individuals due to differences in time scales, w</w:t>
+        <w:t xml:space="preserve">To estimate the proportion of total phenotypic variation in metabolic rate </w:t>
+      </w:r>
+      <w:r>
+        <w:t>within individuals, between sampling periods</w:t>
+      </w:r>
+      <w:r>
+        <w:t>, w</w:t>
       </w:r>
       <w:r>
         <w:t xml:space="preserve">e calculated short and long-term repeatability </w:t>
@@ -2309,16 +2444,16 @@
       <w:r>
         <w:t xml:space="preserve">of the </w:t>
       </w:r>
-      <w:commentRangeStart w:id="2"/>
+      <w:commentRangeStart w:id="1"/>
       <w:r>
         <w:t xml:space="preserve">intercept </w:t>
       </w:r>
-      <w:commentRangeEnd w:id="2"/>
+      <w:commentRangeEnd w:id="1"/>
       <w:r>
         <w:rPr>
           <w:rStyle w:val="CommentReference"/>
         </w:rPr>
-        <w:commentReference w:id="2"/>
+        <w:commentReference w:id="1"/>
       </w:r>
       <w:r>
         <w:t>(eqn 4 and eq5, respectively)</w:t>
@@ -2327,10 +2462,22 @@
         <w:t xml:space="preserve">. </w:t>
       </w:r>
       <w:r>
-        <w:t xml:space="preserve">[Read more about short term repeatability and elaborate, how is this diff from Rintercept, what does it mean to include Ve0]. </w:t>
-      </w:r>
-      <w:r>
-        <w:t>Long-term repeatability includes variance among series, which represents short-term consistency between individuals caused by short-term consistency in environmental conditions.</w:t>
+        <w:t>The calculation for short-term repeatability includes within individual, between sampling period variability (series) in the numerator. This accounts for</w:t>
+      </w:r>
+      <w:r>
+        <w:t xml:space="preserve"> </w:t>
+      </w:r>
+      <w:r>
+        <w:t>short-term consistency between individuals caused by short-term consistency in environmental conditions</w:t>
+      </w:r>
+      <w:r>
+        <w:t>, whereas, l</w:t>
+      </w:r>
+      <w:r>
+        <w:t xml:space="preserve">ong-term repeatability </w:t>
+      </w:r>
+      <w:r>
+        <w:t>calculations does not.</w:t>
       </w:r>
     </w:p>
     <w:p>
@@ -2749,250 +2896,487 @@
     </w:p>
     <w:p>
       <w:pPr>
+        <w:pStyle w:val="Thesissectionheading"/>
+        <w:spacing w:line="360" w:lineRule="auto"/>
+      </w:pPr>
+      <w:r>
+        <w:t>Results</w:t>
+      </w:r>
+    </w:p>
+    <w:p>
+      <w:pPr>
         <w:pStyle w:val="Thesisnormal"/>
         <w:spacing w:line="360" w:lineRule="auto"/>
       </w:pPr>
+      <w:r>
+        <w:t xml:space="preserve">Both body mass and temperature </w:t>
+      </w:r>
+      <w:r>
+        <w:t xml:space="preserve">had a </w:t>
+      </w:r>
+      <w:r>
+        <w:t xml:space="preserve">significant </w:t>
+      </w:r>
+      <w:r>
+        <w:t xml:space="preserve">positive </w:t>
+      </w:r>
+      <w:r>
+        <w:t>effect on metabolic rat</w:t>
+      </w:r>
+      <w:r>
+        <w:t>e</w:t>
+      </w:r>
+      <w:r>
+        <w:t xml:space="preserve"> (</w:t>
+      </w:r>
+      <w:r>
+        <w:t>Table 1</w:t>
+      </w:r>
+      <w:r>
+        <w:t>)</w:t>
+      </w:r>
+      <w:r>
+        <w:t>.</w:t>
+      </w:r>
+      <w:r>
+        <w:t xml:space="preserve"> </w:t>
+      </w:r>
+      <w:r>
+        <w:t>T</w:t>
+      </w:r>
+      <w:r>
+        <w:t xml:space="preserve">here were significant differences in the </w:t>
+      </w:r>
+      <w:r>
+        <w:t xml:space="preserve">individual </w:t>
+      </w:r>
+      <w:r>
+        <w:t>intercept</w:t>
+      </w:r>
+      <w:r>
+        <w:t>s</w:t>
+      </w:r>
+      <w:r>
+        <w:t xml:space="preserve"> and </w:t>
+      </w:r>
+      <w:r>
+        <w:t>slopes</w:t>
+      </w:r>
+      <w:r>
+        <w:t xml:space="preserve"> </w:t>
+      </w:r>
+      <w:r>
+        <w:t>(Table 1)</w:t>
+      </w:r>
+      <w:r>
+        <w:t xml:space="preserve">. </w:t>
+      </w:r>
+      <w:r>
+        <w:t xml:space="preserve">Individual intercepts and slopes </w:t>
+      </w:r>
+      <w:r>
+        <w:t xml:space="preserve">were also </w:t>
+      </w:r>
+      <w:r>
+        <w:t xml:space="preserve">moderately </w:t>
+      </w:r>
+      <w:r>
+        <w:t>repeatable</w:t>
+      </w:r>
+      <w:r>
+        <w:t xml:space="preserve"> within each sampling period </w:t>
+      </w:r>
+      <w:r>
+        <w:t>(Table 1). In other words, individuals differed in their average metabolic rate as well as, how their metabolic rate changed in response to temperature</w:t>
+      </w:r>
+      <w:r>
+        <w:t xml:space="preserve"> (Fig.</w:t>
+      </w:r>
+      <w:r>
+        <w:t>1</w:t>
+      </w:r>
+      <w:r>
+        <w:t>)</w:t>
+      </w:r>
+      <w:r>
+        <w:t>.</w:t>
+      </w:r>
+      <w:r>
+        <w:t xml:space="preserve"> </w:t>
+      </w:r>
+      <w:r>
+        <w:t xml:space="preserve">As predicted, the </w:t>
+      </w:r>
+      <w:r>
+        <w:t>repeatability of individual intercepts decreased over time (Table 1)</w:t>
+      </w:r>
+      <w:r>
+        <w:t xml:space="preserve">. This indicates the variability in </w:t>
+      </w:r>
+      <w:r>
+        <w:t xml:space="preserve">average metabolic rate between individuals decreased </w:t>
+      </w:r>
+      <w:r>
+        <w:t>across sampling periods.</w:t>
+      </w:r>
+    </w:p>
+    <w:p>
+      <w:pPr>
+        <w:pStyle w:val="Thesisnormal"/>
+        <w:spacing w:line="360" w:lineRule="auto"/>
+        <w:ind w:firstLine="720"/>
+      </w:pPr>
+      <w:r>
+        <w:t xml:space="preserve">There was a </w:t>
+      </w:r>
+      <w:r>
+        <w:t xml:space="preserve">positive </w:t>
+      </w:r>
+      <w:r>
+        <w:t>relationship</w:t>
+      </w:r>
+      <w:r>
+        <w:t xml:space="preserve"> between individual intercepts and slope (</w:t>
+      </w:r>
+      <w:r>
+        <w:t xml:space="preserve">Table 1, </w:t>
+      </w:r>
+      <w:r>
+        <w:t xml:space="preserve">Fig. 2a). </w:t>
+      </w:r>
+      <w:r>
+        <w:t>In other words, individuals with high average metabolic rates responded more strongly to temperature changes</w:t>
+      </w:r>
+      <w:r>
+        <w:t xml:space="preserve"> and individuals with low average metabolic rates, were less responsive to temperature changes</w:t>
+      </w:r>
+      <w:r>
+        <w:t xml:space="preserve">. </w:t>
+      </w:r>
+    </w:p>
+    <w:p>
+      <w:pPr>
+        <w:pStyle w:val="Thesisnormal"/>
+        <w:spacing w:line="360" w:lineRule="auto"/>
+        <w:ind w:firstLine="720"/>
+      </w:pPr>
+      <w:r>
+        <w:t>W</w:t>
+      </w:r>
+      <w:r>
+        <w:t>e found that w</w:t>
+      </w:r>
+      <w:r>
+        <w:t>ithin-</w:t>
+      </w:r>
+      <w:r>
+        <w:t>individual</w:t>
+      </w:r>
+      <w:r>
+        <w:t>, across sampling period</w:t>
+      </w:r>
+      <w:r>
+        <w:t>s</w:t>
+      </w:r>
+      <w:r>
+        <w:t xml:space="preserve"> intercepts and slopes</w:t>
+      </w:r>
+      <w:r>
+        <w:t xml:space="preserve"> </w:t>
+      </w:r>
+      <w:r>
+        <w:t>covaried</w:t>
+      </w:r>
+      <w:r>
+        <w:t xml:space="preserve"> </w:t>
+      </w:r>
+      <w:r>
+        <w:t xml:space="preserve">negatively </w:t>
+      </w:r>
+      <w:r>
+        <w:t>(Table 1</w:t>
+      </w:r>
+      <w:r>
+        <w:t>, Fig. 2b</w:t>
+      </w:r>
+      <w:r>
+        <w:t>). This suggests that</w:t>
+      </w:r>
+      <w:r>
+        <w:t xml:space="preserve"> over time,</w:t>
+      </w:r>
+      <w:r>
+        <w:t xml:space="preserve"> </w:t>
+      </w:r>
+      <w:r>
+        <w:t>within an individual</w:t>
+      </w:r>
+      <w:r>
+        <w:t>,</w:t>
+      </w:r>
+      <w:r>
+        <w:t xml:space="preserve"> </w:t>
+      </w:r>
+      <w:r>
+        <w:t>a high average metabolic rate is less plastic in their response to temperature, whereas a low average metabolic rate is more responsive to temperature</w:t>
+      </w:r>
+      <w:r>
+        <w:t xml:space="preserve"> (Fig. 3)</w:t>
+      </w:r>
+      <w:r>
+        <w:t xml:space="preserve">. </w:t>
+      </w:r>
     </w:p>
     <w:p>
       <w:pPr>
         <w:pStyle w:val="Thesissectionheading"/>
-      </w:pPr>
-      <w:r>
-        <w:t>Results</w:t>
+        <w:spacing w:line="360" w:lineRule="auto"/>
+      </w:pPr>
+      <w:r>
+        <w:t>Discussion</w:t>
       </w:r>
     </w:p>
     <w:p>
       <w:pPr>
         <w:pStyle w:val="Thesisnormal"/>
-      </w:pPr>
-      <w:r>
-        <w:t xml:space="preserve">Both body mass and temperature </w:t>
-      </w:r>
-      <w:r>
-        <w:t xml:space="preserve">had a </w:t>
-      </w:r>
-      <w:r>
-        <w:t xml:space="preserve">significant </w:t>
-      </w:r>
-      <w:r>
-        <w:t xml:space="preserve">positive </w:t>
-      </w:r>
-      <w:r>
-        <w:t>effect on metabolic rat</w:t>
-      </w:r>
-      <w:r>
-        <w:t>e</w:t>
-      </w:r>
-      <w:r>
-        <w:t xml:space="preserve"> (</w:t>
-      </w:r>
-      <w:r>
-        <w:t>Table 1</w:t>
-      </w:r>
-      <w:r>
-        <w:t>)</w:t>
+        <w:spacing w:line="360" w:lineRule="auto"/>
+      </w:pPr>
+      <w:r>
+        <w:t xml:space="preserve">We found that individual metabolic reaction norms in response to temperature </w:t>
+      </w:r>
+      <w:r>
+        <w:t xml:space="preserve">were </w:t>
+      </w:r>
+      <w:r>
+        <w:t xml:space="preserve">moderately repeatable. As predicted, repeatability of average metabolic response decreased over time. </w:t>
+      </w:r>
+      <w:r>
+        <w:t xml:space="preserve">Our results show that individuals with a high average metabolic </w:t>
+      </w:r>
+      <w:r>
+        <w:t xml:space="preserve">rate were also more flexible in their response to temperature. Interestingly, we found that </w:t>
+      </w:r>
+      <w:r>
+        <w:t>within an</w:t>
+      </w:r>
+      <w:r>
+        <w:t xml:space="preserve"> individual</w:t>
+      </w:r>
+      <w:r>
+        <w:t>, thermal plasticity of metabolic rate</w:t>
+      </w:r>
+      <w:r>
+        <w:t xml:space="preserve"> is constrained</w:t>
+      </w:r>
+      <w:r>
+        <w:t xml:space="preserve"> by the average metabolic rate such that a high average metabolic rate is associated with a low capacity to respond to temperature. </w:t>
+      </w:r>
+      <w:bookmarkStart w:id="2" w:name="_GoBack"/>
+      <w:bookmarkEnd w:id="2"/>
+    </w:p>
+    <w:p>
+      <w:pPr>
+        <w:pStyle w:val="Thesissectionheading"/>
+        <w:spacing w:line="360" w:lineRule="auto"/>
+      </w:pPr>
+      <w:r>
+        <w:t>Acknowledgements</w:t>
+      </w:r>
+    </w:p>
+    <w:p>
+      <w:pPr>
+        <w:pStyle w:val="Thesisnormal"/>
+        <w:spacing w:line="360" w:lineRule="auto"/>
+      </w:pPr>
+      <w:r>
+        <w:t>Stephan Klopper for assisting with the const</w:t>
+      </w:r>
+      <w:r>
+        <w:t>ruction of metabolism chambers and n</w:t>
+      </w:r>
+      <w:r>
+        <w:t xml:space="preserve">umerous members of the Lizard Lab, particularly Christine Wilson for help with animal husbandry. </w:t>
+      </w:r>
+    </w:p>
+    <w:p>
+      <w:pPr>
+        <w:pStyle w:val="Thesissectionheading"/>
+        <w:spacing w:line="360" w:lineRule="auto"/>
+      </w:pPr>
+      <w:r>
+        <w:t>References</w:t>
+      </w:r>
+    </w:p>
+    <w:p>
+      <w:pPr>
+        <w:pStyle w:val="Thesissectionheading"/>
+        <w:spacing w:line="360" w:lineRule="auto"/>
+      </w:pPr>
+      <w:r>
+        <w:t>Figure legends</w:t>
+      </w:r>
+    </w:p>
+    <w:p>
+      <w:pPr>
+        <w:pStyle w:val="Thesisnormal"/>
+        <w:spacing w:line="360" w:lineRule="auto"/>
+      </w:pPr>
+      <w:r>
+        <w:t xml:space="preserve">Figure 1. </w:t>
+      </w:r>
+      <w:r>
+        <w:t>Predicted m</w:t>
+      </w:r>
+      <w:r>
+        <w:t xml:space="preserve">etabolic rate </w:t>
+      </w:r>
+      <w:r>
+        <w:t xml:space="preserve">as a function of Boltzmann constant corrected temperature (K) for 42 male </w:t>
+      </w:r>
+      <w:r>
+        <w:rPr>
+          <w:i/>
+        </w:rPr>
+        <w:t xml:space="preserve">L. delicata </w:t>
+      </w:r>
+      <w:r>
+        <w:t xml:space="preserve">lizards across ten sampling periods. Predictions were made from model in Table 1 after fixing body mass and prior temperature to the mean. </w:t>
+      </w:r>
+    </w:p>
+    <w:p>
+      <w:pPr>
+        <w:pStyle w:val="Thesisnormal"/>
+      </w:pPr>
+    </w:p>
+    <w:p>
+      <w:pPr>
+        <w:pStyle w:val="Thesisnormal"/>
+        <w:spacing w:line="360" w:lineRule="auto"/>
+      </w:pPr>
+      <w:r>
+        <w:t>Figure 2</w:t>
+      </w:r>
+      <w:r>
+        <w:t>a</w:t>
       </w:r>
       <w:r>
         <w:t>.</w:t>
       </w:r>
+      <w:r>
+        <w:t xml:space="preserve"> Predicted </w:t>
+      </w:r>
+      <w:r>
+        <w:t>intercepts and slopes</w:t>
+      </w:r>
+      <w:r>
+        <w:t xml:space="preserve"> at the a) </w:t>
+      </w:r>
+      <w:r>
+        <w:t>between</w:t>
+      </w:r>
+      <w:r>
+        <w:t>-</w:t>
+      </w:r>
+      <w:r>
+        <w:t>individual</w:t>
+      </w:r>
+      <w:r>
+        <w:t xml:space="preserve"> level and b</w:t>
+      </w:r>
+      <w:r>
+        <w:t xml:space="preserve">) </w:t>
+      </w:r>
+      <w:r>
+        <w:t>within</w:t>
+      </w:r>
+      <w:r>
+        <w:t>-individual</w:t>
+      </w:r>
+      <w:r>
+        <w:t>, between-sampling periods level,</w:t>
+      </w:r>
+      <w:r>
+        <w:t xml:space="preserve"> </w:t>
+      </w:r>
+      <w:r>
+        <w:t xml:space="preserve">across ten sampling periods </w:t>
+      </w:r>
+      <w:r>
+        <w:t xml:space="preserve">for 42 male </w:t>
+      </w:r>
+      <w:r>
+        <w:rPr>
+          <w:i/>
+        </w:rPr>
+        <w:t xml:space="preserve">L. delicata </w:t>
+      </w:r>
+      <w:r>
+        <w:t>liza</w:t>
+      </w:r>
+      <w:r>
+        <w:t xml:space="preserve">rds across ten sampling periods. </w:t>
+      </w:r>
+      <w:r>
+        <w:t>Predictions were made from model in Table 1 after fixing body mass and prior temperature to the mean.</w:t>
+      </w:r>
+      <w:r>
+        <w:t xml:space="preserve"> Horizontal and vertical error bars represent the 95% credible intervals for the intercept and slope, respectively.</w:t>
+      </w:r>
     </w:p>
     <w:p>
       <w:pPr>
         <w:pStyle w:val="Thesisnormal"/>
+        <w:spacing w:line="360" w:lineRule="auto"/>
       </w:pPr>
     </w:p>
     <w:p>
       <w:pPr>
         <w:pStyle w:val="Thesisnormal"/>
-        <w:ind w:firstLine="720"/>
-      </w:pPr>
-      <w:r>
-        <w:t xml:space="preserve">There were significant differences in the </w:t>
-      </w:r>
-      <w:r>
-        <w:t xml:space="preserve">individual </w:t>
-      </w:r>
-      <w:r>
-        <w:t>intercept</w:t>
-      </w:r>
-      <w:r>
-        <w:t>s</w:t>
-      </w:r>
-      <w:r>
-        <w:t xml:space="preserve"> and </w:t>
-      </w:r>
-      <w:r>
-        <w:t>slopes</w:t>
+        <w:spacing w:line="360" w:lineRule="auto"/>
+      </w:pPr>
+      <w:r>
+        <w:t>Figure 3</w:t>
+      </w:r>
+      <w:r>
+        <w:t>.</w:t>
       </w:r>
       <w:r>
         <w:t xml:space="preserve"> </w:t>
       </w:r>
       <w:r>
-        <w:t>(Table 1)</w:t>
-      </w:r>
-      <w:r>
-        <w:t xml:space="preserve">. </w:t>
-      </w:r>
-      <w:r>
-        <w:t xml:space="preserve">Individual intercepts and slopes </w:t>
-      </w:r>
-      <w:r>
-        <w:t xml:space="preserve">were also </w:t>
-      </w:r>
-      <w:r>
-        <w:t xml:space="preserve">moderately </w:t>
-      </w:r>
-      <w:r>
-        <w:t>repeatable (Table 1). In other words, individuals differed in their average metabolic rate as well as, how their metabolic rate changed in response to temperature</w:t>
-      </w:r>
-      <w:r>
-        <w:t xml:space="preserve"> (Fig.XX)</w:t>
+        <w:t>Predicted intercepts and slopes at the within-individual, between-sampling periods level</w:t>
+      </w:r>
+      <w:r>
+        <w:t xml:space="preserve"> </w:t>
+      </w:r>
+      <w:r>
+        <w:t xml:space="preserve">for 42 male </w:t>
+      </w:r>
+      <w:r>
+        <w:rPr>
+          <w:i/>
+        </w:rPr>
+        <w:t xml:space="preserve">L. delicata </w:t>
+      </w:r>
+      <w:r>
+        <w:t>lizards across ten sampling periods</w:t>
       </w:r>
       <w:r>
         <w:t>.</w:t>
       </w:r>
+      <w:r>
+        <w:t xml:space="preserve"> </w:t>
+      </w:r>
+      <w:r>
+        <w:t>Horizontal and vertical error bars represent the 95% credible intervals for the intercept and slope, respectively.</w:t>
+      </w:r>
+      <w:r>
+        <w:t xml:space="preserve"> Darker blue colours represent earlier sampling periods, lighter blue colours represent later sampling periods.</w:t>
+      </w:r>
     </w:p>
     <w:p>
       <w:pPr>
         <w:pStyle w:val="Thesisnormal"/>
-      </w:pPr>
-      <w:r>
-        <w:t>[</w:t>
-      </w:r>
-      <w:r>
-        <w:t>How much variance in data is explained by ID</w:t>
-      </w:r>
-      <w:r>
-        <w:t>, How much variance in data is explained by IDslope</w:t>
-      </w:r>
-      <w:r>
-        <w:t>]</w:t>
-      </w:r>
-    </w:p>
-    <w:p>
-      <w:pPr>
-        <w:pStyle w:val="Thesisnormal"/>
-        <w:ind w:firstLine="720"/>
-      </w:pPr>
-      <w:r>
-        <w:t>The repeatability of individual intercepts decreased over time (Table 1)</w:t>
-      </w:r>
-      <w:r>
-        <w:t xml:space="preserve">. This indicates the variability in </w:t>
-      </w:r>
-      <w:r>
-        <w:t>average metabolic rate between individuals decreased over time</w:t>
-      </w:r>
-      <w:r>
-        <w:t xml:space="preserve"> (Fig. XX)</w:t>
-      </w:r>
-      <w:r>
-        <w:t>.</w:t>
-      </w:r>
-    </w:p>
-    <w:p>
-      <w:pPr>
-        <w:pStyle w:val="Thesisnormal"/>
-        <w:ind w:firstLine="720"/>
-      </w:pPr>
-      <w:r>
-        <w:t>Across sam</w:t>
-      </w:r>
-      <w:r>
-        <w:t>p</w:t>
-      </w:r>
-      <w:r>
-        <w:t>ling series, t</w:t>
-      </w:r>
-      <w:r>
-        <w:t xml:space="preserve">here </w:t>
-      </w:r>
-      <w:r>
-        <w:t>was</w:t>
-      </w:r>
-      <w:r>
-        <w:t xml:space="preserve"> significant negative covariance</w:t>
-      </w:r>
-      <w:r>
-        <w:t xml:space="preserve"> in</w:t>
-      </w:r>
-      <w:r>
-        <w:t xml:space="preserve"> </w:t>
-      </w:r>
-      <w:r>
-        <w:t>within-</w:t>
-      </w:r>
-      <w:r>
-        <w:t>individual intercepts and slopes</w:t>
-      </w:r>
-      <w:r>
-        <w:t xml:space="preserve"> (Table 1). This suggests that individuals with a high average metabolic rate also responds</w:t>
-      </w:r>
-      <w:r>
-        <w:t xml:space="preserve"> less strongly to changes in temperature, whereas individuals with a low average metabolic rate reacts more strongly to changes in temperature (Fig. XX)</w:t>
-      </w:r>
-    </w:p>
-    <w:p>
-      <w:pPr>
-        <w:pStyle w:val="Thesissectionheading"/>
-        <w:spacing w:line="360" w:lineRule="auto"/>
-      </w:pPr>
-      <w:r>
-        <w:t>Discussion</w:t>
-      </w:r>
-    </w:p>
-    <w:p>
-      <w:pPr>
-        <w:pStyle w:val="Thesissectionheading"/>
-        <w:spacing w:line="360" w:lineRule="auto"/>
-      </w:pPr>
-      <w:r>
-        <w:t>Acknowledgements</w:t>
-      </w:r>
-    </w:p>
-    <w:p>
-      <w:pPr>
-        <w:pStyle w:val="Thesisnormal"/>
-        <w:spacing w:line="360" w:lineRule="auto"/>
-      </w:pPr>
-      <w:r>
-        <w:t>Stephan Klopper for assisting with the const</w:t>
-      </w:r>
-      <w:r>
-        <w:t>ruction of metabolism chambers and n</w:t>
-      </w:r>
-      <w:r>
-        <w:t xml:space="preserve">umerous members of the Lizard Lab, particularly Christine Wilson for help with animal husbandry. </w:t>
-      </w:r>
-    </w:p>
-    <w:p>
-      <w:pPr>
-        <w:pStyle w:val="Thesissectionheading"/>
-        <w:spacing w:line="360" w:lineRule="auto"/>
-      </w:pPr>
-      <w:r>
-        <w:t>References</w:t>
-      </w:r>
-    </w:p>
-    <w:p>
-      <w:pPr>
-        <w:pStyle w:val="Thesissectionheading"/>
-        <w:spacing w:line="360" w:lineRule="auto"/>
-      </w:pPr>
-      <w:r>
-        <w:t>Figure legends</w:t>
-      </w:r>
-    </w:p>
-    <w:p>
-      <w:pPr>
-        <w:pStyle w:val="Thesissectionheading"/>
-        <w:spacing w:line="360" w:lineRule="auto"/>
-      </w:pPr>
-    </w:p>
-    <w:p>
-      <w:pPr>
-        <w:pStyle w:val="Thesissectionheading"/>
-        <w:spacing w:line="360" w:lineRule="auto"/>
         <w:sectPr>
           <w:pgSz w:w="11900" w:h="16840"/>
           <w:pgMar w:top="1440" w:right="1800" w:bottom="1440" w:left="1800" w:header="708" w:footer="708" w:gutter="0"/>
@@ -3012,7 +3396,7 @@
           <w:lang w:val="en-GB" w:eastAsia="en-GB"/>
         </w:rPr>
         <w:drawing>
-          <wp:anchor distT="0" distB="0" distL="114300" distR="114300" simplePos="0" relativeHeight="251658240" behindDoc="0" locked="0" layoutInCell="1" allowOverlap="1" wp14:anchorId="0A132AEC" wp14:editId="146471F2">
+          <wp:anchor distT="0" distB="0" distL="114300" distR="114300" simplePos="0" relativeHeight="251658240" behindDoc="0" locked="0" layoutInCell="1" allowOverlap="1" wp14:anchorId="0A132AEC" wp14:editId="4732CCE5">
             <wp:simplePos x="0" y="0"/>
             <wp:positionH relativeFrom="column">
               <wp:posOffset>165100</wp:posOffset>
@@ -3088,18 +3472,18 @@
           <w:lang w:val="en-GB" w:eastAsia="en-GB"/>
         </w:rPr>
         <w:drawing>
-          <wp:anchor distT="0" distB="0" distL="114300" distR="114300" simplePos="0" relativeHeight="251659264" behindDoc="0" locked="0" layoutInCell="1" allowOverlap="1" wp14:anchorId="5D17AACD" wp14:editId="7F1378EF">
+          <wp:anchor distT="0" distB="0" distL="114300" distR="114300" simplePos="0" relativeHeight="251661312" behindDoc="0" locked="0" layoutInCell="1" allowOverlap="1" wp14:anchorId="39617A08" wp14:editId="1001CBF3">
             <wp:simplePos x="0" y="0"/>
             <wp:positionH relativeFrom="column">
-              <wp:posOffset>167640</wp:posOffset>
+              <wp:posOffset>100330</wp:posOffset>
             </wp:positionH>
             <wp:positionV relativeFrom="paragraph">
-              <wp:posOffset>3552190</wp:posOffset>
+              <wp:posOffset>3521075</wp:posOffset>
             </wp:positionV>
-            <wp:extent cx="5331460" cy="5331460"/>
-            <wp:effectExtent l="0" t="0" r="2540" b="2540"/>
+            <wp:extent cx="5857875" cy="5661660"/>
+            <wp:effectExtent l="0" t="0" r="9525" b="2540"/>
             <wp:wrapSquare wrapText="bothSides"/>
-            <wp:docPr id="2" name="Picture 2" descr="../output/fig/covariance.ID.Series.pdf"/>
+            <wp:docPr id="4" name="Picture 4" descr="../../../Downloads/Presentation1.pdf"/>
             <wp:cNvGraphicFramePr>
               <a:graphicFrameLocks xmlns:a="http://schemas.openxmlformats.org/drawingml/2006/main" noChangeAspect="1"/>
             </wp:cNvGraphicFramePr>
@@ -3107,12 +3491,12 @@
               <a:graphicData uri="http://schemas.openxmlformats.org/drawingml/2006/picture">
                 <pic:pic xmlns:pic="http://schemas.openxmlformats.org/drawingml/2006/picture">
                   <pic:nvPicPr>
-                    <pic:cNvPr id="0" name="Picture 2" descr="../output/fig/covariance.ID.Series.pdf"/>
+                    <pic:cNvPr id="0" name="Picture 1" descr="../../../Downloads/Presentation1.pdf"/>
                     <pic:cNvPicPr>
                       <a:picLocks noChangeAspect="1" noChangeArrowheads="1"/>
                     </pic:cNvPicPr>
                   </pic:nvPicPr>
-                  <pic:blipFill>
+                  <pic:blipFill rotWithShape="1">
                     <a:blip r:embed="rId7">
                       <a:extLst>
                         <a:ext uri="{28A0092B-C50C-407E-A947-70E740481C1C}">
@@ -3120,15 +3504,13 @@
                         </a:ext>
                       </a:extLst>
                     </a:blip>
-                    <a:srcRect/>
-                    <a:stretch>
-                      <a:fillRect/>
-                    </a:stretch>
+                    <a:srcRect l="19103" t="6563" r="16209" b="10039"/>
+                    <a:stretch/>
                   </pic:blipFill>
                   <pic:spPr bwMode="auto">
                     <a:xfrm>
                       <a:off x="0" y="0"/>
-                      <a:ext cx="5331460" cy="5331460"/>
+                      <a:ext cx="5857875" cy="5661660"/>
                     </a:xfrm>
                     <a:prstGeom prst="rect">
                       <a:avLst/>
@@ -3137,6 +3519,11 @@
                     <a:ln>
                       <a:noFill/>
                     </a:ln>
+                    <a:extLst>
+                      <a:ext uri="{53640926-AAD7-44D8-BBD7-CCE9431645EC}">
+                        <a14:shadowObscured xmlns:a14="http://schemas.microsoft.com/office/drawing/2010/main"/>
+                      </a:ext>
+                    </a:extLst>
                   </pic:spPr>
                 </pic:pic>
               </a:graphicData>
@@ -3171,24 +3558,29 @@
       <w:pPr>
         <w:pStyle w:val="Thesisnormal"/>
       </w:pPr>
+    </w:p>
+    <w:p>
+      <w:pPr>
+        <w:pStyle w:val="Thesisnormal"/>
+      </w:pPr>
       <w:r>
         <w:rPr>
           <w:noProof/>
           <w:lang w:val="en-GB" w:eastAsia="en-GB"/>
         </w:rPr>
         <w:drawing>
-          <wp:anchor distT="0" distB="0" distL="114300" distR="114300" simplePos="0" relativeHeight="251660288" behindDoc="0" locked="0" layoutInCell="1" allowOverlap="1" wp14:anchorId="0D651341" wp14:editId="76721524">
+          <wp:anchor distT="0" distB="0" distL="114300" distR="114300" simplePos="0" relativeHeight="251662336" behindDoc="0" locked="0" layoutInCell="1" allowOverlap="1" wp14:anchorId="7AE24F3D" wp14:editId="08E0C645">
             <wp:simplePos x="0" y="0"/>
             <wp:positionH relativeFrom="column">
-              <wp:posOffset>90805</wp:posOffset>
+              <wp:posOffset>5080</wp:posOffset>
             </wp:positionH>
             <wp:positionV relativeFrom="paragraph">
-              <wp:posOffset>213995</wp:posOffset>
+              <wp:posOffset>176530</wp:posOffset>
             </wp:positionV>
-            <wp:extent cx="5266055" cy="5266055"/>
+            <wp:extent cx="6201410" cy="6201410"/>
             <wp:effectExtent l="0" t="0" r="0" b="0"/>
             <wp:wrapSquare wrapText="bothSides"/>
-            <wp:docPr id="3" name="Picture 3" descr="../output/fig/covariance.series.int.slope.samp.period.pdf"/>
+            <wp:docPr id="7" name="Picture 7" descr="../../../Downloads/Presentation2.pdf"/>
             <wp:cNvGraphicFramePr>
               <a:graphicFrameLocks xmlns:a="http://schemas.openxmlformats.org/drawingml/2006/main" noChangeAspect="1"/>
             </wp:cNvGraphicFramePr>
@@ -3196,12 +3588,12 @@
               <a:graphicData uri="http://schemas.openxmlformats.org/drawingml/2006/picture">
                 <pic:pic xmlns:pic="http://schemas.openxmlformats.org/drawingml/2006/picture">
                   <pic:nvPicPr>
-                    <pic:cNvPr id="0" name="Picture 3" descr="../output/fig/covariance.series.int.slope.samp.period.pdf"/>
+                    <pic:cNvPr id="0" name="Picture 4" descr="../../../Downloads/Presentation2.pdf"/>
                     <pic:cNvPicPr>
                       <a:picLocks noChangeAspect="1" noChangeArrowheads="1"/>
                     </pic:cNvPicPr>
                   </pic:nvPicPr>
-                  <pic:blipFill>
+                  <pic:blipFill rotWithShape="1">
                     <a:blip r:embed="rId8">
                       <a:extLst>
                         <a:ext uri="{28A0092B-C50C-407E-A947-70E740481C1C}">
@@ -3209,15 +3601,13 @@
                         </a:ext>
                       </a:extLst>
                     </a:blip>
-                    <a:srcRect/>
-                    <a:stretch>
-                      <a:fillRect/>
-                    </a:stretch>
+                    <a:srcRect l="10882" t="2769" r="16319"/>
+                    <a:stretch/>
                   </pic:blipFill>
                   <pic:spPr bwMode="auto">
                     <a:xfrm>
                       <a:off x="0" y="0"/>
-                      <a:ext cx="5266055" cy="5266055"/>
+                      <a:ext cx="6201410" cy="6201410"/>
                     </a:xfrm>
                     <a:prstGeom prst="rect">
                       <a:avLst/>
@@ -3226,6 +3616,11 @@
                     <a:ln>
                       <a:noFill/>
                     </a:ln>
+                    <a:extLst>
+                      <a:ext uri="{53640926-AAD7-44D8-BBD7-CCE9431645EC}">
+                        <a14:shadowObscured xmlns:a14="http://schemas.microsoft.com/office/drawing/2010/main"/>
+                      </a:ext>
+                    </a:extLst>
                   </pic:spPr>
                 </pic:pic>
               </a:graphicData>
@@ -3245,10 +3640,14 @@
         <w:pStyle w:val="Thesisnormal"/>
       </w:pPr>
       <w:r>
-        <w:t>ESM Fig. 1? / Fig. 3</w:t>
-      </w:r>
-      <w:bookmarkStart w:id="3" w:name="_GoBack"/>
-      <w:bookmarkEnd w:id="3"/>
+        <w:t>Fig</w:t>
+      </w:r>
+      <w:r>
+        <w:t>ure</w:t>
+      </w:r>
+      <w:r>
+        <w:t>. 3</w:t>
+      </w:r>
     </w:p>
     <w:p>
       <w:pPr>
@@ -3305,7 +3704,13 @@
           </w:tcPr>
           <w:p>
             <w:r>
-              <w:t>Table 1. Posterior modes and variance components of Z-transformed log metabolic rate as a function of temperature, z-transformed ln mass and prior temperature</w:t>
+              <w:t xml:space="preserve">Table 1. Posterior modes and variance components of Z-transformed log metabolic rate as a function of </w:t>
+            </w:r>
+            <w:r>
+              <w:t xml:space="preserve">corrected </w:t>
+            </w:r>
+            <w:r>
+              <w:t>temperature, z-transformed ln mass and prior temperature</w:t>
             </w:r>
             <w:r>
               <w:t xml:space="preserve"> </w:t>
@@ -3326,7 +3731,13 @@
               <w:t xml:space="preserve"> (n = 42) and</w:t>
             </w:r>
             <w:r>
-              <w:t xml:space="preserve"> series within individual (n = 420) with respect to</w:t>
+              <w:t xml:space="preserve"> within individual</w:t>
+            </w:r>
+            <w:r>
+              <w:t>-between sampling period</w:t>
+            </w:r>
+            <w:r>
+              <w:t xml:space="preserve"> (n = 420) with respect to</w:t>
             </w:r>
             <w:r>
               <w:t xml:space="preserve"> random slope of temperature</w:t>
@@ -3740,7 +4151,7 @@
             <w:tcBorders>
               <w:top w:val="single" w:sz="4" w:space="0" w:color="FFFFFF"/>
               <w:left w:val="single" w:sz="4" w:space="0" w:color="FFFFFF" w:themeColor="background1"/>
-              <w:bottom w:val="single" w:sz="4" w:space="0" w:color="FFFFFF" w:themeColor="background1"/>
+              <w:bottom w:val="single" w:sz="4" w:space="0" w:color="000000"/>
               <w:right w:val="single" w:sz="4" w:space="0" w:color="FFFFFF" w:themeColor="background1"/>
             </w:tcBorders>
           </w:tcPr>
@@ -3764,7 +4175,7 @@
             <w:tcBorders>
               <w:top w:val="single" w:sz="4" w:space="0" w:color="FFFFFF"/>
               <w:left w:val="single" w:sz="4" w:space="0" w:color="FFFFFF" w:themeColor="background1"/>
-              <w:bottom w:val="single" w:sz="4" w:space="0" w:color="FFFFFF" w:themeColor="background1"/>
+              <w:bottom w:val="single" w:sz="4" w:space="0" w:color="000000"/>
               <w:right w:val="single" w:sz="4" w:space="0" w:color="FFFFFF" w:themeColor="background1"/>
             </w:tcBorders>
             <w:vAlign w:val="bottom"/>
@@ -3790,7 +4201,7 @@
             <w:tcBorders>
               <w:top w:val="single" w:sz="4" w:space="0" w:color="FFFFFF"/>
               <w:left w:val="single" w:sz="4" w:space="0" w:color="FFFFFF" w:themeColor="background1"/>
-              <w:bottom w:val="single" w:sz="4" w:space="0" w:color="FFFFFF" w:themeColor="background1"/>
+              <w:bottom w:val="single" w:sz="4" w:space="0" w:color="000000"/>
               <w:right w:val="single" w:sz="4" w:space="0" w:color="FFFFFF" w:themeColor="background1"/>
             </w:tcBorders>
             <w:vAlign w:val="bottom"/>
@@ -3816,7 +4227,7 @@
             <w:tcBorders>
               <w:top w:val="single" w:sz="4" w:space="0" w:color="FFFFFF"/>
               <w:left w:val="single" w:sz="4" w:space="0" w:color="FFFFFF" w:themeColor="background1"/>
-              <w:bottom w:val="single" w:sz="4" w:space="0" w:color="FFFFFF" w:themeColor="background1"/>
+              <w:bottom w:val="single" w:sz="4" w:space="0" w:color="000000"/>
               <w:right w:val="single" w:sz="4" w:space="0" w:color="FFFFFF" w:themeColor="background1"/>
             </w:tcBorders>
             <w:vAlign w:val="bottom"/>
@@ -3845,7 +4256,7 @@
           <w:tcPr>
             <w:tcW w:w="3655" w:type="dxa"/>
             <w:tcBorders>
-              <w:top w:val="single" w:sz="4" w:space="0" w:color="FFFFFF" w:themeColor="background1"/>
+              <w:top w:val="single" w:sz="4" w:space="0" w:color="000000"/>
               <w:left w:val="single" w:sz="4" w:space="0" w:color="FFFFFF" w:themeColor="background1"/>
               <w:right w:val="single" w:sz="4" w:space="0" w:color="FFFFFF" w:themeColor="background1"/>
             </w:tcBorders>
@@ -3868,7 +4279,7 @@
           <w:tcPr>
             <w:tcW w:w="1620" w:type="dxa"/>
             <w:tcBorders>
-              <w:top w:val="single" w:sz="4" w:space="0" w:color="FFFFFF" w:themeColor="background1"/>
+              <w:top w:val="single" w:sz="4" w:space="0" w:color="000000"/>
               <w:left w:val="single" w:sz="4" w:space="0" w:color="FFFFFF" w:themeColor="background1"/>
               <w:right w:val="single" w:sz="4" w:space="0" w:color="FFFFFF" w:themeColor="background1"/>
             </w:tcBorders>
@@ -3885,7 +4296,7 @@
           <w:tcPr>
             <w:tcW w:w="1620" w:type="dxa"/>
             <w:tcBorders>
-              <w:top w:val="single" w:sz="4" w:space="0" w:color="FFFFFF" w:themeColor="background1"/>
+              <w:top w:val="single" w:sz="4" w:space="0" w:color="000000"/>
               <w:left w:val="single" w:sz="4" w:space="0" w:color="FFFFFF" w:themeColor="background1"/>
               <w:right w:val="single" w:sz="4" w:space="0" w:color="FFFFFF" w:themeColor="background1"/>
             </w:tcBorders>
@@ -3902,8 +4313,9 @@
           <w:tcPr>
             <w:tcW w:w="1621" w:type="dxa"/>
             <w:tcBorders>
-              <w:top w:val="single" w:sz="4" w:space="0" w:color="FFFFFF" w:themeColor="background1"/>
-              <w:left w:val="single" w:sz="4" w:space="0" w:color="FFFFFF" w:themeColor="background1"/>
+              <w:top w:val="single" w:sz="4" w:space="0" w:color="000000"/>
+              <w:left w:val="single" w:sz="4" w:space="0" w:color="FFFFFF" w:themeColor="background1"/>
+              <w:bottom w:val="nil"/>
               <w:right w:val="single" w:sz="4" w:space="0" w:color="FFFFFF" w:themeColor="background1"/>
             </w:tcBorders>
           </w:tcPr>
@@ -3978,6 +4390,7 @@
           <w:tcPr>
             <w:tcW w:w="1621" w:type="dxa"/>
             <w:tcBorders>
+              <w:top w:val="nil"/>
               <w:left w:val="single" w:sz="4" w:space="0" w:color="FFFFFF" w:themeColor="background1"/>
               <w:right w:val="single" w:sz="4" w:space="0" w:color="FFFFFF" w:themeColor="background1"/>
             </w:tcBorders>
@@ -3999,6 +4412,7 @@
           <w:tcPr>
             <w:tcW w:w="3655" w:type="dxa"/>
             <w:tcBorders>
+              <w:top w:val="single" w:sz="4" w:space="0" w:color="000000"/>
               <w:left w:val="single" w:sz="4" w:space="0" w:color="FFFFFF" w:themeColor="background1"/>
               <w:bottom w:val="single" w:sz="4" w:space="0" w:color="FFFFFF" w:themeColor="background1"/>
               <w:right w:val="single" w:sz="4" w:space="0" w:color="FFFFFF" w:themeColor="background1"/>
@@ -4014,14 +4428,14 @@
               <w:rPr>
                 <w:rFonts w:cs="Times New Roman"/>
               </w:rPr>
-              <w:t>ID</w:t>
+              <w:t>Ind</w:t>
             </w:r>
             <w:r>
               <w:rPr>
                 <w:rFonts w:cs="Times New Roman"/>
                 <w:vertAlign w:val="subscript"/>
               </w:rPr>
-              <w:t>intercept</w:t>
+              <w:t>0</w:t>
             </w:r>
           </w:p>
         </w:tc>
@@ -4029,6 +4443,7 @@
           <w:tcPr>
             <w:tcW w:w="1620" w:type="dxa"/>
             <w:tcBorders>
+              <w:top w:val="single" w:sz="4" w:space="0" w:color="000000"/>
               <w:left w:val="single" w:sz="4" w:space="0" w:color="FFFFFF" w:themeColor="background1"/>
               <w:bottom w:val="single" w:sz="4" w:space="0" w:color="FFFFFF" w:themeColor="background1"/>
               <w:right w:val="single" w:sz="4" w:space="0" w:color="FFFFFF" w:themeColor="background1"/>
@@ -4056,6 +4471,7 @@
           <w:tcPr>
             <w:tcW w:w="1620" w:type="dxa"/>
             <w:tcBorders>
+              <w:top w:val="single" w:sz="4" w:space="0" w:color="000000"/>
               <w:left w:val="single" w:sz="4" w:space="0" w:color="FFFFFF" w:themeColor="background1"/>
               <w:bottom w:val="single" w:sz="4" w:space="0" w:color="FFFFFF" w:themeColor="background1"/>
               <w:right w:val="single" w:sz="4" w:space="0" w:color="FFFFFF" w:themeColor="background1"/>
@@ -4083,6 +4499,7 @@
           <w:tcPr>
             <w:tcW w:w="1621" w:type="dxa"/>
             <w:tcBorders>
+              <w:top w:val="single" w:sz="4" w:space="0" w:color="000000"/>
               <w:left w:val="single" w:sz="4" w:space="0" w:color="FFFFFF" w:themeColor="background1"/>
               <w:bottom w:val="single" w:sz="4" w:space="0" w:color="FFFFFF" w:themeColor="background1"/>
               <w:right w:val="single" w:sz="4" w:space="0" w:color="FFFFFF" w:themeColor="background1"/>
@@ -4131,14 +4548,14 @@
               <w:rPr>
                 <w:rFonts w:cs="Times New Roman"/>
               </w:rPr>
-              <w:t>ID</w:t>
+              <w:t>Ind</w:t>
             </w:r>
             <w:r>
               <w:rPr>
                 <w:rFonts w:cs="Times New Roman"/>
                 <w:vertAlign w:val="subscript"/>
               </w:rPr>
-              <w:t>slope</w:t>
+              <w:t>1</w:t>
             </w:r>
           </w:p>
         </w:tc>
@@ -4223,6 +4640,164 @@
                 <w:color w:val="000000"/>
               </w:rPr>
               <w:t>0.1</w:t>
+            </w:r>
+            <w:r>
+              <w:rPr>
+                <w:rFonts w:eastAsia="Times New Roman" w:cs="Times New Roman"/>
+                <w:b/>
+                <w:color w:val="000000"/>
+              </w:rPr>
+              <w:t>0</w:t>
+            </w:r>
+          </w:p>
+        </w:tc>
+      </w:tr>
+      <w:tr>
+        <w:trPr>
+          <w:trHeight w:val="283"/>
+        </w:trPr>
+        <w:tc>
+          <w:tcPr>
+            <w:tcW w:w="3655" w:type="dxa"/>
+            <w:tcBorders>
+              <w:top w:val="single" w:sz="4" w:space="0" w:color="FFFFFF" w:themeColor="background1"/>
+              <w:left w:val="single" w:sz="4" w:space="0" w:color="FFFFFF" w:themeColor="background1"/>
+              <w:right w:val="single" w:sz="4" w:space="0" w:color="FFFFFF" w:themeColor="background1"/>
+            </w:tcBorders>
+          </w:tcPr>
+          <w:p>
+            <w:pPr>
+              <w:rPr>
+                <w:rFonts w:cs="Times New Roman"/>
+              </w:rPr>
+            </w:pPr>
+            <w:r>
+              <w:rPr>
+                <w:rFonts w:cs="Times New Roman"/>
+              </w:rPr>
+              <w:t>Cov(</w:t>
+            </w:r>
+            <w:r>
+              <w:rPr>
+                <w:rFonts w:cs="Times New Roman"/>
+                <w:sz w:val="22"/>
+              </w:rPr>
+              <w:t>Ind</w:t>
+            </w:r>
+            <w:r>
+              <w:rPr>
+                <w:rFonts w:cs="Times New Roman"/>
+                <w:sz w:val="22"/>
+                <w:vertAlign w:val="subscript"/>
+              </w:rPr>
+              <w:t>0</w:t>
+            </w:r>
+            <w:r>
+              <w:rPr>
+                <w:rFonts w:cs="Times New Roman"/>
+                <w:sz w:val="22"/>
+                <w:vertAlign w:val="subscript"/>
+              </w:rPr>
+              <w:t xml:space="preserve">, </w:t>
+            </w:r>
+            <w:r>
+              <w:rPr>
+                <w:rFonts w:cs="Times New Roman"/>
+                <w:sz w:val="22"/>
+              </w:rPr>
+              <w:t>Ind</w:t>
+            </w:r>
+            <w:r>
+              <w:rPr>
+                <w:rFonts w:cs="Times New Roman"/>
+                <w:sz w:val="22"/>
+                <w:vertAlign w:val="subscript"/>
+              </w:rPr>
+              <w:t>1</w:t>
+            </w:r>
+            <w:r>
+              <w:rPr>
+                <w:rFonts w:cs="Times New Roman"/>
+              </w:rPr>
+              <w:t>)</w:t>
+            </w:r>
+          </w:p>
+        </w:tc>
+        <w:tc>
+          <w:tcPr>
+            <w:tcW w:w="1620" w:type="dxa"/>
+            <w:tcBorders>
+              <w:top w:val="single" w:sz="4" w:space="0" w:color="FFFFFF" w:themeColor="background1"/>
+              <w:left w:val="single" w:sz="4" w:space="0" w:color="FFFFFF" w:themeColor="background1"/>
+              <w:right w:val="single" w:sz="4" w:space="0" w:color="FFFFFF" w:themeColor="background1"/>
+            </w:tcBorders>
+            <w:vAlign w:val="bottom"/>
+          </w:tcPr>
+          <w:p>
+            <w:pPr>
+              <w:rPr>
+                <w:rFonts w:cs="Times New Roman"/>
+                <w:b/>
+              </w:rPr>
+            </w:pPr>
+            <w:r>
+              <w:rPr>
+                <w:rFonts w:eastAsia="Times New Roman" w:cs="Times New Roman"/>
+                <w:color w:val="000000"/>
+              </w:rPr>
+              <w:t>0.02</w:t>
+            </w:r>
+          </w:p>
+        </w:tc>
+        <w:tc>
+          <w:tcPr>
+            <w:tcW w:w="1620" w:type="dxa"/>
+            <w:tcBorders>
+              <w:top w:val="single" w:sz="4" w:space="0" w:color="FFFFFF" w:themeColor="background1"/>
+              <w:left w:val="single" w:sz="4" w:space="0" w:color="FFFFFF" w:themeColor="background1"/>
+              <w:right w:val="single" w:sz="4" w:space="0" w:color="FFFFFF" w:themeColor="background1"/>
+            </w:tcBorders>
+            <w:vAlign w:val="bottom"/>
+          </w:tcPr>
+          <w:p>
+            <w:pPr>
+              <w:rPr>
+                <w:rFonts w:cs="Times New Roman"/>
+                <w:b/>
+              </w:rPr>
+            </w:pPr>
+            <w:r>
+              <w:rPr>
+                <w:rFonts w:eastAsia="Times New Roman" w:cs="Times New Roman"/>
+                <w:color w:val="000000"/>
+              </w:rPr>
+              <w:t>-0.01</w:t>
+            </w:r>
+          </w:p>
+        </w:tc>
+        <w:tc>
+          <w:tcPr>
+            <w:tcW w:w="1621" w:type="dxa"/>
+            <w:tcBorders>
+              <w:top w:val="single" w:sz="4" w:space="0" w:color="FFFFFF" w:themeColor="background1"/>
+              <w:left w:val="single" w:sz="4" w:space="0" w:color="FFFFFF" w:themeColor="background1"/>
+              <w:right w:val="single" w:sz="4" w:space="0" w:color="FFFFFF" w:themeColor="background1"/>
+            </w:tcBorders>
+            <w:vAlign w:val="bottom"/>
+          </w:tcPr>
+          <w:p>
+            <w:pPr>
+              <w:rPr>
+                <w:rFonts w:cs="Times New Roman"/>
+                <w:b/>
+              </w:rPr>
+            </w:pPr>
+            <w:r>
+              <w:rPr>
+                <w:rFonts w:eastAsia="Times New Roman" w:cs="Times New Roman"/>
+                <w:color w:val="000000"/>
+              </w:rPr>
+              <w:t>0.06</w:t>
             </w:r>
           </w:p>
         </w:tc>
@@ -4235,35 +4810,51 @@
           <w:tcPr>
             <w:tcW w:w="3655" w:type="dxa"/>
             <w:tcBorders>
-              <w:top w:val="single" w:sz="4" w:space="0" w:color="FFFFFF" w:themeColor="background1"/>
-              <w:left w:val="single" w:sz="4" w:space="0" w:color="FFFFFF" w:themeColor="background1"/>
-              <w:right w:val="single" w:sz="4" w:space="0" w:color="FFFFFF" w:themeColor="background1"/>
-            </w:tcBorders>
-          </w:tcPr>
-          <w:p>
-            <w:pPr>
-              <w:rPr>
-                <w:rFonts w:cs="Times New Roman"/>
-              </w:rPr>
-            </w:pPr>
-            <w:r>
-              <w:rPr>
-                <w:rFonts w:cs="Times New Roman"/>
-              </w:rPr>
-              <w:t>Cov(</w:t>
-            </w:r>
-            <w:r>
-              <w:rPr>
-                <w:rFonts w:cs="Times New Roman"/>
-                <w:vertAlign w:val="subscript"/>
-              </w:rPr>
-              <w:t>IDintercept, IDslope</w:t>
-            </w:r>
-            <w:r>
-              <w:rPr>
-                <w:rFonts w:cs="Times New Roman"/>
-              </w:rPr>
-              <w:t>)</w:t>
+              <w:left w:val="single" w:sz="4" w:space="0" w:color="FFFFFF" w:themeColor="background1"/>
+              <w:right w:val="single" w:sz="4" w:space="0" w:color="FFFFFF" w:themeColor="background1"/>
+            </w:tcBorders>
+          </w:tcPr>
+          <w:p>
+            <w:pPr>
+              <w:rPr>
+                <w:rFonts w:cs="Times New Roman"/>
+              </w:rPr>
+            </w:pPr>
+            <w:r>
+              <w:rPr>
+                <w:rFonts w:cs="Times New Roman"/>
+              </w:rPr>
+              <w:t>Within individuals</w:t>
+            </w:r>
+            <w:r>
+              <w:rPr>
+                <w:rFonts w:cs="Times New Roman"/>
+              </w:rPr>
+              <w:t>,</w:t>
+            </w:r>
+            <w:r>
+              <w:rPr>
+                <w:rFonts w:cs="Times New Roman"/>
+              </w:rPr>
+              <w:t xml:space="preserve"> </w:t>
+            </w:r>
+            <w:r>
+              <w:rPr>
+                <w:rFonts w:cs="Times New Roman"/>
+              </w:rPr>
+              <w:t>between</w:t>
+            </w:r>
+            <w:r>
+              <w:rPr>
+                <w:rFonts w:cs="Times New Roman"/>
+              </w:rPr>
+              <w:t xml:space="preserve"> s</w:t>
+            </w:r>
+            <w:r>
+              <w:rPr>
+                <w:rFonts w:cs="Times New Roman"/>
+              </w:rPr>
+              <w:t>ampling periods</w:t>
             </w:r>
           </w:p>
         </w:tc>
@@ -4271,78 +4862,48 @@
           <w:tcPr>
             <w:tcW w:w="1620" w:type="dxa"/>
             <w:tcBorders>
-              <w:top w:val="single" w:sz="4" w:space="0" w:color="FFFFFF" w:themeColor="background1"/>
-              <w:left w:val="single" w:sz="4" w:space="0" w:color="FFFFFF" w:themeColor="background1"/>
-              <w:right w:val="single" w:sz="4" w:space="0" w:color="FFFFFF" w:themeColor="background1"/>
-            </w:tcBorders>
-            <w:vAlign w:val="bottom"/>
-          </w:tcPr>
-          <w:p>
-            <w:pPr>
-              <w:rPr>
-                <w:rFonts w:cs="Times New Roman"/>
-                <w:b/>
-              </w:rPr>
-            </w:pPr>
-            <w:r>
-              <w:rPr>
-                <w:rFonts w:eastAsia="Times New Roman" w:cs="Times New Roman"/>
-                <w:color w:val="000000"/>
-              </w:rPr>
-              <w:t>0.02</w:t>
-            </w:r>
+              <w:left w:val="single" w:sz="4" w:space="0" w:color="FFFFFF" w:themeColor="background1"/>
+              <w:right w:val="single" w:sz="4" w:space="0" w:color="FFFFFF" w:themeColor="background1"/>
+            </w:tcBorders>
+          </w:tcPr>
+          <w:p>
+            <w:pPr>
+              <w:rPr>
+                <w:rFonts w:cs="Times New Roman"/>
+              </w:rPr>
+            </w:pPr>
           </w:p>
         </w:tc>
         <w:tc>
           <w:tcPr>
             <w:tcW w:w="1620" w:type="dxa"/>
             <w:tcBorders>
-              <w:top w:val="single" w:sz="4" w:space="0" w:color="FFFFFF" w:themeColor="background1"/>
-              <w:left w:val="single" w:sz="4" w:space="0" w:color="FFFFFF" w:themeColor="background1"/>
-              <w:right w:val="single" w:sz="4" w:space="0" w:color="FFFFFF" w:themeColor="background1"/>
-            </w:tcBorders>
-            <w:vAlign w:val="bottom"/>
-          </w:tcPr>
-          <w:p>
-            <w:pPr>
-              <w:rPr>
-                <w:rFonts w:cs="Times New Roman"/>
-                <w:b/>
-              </w:rPr>
-            </w:pPr>
-            <w:r>
-              <w:rPr>
-                <w:rFonts w:eastAsia="Times New Roman" w:cs="Times New Roman"/>
-                <w:color w:val="000000"/>
-              </w:rPr>
-              <w:t>-0.01</w:t>
-            </w:r>
+              <w:left w:val="single" w:sz="4" w:space="0" w:color="FFFFFF" w:themeColor="background1"/>
+              <w:right w:val="single" w:sz="4" w:space="0" w:color="FFFFFF" w:themeColor="background1"/>
+            </w:tcBorders>
+          </w:tcPr>
+          <w:p>
+            <w:pPr>
+              <w:rPr>
+                <w:rFonts w:cs="Times New Roman"/>
+              </w:rPr>
+            </w:pPr>
           </w:p>
         </w:tc>
         <w:tc>
           <w:tcPr>
             <w:tcW w:w="1621" w:type="dxa"/>
             <w:tcBorders>
-              <w:top w:val="single" w:sz="4" w:space="0" w:color="FFFFFF" w:themeColor="background1"/>
-              <w:left w:val="single" w:sz="4" w:space="0" w:color="FFFFFF" w:themeColor="background1"/>
-              <w:right w:val="single" w:sz="4" w:space="0" w:color="FFFFFF" w:themeColor="background1"/>
-            </w:tcBorders>
-            <w:vAlign w:val="bottom"/>
-          </w:tcPr>
-          <w:p>
-            <w:pPr>
-              <w:rPr>
-                <w:rFonts w:cs="Times New Roman"/>
-                <w:b/>
-              </w:rPr>
-            </w:pPr>
-            <w:r>
-              <w:rPr>
-                <w:rFonts w:eastAsia="Times New Roman" w:cs="Times New Roman"/>
-                <w:color w:val="000000"/>
-              </w:rPr>
-              <w:t>0.06</w:t>
-            </w:r>
+              <w:left w:val="single" w:sz="4" w:space="0" w:color="FFFFFF" w:themeColor="background1"/>
+              <w:right w:val="single" w:sz="4" w:space="0" w:color="FFFFFF" w:themeColor="background1"/>
+            </w:tcBorders>
+          </w:tcPr>
+          <w:p>
+            <w:pPr>
+              <w:rPr>
+                <w:rFonts w:cs="Times New Roman"/>
+              </w:rPr>
+            </w:pPr>
           </w:p>
         </w:tc>
       </w:tr>
@@ -4355,38 +4916,28 @@
             <w:tcW w:w="3655" w:type="dxa"/>
             <w:tcBorders>
               <w:left w:val="single" w:sz="4" w:space="0" w:color="FFFFFF" w:themeColor="background1"/>
-              <w:right w:val="single" w:sz="4" w:space="0" w:color="FFFFFF" w:themeColor="background1"/>
-            </w:tcBorders>
-          </w:tcPr>
-          <w:p>
-            <w:pPr>
-              <w:rPr>
-                <w:rFonts w:cs="Times New Roman"/>
-              </w:rPr>
-            </w:pPr>
-            <w:r>
-              <w:rPr>
-                <w:rFonts w:cs="Times New Roman"/>
-              </w:rPr>
-              <w:t>Within individuals</w:t>
-            </w:r>
-            <w:r>
-              <w:rPr>
-                <w:rFonts w:cs="Times New Roman"/>
-              </w:rPr>
-              <w:t>,</w:t>
-            </w:r>
-            <w:r>
-              <w:rPr>
-                <w:rFonts w:cs="Times New Roman"/>
-              </w:rPr>
-              <w:t xml:space="preserve"> among s</w:t>
-            </w:r>
-            <w:r>
-              <w:rPr>
-                <w:rFonts w:cs="Times New Roman"/>
-              </w:rPr>
-              <w:t>ampling periods</w:t>
+              <w:bottom w:val="single" w:sz="4" w:space="0" w:color="FFFFFF" w:themeColor="background1"/>
+              <w:right w:val="single" w:sz="4" w:space="0" w:color="FFFFFF" w:themeColor="background1"/>
+            </w:tcBorders>
+          </w:tcPr>
+          <w:p>
+            <w:pPr>
+              <w:rPr>
+                <w:rFonts w:cs="Times New Roman"/>
+              </w:rPr>
+            </w:pPr>
+            <w:r>
+              <w:rPr>
+                <w:rFonts w:cs="Times New Roman"/>
+              </w:rPr>
+              <w:t>Series</w:t>
+            </w:r>
+            <w:r>
+              <w:rPr>
+                <w:rFonts w:cs="Times New Roman"/>
+                <w:vertAlign w:val="subscript"/>
+              </w:rPr>
+              <w:t>0</w:t>
             </w:r>
           </w:p>
         </w:tc>
@@ -4395,15 +4946,26 @@
             <w:tcW w:w="1620" w:type="dxa"/>
             <w:tcBorders>
               <w:left w:val="single" w:sz="4" w:space="0" w:color="FFFFFF" w:themeColor="background1"/>
-              <w:right w:val="single" w:sz="4" w:space="0" w:color="FFFFFF" w:themeColor="background1"/>
-            </w:tcBorders>
-          </w:tcPr>
-          <w:p>
-            <w:pPr>
-              <w:rPr>
-                <w:rFonts w:cs="Times New Roman"/>
-              </w:rPr>
-            </w:pPr>
+              <w:bottom w:val="single" w:sz="4" w:space="0" w:color="FFFFFF" w:themeColor="background1"/>
+              <w:right w:val="single" w:sz="4" w:space="0" w:color="FFFFFF" w:themeColor="background1"/>
+            </w:tcBorders>
+            <w:vAlign w:val="bottom"/>
+          </w:tcPr>
+          <w:p>
+            <w:pPr>
+              <w:rPr>
+                <w:rFonts w:cs="Times New Roman"/>
+                <w:b/>
+              </w:rPr>
+            </w:pPr>
+            <w:r>
+              <w:rPr>
+                <w:rFonts w:eastAsia="Times New Roman" w:cs="Times New Roman"/>
+                <w:b/>
+                <w:color w:val="000000"/>
+              </w:rPr>
+              <w:t>0.08</w:t>
+            </w:r>
           </w:p>
         </w:tc>
         <w:tc>
@@ -4411,15 +4973,26 @@
             <w:tcW w:w="1620" w:type="dxa"/>
             <w:tcBorders>
               <w:left w:val="single" w:sz="4" w:space="0" w:color="FFFFFF" w:themeColor="background1"/>
-              <w:right w:val="single" w:sz="4" w:space="0" w:color="FFFFFF" w:themeColor="background1"/>
-            </w:tcBorders>
-          </w:tcPr>
-          <w:p>
-            <w:pPr>
-              <w:rPr>
-                <w:rFonts w:cs="Times New Roman"/>
-              </w:rPr>
-            </w:pPr>
+              <w:bottom w:val="single" w:sz="4" w:space="0" w:color="FFFFFF" w:themeColor="background1"/>
+              <w:right w:val="single" w:sz="4" w:space="0" w:color="FFFFFF" w:themeColor="background1"/>
+            </w:tcBorders>
+            <w:vAlign w:val="bottom"/>
+          </w:tcPr>
+          <w:p>
+            <w:pPr>
+              <w:rPr>
+                <w:rFonts w:cs="Times New Roman"/>
+                <w:b/>
+              </w:rPr>
+            </w:pPr>
+            <w:r>
+              <w:rPr>
+                <w:rFonts w:eastAsia="Times New Roman" w:cs="Times New Roman"/>
+                <w:b/>
+                <w:color w:val="000000"/>
+              </w:rPr>
+              <w:t>0.06</w:t>
+            </w:r>
           </w:p>
         </w:tc>
         <w:tc>
@@ -4427,15 +5000,34 @@
             <w:tcW w:w="1621" w:type="dxa"/>
             <w:tcBorders>
               <w:left w:val="single" w:sz="4" w:space="0" w:color="FFFFFF" w:themeColor="background1"/>
-              <w:right w:val="single" w:sz="4" w:space="0" w:color="FFFFFF" w:themeColor="background1"/>
-            </w:tcBorders>
-          </w:tcPr>
-          <w:p>
-            <w:pPr>
-              <w:rPr>
-                <w:rFonts w:cs="Times New Roman"/>
-              </w:rPr>
-            </w:pPr>
+              <w:bottom w:val="single" w:sz="4" w:space="0" w:color="FFFFFF" w:themeColor="background1"/>
+              <w:right w:val="single" w:sz="4" w:space="0" w:color="FFFFFF" w:themeColor="background1"/>
+            </w:tcBorders>
+            <w:vAlign w:val="bottom"/>
+          </w:tcPr>
+          <w:p>
+            <w:pPr>
+              <w:rPr>
+                <w:rFonts w:cs="Times New Roman"/>
+                <w:b/>
+              </w:rPr>
+            </w:pPr>
+            <w:r>
+              <w:rPr>
+                <w:rFonts w:eastAsia="Times New Roman" w:cs="Times New Roman"/>
+                <w:b/>
+                <w:color w:val="000000"/>
+              </w:rPr>
+              <w:t>0.1</w:t>
+            </w:r>
+            <w:r>
+              <w:rPr>
+                <w:rFonts w:eastAsia="Times New Roman" w:cs="Times New Roman"/>
+                <w:b/>
+                <w:color w:val="000000"/>
+              </w:rPr>
+              <w:t>0</w:t>
+            </w:r>
           </w:p>
         </w:tc>
       </w:tr>
@@ -4447,6 +5039,7 @@
           <w:tcPr>
             <w:tcW w:w="3655" w:type="dxa"/>
             <w:tcBorders>
+              <w:top w:val="single" w:sz="4" w:space="0" w:color="FFFFFF" w:themeColor="background1"/>
               <w:left w:val="single" w:sz="4" w:space="0" w:color="FFFFFF" w:themeColor="background1"/>
               <w:bottom w:val="single" w:sz="4" w:space="0" w:color="FFFFFF" w:themeColor="background1"/>
               <w:right w:val="single" w:sz="4" w:space="0" w:color="FFFFFF" w:themeColor="background1"/>
@@ -4469,7 +5062,7 @@
                 <w:rFonts w:cs="Times New Roman"/>
                 <w:vertAlign w:val="subscript"/>
               </w:rPr>
-              <w:t>intercept</w:t>
+              <w:t>1</w:t>
             </w:r>
           </w:p>
         </w:tc>
@@ -4477,6 +5070,7 @@
           <w:tcPr>
             <w:tcW w:w="1620" w:type="dxa"/>
             <w:tcBorders>
+              <w:top w:val="single" w:sz="4" w:space="0" w:color="FFFFFF" w:themeColor="background1"/>
               <w:left w:val="single" w:sz="4" w:space="0" w:color="FFFFFF" w:themeColor="background1"/>
               <w:bottom w:val="single" w:sz="4" w:space="0" w:color="FFFFFF" w:themeColor="background1"/>
               <w:right w:val="single" w:sz="4" w:space="0" w:color="FFFFFF" w:themeColor="background1"/>
@@ -4496,7 +5090,7 @@
                 <w:b/>
                 <w:color w:val="000000"/>
               </w:rPr>
-              <w:t>0.08</w:t>
+              <w:t>0.04</w:t>
             </w:r>
           </w:p>
         </w:tc>
@@ -4504,6 +5098,7 @@
           <w:tcPr>
             <w:tcW w:w="1620" w:type="dxa"/>
             <w:tcBorders>
+              <w:top w:val="single" w:sz="4" w:space="0" w:color="FFFFFF" w:themeColor="background1"/>
               <w:left w:val="single" w:sz="4" w:space="0" w:color="FFFFFF" w:themeColor="background1"/>
               <w:bottom w:val="single" w:sz="4" w:space="0" w:color="FFFFFF" w:themeColor="background1"/>
               <w:right w:val="single" w:sz="4" w:space="0" w:color="FFFFFF" w:themeColor="background1"/>
@@ -4523,7 +5118,7 @@
                 <w:b/>
                 <w:color w:val="000000"/>
               </w:rPr>
-              <w:t>0.06</w:t>
+              <w:t>0.01</w:t>
             </w:r>
           </w:p>
         </w:tc>
@@ -4531,6 +5126,7 @@
           <w:tcPr>
             <w:tcW w:w="1621" w:type="dxa"/>
             <w:tcBorders>
+              <w:top w:val="single" w:sz="4" w:space="0" w:color="FFFFFF" w:themeColor="background1"/>
               <w:left w:val="single" w:sz="4" w:space="0" w:color="FFFFFF" w:themeColor="background1"/>
               <w:bottom w:val="single" w:sz="4" w:space="0" w:color="FFFFFF" w:themeColor="background1"/>
               <w:right w:val="single" w:sz="4" w:space="0" w:color="FFFFFF" w:themeColor="background1"/>
@@ -4550,7 +5146,164 @@
                 <w:b/>
                 <w:color w:val="000000"/>
               </w:rPr>
-              <w:t>0.1</w:t>
+              <w:t>0.12</w:t>
+            </w:r>
+          </w:p>
+        </w:tc>
+      </w:tr>
+      <w:tr>
+        <w:trPr>
+          <w:trHeight w:val="297"/>
+        </w:trPr>
+        <w:tc>
+          <w:tcPr>
+            <w:tcW w:w="3655" w:type="dxa"/>
+            <w:tcBorders>
+              <w:top w:val="single" w:sz="4" w:space="0" w:color="FFFFFF" w:themeColor="background1"/>
+              <w:left w:val="single" w:sz="4" w:space="0" w:color="FFFFFF" w:themeColor="background1"/>
+              <w:bottom w:val="single" w:sz="4" w:space="0" w:color="000000"/>
+              <w:right w:val="single" w:sz="4" w:space="0" w:color="FFFFFF" w:themeColor="background1"/>
+            </w:tcBorders>
+          </w:tcPr>
+          <w:p>
+            <w:pPr>
+              <w:rPr>
+                <w:rFonts w:cs="Times New Roman"/>
+              </w:rPr>
+            </w:pPr>
+            <w:r>
+              <w:rPr>
+                <w:rFonts w:cs="Times New Roman"/>
+              </w:rPr>
+              <w:t>Cov(</w:t>
+            </w:r>
+            <w:r>
+              <w:rPr>
+                <w:rFonts w:cs="Times New Roman"/>
+                <w:sz w:val="22"/>
+              </w:rPr>
+              <w:t>Series</w:t>
+            </w:r>
+            <w:r>
+              <w:rPr>
+                <w:rFonts w:cs="Times New Roman"/>
+                <w:sz w:val="22"/>
+                <w:vertAlign w:val="subscript"/>
+              </w:rPr>
+              <w:t>0</w:t>
+            </w:r>
+            <w:r>
+              <w:rPr>
+                <w:rFonts w:cs="Times New Roman"/>
+                <w:sz w:val="22"/>
+                <w:vertAlign w:val="subscript"/>
+              </w:rPr>
+              <w:t xml:space="preserve">, </w:t>
+            </w:r>
+            <w:r>
+              <w:rPr>
+                <w:rFonts w:cs="Times New Roman"/>
+                <w:sz w:val="22"/>
+              </w:rPr>
+              <w:t>Series</w:t>
+            </w:r>
+            <w:r>
+              <w:rPr>
+                <w:rFonts w:cs="Times New Roman"/>
+                <w:sz w:val="22"/>
+                <w:vertAlign w:val="subscript"/>
+              </w:rPr>
+              <w:t>1</w:t>
+            </w:r>
+            <w:r>
+              <w:rPr>
+                <w:rFonts w:cs="Times New Roman"/>
+              </w:rPr>
+              <w:t>)</w:t>
+            </w:r>
+          </w:p>
+        </w:tc>
+        <w:tc>
+          <w:tcPr>
+            <w:tcW w:w="1620" w:type="dxa"/>
+            <w:tcBorders>
+              <w:top w:val="single" w:sz="4" w:space="0" w:color="FFFFFF" w:themeColor="background1"/>
+              <w:left w:val="single" w:sz="4" w:space="0" w:color="FFFFFF" w:themeColor="background1"/>
+              <w:bottom w:val="single" w:sz="4" w:space="0" w:color="000000"/>
+              <w:right w:val="single" w:sz="4" w:space="0" w:color="FFFFFF" w:themeColor="background1"/>
+            </w:tcBorders>
+            <w:vAlign w:val="bottom"/>
+          </w:tcPr>
+          <w:p>
+            <w:pPr>
+              <w:rPr>
+                <w:rFonts w:cs="Times New Roman"/>
+                <w:b/>
+              </w:rPr>
+            </w:pPr>
+            <w:r>
+              <w:rPr>
+                <w:rFonts w:eastAsia="Times New Roman" w:cs="Times New Roman"/>
+                <w:b/>
+                <w:color w:val="000000"/>
+              </w:rPr>
+              <w:t>-0.04</w:t>
+            </w:r>
+          </w:p>
+        </w:tc>
+        <w:tc>
+          <w:tcPr>
+            <w:tcW w:w="1620" w:type="dxa"/>
+            <w:tcBorders>
+              <w:top w:val="single" w:sz="4" w:space="0" w:color="FFFFFF" w:themeColor="background1"/>
+              <w:left w:val="single" w:sz="4" w:space="0" w:color="FFFFFF" w:themeColor="background1"/>
+              <w:bottom w:val="single" w:sz="4" w:space="0" w:color="000000"/>
+              <w:right w:val="single" w:sz="4" w:space="0" w:color="FFFFFF" w:themeColor="background1"/>
+            </w:tcBorders>
+            <w:vAlign w:val="bottom"/>
+          </w:tcPr>
+          <w:p>
+            <w:pPr>
+              <w:rPr>
+                <w:rFonts w:cs="Times New Roman"/>
+                <w:b/>
+              </w:rPr>
+            </w:pPr>
+            <w:r>
+              <w:rPr>
+                <w:rFonts w:eastAsia="Times New Roman" w:cs="Times New Roman"/>
+                <w:b/>
+                <w:color w:val="000000"/>
+              </w:rPr>
+              <w:t>-0.07</w:t>
+            </w:r>
+          </w:p>
+        </w:tc>
+        <w:tc>
+          <w:tcPr>
+            <w:tcW w:w="1621" w:type="dxa"/>
+            <w:tcBorders>
+              <w:top w:val="single" w:sz="4" w:space="0" w:color="FFFFFF" w:themeColor="background1"/>
+              <w:left w:val="single" w:sz="4" w:space="0" w:color="FFFFFF" w:themeColor="background1"/>
+              <w:bottom w:val="single" w:sz="4" w:space="0" w:color="000000"/>
+              <w:right w:val="single" w:sz="4" w:space="0" w:color="FFFFFF" w:themeColor="background1"/>
+            </w:tcBorders>
+            <w:vAlign w:val="bottom"/>
+          </w:tcPr>
+          <w:p>
+            <w:pPr>
+              <w:rPr>
+                <w:rFonts w:cs="Times New Roman"/>
+                <w:b/>
+              </w:rPr>
+            </w:pPr>
+            <w:r>
+              <w:rPr>
+                <w:rFonts w:eastAsia="Times New Roman" w:cs="Times New Roman"/>
+                <w:b/>
+                <w:color w:val="000000"/>
+              </w:rPr>
+              <w:t>-0.02</w:t>
             </w:r>
           </w:p>
         </w:tc>
@@ -4563,30 +5316,23 @@
           <w:tcPr>
             <w:tcW w:w="3655" w:type="dxa"/>
             <w:tcBorders>
-              <w:top w:val="single" w:sz="4" w:space="0" w:color="FFFFFF" w:themeColor="background1"/>
-              <w:left w:val="single" w:sz="4" w:space="0" w:color="FFFFFF" w:themeColor="background1"/>
-              <w:bottom w:val="single" w:sz="4" w:space="0" w:color="FFFFFF" w:themeColor="background1"/>
-              <w:right w:val="single" w:sz="4" w:space="0" w:color="FFFFFF" w:themeColor="background1"/>
-            </w:tcBorders>
-          </w:tcPr>
-          <w:p>
-            <w:pPr>
-              <w:rPr>
-                <w:rFonts w:cs="Times New Roman"/>
-              </w:rPr>
-            </w:pPr>
-            <w:r>
-              <w:rPr>
-                <w:rFonts w:cs="Times New Roman"/>
-              </w:rPr>
-              <w:t>Series</w:t>
-            </w:r>
-            <w:r>
-              <w:rPr>
-                <w:rFonts w:cs="Times New Roman"/>
-                <w:vertAlign w:val="subscript"/>
-              </w:rPr>
-              <w:t>slope</w:t>
+              <w:top w:val="single" w:sz="4" w:space="0" w:color="000000"/>
+              <w:left w:val="single" w:sz="4" w:space="0" w:color="FFFFFF" w:themeColor="background1"/>
+              <w:bottom w:val="nil"/>
+              <w:right w:val="single" w:sz="4" w:space="0" w:color="FFFFFF" w:themeColor="background1"/>
+            </w:tcBorders>
+          </w:tcPr>
+          <w:p>
+            <w:pPr>
+              <w:rPr>
+                <w:rFonts w:cs="Times New Roman"/>
+              </w:rPr>
+            </w:pPr>
+            <w:r>
+              <w:rPr>
+                <w:rFonts w:cs="Times New Roman"/>
+              </w:rPr>
+              <w:t>Residual variance (e)</w:t>
             </w:r>
           </w:p>
         </w:tc>
@@ -4594,9 +5340,9 @@
           <w:tcPr>
             <w:tcW w:w="1620" w:type="dxa"/>
             <w:tcBorders>
-              <w:top w:val="single" w:sz="4" w:space="0" w:color="FFFFFF" w:themeColor="background1"/>
-              <w:left w:val="single" w:sz="4" w:space="0" w:color="FFFFFF" w:themeColor="background1"/>
-              <w:bottom w:val="single" w:sz="4" w:space="0" w:color="FFFFFF" w:themeColor="background1"/>
+              <w:top w:val="single" w:sz="4" w:space="0" w:color="000000"/>
+              <w:left w:val="single" w:sz="4" w:space="0" w:color="FFFFFF" w:themeColor="background1"/>
+              <w:bottom w:val="nil"/>
               <w:right w:val="single" w:sz="4" w:space="0" w:color="FFFFFF" w:themeColor="background1"/>
             </w:tcBorders>
             <w:vAlign w:val="bottom"/>
@@ -4614,7 +5360,7 @@
                 <w:b/>
                 <w:color w:val="000000"/>
               </w:rPr>
-              <w:t>0.04</w:t>
+              <w:t>0.4</w:t>
             </w:r>
           </w:p>
         </w:tc>
@@ -4622,9 +5368,9 @@
           <w:tcPr>
             <w:tcW w:w="1620" w:type="dxa"/>
             <w:tcBorders>
-              <w:top w:val="single" w:sz="4" w:space="0" w:color="FFFFFF" w:themeColor="background1"/>
-              <w:left w:val="single" w:sz="4" w:space="0" w:color="FFFFFF" w:themeColor="background1"/>
-              <w:bottom w:val="single" w:sz="4" w:space="0" w:color="FFFFFF" w:themeColor="background1"/>
+              <w:top w:val="single" w:sz="4" w:space="0" w:color="000000"/>
+              <w:left w:val="single" w:sz="4" w:space="0" w:color="FFFFFF" w:themeColor="background1"/>
+              <w:bottom w:val="nil"/>
               <w:right w:val="single" w:sz="4" w:space="0" w:color="FFFFFF" w:themeColor="background1"/>
             </w:tcBorders>
             <w:vAlign w:val="bottom"/>
@@ -4642,7 +5388,7 @@
                 <w:b/>
                 <w:color w:val="000000"/>
               </w:rPr>
-              <w:t>0.01</w:t>
+              <w:t>0.37</w:t>
             </w:r>
           </w:p>
         </w:tc>
@@ -4650,9 +5396,9 @@
           <w:tcPr>
             <w:tcW w:w="1621" w:type="dxa"/>
             <w:tcBorders>
-              <w:top w:val="single" w:sz="4" w:space="0" w:color="FFFFFF" w:themeColor="background1"/>
-              <w:left w:val="single" w:sz="4" w:space="0" w:color="FFFFFF" w:themeColor="background1"/>
-              <w:bottom w:val="single" w:sz="4" w:space="0" w:color="FFFFFF" w:themeColor="background1"/>
+              <w:top w:val="single" w:sz="4" w:space="0" w:color="000000"/>
+              <w:left w:val="single" w:sz="4" w:space="0" w:color="FFFFFF" w:themeColor="background1"/>
+              <w:bottom w:val="nil"/>
               <w:right w:val="single" w:sz="4" w:space="0" w:color="FFFFFF" w:themeColor="background1"/>
             </w:tcBorders>
             <w:vAlign w:val="bottom"/>
@@ -4670,8 +5416,87 @@
                 <w:b/>
                 <w:color w:val="000000"/>
               </w:rPr>
-              <w:t>0.12</w:t>
-            </w:r>
+              <w:t>0.42</w:t>
+            </w:r>
+          </w:p>
+        </w:tc>
+      </w:tr>
+      <w:tr>
+        <w:trPr>
+          <w:trHeight w:val="297"/>
+        </w:trPr>
+        <w:tc>
+          <w:tcPr>
+            <w:tcW w:w="3655" w:type="dxa"/>
+            <w:tcBorders>
+              <w:top w:val="single" w:sz="4" w:space="0" w:color="000000"/>
+              <w:left w:val="single" w:sz="4" w:space="0" w:color="FFFFFF" w:themeColor="background1"/>
+              <w:right w:val="single" w:sz="4" w:space="0" w:color="FFFFFF" w:themeColor="background1"/>
+            </w:tcBorders>
+          </w:tcPr>
+          <w:p>
+            <w:pPr>
+              <w:rPr>
+                <w:rFonts w:cs="Times New Roman"/>
+              </w:rPr>
+            </w:pPr>
+            <w:r>
+              <w:rPr>
+                <w:rFonts w:cs="Times New Roman"/>
+              </w:rPr>
+              <w:t>Repeatability</w:t>
+            </w:r>
+          </w:p>
+        </w:tc>
+        <w:tc>
+          <w:tcPr>
+            <w:tcW w:w="1620" w:type="dxa"/>
+            <w:tcBorders>
+              <w:top w:val="single" w:sz="4" w:space="0" w:color="000000"/>
+              <w:left w:val="single" w:sz="4" w:space="0" w:color="FFFFFF" w:themeColor="background1"/>
+              <w:right w:val="single" w:sz="4" w:space="0" w:color="FFFFFF" w:themeColor="background1"/>
+            </w:tcBorders>
+          </w:tcPr>
+          <w:p>
+            <w:pPr>
+              <w:rPr>
+                <w:rFonts w:cs="Times New Roman"/>
+              </w:rPr>
+            </w:pPr>
+          </w:p>
+        </w:tc>
+        <w:tc>
+          <w:tcPr>
+            <w:tcW w:w="1620" w:type="dxa"/>
+            <w:tcBorders>
+              <w:top w:val="single" w:sz="4" w:space="0" w:color="000000"/>
+              <w:left w:val="single" w:sz="4" w:space="0" w:color="FFFFFF" w:themeColor="background1"/>
+              <w:right w:val="single" w:sz="4" w:space="0" w:color="FFFFFF" w:themeColor="background1"/>
+            </w:tcBorders>
+          </w:tcPr>
+          <w:p>
+            <w:pPr>
+              <w:rPr>
+                <w:rFonts w:cs="Times New Roman"/>
+              </w:rPr>
+            </w:pPr>
+          </w:p>
+        </w:tc>
+        <w:tc>
+          <w:tcPr>
+            <w:tcW w:w="1621" w:type="dxa"/>
+            <w:tcBorders>
+              <w:top w:val="single" w:sz="4" w:space="0" w:color="000000"/>
+              <w:left w:val="single" w:sz="4" w:space="0" w:color="FFFFFF" w:themeColor="background1"/>
+              <w:right w:val="single" w:sz="4" w:space="0" w:color="FFFFFF" w:themeColor="background1"/>
+            </w:tcBorders>
+          </w:tcPr>
+          <w:p>
+            <w:pPr>
+              <w:rPr>
+                <w:rFonts w:cs="Times New Roman"/>
+              </w:rPr>
+            </w:pPr>
           </w:p>
         </w:tc>
       </w:tr>
@@ -4683,36 +5508,29 @@
           <w:tcPr>
             <w:tcW w:w="3655" w:type="dxa"/>
             <w:tcBorders>
-              <w:top w:val="single" w:sz="4" w:space="0" w:color="FFFFFF" w:themeColor="background1"/>
-              <w:left w:val="single" w:sz="4" w:space="0" w:color="FFFFFF" w:themeColor="background1"/>
-              <w:bottom w:val="single" w:sz="4" w:space="0" w:color="000000"/>
-              <w:right w:val="single" w:sz="4" w:space="0" w:color="FFFFFF" w:themeColor="background1"/>
-            </w:tcBorders>
-          </w:tcPr>
-          <w:p>
-            <w:pPr>
-              <w:rPr>
-                <w:rFonts w:cs="Times New Roman"/>
-              </w:rPr>
-            </w:pPr>
-            <w:r>
-              <w:rPr>
-                <w:rFonts w:cs="Times New Roman"/>
-              </w:rPr>
-              <w:t>Cov(</w:t>
+              <w:left w:val="single" w:sz="4" w:space="0" w:color="FFFFFF" w:themeColor="background1"/>
+              <w:bottom w:val="single" w:sz="4" w:space="0" w:color="FFFFFF" w:themeColor="background1"/>
+              <w:right w:val="single" w:sz="4" w:space="0" w:color="FFFFFF" w:themeColor="background1"/>
+            </w:tcBorders>
+          </w:tcPr>
+          <w:p>
+            <w:pPr>
+              <w:rPr>
+                <w:rFonts w:cs="Times New Roman"/>
+              </w:rPr>
+            </w:pPr>
+            <w:r>
+              <w:rPr>
+                <w:rFonts w:cs="Times New Roman"/>
+              </w:rPr>
+              <w:t>R</w:t>
             </w:r>
             <w:r>
               <w:rPr>
                 <w:rFonts w:cs="Times New Roman"/>
                 <w:vertAlign w:val="subscript"/>
               </w:rPr>
-              <w:t>Seriesintercept, Seriesslope</w:t>
-            </w:r>
-            <w:r>
-              <w:rPr>
-                <w:rFonts w:cs="Times New Roman"/>
-              </w:rPr>
-              <w:t>)</w:t>
+              <w:t>intercept</w:t>
             </w:r>
           </w:p>
         </w:tc>
@@ -4720,9 +5538,8 @@
           <w:tcPr>
             <w:tcW w:w="1620" w:type="dxa"/>
             <w:tcBorders>
-              <w:top w:val="single" w:sz="4" w:space="0" w:color="FFFFFF" w:themeColor="background1"/>
-              <w:left w:val="single" w:sz="4" w:space="0" w:color="FFFFFF" w:themeColor="background1"/>
-              <w:bottom w:val="single" w:sz="4" w:space="0" w:color="000000"/>
+              <w:left w:val="single" w:sz="4" w:space="0" w:color="FFFFFF" w:themeColor="background1"/>
+              <w:bottom w:val="single" w:sz="4" w:space="0" w:color="FFFFFF" w:themeColor="background1"/>
               <w:right w:val="single" w:sz="4" w:space="0" w:color="FFFFFF" w:themeColor="background1"/>
             </w:tcBorders>
             <w:vAlign w:val="bottom"/>
@@ -4731,16 +5548,14 @@
             <w:pPr>
               <w:rPr>
                 <w:rFonts w:cs="Times New Roman"/>
-                <w:b/>
               </w:rPr>
             </w:pPr>
             <w:r>
               <w:rPr>
                 <w:rFonts w:eastAsia="Times New Roman" w:cs="Times New Roman"/>
-                <w:b/>
                 <w:color w:val="000000"/>
               </w:rPr>
-              <w:t>-0.04</w:t>
+              <w:t>0.59</w:t>
             </w:r>
           </w:p>
         </w:tc>
@@ -4748,9 +5563,8 @@
           <w:tcPr>
             <w:tcW w:w="1620" w:type="dxa"/>
             <w:tcBorders>
-              <w:top w:val="single" w:sz="4" w:space="0" w:color="FFFFFF" w:themeColor="background1"/>
-              <w:left w:val="single" w:sz="4" w:space="0" w:color="FFFFFF" w:themeColor="background1"/>
-              <w:bottom w:val="single" w:sz="4" w:space="0" w:color="000000"/>
+              <w:left w:val="single" w:sz="4" w:space="0" w:color="FFFFFF" w:themeColor="background1"/>
+              <w:bottom w:val="single" w:sz="4" w:space="0" w:color="FFFFFF" w:themeColor="background1"/>
               <w:right w:val="single" w:sz="4" w:space="0" w:color="FFFFFF" w:themeColor="background1"/>
             </w:tcBorders>
             <w:vAlign w:val="bottom"/>
@@ -4759,16 +5573,14 @@
             <w:pPr>
               <w:rPr>
                 <w:rFonts w:cs="Times New Roman"/>
-                <w:b/>
               </w:rPr>
             </w:pPr>
             <w:r>
               <w:rPr>
                 <w:rFonts w:eastAsia="Times New Roman" w:cs="Times New Roman"/>
-                <w:b/>
                 <w:color w:val="000000"/>
               </w:rPr>
-              <w:t>-0.07</w:t>
+              <w:t>0.42</w:t>
             </w:r>
           </w:p>
         </w:tc>
@@ -4776,9 +5588,8 @@
           <w:tcPr>
             <w:tcW w:w="1621" w:type="dxa"/>
             <w:tcBorders>
-              <w:top w:val="single" w:sz="4" w:space="0" w:color="FFFFFF" w:themeColor="background1"/>
-              <w:left w:val="single" w:sz="4" w:space="0" w:color="FFFFFF" w:themeColor="background1"/>
-              <w:bottom w:val="single" w:sz="4" w:space="0" w:color="000000"/>
+              <w:left w:val="single" w:sz="4" w:space="0" w:color="FFFFFF" w:themeColor="background1"/>
+              <w:bottom w:val="single" w:sz="4" w:space="0" w:color="FFFFFF" w:themeColor="background1"/>
               <w:right w:val="single" w:sz="4" w:space="0" w:color="FFFFFF" w:themeColor="background1"/>
             </w:tcBorders>
             <w:vAlign w:val="bottom"/>
@@ -4787,16 +5598,14 @@
             <w:pPr>
               <w:rPr>
                 <w:rFonts w:cs="Times New Roman"/>
-                <w:b/>
               </w:rPr>
             </w:pPr>
             <w:r>
               <w:rPr>
                 <w:rFonts w:eastAsia="Times New Roman" w:cs="Times New Roman"/>
-                <w:b/>
                 <w:color w:val="000000"/>
               </w:rPr>
-              <w:t>-0.02</w:t>
+              <w:t>0.71</w:t>
             </w:r>
           </w:p>
         </w:tc>
@@ -4809,23 +5618,30 @@
           <w:tcPr>
             <w:tcW w:w="3655" w:type="dxa"/>
             <w:tcBorders>
-              <w:top w:val="single" w:sz="4" w:space="0" w:color="000000"/>
-              <w:left w:val="single" w:sz="4" w:space="0" w:color="FFFFFF" w:themeColor="background1"/>
-              <w:bottom w:val="nil"/>
-              <w:right w:val="single" w:sz="4" w:space="0" w:color="FFFFFF" w:themeColor="background1"/>
-            </w:tcBorders>
-          </w:tcPr>
-          <w:p>
-            <w:pPr>
-              <w:rPr>
-                <w:rFonts w:cs="Times New Roman"/>
-              </w:rPr>
-            </w:pPr>
-            <w:r>
-              <w:rPr>
-                <w:rFonts w:cs="Times New Roman"/>
-              </w:rPr>
-              <w:t>Residual variance (e)</w:t>
+              <w:top w:val="single" w:sz="4" w:space="0" w:color="FFFFFF" w:themeColor="background1"/>
+              <w:left w:val="single" w:sz="4" w:space="0" w:color="FFFFFF" w:themeColor="background1"/>
+              <w:bottom w:val="single" w:sz="4" w:space="0" w:color="FFFFFF" w:themeColor="background1"/>
+              <w:right w:val="single" w:sz="4" w:space="0" w:color="FFFFFF" w:themeColor="background1"/>
+            </w:tcBorders>
+          </w:tcPr>
+          <w:p>
+            <w:pPr>
+              <w:rPr>
+                <w:rFonts w:cs="Times New Roman"/>
+              </w:rPr>
+            </w:pPr>
+            <w:r>
+              <w:rPr>
+                <w:rFonts w:cs="Times New Roman"/>
+              </w:rPr>
+              <w:t>R</w:t>
+            </w:r>
+            <w:r>
+              <w:rPr>
+                <w:rFonts w:cs="Times New Roman"/>
+                <w:vertAlign w:val="subscript"/>
+              </w:rPr>
+              <w:t>slope</w:t>
             </w:r>
           </w:p>
         </w:tc>
@@ -4833,9 +5649,9 @@
           <w:tcPr>
             <w:tcW w:w="1620" w:type="dxa"/>
             <w:tcBorders>
-              <w:top w:val="single" w:sz="4" w:space="0" w:color="000000"/>
-              <w:left w:val="single" w:sz="4" w:space="0" w:color="FFFFFF" w:themeColor="background1"/>
-              <w:bottom w:val="nil"/>
+              <w:top w:val="single" w:sz="4" w:space="0" w:color="FFFFFF" w:themeColor="background1"/>
+              <w:left w:val="single" w:sz="4" w:space="0" w:color="FFFFFF" w:themeColor="background1"/>
+              <w:bottom w:val="single" w:sz="4" w:space="0" w:color="FFFFFF" w:themeColor="background1"/>
               <w:right w:val="single" w:sz="4" w:space="0" w:color="FFFFFF" w:themeColor="background1"/>
             </w:tcBorders>
             <w:vAlign w:val="bottom"/>
@@ -4844,16 +5660,15 @@
             <w:pPr>
               <w:rPr>
                 <w:rFonts w:cs="Times New Roman"/>
-                <w:b/>
+                <w:highlight w:val="yellow"/>
               </w:rPr>
             </w:pPr>
             <w:r>
               <w:rPr>
                 <w:rFonts w:eastAsia="Times New Roman" w:cs="Times New Roman"/>
-                <w:b/>
                 <w:color w:val="000000"/>
               </w:rPr>
-              <w:t>0.4</w:t>
+              <w:t>0.45</w:t>
             </w:r>
           </w:p>
         </w:tc>
@@ -4861,9 +5676,9 @@
           <w:tcPr>
             <w:tcW w:w="1620" w:type="dxa"/>
             <w:tcBorders>
-              <w:top w:val="single" w:sz="4" w:space="0" w:color="000000"/>
-              <w:left w:val="single" w:sz="4" w:space="0" w:color="FFFFFF" w:themeColor="background1"/>
-              <w:bottom w:val="nil"/>
+              <w:top w:val="single" w:sz="4" w:space="0" w:color="FFFFFF" w:themeColor="background1"/>
+              <w:left w:val="single" w:sz="4" w:space="0" w:color="FFFFFF" w:themeColor="background1"/>
+              <w:bottom w:val="single" w:sz="4" w:space="0" w:color="FFFFFF" w:themeColor="background1"/>
               <w:right w:val="single" w:sz="4" w:space="0" w:color="FFFFFF" w:themeColor="background1"/>
             </w:tcBorders>
             <w:vAlign w:val="bottom"/>
@@ -4872,16 +5687,15 @@
             <w:pPr>
               <w:rPr>
                 <w:rFonts w:cs="Times New Roman"/>
-                <w:b/>
+                <w:highlight w:val="yellow"/>
               </w:rPr>
             </w:pPr>
             <w:r>
               <w:rPr>
                 <w:rFonts w:eastAsia="Times New Roman" w:cs="Times New Roman"/>
-                <w:b/>
                 <w:color w:val="000000"/>
               </w:rPr>
-              <w:t>0.37</w:t>
+              <w:t>0.14</w:t>
             </w:r>
           </w:p>
         </w:tc>
@@ -4889,9 +5703,9 @@
           <w:tcPr>
             <w:tcW w:w="1621" w:type="dxa"/>
             <w:tcBorders>
-              <w:top w:val="single" w:sz="4" w:space="0" w:color="000000"/>
-              <w:left w:val="single" w:sz="4" w:space="0" w:color="FFFFFF" w:themeColor="background1"/>
-              <w:bottom w:val="nil"/>
+              <w:top w:val="single" w:sz="4" w:space="0" w:color="FFFFFF" w:themeColor="background1"/>
+              <w:left w:val="single" w:sz="4" w:space="0" w:color="FFFFFF" w:themeColor="background1"/>
+              <w:bottom w:val="single" w:sz="4" w:space="0" w:color="FFFFFF" w:themeColor="background1"/>
               <w:right w:val="single" w:sz="4" w:space="0" w:color="FFFFFF" w:themeColor="background1"/>
             </w:tcBorders>
             <w:vAlign w:val="bottom"/>
@@ -4900,16 +5714,15 @@
             <w:pPr>
               <w:rPr>
                 <w:rFonts w:cs="Times New Roman"/>
-                <w:b/>
+                <w:highlight w:val="yellow"/>
               </w:rPr>
             </w:pPr>
             <w:r>
               <w:rPr>
                 <w:rFonts w:eastAsia="Times New Roman" w:cs="Times New Roman"/>
-                <w:b/>
                 <w:color w:val="000000"/>
               </w:rPr>
-              <w:t>0.42</w:t>
+              <w:t>0.85</w:t>
             </w:r>
           </w:p>
         </w:tc>
@@ -4922,22 +5735,30 @@
           <w:tcPr>
             <w:tcW w:w="3655" w:type="dxa"/>
             <w:tcBorders>
-              <w:top w:val="single" w:sz="4" w:space="0" w:color="000000"/>
-              <w:left w:val="single" w:sz="4" w:space="0" w:color="FFFFFF" w:themeColor="background1"/>
-              <w:right w:val="single" w:sz="4" w:space="0" w:color="FFFFFF" w:themeColor="background1"/>
-            </w:tcBorders>
-          </w:tcPr>
-          <w:p>
-            <w:pPr>
-              <w:rPr>
-                <w:rFonts w:cs="Times New Roman"/>
-              </w:rPr>
-            </w:pPr>
-            <w:r>
-              <w:rPr>
-                <w:rFonts w:cs="Times New Roman"/>
-              </w:rPr>
-              <w:t>Repeatability</w:t>
+              <w:top w:val="single" w:sz="4" w:space="0" w:color="FFFFFF" w:themeColor="background1"/>
+              <w:left w:val="single" w:sz="4" w:space="0" w:color="FFFFFF" w:themeColor="background1"/>
+              <w:bottom w:val="single" w:sz="4" w:space="0" w:color="FFFFFF" w:themeColor="background1"/>
+              <w:right w:val="single" w:sz="4" w:space="0" w:color="FFFFFF" w:themeColor="background1"/>
+            </w:tcBorders>
+          </w:tcPr>
+          <w:p>
+            <w:pPr>
+              <w:rPr>
+                <w:rFonts w:cs="Times New Roman"/>
+              </w:rPr>
+            </w:pPr>
+            <w:r>
+              <w:rPr>
+                <w:rFonts w:cs="Times New Roman"/>
+              </w:rPr>
+              <w:t>R</w:t>
+            </w:r>
+            <w:r>
+              <w:rPr>
+                <w:rFonts w:cs="Times New Roman"/>
+                <w:vertAlign w:val="subscript"/>
+              </w:rPr>
+              <w:t>short term</w:t>
             </w:r>
           </w:p>
         </w:tc>
@@ -4945,92 +5766,7 @@
           <w:tcPr>
             <w:tcW w:w="1620" w:type="dxa"/>
             <w:tcBorders>
-              <w:top w:val="single" w:sz="4" w:space="0" w:color="000000"/>
-              <w:left w:val="single" w:sz="4" w:space="0" w:color="FFFFFF" w:themeColor="background1"/>
-              <w:right w:val="single" w:sz="4" w:space="0" w:color="FFFFFF" w:themeColor="background1"/>
-            </w:tcBorders>
-          </w:tcPr>
-          <w:p>
-            <w:pPr>
-              <w:rPr>
-                <w:rFonts w:cs="Times New Roman"/>
-              </w:rPr>
-            </w:pPr>
-          </w:p>
-        </w:tc>
-        <w:tc>
-          <w:tcPr>
-            <w:tcW w:w="1620" w:type="dxa"/>
-            <w:tcBorders>
-              <w:top w:val="single" w:sz="4" w:space="0" w:color="000000"/>
-              <w:left w:val="single" w:sz="4" w:space="0" w:color="FFFFFF" w:themeColor="background1"/>
-              <w:right w:val="single" w:sz="4" w:space="0" w:color="FFFFFF" w:themeColor="background1"/>
-            </w:tcBorders>
-          </w:tcPr>
-          <w:p>
-            <w:pPr>
-              <w:rPr>
-                <w:rFonts w:cs="Times New Roman"/>
-              </w:rPr>
-            </w:pPr>
-          </w:p>
-        </w:tc>
-        <w:tc>
-          <w:tcPr>
-            <w:tcW w:w="1621" w:type="dxa"/>
-            <w:tcBorders>
-              <w:top w:val="single" w:sz="4" w:space="0" w:color="000000"/>
-              <w:left w:val="single" w:sz="4" w:space="0" w:color="FFFFFF" w:themeColor="background1"/>
-              <w:right w:val="single" w:sz="4" w:space="0" w:color="FFFFFF" w:themeColor="background1"/>
-            </w:tcBorders>
-          </w:tcPr>
-          <w:p>
-            <w:pPr>
-              <w:rPr>
-                <w:rFonts w:cs="Times New Roman"/>
-              </w:rPr>
-            </w:pPr>
-          </w:p>
-        </w:tc>
-      </w:tr>
-      <w:tr>
-        <w:trPr>
-          <w:trHeight w:val="276"/>
-        </w:trPr>
-        <w:tc>
-          <w:tcPr>
-            <w:tcW w:w="3655" w:type="dxa"/>
-            <w:tcBorders>
-              <w:left w:val="single" w:sz="4" w:space="0" w:color="FFFFFF" w:themeColor="background1"/>
-              <w:bottom w:val="single" w:sz="4" w:space="0" w:color="FFFFFF" w:themeColor="background1"/>
-              <w:right w:val="single" w:sz="4" w:space="0" w:color="FFFFFF" w:themeColor="background1"/>
-            </w:tcBorders>
-          </w:tcPr>
-          <w:p>
-            <w:pPr>
-              <w:rPr>
-                <w:rFonts w:cs="Times New Roman"/>
-              </w:rPr>
-            </w:pPr>
-            <w:r>
-              <w:rPr>
-                <w:rFonts w:cs="Times New Roman"/>
-              </w:rPr>
-              <w:t>R</w:t>
-            </w:r>
-            <w:r>
-              <w:rPr>
-                <w:rFonts w:cs="Times New Roman"/>
-                <w:vertAlign w:val="subscript"/>
-              </w:rPr>
-              <w:t>intercept</w:t>
-            </w:r>
-          </w:p>
-        </w:tc>
-        <w:tc>
-          <w:tcPr>
-            <w:tcW w:w="1620" w:type="dxa"/>
-            <w:tcBorders>
+              <w:top w:val="single" w:sz="4" w:space="0" w:color="FFFFFF" w:themeColor="background1"/>
               <w:left w:val="single" w:sz="4" w:space="0" w:color="FFFFFF" w:themeColor="background1"/>
               <w:bottom w:val="single" w:sz="4" w:space="0" w:color="FFFFFF" w:themeColor="background1"/>
               <w:right w:val="single" w:sz="4" w:space="0" w:color="FFFFFF" w:themeColor="background1"/>
@@ -5048,7 +5784,7 @@
                 <w:rFonts w:eastAsia="Times New Roman" w:cs="Times New Roman"/>
                 <w:color w:val="000000"/>
               </w:rPr>
-              <w:t>0.59</w:t>
+              <w:t>0.32</w:t>
             </w:r>
           </w:p>
         </w:tc>
@@ -5056,6 +5792,7 @@
           <w:tcPr>
             <w:tcW w:w="1620" w:type="dxa"/>
             <w:tcBorders>
+              <w:top w:val="single" w:sz="4" w:space="0" w:color="FFFFFF" w:themeColor="background1"/>
               <w:left w:val="single" w:sz="4" w:space="0" w:color="FFFFFF" w:themeColor="background1"/>
               <w:bottom w:val="single" w:sz="4" w:space="0" w:color="FFFFFF" w:themeColor="background1"/>
               <w:right w:val="single" w:sz="4" w:space="0" w:color="FFFFFF" w:themeColor="background1"/>
@@ -5073,7 +5810,7 @@
                 <w:rFonts w:eastAsia="Times New Roman" w:cs="Times New Roman"/>
                 <w:color w:val="000000"/>
               </w:rPr>
-              <w:t>0.42</w:t>
+              <w:t>0.25</w:t>
             </w:r>
           </w:p>
         </w:tc>
@@ -5081,6 +5818,7 @@
           <w:tcPr>
             <w:tcW w:w="1621" w:type="dxa"/>
             <w:tcBorders>
+              <w:top w:val="single" w:sz="4" w:space="0" w:color="FFFFFF" w:themeColor="background1"/>
               <w:left w:val="single" w:sz="4" w:space="0" w:color="FFFFFF" w:themeColor="background1"/>
               <w:bottom w:val="single" w:sz="4" w:space="0" w:color="FFFFFF" w:themeColor="background1"/>
               <w:right w:val="single" w:sz="4" w:space="0" w:color="FFFFFF" w:themeColor="background1"/>
@@ -5098,238 +5836,14 @@
                 <w:rFonts w:eastAsia="Times New Roman" w:cs="Times New Roman"/>
                 <w:color w:val="000000"/>
               </w:rPr>
-              <w:t>0.71</w:t>
-            </w:r>
-          </w:p>
-        </w:tc>
-      </w:tr>
-      <w:tr>
-        <w:trPr>
-          <w:trHeight w:val="276"/>
-        </w:trPr>
-        <w:tc>
-          <w:tcPr>
-            <w:tcW w:w="3655" w:type="dxa"/>
-            <w:tcBorders>
-              <w:top w:val="single" w:sz="4" w:space="0" w:color="FFFFFF" w:themeColor="background1"/>
-              <w:left w:val="single" w:sz="4" w:space="0" w:color="FFFFFF" w:themeColor="background1"/>
-              <w:bottom w:val="single" w:sz="4" w:space="0" w:color="FFFFFF" w:themeColor="background1"/>
-              <w:right w:val="single" w:sz="4" w:space="0" w:color="FFFFFF" w:themeColor="background1"/>
-            </w:tcBorders>
-          </w:tcPr>
-          <w:p>
-            <w:pPr>
-              <w:rPr>
-                <w:rFonts w:cs="Times New Roman"/>
-              </w:rPr>
-            </w:pPr>
-            <w:r>
-              <w:rPr>
-                <w:rFonts w:cs="Times New Roman"/>
-              </w:rPr>
-              <w:t>R</w:t>
-            </w:r>
-            <w:r>
-              <w:rPr>
-                <w:rFonts w:cs="Times New Roman"/>
-                <w:vertAlign w:val="subscript"/>
-              </w:rPr>
-              <w:t>slope</w:t>
-            </w:r>
-          </w:p>
-        </w:tc>
-        <w:tc>
-          <w:tcPr>
-            <w:tcW w:w="1620" w:type="dxa"/>
-            <w:tcBorders>
-              <w:top w:val="single" w:sz="4" w:space="0" w:color="FFFFFF" w:themeColor="background1"/>
-              <w:left w:val="single" w:sz="4" w:space="0" w:color="FFFFFF" w:themeColor="background1"/>
-              <w:bottom w:val="single" w:sz="4" w:space="0" w:color="FFFFFF" w:themeColor="background1"/>
-              <w:right w:val="single" w:sz="4" w:space="0" w:color="FFFFFF" w:themeColor="background1"/>
-            </w:tcBorders>
-            <w:vAlign w:val="bottom"/>
-          </w:tcPr>
-          <w:p>
-            <w:pPr>
-              <w:rPr>
-                <w:rFonts w:cs="Times New Roman"/>
-                <w:highlight w:val="yellow"/>
-              </w:rPr>
-            </w:pPr>
+              <w:t>0.4</w:t>
+            </w:r>
             <w:r>
               <w:rPr>
                 <w:rFonts w:eastAsia="Times New Roman" w:cs="Times New Roman"/>
                 <w:color w:val="000000"/>
               </w:rPr>
-              <w:t>0.45</w:t>
-            </w:r>
-          </w:p>
-        </w:tc>
-        <w:tc>
-          <w:tcPr>
-            <w:tcW w:w="1620" w:type="dxa"/>
-            <w:tcBorders>
-              <w:top w:val="single" w:sz="4" w:space="0" w:color="FFFFFF" w:themeColor="background1"/>
-              <w:left w:val="single" w:sz="4" w:space="0" w:color="FFFFFF" w:themeColor="background1"/>
-              <w:bottom w:val="single" w:sz="4" w:space="0" w:color="FFFFFF" w:themeColor="background1"/>
-              <w:right w:val="single" w:sz="4" w:space="0" w:color="FFFFFF" w:themeColor="background1"/>
-            </w:tcBorders>
-            <w:vAlign w:val="bottom"/>
-          </w:tcPr>
-          <w:p>
-            <w:pPr>
-              <w:rPr>
-                <w:rFonts w:cs="Times New Roman"/>
-                <w:highlight w:val="yellow"/>
-              </w:rPr>
-            </w:pPr>
-            <w:r>
-              <w:rPr>
-                <w:rFonts w:eastAsia="Times New Roman" w:cs="Times New Roman"/>
-                <w:color w:val="000000"/>
-              </w:rPr>
-              <w:t>0.14</w:t>
-            </w:r>
-          </w:p>
-        </w:tc>
-        <w:tc>
-          <w:tcPr>
-            <w:tcW w:w="1621" w:type="dxa"/>
-            <w:tcBorders>
-              <w:top w:val="single" w:sz="4" w:space="0" w:color="FFFFFF" w:themeColor="background1"/>
-              <w:left w:val="single" w:sz="4" w:space="0" w:color="FFFFFF" w:themeColor="background1"/>
-              <w:bottom w:val="single" w:sz="4" w:space="0" w:color="FFFFFF" w:themeColor="background1"/>
-              <w:right w:val="single" w:sz="4" w:space="0" w:color="FFFFFF" w:themeColor="background1"/>
-            </w:tcBorders>
-            <w:vAlign w:val="bottom"/>
-          </w:tcPr>
-          <w:p>
-            <w:pPr>
-              <w:rPr>
-                <w:rFonts w:cs="Times New Roman"/>
-                <w:highlight w:val="yellow"/>
-              </w:rPr>
-            </w:pPr>
-            <w:r>
-              <w:rPr>
-                <w:rFonts w:eastAsia="Times New Roman" w:cs="Times New Roman"/>
-                <w:color w:val="000000"/>
-              </w:rPr>
-              <w:t>0.85</w:t>
-            </w:r>
-          </w:p>
-        </w:tc>
-      </w:tr>
-      <w:tr>
-        <w:trPr>
-          <w:trHeight w:val="276"/>
-        </w:trPr>
-        <w:tc>
-          <w:tcPr>
-            <w:tcW w:w="3655" w:type="dxa"/>
-            <w:tcBorders>
-              <w:top w:val="single" w:sz="4" w:space="0" w:color="FFFFFF" w:themeColor="background1"/>
-              <w:left w:val="single" w:sz="4" w:space="0" w:color="FFFFFF" w:themeColor="background1"/>
-              <w:bottom w:val="single" w:sz="4" w:space="0" w:color="FFFFFF" w:themeColor="background1"/>
-              <w:right w:val="single" w:sz="4" w:space="0" w:color="FFFFFF" w:themeColor="background1"/>
-            </w:tcBorders>
-          </w:tcPr>
-          <w:p>
-            <w:pPr>
-              <w:rPr>
-                <w:rFonts w:cs="Times New Roman"/>
-              </w:rPr>
-            </w:pPr>
-            <w:r>
-              <w:rPr>
-                <w:rFonts w:cs="Times New Roman"/>
-              </w:rPr>
-              <w:t>R</w:t>
-            </w:r>
-            <w:r>
-              <w:rPr>
-                <w:rFonts w:cs="Times New Roman"/>
-                <w:vertAlign w:val="subscript"/>
-              </w:rPr>
-              <w:t>short term</w:t>
-            </w:r>
-          </w:p>
-        </w:tc>
-        <w:tc>
-          <w:tcPr>
-            <w:tcW w:w="1620" w:type="dxa"/>
-            <w:tcBorders>
-              <w:top w:val="single" w:sz="4" w:space="0" w:color="FFFFFF" w:themeColor="background1"/>
-              <w:left w:val="single" w:sz="4" w:space="0" w:color="FFFFFF" w:themeColor="background1"/>
-              <w:bottom w:val="single" w:sz="4" w:space="0" w:color="FFFFFF" w:themeColor="background1"/>
-              <w:right w:val="single" w:sz="4" w:space="0" w:color="FFFFFF" w:themeColor="background1"/>
-            </w:tcBorders>
-            <w:vAlign w:val="bottom"/>
-          </w:tcPr>
-          <w:p>
-            <w:pPr>
-              <w:rPr>
-                <w:rFonts w:cs="Times New Roman"/>
-              </w:rPr>
-            </w:pPr>
-            <w:r>
-              <w:rPr>
-                <w:rFonts w:eastAsia="Times New Roman" w:cs="Times New Roman"/>
-                <w:color w:val="000000"/>
-              </w:rPr>
-              <w:t>0.32</w:t>
-            </w:r>
-          </w:p>
-        </w:tc>
-        <w:tc>
-          <w:tcPr>
-            <w:tcW w:w="1620" w:type="dxa"/>
-            <w:tcBorders>
-              <w:top w:val="single" w:sz="4" w:space="0" w:color="FFFFFF" w:themeColor="background1"/>
-              <w:left w:val="single" w:sz="4" w:space="0" w:color="FFFFFF" w:themeColor="background1"/>
-              <w:bottom w:val="single" w:sz="4" w:space="0" w:color="FFFFFF" w:themeColor="background1"/>
-              <w:right w:val="single" w:sz="4" w:space="0" w:color="FFFFFF" w:themeColor="background1"/>
-            </w:tcBorders>
-            <w:vAlign w:val="bottom"/>
-          </w:tcPr>
-          <w:p>
-            <w:pPr>
-              <w:rPr>
-                <w:rFonts w:cs="Times New Roman"/>
-              </w:rPr>
-            </w:pPr>
-            <w:r>
-              <w:rPr>
-                <w:rFonts w:eastAsia="Times New Roman" w:cs="Times New Roman"/>
-                <w:color w:val="000000"/>
-              </w:rPr>
-              <w:t>0.25</w:t>
-            </w:r>
-          </w:p>
-        </w:tc>
-        <w:tc>
-          <w:tcPr>
-            <w:tcW w:w="1621" w:type="dxa"/>
-            <w:tcBorders>
-              <w:top w:val="single" w:sz="4" w:space="0" w:color="FFFFFF" w:themeColor="background1"/>
-              <w:left w:val="single" w:sz="4" w:space="0" w:color="FFFFFF" w:themeColor="background1"/>
-              <w:bottom w:val="single" w:sz="4" w:space="0" w:color="FFFFFF" w:themeColor="background1"/>
-              <w:right w:val="single" w:sz="4" w:space="0" w:color="FFFFFF" w:themeColor="background1"/>
-            </w:tcBorders>
-            <w:vAlign w:val="bottom"/>
-          </w:tcPr>
-          <w:p>
-            <w:pPr>
-              <w:rPr>
-                <w:rFonts w:cs="Times New Roman"/>
-              </w:rPr>
-            </w:pPr>
-            <w:r>
-              <w:rPr>
-                <w:rFonts w:eastAsia="Times New Roman" w:cs="Times New Roman"/>
-                <w:color w:val="000000"/>
-              </w:rPr>
-              <w:t>0.4</w:t>
+              <w:t>0</w:t>
             </w:r>
           </w:p>
         </w:tc>
@@ -5482,23 +5996,7 @@
       </w:r>
     </w:p>
   </w:comment>
-  <w:comment w:id="1" w:author="fonti.kar@gmail.com" w:date="2017-07-06T08:51:00Z" w:initials="f">
-    <w:p>
-      <w:pPr>
-        <w:pStyle w:val="CommentText"/>
-      </w:pPr>
-      <w:r>
-        <w:rPr>
-          <w:rStyle w:val="CommentReference"/>
-        </w:rPr>
-        <w:annotationRef/>
-      </w:r>
-      <w:r>
-        <w:t>Will change this to MCMCglmm once I get those models running….</w:t>
-      </w:r>
-    </w:p>
-  </w:comment>
-  <w:comment w:id="2" w:author="fonti.kar@gmail.com" w:date="2017-07-06T08:54:00Z" w:initials="f">
+  <w:comment w:id="1" w:author="fonti.kar@gmail.com" w:date="2017-07-06T08:54:00Z" w:initials="f">
     <w:p>
       <w:pPr>
         <w:pStyle w:val="CommentText"/>
@@ -5520,7 +6018,6 @@
 <file path=word/commentsExtended.xml><?xml version="1.0" encoding="utf-8"?>
 <w15:commentsEx xmlns:wpc="http://schemas.microsoft.com/office/word/2010/wordprocessingCanvas" xmlns:mo="http://schemas.microsoft.com/office/mac/office/2008/main" xmlns:mc="http://schemas.openxmlformats.org/markup-compatibility/2006" xmlns:mv="urn:schemas-microsoft-com:mac:vml" xmlns:o="urn:schemas-microsoft-com:office:office" xmlns:r="http://schemas.openxmlformats.org/officeDocument/2006/relationships" xmlns:m="http://schemas.openxmlformats.org/officeDocument/2006/math" xmlns:v="urn:schemas-microsoft-com:vml" xmlns:wp14="http://schemas.microsoft.com/office/word/2010/wordprocessingDrawing" xmlns:wp="http://schemas.openxmlformats.org/drawingml/2006/wordprocessingDrawing" xmlns:w10="urn:schemas-microsoft-com:office:word" xmlns:w="http://schemas.openxmlformats.org/wordprocessingml/2006/main" xmlns:w14="http://schemas.microsoft.com/office/word/2010/wordml" xmlns:w15="http://schemas.microsoft.com/office/word/2012/wordml" xmlns:wpg="http://schemas.microsoft.com/office/word/2010/wordprocessingGroup" xmlns:wpi="http://schemas.microsoft.com/office/word/2010/wordprocessingInk" xmlns:wne="http://schemas.microsoft.com/office/word/2006/wordml" xmlns:wps="http://schemas.microsoft.com/office/word/2010/wordprocessingShape" mc:Ignorable="w14 w15 wp14">
   <w15:commentEx w15:paraId="3E801A20" w15:done="0"/>
-  <w15:commentEx w15:paraId="0574666B" w15:done="0"/>
   <w15:commentEx w15:paraId="6E7295E1" w15:done="0"/>
 </w15:commentsEx>
 </file>

</xml_diff>